<commit_message>
added modelsim, new word
</commit_message>
<xml_diff>
--- a/Ex1/TruthTable+tpd.docx
+++ b/Ex1/TruthTable+tpd.docx
@@ -48,6 +48,31 @@
         <w:bidi/>
         <w:jc w:val="center"/>
         <w:rPr>
+          <w:rFonts w:hint="cs"/>
+          <w:b/>
+          <w:bCs/>
+          <w:sz w:val="32"/>
+          <w:szCs w:val="32"/>
+          <w:rtl/>
+        </w:rPr>
+      </w:pPr>
+      <w:r>
+        <w:rPr>
+          <w:rFonts w:hint="cs"/>
+          <w:b/>
+          <w:bCs/>
+          <w:sz w:val="32"/>
+          <w:szCs w:val="32"/>
+          <w:rtl/>
+        </w:rPr>
+        <w:t>יבש</w:t>
+      </w:r>
+    </w:p>
+    <w:p>
+      <w:pPr>
+        <w:bidi/>
+        <w:jc w:val="center"/>
+        <w:rPr>
           <w:b/>
           <w:bCs/>
           <w:sz w:val="36"/>
@@ -67,132 +92,10 @@
         <w:t>2.1</w:t>
       </w:r>
     </w:p>
-    <w:p>
-      <w:pPr>
-        <w:bidi/>
-        <w:rPr>
-          <w:sz w:val="32"/>
-          <w:szCs w:val="32"/>
-        </w:rPr>
-      </w:pPr>
-      <w:r>
-        <w:rPr>
-          <w:rFonts w:hint="cs"/>
-          <w:sz w:val="32"/>
-          <w:szCs w:val="32"/>
-          <w:rtl/>
-        </w:rPr>
-        <w:t>ביטוי ל</w:t>
-      </w:r>
-      <w:r>
-        <w:rPr>
-          <w:rFonts w:hint="cs"/>
-          <w:sz w:val="32"/>
-          <w:szCs w:val="32"/>
-        </w:rPr>
-        <w:t>Z</w:t>
-      </w:r>
-      <w:r>
-        <w:rPr>
-          <w:rFonts w:hint="cs"/>
-          <w:sz w:val="32"/>
-          <w:szCs w:val="32"/>
-          <w:rtl/>
-        </w:rPr>
-        <w:t xml:space="preserve">:        </w:t>
-      </w:r>
-      <w:r>
-        <w:rPr>
-          <w:sz w:val="32"/>
-          <w:szCs w:val="32"/>
-        </w:rPr>
-        <w:t xml:space="preserve">  </w:t>
-      </w:r>
-      <w:r>
-        <w:rPr>
-          <w:rFonts w:hint="cs"/>
-          <w:sz w:val="32"/>
-          <w:szCs w:val="32"/>
-          <w:rtl/>
-        </w:rPr>
-        <w:t xml:space="preserve"> </w:t>
-      </w:r>
-      <w:r>
-        <w:rPr>
-          <w:sz w:val="32"/>
-          <w:szCs w:val="32"/>
-        </w:rPr>
-        <w:t xml:space="preserve">z=[((s </w:t>
-      </w:r>
-      <w:proofErr w:type="spellStart"/>
-      <w:r>
-        <w:rPr>
-          <w:sz w:val="32"/>
-          <w:szCs w:val="32"/>
-        </w:rPr>
-        <w:t>nand</w:t>
-      </w:r>
-      <w:proofErr w:type="spellEnd"/>
-      <w:r>
-        <w:rPr>
-          <w:sz w:val="32"/>
-          <w:szCs w:val="32"/>
-        </w:rPr>
-        <w:t xml:space="preserve"> s) </w:t>
-      </w:r>
-      <w:proofErr w:type="spellStart"/>
-      <w:r>
-        <w:rPr>
-          <w:sz w:val="32"/>
-          <w:szCs w:val="32"/>
-        </w:rPr>
-        <w:t>nand</w:t>
-      </w:r>
-      <w:proofErr w:type="spellEnd"/>
-      <w:r>
-        <w:rPr>
-          <w:sz w:val="32"/>
-          <w:szCs w:val="32"/>
-        </w:rPr>
-        <w:t xml:space="preserve"> d0) </w:t>
-      </w:r>
-      <w:proofErr w:type="spellStart"/>
-      <w:r>
-        <w:rPr>
-          <w:sz w:val="32"/>
-          <w:szCs w:val="32"/>
-        </w:rPr>
-        <w:t>nand</w:t>
-      </w:r>
-      <w:proofErr w:type="spellEnd"/>
-      <w:r>
-        <w:rPr>
-          <w:sz w:val="32"/>
-          <w:szCs w:val="32"/>
-        </w:rPr>
-        <w:t xml:space="preserve"> (s </w:t>
-      </w:r>
-      <w:proofErr w:type="spellStart"/>
-      <w:r>
-        <w:rPr>
-          <w:sz w:val="32"/>
-          <w:szCs w:val="32"/>
-        </w:rPr>
-        <w:t>nand</w:t>
-      </w:r>
-      <w:proofErr w:type="spellEnd"/>
-      <w:r>
-        <w:rPr>
-          <w:sz w:val="32"/>
-          <w:szCs w:val="32"/>
-        </w:rPr>
-        <w:t xml:space="preserve"> d1)]</w:t>
-      </w:r>
-    </w:p>
     <w:tbl>
       <w:tblPr>
         <w:tblStyle w:val="TableGrid"/>
-        <w:tblpPr w:leftFromText="180" w:rightFromText="180" w:vertAnchor="page" w:horzAnchor="margin" w:tblpXSpec="center" w:tblpY="3286"/>
+        <w:tblpPr w:leftFromText="180" w:rightFromText="180" w:vertAnchor="page" w:horzAnchor="margin" w:tblpXSpec="center" w:tblpY="4375"/>
         <w:tblW w:w="4898" w:type="dxa"/>
         <w:tblLook w:val="04A0" w:firstRow="1" w:lastRow="0" w:firstColumn="1" w:lastColumn="0" w:noHBand="0" w:noVBand="1"/>
       </w:tblPr>
@@ -1004,6 +907,128 @@
         </w:tc>
       </w:tr>
     </w:tbl>
+    <w:p>
+      <w:pPr>
+        <w:bidi/>
+        <w:rPr>
+          <w:sz w:val="32"/>
+          <w:szCs w:val="32"/>
+        </w:rPr>
+      </w:pPr>
+      <w:r>
+        <w:rPr>
+          <w:rFonts w:hint="cs"/>
+          <w:sz w:val="32"/>
+          <w:szCs w:val="32"/>
+          <w:rtl/>
+        </w:rPr>
+        <w:t>ביטוי ל</w:t>
+      </w:r>
+      <w:r>
+        <w:rPr>
+          <w:rFonts w:hint="cs"/>
+          <w:sz w:val="32"/>
+          <w:szCs w:val="32"/>
+        </w:rPr>
+        <w:t>Z</w:t>
+      </w:r>
+      <w:r>
+        <w:rPr>
+          <w:rFonts w:hint="cs"/>
+          <w:sz w:val="32"/>
+          <w:szCs w:val="32"/>
+          <w:rtl/>
+        </w:rPr>
+        <w:t xml:space="preserve">:        </w:t>
+      </w:r>
+      <w:r>
+        <w:rPr>
+          <w:sz w:val="32"/>
+          <w:szCs w:val="32"/>
+        </w:rPr>
+        <w:t xml:space="preserve">  </w:t>
+      </w:r>
+      <w:r>
+        <w:rPr>
+          <w:rFonts w:hint="cs"/>
+          <w:sz w:val="32"/>
+          <w:szCs w:val="32"/>
+          <w:rtl/>
+        </w:rPr>
+        <w:t xml:space="preserve"> </w:t>
+      </w:r>
+      <w:r>
+        <w:rPr>
+          <w:sz w:val="32"/>
+          <w:szCs w:val="32"/>
+        </w:rPr>
+        <w:t xml:space="preserve">z=[((s </w:t>
+      </w:r>
+      <w:proofErr w:type="spellStart"/>
+      <w:r>
+        <w:rPr>
+          <w:sz w:val="32"/>
+          <w:szCs w:val="32"/>
+        </w:rPr>
+        <w:t>nand</w:t>
+      </w:r>
+      <w:proofErr w:type="spellEnd"/>
+      <w:r>
+        <w:rPr>
+          <w:sz w:val="32"/>
+          <w:szCs w:val="32"/>
+        </w:rPr>
+        <w:t xml:space="preserve"> s) </w:t>
+      </w:r>
+      <w:proofErr w:type="spellStart"/>
+      <w:r>
+        <w:rPr>
+          <w:sz w:val="32"/>
+          <w:szCs w:val="32"/>
+        </w:rPr>
+        <w:t>nand</w:t>
+      </w:r>
+      <w:proofErr w:type="spellEnd"/>
+      <w:r>
+        <w:rPr>
+          <w:sz w:val="32"/>
+          <w:szCs w:val="32"/>
+        </w:rPr>
+        <w:t xml:space="preserve"> d0) </w:t>
+      </w:r>
+      <w:proofErr w:type="spellStart"/>
+      <w:r>
+        <w:rPr>
+          <w:sz w:val="32"/>
+          <w:szCs w:val="32"/>
+        </w:rPr>
+        <w:t>nand</w:t>
+      </w:r>
+      <w:proofErr w:type="spellEnd"/>
+      <w:r>
+        <w:rPr>
+          <w:sz w:val="32"/>
+          <w:szCs w:val="32"/>
+        </w:rPr>
+        <w:t xml:space="preserve"> (s </w:t>
+      </w:r>
+      <w:proofErr w:type="spellStart"/>
+      <w:r>
+        <w:rPr>
+          <w:sz w:val="32"/>
+          <w:szCs w:val="32"/>
+        </w:rPr>
+        <w:t>nand</w:t>
+      </w:r>
+      <w:proofErr w:type="spellEnd"/>
+      <w:r>
+        <w:rPr>
+          <w:sz w:val="32"/>
+          <w:szCs w:val="32"/>
+        </w:rPr>
+        <w:t xml:space="preserve"> d1)]</w:t>
+      </w:r>
+    </w:p>
     <w:p>
       <w:pPr>
         <w:bidi/>
@@ -1646,6 +1671,7 @@
                 <w:sz w:val="32"/>
                 <w:szCs w:val="32"/>
               </w:rPr>
+              <w:lastRenderedPageBreak/>
               <w:t>D1G3G4</w:t>
             </w:r>
           </w:p>
@@ -2336,7 +2362,6 @@
           <w:szCs w:val="32"/>
           <w:rtl/>
         </w:rPr>
-        <w:lastRenderedPageBreak/>
         <w:t>2.2</w:t>
       </w:r>
     </w:p>
@@ -2381,6 +2406,7 @@
     <w:tbl>
       <w:tblPr>
         <w:tblStyle w:val="TableGrid"/>
+        <w:tblpPr w:leftFromText="180" w:rightFromText="180" w:vertAnchor="text" w:horzAnchor="margin" w:tblpXSpec="center" w:tblpY="738"/>
         <w:tblW w:w="0" w:type="auto"/>
         <w:tblLook w:val="04A0" w:firstRow="1" w:lastRow="0" w:firstColumn="1" w:lastColumn="0" w:noHBand="0" w:noVBand="1"/>
       </w:tblPr>
@@ -2719,6 +2745,7 @@
                 <w:sz w:val="32"/>
                 <w:szCs w:val="32"/>
               </w:rPr>
+              <w:lastRenderedPageBreak/>
               <w:t>Path</w:t>
             </w:r>
           </w:p>
@@ -3436,14 +3463,7 @@
                 <w:sz w:val="32"/>
                 <w:szCs w:val="32"/>
               </w:rPr>
-              <w:t>S0Sel1Sel</w:t>
-            </w:r>
-            <w:r>
-              <w:rPr>
-                <w:sz w:val="32"/>
-                <w:szCs w:val="32"/>
-              </w:rPr>
-              <w:t>3</w:t>
+              <w:t>S0Sel1Sel3</w:t>
             </w:r>
           </w:p>
         </w:tc>
@@ -3789,14 +3809,7 @@
                 <w:sz w:val="32"/>
                 <w:szCs w:val="32"/>
               </w:rPr>
-              <w:t>D0Sel1Sel</w:t>
-            </w:r>
-            <w:r>
-              <w:rPr>
-                <w:sz w:val="32"/>
-                <w:szCs w:val="32"/>
-              </w:rPr>
-              <w:t>3</w:t>
+              <w:t>D0Sel1Sel3</w:t>
             </w:r>
           </w:p>
         </w:tc>
@@ -4315,35 +4328,7 @@
                 <w:sz w:val="32"/>
                 <w:szCs w:val="32"/>
               </w:rPr>
-              <w:t>D</w:t>
-            </w:r>
-            <w:r>
-              <w:rPr>
-                <w:sz w:val="32"/>
-                <w:szCs w:val="32"/>
-              </w:rPr>
-              <w:t>2</w:t>
-            </w:r>
-            <w:r>
-              <w:rPr>
-                <w:sz w:val="32"/>
-                <w:szCs w:val="32"/>
-              </w:rPr>
-              <w:t>Sel</w:t>
-            </w:r>
-            <w:r>
-              <w:rPr>
-                <w:sz w:val="32"/>
-                <w:szCs w:val="32"/>
-              </w:rPr>
-              <w:t>2</w:t>
-            </w:r>
-            <w:r>
-              <w:rPr>
-                <w:sz w:val="32"/>
-                <w:szCs w:val="32"/>
-              </w:rPr>
-              <w:t>Sel3</w:t>
+              <w:t>D2Sel2Sel3</w:t>
             </w:r>
           </w:p>
         </w:tc>
@@ -4406,14 +4391,7 @@
                 <w:sz w:val="32"/>
                 <w:szCs w:val="32"/>
               </w:rPr>
-              <w:t>0</w:t>
-            </w:r>
-            <w:r>
-              <w:rPr>
-                <w:sz w:val="32"/>
-                <w:szCs w:val="32"/>
-              </w:rPr>
-              <w:t>to1</w:t>
+              <w:t>0to1</w:t>
             </w:r>
           </w:p>
         </w:tc>
@@ -4523,35 +4501,7 @@
                 <w:sz w:val="32"/>
                 <w:szCs w:val="32"/>
               </w:rPr>
-              <w:t>D</w:t>
-            </w:r>
-            <w:r>
-              <w:rPr>
-                <w:sz w:val="32"/>
-                <w:szCs w:val="32"/>
-              </w:rPr>
-              <w:t>2</w:t>
-            </w:r>
-            <w:r>
-              <w:rPr>
-                <w:sz w:val="32"/>
-                <w:szCs w:val="32"/>
-              </w:rPr>
-              <w:t>Sel</w:t>
-            </w:r>
-            <w:r>
-              <w:rPr>
-                <w:sz w:val="32"/>
-                <w:szCs w:val="32"/>
-              </w:rPr>
-              <w:t>2</w:t>
-            </w:r>
-            <w:r>
-              <w:rPr>
-                <w:sz w:val="32"/>
-                <w:szCs w:val="32"/>
-              </w:rPr>
-              <w:t>Sel3</w:t>
+              <w:t>D2Sel2Sel3</w:t>
             </w:r>
           </w:p>
         </w:tc>
@@ -4614,14 +4564,7 @@
                 <w:sz w:val="32"/>
                 <w:szCs w:val="32"/>
               </w:rPr>
-              <w:t>1to</w:t>
-            </w:r>
-            <w:r>
-              <w:rPr>
-                <w:sz w:val="32"/>
-                <w:szCs w:val="32"/>
-              </w:rPr>
-              <w:t>0</w:t>
+              <w:t>1to0</w:t>
             </w:r>
           </w:p>
         </w:tc>
@@ -4731,35 +4674,7 @@
                 <w:sz w:val="32"/>
                 <w:szCs w:val="32"/>
               </w:rPr>
-              <w:t>D</w:t>
-            </w:r>
-            <w:r>
-              <w:rPr>
-                <w:sz w:val="32"/>
-                <w:szCs w:val="32"/>
-              </w:rPr>
-              <w:t>3</w:t>
-            </w:r>
-            <w:r>
-              <w:rPr>
-                <w:sz w:val="32"/>
-                <w:szCs w:val="32"/>
-              </w:rPr>
-              <w:t>Sel</w:t>
-            </w:r>
-            <w:r>
-              <w:rPr>
-                <w:sz w:val="32"/>
-                <w:szCs w:val="32"/>
-              </w:rPr>
-              <w:t>2</w:t>
-            </w:r>
-            <w:r>
-              <w:rPr>
-                <w:sz w:val="32"/>
-                <w:szCs w:val="32"/>
-              </w:rPr>
-              <w:t>Sel3</w:t>
+              <w:t>D3Sel2Sel3</w:t>
             </w:r>
           </w:p>
         </w:tc>
@@ -4932,35 +4847,7 @@
                 <w:sz w:val="32"/>
                 <w:szCs w:val="32"/>
               </w:rPr>
-              <w:t>D</w:t>
-            </w:r>
-            <w:r>
-              <w:rPr>
-                <w:sz w:val="32"/>
-                <w:szCs w:val="32"/>
-              </w:rPr>
-              <w:t>3</w:t>
-            </w:r>
-            <w:r>
-              <w:rPr>
-                <w:sz w:val="32"/>
-                <w:szCs w:val="32"/>
-              </w:rPr>
-              <w:t>Sel</w:t>
-            </w:r>
-            <w:r>
-              <w:rPr>
-                <w:sz w:val="32"/>
-                <w:szCs w:val="32"/>
-              </w:rPr>
-              <w:t>2</w:t>
-            </w:r>
-            <w:r>
-              <w:rPr>
-                <w:sz w:val="32"/>
-                <w:szCs w:val="32"/>
-              </w:rPr>
-              <w:t>Sel3</w:t>
+              <w:t>D3Sel2Sel3</w:t>
             </w:r>
           </w:p>
         </w:tc>
@@ -5155,6 +5042,106 @@
         <w:rPr>
           <w:sz w:val="32"/>
           <w:szCs w:val="32"/>
+        </w:rPr>
+      </w:pPr>
+    </w:p>
+    <w:p>
+      <w:pPr>
+        <w:bidi/>
+        <w:rPr>
+          <w:sz w:val="32"/>
+          <w:szCs w:val="32"/>
+          <w:rtl/>
+        </w:rPr>
+      </w:pPr>
+    </w:p>
+    <w:p>
+      <w:pPr>
+        <w:bidi/>
+        <w:rPr>
+          <w:sz w:val="32"/>
+          <w:szCs w:val="32"/>
+          <w:rtl/>
+        </w:rPr>
+      </w:pPr>
+    </w:p>
+    <w:p>
+      <w:pPr>
+        <w:bidi/>
+        <w:rPr>
+          <w:sz w:val="32"/>
+          <w:szCs w:val="32"/>
+          <w:rtl/>
+        </w:rPr>
+      </w:pPr>
+    </w:p>
+    <w:p>
+      <w:pPr>
+        <w:bidi/>
+        <w:rPr>
+          <w:sz w:val="32"/>
+          <w:szCs w:val="32"/>
+          <w:rtl/>
+        </w:rPr>
+      </w:pPr>
+    </w:p>
+    <w:p>
+      <w:pPr>
+        <w:bidi/>
+        <w:rPr>
+          <w:sz w:val="32"/>
+          <w:szCs w:val="32"/>
+          <w:rtl/>
+        </w:rPr>
+      </w:pPr>
+    </w:p>
+    <w:p>
+      <w:pPr>
+        <w:bidi/>
+        <w:rPr>
+          <w:sz w:val="32"/>
+          <w:szCs w:val="32"/>
+          <w:rtl/>
+        </w:rPr>
+      </w:pPr>
+    </w:p>
+    <w:p>
+      <w:pPr>
+        <w:bidi/>
+        <w:rPr>
+          <w:sz w:val="32"/>
+          <w:szCs w:val="32"/>
+          <w:rtl/>
+        </w:rPr>
+      </w:pPr>
+    </w:p>
+    <w:p>
+      <w:pPr>
+        <w:bidi/>
+        <w:rPr>
+          <w:sz w:val="32"/>
+          <w:szCs w:val="32"/>
+          <w:rtl/>
+        </w:rPr>
+      </w:pPr>
+    </w:p>
+    <w:p>
+      <w:pPr>
+        <w:bidi/>
+        <w:rPr>
+          <w:sz w:val="32"/>
+          <w:szCs w:val="32"/>
+          <w:rtl/>
+        </w:rPr>
+      </w:pPr>
+    </w:p>
+    <w:p>
+      <w:pPr>
+        <w:bidi/>
+        <w:rPr>
+          <w:sz w:val="32"/>
+          <w:szCs w:val="32"/>
+          <w:rtl/>
         </w:rPr>
       </w:pPr>
     </w:p>
@@ -5193,7 +5180,7 @@
     <w:tbl>
       <w:tblPr>
         <w:tblStyle w:val="TableGrid"/>
-        <w:tblpPr w:leftFromText="180" w:rightFromText="180" w:vertAnchor="text" w:horzAnchor="margin" w:tblpXSpec="center" w:tblpY="85"/>
+        <w:tblpPr w:leftFromText="180" w:rightFromText="180" w:vertAnchor="text" w:horzAnchor="margin" w:tblpXSpec="center" w:tblpY="100"/>
         <w:tblW w:w="8055" w:type="dxa"/>
         <w:tblLook w:val="04A0" w:firstRow="1" w:lastRow="0" w:firstColumn="1" w:lastColumn="0" w:noHBand="0" w:noVBand="1"/>
       </w:tblPr>
@@ -6360,14 +6347,7 @@
                 <w:sz w:val="32"/>
                 <w:szCs w:val="32"/>
               </w:rPr>
-              <w:t>G</w:t>
-            </w:r>
-            <w:r>
-              <w:rPr>
-                <w:sz w:val="32"/>
-                <w:szCs w:val="32"/>
-              </w:rPr>
-              <w:t>2G5G7</w:t>
+              <w:t>G2G5G7</w:t>
             </w:r>
           </w:p>
         </w:tc>
@@ -6542,14 +6522,7 @@
                 <w:sz w:val="32"/>
                 <w:szCs w:val="32"/>
               </w:rPr>
-              <w:t>G</w:t>
-            </w:r>
-            <w:r>
-              <w:rPr>
-                <w:sz w:val="32"/>
-                <w:szCs w:val="32"/>
-              </w:rPr>
-              <w:t>4G6</w:t>
+              <w:t>G4G6</w:t>
             </w:r>
           </w:p>
         </w:tc>
@@ -6691,10 +6664,210 @@
         </w:rPr>
       </w:pPr>
     </w:p>
+    <w:p>
+      <w:pPr>
+        <w:bidi/>
+        <w:rPr>
+          <w:sz w:val="32"/>
+          <w:szCs w:val="32"/>
+          <w:rtl/>
+        </w:rPr>
+      </w:pPr>
+    </w:p>
+    <w:p>
+      <w:pPr>
+        <w:bidi/>
+        <w:rPr>
+          <w:sz w:val="32"/>
+          <w:szCs w:val="32"/>
+          <w:rtl/>
+        </w:rPr>
+      </w:pPr>
+    </w:p>
+    <w:p>
+      <w:pPr>
+        <w:bidi/>
+        <w:rPr>
+          <w:sz w:val="32"/>
+          <w:szCs w:val="32"/>
+          <w:rtl/>
+        </w:rPr>
+      </w:pPr>
+    </w:p>
+    <w:p>
+      <w:pPr>
+        <w:bidi/>
+        <w:rPr>
+          <w:sz w:val="32"/>
+          <w:szCs w:val="32"/>
+        </w:rPr>
+      </w:pPr>
+    </w:p>
+    <w:p>
+      <w:pPr>
+        <w:bidi/>
+        <w:rPr>
+          <w:sz w:val="32"/>
+          <w:szCs w:val="32"/>
+          <w:rtl/>
+        </w:rPr>
+      </w:pPr>
+    </w:p>
+    <w:p>
+      <w:pPr>
+        <w:bidi/>
+        <w:rPr>
+          <w:b/>
+          <w:bCs/>
+          <w:sz w:val="32"/>
+          <w:szCs w:val="32"/>
+        </w:rPr>
+      </w:pPr>
+    </w:p>
+    <w:p>
+      <w:pPr>
+        <w:bidi/>
+        <w:jc w:val="center"/>
+        <w:rPr>
+          <w:b/>
+          <w:bCs/>
+          <w:sz w:val="36"/>
+          <w:szCs w:val="36"/>
+          <w:rtl/>
+        </w:rPr>
+      </w:pPr>
+    </w:p>
+    <w:p>
+      <w:pPr>
+        <w:bidi/>
+        <w:jc w:val="center"/>
+        <w:rPr>
+          <w:b/>
+          <w:bCs/>
+          <w:sz w:val="36"/>
+          <w:szCs w:val="36"/>
+          <w:rtl/>
+        </w:rPr>
+      </w:pPr>
+    </w:p>
+    <w:p>
+      <w:pPr>
+        <w:bidi/>
+        <w:jc w:val="center"/>
+        <w:rPr>
+          <w:b/>
+          <w:bCs/>
+          <w:sz w:val="36"/>
+          <w:szCs w:val="36"/>
+          <w:rtl/>
+        </w:rPr>
+      </w:pPr>
+    </w:p>
+    <w:p>
+      <w:pPr>
+        <w:bidi/>
+        <w:jc w:val="center"/>
+        <w:rPr>
+          <w:b/>
+          <w:bCs/>
+          <w:sz w:val="36"/>
+          <w:szCs w:val="36"/>
+          <w:rtl/>
+        </w:rPr>
+      </w:pPr>
+    </w:p>
+    <w:p>
+      <w:pPr>
+        <w:bidi/>
+        <w:jc w:val="center"/>
+        <w:rPr>
+          <w:b/>
+          <w:bCs/>
+          <w:sz w:val="36"/>
+          <w:szCs w:val="36"/>
+          <w:rtl/>
+        </w:rPr>
+      </w:pPr>
+    </w:p>
+    <w:p>
+      <w:pPr>
+        <w:bidi/>
+        <w:jc w:val="center"/>
+        <w:rPr>
+          <w:b/>
+          <w:bCs/>
+          <w:sz w:val="36"/>
+          <w:szCs w:val="36"/>
+          <w:rtl/>
+        </w:rPr>
+      </w:pPr>
+    </w:p>
+    <w:p>
+      <w:pPr>
+        <w:bidi/>
+        <w:jc w:val="center"/>
+        <w:rPr>
+          <w:b/>
+          <w:bCs/>
+          <w:sz w:val="36"/>
+          <w:szCs w:val="36"/>
+          <w:rtl/>
+        </w:rPr>
+      </w:pPr>
+    </w:p>
+    <w:p>
+      <w:pPr>
+        <w:bidi/>
+        <w:jc w:val="center"/>
+        <w:rPr>
+          <w:b/>
+          <w:bCs/>
+          <w:sz w:val="36"/>
+          <w:szCs w:val="36"/>
+          <w:rtl/>
+        </w:rPr>
+      </w:pPr>
+    </w:p>
+    <w:p>
+      <w:pPr>
+        <w:bidi/>
+        <w:jc w:val="center"/>
+        <w:rPr>
+          <w:b/>
+          <w:bCs/>
+          <w:sz w:val="36"/>
+          <w:szCs w:val="36"/>
+          <w:rtl/>
+        </w:rPr>
+      </w:pPr>
+      <w:r>
+        <w:rPr>
+          <w:b/>
+          <w:bCs/>
+          <w:sz w:val="36"/>
+          <w:szCs w:val="36"/>
+        </w:rPr>
+        <w:lastRenderedPageBreak/>
+        <w:t>2.4</w:t>
+      </w:r>
+    </w:p>
+    <w:p>
+      <w:pPr>
+        <w:bidi/>
+        <w:jc w:val="center"/>
+        <w:rPr>
+          <w:b/>
+          <w:bCs/>
+          <w:sz w:val="32"/>
+          <w:szCs w:val="32"/>
+          <w:rtl/>
+        </w:rPr>
+      </w:pPr>
+    </w:p>
     <w:tbl>
       <w:tblPr>
         <w:tblStyle w:val="TableGrid"/>
-        <w:tblpPr w:leftFromText="180" w:rightFromText="180" w:vertAnchor="page" w:horzAnchor="margin" w:tblpY="8454"/>
+        <w:tblpPr w:leftFromText="180" w:rightFromText="180" w:vertAnchor="page" w:horzAnchor="margin" w:tblpXSpec="center" w:tblpY="2934"/>
         <w:tblW w:w="0" w:type="auto"/>
         <w:tblLook w:val="04A0" w:firstRow="1" w:lastRow="0" w:firstColumn="1" w:lastColumn="0" w:noHBand="0" w:noVBand="1"/>
       </w:tblPr>
@@ -8888,66 +9061,10 @@
     <w:p>
       <w:pPr>
         <w:bidi/>
-        <w:rPr>
-          <w:sz w:val="32"/>
-          <w:szCs w:val="32"/>
-          <w:rtl/>
-        </w:rPr>
-      </w:pPr>
-    </w:p>
-    <w:p>
-      <w:pPr>
-        <w:bidi/>
-        <w:rPr>
-          <w:sz w:val="32"/>
-          <w:szCs w:val="32"/>
-          <w:rtl/>
-        </w:rPr>
-      </w:pPr>
-    </w:p>
-    <w:p>
-      <w:pPr>
-        <w:bidi/>
-        <w:rPr>
-          <w:sz w:val="32"/>
-          <w:szCs w:val="32"/>
-          <w:rtl/>
-        </w:rPr>
-      </w:pPr>
-    </w:p>
-    <w:p>
-      <w:pPr>
-        <w:bidi/>
-        <w:rPr>
-          <w:sz w:val="32"/>
-          <w:szCs w:val="32"/>
-        </w:rPr>
-      </w:pPr>
-    </w:p>
-    <w:p>
-      <w:pPr>
-        <w:bidi/>
-        <w:rPr>
-          <w:sz w:val="32"/>
-          <w:szCs w:val="32"/>
-          <w:rtl/>
-        </w:rPr>
-      </w:pPr>
-    </w:p>
-    <w:p>
-      <w:pPr>
-        <w:bidi/>
-        <w:rPr>
-          <w:sz w:val="32"/>
-          <w:szCs w:val="32"/>
-          <w:rtl/>
-        </w:rPr>
-      </w:pPr>
-    </w:p>
-    <w:p>
-      <w:pPr>
-        <w:bidi/>
-        <w:rPr>
+        <w:jc w:val="center"/>
+        <w:rPr>
+          <w:b/>
+          <w:bCs/>
           <w:sz w:val="32"/>
           <w:szCs w:val="32"/>
           <w:rtl/>
@@ -8959,10 +9076,9 @@
         <w:bidi/>
         <w:jc w:val="center"/>
         <w:rPr>
-          <w:b/>
-          <w:bCs/>
           <w:sz w:val="32"/>
           <w:szCs w:val="32"/>
+          <w:rtl/>
         </w:rPr>
       </w:pPr>
     </w:p>
@@ -8971,21 +9087,153 @@
         <w:bidi/>
         <w:jc w:val="center"/>
         <w:rPr>
+          <w:sz w:val="32"/>
+          <w:szCs w:val="32"/>
+          <w:rtl/>
+        </w:rPr>
+      </w:pPr>
+    </w:p>
+    <w:p>
+      <w:pPr>
+        <w:bidi/>
+        <w:jc w:val="center"/>
+        <w:rPr>
+          <w:sz w:val="32"/>
+          <w:szCs w:val="32"/>
+          <w:rtl/>
+        </w:rPr>
+      </w:pPr>
+    </w:p>
+    <w:p>
+      <w:pPr>
+        <w:bidi/>
+        <w:jc w:val="center"/>
+        <w:rPr>
+          <w:sz w:val="32"/>
+          <w:szCs w:val="32"/>
+          <w:rtl/>
+        </w:rPr>
+      </w:pPr>
+    </w:p>
+    <w:p>
+      <w:pPr>
+        <w:bidi/>
+        <w:jc w:val="center"/>
+        <w:rPr>
+          <w:sz w:val="32"/>
+          <w:szCs w:val="32"/>
+          <w:rtl/>
+        </w:rPr>
+      </w:pPr>
+    </w:p>
+    <w:p>
+      <w:pPr>
+        <w:bidi/>
+        <w:jc w:val="center"/>
+        <w:rPr>
+          <w:sz w:val="32"/>
+          <w:szCs w:val="32"/>
+          <w:rtl/>
+        </w:rPr>
+      </w:pPr>
+    </w:p>
+    <w:p>
+      <w:pPr>
+        <w:bidi/>
+        <w:jc w:val="center"/>
+        <w:rPr>
+          <w:sz w:val="32"/>
+          <w:szCs w:val="32"/>
+          <w:rtl/>
+        </w:rPr>
+      </w:pPr>
+    </w:p>
+    <w:p>
+      <w:pPr>
+        <w:bidi/>
+        <w:jc w:val="center"/>
+        <w:rPr>
+          <w:sz w:val="32"/>
+          <w:szCs w:val="32"/>
+          <w:rtl/>
+        </w:rPr>
+      </w:pPr>
+    </w:p>
+    <w:p>
+      <w:pPr>
+        <w:bidi/>
+        <w:jc w:val="center"/>
+        <w:rPr>
+          <w:sz w:val="32"/>
+          <w:szCs w:val="32"/>
+          <w:rtl/>
+        </w:rPr>
+      </w:pPr>
+    </w:p>
+    <w:p>
+      <w:pPr>
+        <w:bidi/>
+        <w:jc w:val="center"/>
+        <w:rPr>
+          <w:sz w:val="32"/>
+          <w:szCs w:val="32"/>
+          <w:rtl/>
+        </w:rPr>
+      </w:pPr>
+    </w:p>
+    <w:p>
+      <w:pPr>
+        <w:bidi/>
+        <w:jc w:val="center"/>
+        <w:rPr>
+          <w:sz w:val="32"/>
+          <w:szCs w:val="32"/>
+          <w:rtl/>
+        </w:rPr>
+      </w:pPr>
+    </w:p>
+    <w:p>
+      <w:pPr>
+        <w:bidi/>
+        <w:jc w:val="center"/>
+        <w:rPr>
+          <w:sz w:val="32"/>
+          <w:szCs w:val="32"/>
+          <w:rtl/>
+        </w:rPr>
+      </w:pPr>
+    </w:p>
+    <w:p>
+      <w:pPr>
+        <w:bidi/>
+        <w:jc w:val="center"/>
+        <w:rPr>
+          <w:sz w:val="32"/>
+          <w:szCs w:val="32"/>
+        </w:rPr>
+      </w:pPr>
+    </w:p>
+    <w:p>
+      <w:pPr>
+        <w:bidi/>
+        <w:jc w:val="center"/>
+        <w:rPr>
+          <w:sz w:val="32"/>
+          <w:szCs w:val="32"/>
+          <w:rtl/>
+        </w:rPr>
+      </w:pPr>
+      <w:r>
+        <w:rPr>
+          <w:rFonts w:hint="cs"/>
           <w:b/>
           <w:bCs/>
-          <w:sz w:val="36"/>
-          <w:szCs w:val="36"/>
+          <w:sz w:val="32"/>
+          <w:szCs w:val="32"/>
           <w:rtl/>
         </w:rPr>
-      </w:pPr>
-      <w:r>
-        <w:rPr>
-          <w:b/>
-          <w:bCs/>
-          <w:sz w:val="36"/>
-          <w:szCs w:val="36"/>
-        </w:rPr>
-        <w:t>2.4</w:t>
+        <w:lastRenderedPageBreak/>
+        <w:t>רטוב</w:t>
       </w:r>
     </w:p>
     <w:p>
@@ -8993,10 +9241,93 @@
         <w:bidi/>
         <w:jc w:val="center"/>
         <w:rPr>
+          <w:sz w:val="36"/>
+          <w:szCs w:val="36"/>
+          <w:rtl/>
+        </w:rPr>
+      </w:pPr>
+      <w:r>
+        <w:rPr>
+          <w:rFonts w:cs="Arial"/>
+          <w:sz w:val="36"/>
+          <w:szCs w:val="36"/>
+          <w:rtl/>
+        </w:rPr>
+        <w:drawing>
+          <wp:anchor distT="0" distB="0" distL="114300" distR="114300" simplePos="0" relativeHeight="251658240" behindDoc="0" locked="0" layoutInCell="1" allowOverlap="1" wp14:anchorId="1AC0402A" wp14:editId="7F55BAB1">
+            <wp:simplePos x="0" y="0"/>
+            <wp:positionH relativeFrom="column">
+              <wp:posOffset>-685801</wp:posOffset>
+            </wp:positionH>
+            <wp:positionV relativeFrom="paragraph">
+              <wp:posOffset>425238</wp:posOffset>
+            </wp:positionV>
+            <wp:extent cx="9545073" cy="4394200"/>
+            <wp:effectExtent l="0" t="0" r="0" b="6350"/>
+            <wp:wrapNone/>
+            <wp:docPr id="1355991826" name="Picture 1" descr="צילום מסך של הסימולציה הראשונה&#10;"/>
+            <wp:cNvGraphicFramePr>
+              <a:graphicFrameLocks xmlns:a="http://schemas.openxmlformats.org/drawingml/2006/main" noChangeAspect="1"/>
+            </wp:cNvGraphicFramePr>
+            <a:graphic xmlns:a="http://schemas.openxmlformats.org/drawingml/2006/main">
+              <a:graphicData uri="http://schemas.openxmlformats.org/drawingml/2006/picture">
+                <pic:pic xmlns:pic="http://schemas.openxmlformats.org/drawingml/2006/picture">
+                  <pic:nvPicPr>
+                    <pic:cNvPr id="1355991826" name="Picture 1" descr="צילום מסך של הסימולציה הראשונה&#10;"/>
+                    <pic:cNvPicPr/>
+                  </pic:nvPicPr>
+                  <pic:blipFill>
+                    <a:blip r:embed="rId4">
+                      <a:extLst>
+                        <a:ext uri="{28A0092B-C50C-407E-A947-70E740481C1C}">
+                          <a14:useLocalDpi xmlns:a14="http://schemas.microsoft.com/office/drawing/2010/main" val="0"/>
+                        </a:ext>
+                      </a:extLst>
+                    </a:blip>
+                    <a:stretch>
+                      <a:fillRect/>
+                    </a:stretch>
+                  </pic:blipFill>
+                  <pic:spPr>
+                    <a:xfrm>
+                      <a:off x="0" y="0"/>
+                      <a:ext cx="9558269" cy="4400275"/>
+                    </a:xfrm>
+                    <a:prstGeom prst="rect">
+                      <a:avLst/>
+                    </a:prstGeom>
+                  </pic:spPr>
+                </pic:pic>
+              </a:graphicData>
+            </a:graphic>
+            <wp14:sizeRelH relativeFrom="margin">
+              <wp14:pctWidth>0</wp14:pctWidth>
+            </wp14:sizeRelH>
+            <wp14:sizeRelV relativeFrom="margin">
+              <wp14:pctHeight>0</wp14:pctHeight>
+            </wp14:sizeRelV>
+          </wp:anchor>
+        </w:drawing>
+      </w:r>
+      <w:r>
+        <w:rPr>
+          <w:rFonts w:hint="cs"/>
           <w:b/>
           <w:bCs/>
-          <w:sz w:val="32"/>
-          <w:szCs w:val="32"/>
+          <w:sz w:val="36"/>
+          <w:szCs w:val="36"/>
+          <w:rtl/>
+        </w:rPr>
+        <w:t>3.3</w:t>
+      </w:r>
+    </w:p>
+    <w:p>
+      <w:pPr>
+        <w:bidi/>
+        <w:jc w:val="center"/>
+        <w:rPr>
+          <w:sz w:val="36"/>
+          <w:szCs w:val="36"/>
           <w:rtl/>
         </w:rPr>
       </w:pPr>
@@ -9006,11 +9337,8 @@
         <w:bidi/>
         <w:jc w:val="center"/>
         <w:rPr>
-          <w:b/>
-          <w:bCs/>
-          <w:sz w:val="32"/>
-          <w:szCs w:val="32"/>
-          <w:rtl/>
+          <w:sz w:val="36"/>
+          <w:szCs w:val="36"/>
         </w:rPr>
       </w:pPr>
     </w:p>
@@ -9021,32 +9349,12 @@
         <w:rPr>
           <w:sz w:val="32"/>
           <w:szCs w:val="32"/>
-        </w:rPr>
-      </w:pPr>
-    </w:p>
-    <w:p>
-      <w:pPr>
-        <w:bidi/>
-        <w:jc w:val="center"/>
-        <w:rPr>
-          <w:sz w:val="32"/>
-          <w:szCs w:val="32"/>
-        </w:rPr>
-      </w:pPr>
-    </w:p>
-    <w:p>
-      <w:pPr>
-        <w:bidi/>
-        <w:jc w:val="center"/>
-        <w:rPr>
-          <w:sz w:val="32"/>
-          <w:szCs w:val="32"/>
           <w:rtl/>
         </w:rPr>
       </w:pPr>
     </w:p>
     <w:sectPr>
-      <w:pgSz w:w="12240" w:h="15840"/>
+      <w:pgSz w:w="15840" w:h="12240" w:orient="landscape"/>
       <w:pgMar w:top="1440" w:right="1440" w:bottom="1440" w:left="1440" w:header="720" w:footer="720" w:gutter="0"/>
       <w:cols w:space="720"/>
       <w:docGrid w:linePitch="360"/>

</xml_diff>

<commit_message>
finished wet, added relevant modelsim, updated word (explanation needed)
</commit_message>
<xml_diff>
--- a/Ex1/TruthTable+tpd.docx
+++ b/Ex1/TruthTable+tpd.docx
@@ -9164,6 +9164,460 @@
         <w:bidi/>
         <w:jc w:val="center"/>
         <w:rPr>
+          <w:b/>
+          <w:bCs/>
+          <w:sz w:val="32"/>
+          <w:szCs w:val="32"/>
+          <w:rtl/>
+        </w:rPr>
+      </w:pPr>
+      <w:r>
+        <w:rPr>
+          <w:b/>
+          <w:bCs/>
+          <w:sz w:val="32"/>
+          <w:szCs w:val="32"/>
+        </w:rPr>
+        <w:t>2.5</w:t>
+      </w:r>
+    </w:p>
+    <w:tbl>
+      <w:tblPr>
+        <w:tblStyle w:val="TableGrid"/>
+        <w:tblW w:w="0" w:type="auto"/>
+        <w:tblInd w:w="548" w:type="dxa"/>
+        <w:tblLook w:val="04A0" w:firstRow="1" w:lastRow="0" w:firstColumn="1" w:lastColumn="0" w:noHBand="0" w:noVBand="1"/>
+      </w:tblPr>
+      <w:tblGrid>
+        <w:gridCol w:w="2793"/>
+        <w:gridCol w:w="1363"/>
+        <w:gridCol w:w="1373"/>
+        <w:gridCol w:w="1189"/>
+        <w:gridCol w:w="1305"/>
+        <w:gridCol w:w="1305"/>
+        <w:gridCol w:w="1285"/>
+        <w:gridCol w:w="1236"/>
+      </w:tblGrid>
+      <w:tr>
+        <w:tc>
+          <w:tcPr>
+            <w:tcW w:w="2793" w:type="dxa"/>
+          </w:tcPr>
+          <w:p>
+            <w:pPr>
+              <w:jc w:val="center"/>
+              <w:rPr>
+                <w:sz w:val="32"/>
+                <w:szCs w:val="32"/>
+                <w:rtl/>
+              </w:rPr>
+            </w:pPr>
+            <w:r>
+              <w:rPr>
+                <w:sz w:val="32"/>
+                <w:szCs w:val="32"/>
+              </w:rPr>
+              <w:t>Path</w:t>
+            </w:r>
+          </w:p>
+        </w:tc>
+        <w:tc>
+          <w:tcPr>
+            <w:tcW w:w="1363" w:type="dxa"/>
+          </w:tcPr>
+          <w:p>
+            <w:pPr>
+              <w:jc w:val="center"/>
+              <w:rPr>
+                <w:sz w:val="32"/>
+                <w:szCs w:val="32"/>
+                <w:rtl/>
+              </w:rPr>
+            </w:pPr>
+            <w:proofErr w:type="gramStart"/>
+            <w:r>
+              <w:rPr>
+                <w:sz w:val="32"/>
+                <w:szCs w:val="32"/>
+              </w:rPr>
+              <w:t>A[</w:t>
+            </w:r>
+            <w:proofErr w:type="gramEnd"/>
+            <w:r>
+              <w:rPr>
+                <w:sz w:val="32"/>
+                <w:szCs w:val="32"/>
+              </w:rPr>
+              <w:t>63:0]</w:t>
+            </w:r>
+          </w:p>
+        </w:tc>
+        <w:tc>
+          <w:tcPr>
+            <w:tcW w:w="1373" w:type="dxa"/>
+          </w:tcPr>
+          <w:p>
+            <w:pPr>
+              <w:jc w:val="center"/>
+              <w:rPr>
+                <w:sz w:val="32"/>
+                <w:szCs w:val="32"/>
+                <w:rtl/>
+              </w:rPr>
+            </w:pPr>
+            <w:proofErr w:type="gramStart"/>
+            <w:r>
+              <w:rPr>
+                <w:sz w:val="32"/>
+                <w:szCs w:val="32"/>
+              </w:rPr>
+              <w:t>B[</w:t>
+            </w:r>
+            <w:proofErr w:type="gramEnd"/>
+            <w:r>
+              <w:rPr>
+                <w:sz w:val="32"/>
+                <w:szCs w:val="32"/>
+              </w:rPr>
+              <w:t>63:0]</w:t>
+            </w:r>
+          </w:p>
+        </w:tc>
+        <w:tc>
+          <w:tcPr>
+            <w:tcW w:w="1189" w:type="dxa"/>
+          </w:tcPr>
+          <w:p>
+            <w:pPr>
+              <w:jc w:val="center"/>
+              <w:rPr>
+                <w:sz w:val="32"/>
+                <w:szCs w:val="32"/>
+                <w:rtl/>
+              </w:rPr>
+            </w:pPr>
+            <w:proofErr w:type="spellStart"/>
+            <w:r>
+              <w:rPr>
+                <w:sz w:val="32"/>
+                <w:szCs w:val="32"/>
+              </w:rPr>
+              <w:t>C</w:t>
+            </w:r>
+            <w:r>
+              <w:rPr>
+                <w:sz w:val="20"/>
+                <w:szCs w:val="20"/>
+              </w:rPr>
+              <w:t>in</w:t>
+            </w:r>
+            <w:proofErr w:type="spellEnd"/>
+          </w:p>
+        </w:tc>
+        <w:tc>
+          <w:tcPr>
+            <w:tcW w:w="1305" w:type="dxa"/>
+          </w:tcPr>
+          <w:p>
+            <w:pPr>
+              <w:jc w:val="center"/>
+              <w:rPr>
+                <w:sz w:val="32"/>
+                <w:szCs w:val="32"/>
+                <w:rtl/>
+              </w:rPr>
+            </w:pPr>
+            <w:proofErr w:type="gramStart"/>
+            <w:r>
+              <w:rPr>
+                <w:sz w:val="32"/>
+                <w:szCs w:val="32"/>
+              </w:rPr>
+              <w:t>Op[</w:t>
+            </w:r>
+            <w:proofErr w:type="gramEnd"/>
+            <w:r>
+              <w:rPr>
+                <w:sz w:val="32"/>
+                <w:szCs w:val="32"/>
+              </w:rPr>
+              <w:t>1]</w:t>
+            </w:r>
+          </w:p>
+        </w:tc>
+        <w:tc>
+          <w:tcPr>
+            <w:tcW w:w="1305" w:type="dxa"/>
+          </w:tcPr>
+          <w:p>
+            <w:pPr>
+              <w:jc w:val="center"/>
+              <w:rPr>
+                <w:sz w:val="32"/>
+                <w:szCs w:val="32"/>
+                <w:rtl/>
+              </w:rPr>
+            </w:pPr>
+            <w:proofErr w:type="gramStart"/>
+            <w:r>
+              <w:rPr>
+                <w:sz w:val="32"/>
+                <w:szCs w:val="32"/>
+              </w:rPr>
+              <w:t>Op[</w:t>
+            </w:r>
+            <w:proofErr w:type="gramEnd"/>
+            <w:r>
+              <w:rPr>
+                <w:sz w:val="32"/>
+                <w:szCs w:val="32"/>
+              </w:rPr>
+              <w:t>0]</w:t>
+            </w:r>
+          </w:p>
+        </w:tc>
+        <w:tc>
+          <w:tcPr>
+            <w:tcW w:w="1285" w:type="dxa"/>
+          </w:tcPr>
+          <w:p>
+            <w:pPr>
+              <w:jc w:val="center"/>
+              <w:rPr>
+                <w:sz w:val="32"/>
+                <w:szCs w:val="32"/>
+                <w:rtl/>
+              </w:rPr>
+            </w:pPr>
+            <w:r>
+              <w:rPr>
+                <w:sz w:val="32"/>
+                <w:szCs w:val="32"/>
+              </w:rPr>
+              <w:t>Out</w:t>
+            </w:r>
+          </w:p>
+        </w:tc>
+        <w:tc>
+          <w:tcPr>
+            <w:tcW w:w="1236" w:type="dxa"/>
+          </w:tcPr>
+          <w:p>
+            <w:pPr>
+              <w:jc w:val="center"/>
+              <w:rPr>
+                <w:sz w:val="32"/>
+                <w:szCs w:val="32"/>
+                <w:rtl/>
+              </w:rPr>
+            </w:pPr>
+            <w:proofErr w:type="spellStart"/>
+            <w:r>
+              <w:rPr>
+                <w:sz w:val="32"/>
+                <w:szCs w:val="32"/>
+              </w:rPr>
+              <w:t>Tpd</w:t>
+            </w:r>
+            <w:proofErr w:type="spellEnd"/>
+          </w:p>
+        </w:tc>
+      </w:tr>
+      <w:tr>
+        <w:tc>
+          <w:tcPr>
+            <w:tcW w:w="2793" w:type="dxa"/>
+          </w:tcPr>
+          <w:p>
+            <w:pPr>
+              <w:jc w:val="center"/>
+              <w:rPr>
+                <w:sz w:val="32"/>
+                <w:szCs w:val="32"/>
+              </w:rPr>
+            </w:pPr>
+            <w:proofErr w:type="gramStart"/>
+            <w:r>
+              <w:rPr>
+                <w:sz w:val="32"/>
+                <w:szCs w:val="32"/>
+              </w:rPr>
+              <w:t>Op[</w:t>
+            </w:r>
+            <w:proofErr w:type="gramEnd"/>
+            <w:r>
+              <w:rPr>
+                <w:sz w:val="32"/>
+                <w:szCs w:val="32"/>
+              </w:rPr>
+              <w:t>0]ALU0….ALU63</w:t>
+            </w:r>
+          </w:p>
+        </w:tc>
+        <w:tc>
+          <w:tcPr>
+            <w:tcW w:w="1363" w:type="dxa"/>
+          </w:tcPr>
+          <w:p>
+            <w:pPr>
+              <w:jc w:val="center"/>
+              <w:rPr>
+                <w:sz w:val="32"/>
+                <w:szCs w:val="32"/>
+              </w:rPr>
+            </w:pPr>
+            <w:r>
+              <w:rPr>
+                <w:sz w:val="32"/>
+                <w:szCs w:val="32"/>
+              </w:rPr>
+              <w:t>[0….0]</w:t>
+            </w:r>
+          </w:p>
+        </w:tc>
+        <w:tc>
+          <w:tcPr>
+            <w:tcW w:w="1373" w:type="dxa"/>
+          </w:tcPr>
+          <w:p>
+            <w:pPr>
+              <w:jc w:val="center"/>
+              <w:rPr>
+                <w:sz w:val="32"/>
+                <w:szCs w:val="32"/>
+              </w:rPr>
+            </w:pPr>
+            <w:r>
+              <w:rPr>
+                <w:sz w:val="32"/>
+                <w:szCs w:val="32"/>
+              </w:rPr>
+              <w:t>[0….01]</w:t>
+            </w:r>
+          </w:p>
+        </w:tc>
+        <w:tc>
+          <w:tcPr>
+            <w:tcW w:w="1189" w:type="dxa"/>
+          </w:tcPr>
+          <w:p>
+            <w:pPr>
+              <w:jc w:val="center"/>
+              <w:rPr>
+                <w:sz w:val="32"/>
+                <w:szCs w:val="32"/>
+              </w:rPr>
+            </w:pPr>
+            <w:r>
+              <w:rPr>
+                <w:sz w:val="32"/>
+                <w:szCs w:val="32"/>
+              </w:rPr>
+              <w:t>0</w:t>
+            </w:r>
+          </w:p>
+        </w:tc>
+        <w:tc>
+          <w:tcPr>
+            <w:tcW w:w="1305" w:type="dxa"/>
+          </w:tcPr>
+          <w:p>
+            <w:pPr>
+              <w:jc w:val="center"/>
+              <w:rPr>
+                <w:sz w:val="32"/>
+                <w:szCs w:val="32"/>
+              </w:rPr>
+            </w:pPr>
+            <w:r>
+              <w:rPr>
+                <w:sz w:val="32"/>
+                <w:szCs w:val="32"/>
+              </w:rPr>
+              <w:t>1</w:t>
+            </w:r>
+          </w:p>
+        </w:tc>
+        <w:tc>
+          <w:tcPr>
+            <w:tcW w:w="1305" w:type="dxa"/>
+          </w:tcPr>
+          <w:p>
+            <w:pPr>
+              <w:jc w:val="center"/>
+              <w:rPr>
+                <w:sz w:val="32"/>
+                <w:szCs w:val="32"/>
+              </w:rPr>
+            </w:pPr>
+            <w:r>
+              <w:rPr>
+                <w:sz w:val="32"/>
+                <w:szCs w:val="32"/>
+              </w:rPr>
+              <w:t>Oto1</w:t>
+            </w:r>
+          </w:p>
+        </w:tc>
+        <w:tc>
+          <w:tcPr>
+            <w:tcW w:w="1285" w:type="dxa"/>
+          </w:tcPr>
+          <w:p>
+            <w:pPr>
+              <w:jc w:val="center"/>
+              <w:rPr>
+                <w:sz w:val="32"/>
+                <w:szCs w:val="32"/>
+              </w:rPr>
+            </w:pPr>
+            <w:proofErr w:type="gramStart"/>
+            <w:r>
+              <w:rPr>
+                <w:sz w:val="32"/>
+                <w:szCs w:val="32"/>
+              </w:rPr>
+              <w:t>S[</w:t>
+            </w:r>
+            <w:proofErr w:type="gramEnd"/>
+            <w:r>
+              <w:rPr>
+                <w:sz w:val="32"/>
+                <w:szCs w:val="32"/>
+              </w:rPr>
+              <w:t>63]</w:t>
+            </w:r>
+          </w:p>
+        </w:tc>
+        <w:tc>
+          <w:tcPr>
+            <w:tcW w:w="1236" w:type="dxa"/>
+          </w:tcPr>
+          <w:p>
+            <w:pPr>
+              <w:jc w:val="center"/>
+              <w:rPr>
+                <w:sz w:val="32"/>
+                <w:szCs w:val="32"/>
+                <w:rtl/>
+              </w:rPr>
+            </w:pPr>
+            <w:r>
+              <w:rPr>
+                <w:sz w:val="32"/>
+                <w:szCs w:val="32"/>
+              </w:rPr>
+              <w:t>969</w:t>
+            </w:r>
+          </w:p>
+        </w:tc>
+      </w:tr>
+    </w:tbl>
+    <w:p>
+      <w:pPr>
+        <w:bidi/>
+        <w:jc w:val="center"/>
+        <w:rPr>
           <w:sz w:val="32"/>
           <w:szCs w:val="32"/>
           <w:rtl/>
@@ -9172,40 +9626,197 @@
     </w:p>
     <w:p>
       <w:pPr>
-        <w:bidi/>
         <w:jc w:val="center"/>
         <w:rPr>
           <w:sz w:val="32"/>
           <w:szCs w:val="32"/>
-          <w:rtl/>
         </w:rPr>
       </w:pPr>
+      <w:proofErr w:type="spellStart"/>
+      <w:r>
+        <w:rPr>
+          <w:sz w:val="32"/>
+          <w:szCs w:val="32"/>
+        </w:rPr>
+        <w:t>Tpd</w:t>
+      </w:r>
+      <w:proofErr w:type="spellEnd"/>
+      <w:r>
+        <w:rPr>
+          <w:sz w:val="32"/>
+          <w:szCs w:val="32"/>
+        </w:rPr>
+        <w:t xml:space="preserve"> = </w:t>
+      </w:r>
+      <w:proofErr w:type="spellStart"/>
+      <w:r>
+        <w:rPr>
+          <w:sz w:val="32"/>
+          <w:szCs w:val="32"/>
+        </w:rPr>
+        <w:t>Tpd_</w:t>
+      </w:r>
+      <w:proofErr w:type="gramStart"/>
+      <w:r>
+        <w:rPr>
+          <w:sz w:val="32"/>
+          <w:szCs w:val="32"/>
+        </w:rPr>
+        <w:t>op</w:t>
+      </w:r>
+      <w:proofErr w:type="spellEnd"/>
+      <w:r>
+        <w:rPr>
+          <w:sz w:val="32"/>
+          <w:szCs w:val="32"/>
+        </w:rPr>
+        <w:t>[</w:t>
+      </w:r>
+      <w:proofErr w:type="gramEnd"/>
+      <w:r>
+        <w:rPr>
+          <w:sz w:val="32"/>
+          <w:szCs w:val="32"/>
+        </w:rPr>
+        <w:t>0]_</w:t>
+      </w:r>
+      <w:proofErr w:type="spellStart"/>
+      <w:r>
+        <w:rPr>
+          <w:sz w:val="32"/>
+          <w:szCs w:val="32"/>
+        </w:rPr>
+        <w:t>C</w:t>
+      </w:r>
+      <w:r>
+        <w:rPr>
+          <w:sz w:val="20"/>
+          <w:szCs w:val="20"/>
+        </w:rPr>
+        <w:t>out</w:t>
+      </w:r>
+      <w:proofErr w:type="spellEnd"/>
+      <w:r>
+        <w:rPr>
+          <w:sz w:val="32"/>
+          <w:szCs w:val="32"/>
+        </w:rPr>
+        <w:t xml:space="preserve"> + </w:t>
+      </w:r>
+      <w:proofErr w:type="spellStart"/>
+      <w:r>
+        <w:rPr>
+          <w:sz w:val="32"/>
+          <w:szCs w:val="32"/>
+        </w:rPr>
+        <w:t>Tpd_C</w:t>
+      </w:r>
+      <w:r>
+        <w:rPr>
+          <w:sz w:val="20"/>
+          <w:szCs w:val="20"/>
+        </w:rPr>
+        <w:t>in</w:t>
+      </w:r>
+      <w:r>
+        <w:rPr>
+          <w:sz w:val="32"/>
+          <w:szCs w:val="32"/>
+        </w:rPr>
+        <w:t>_C</w:t>
+      </w:r>
+      <w:r>
+        <w:rPr>
+          <w:sz w:val="20"/>
+          <w:szCs w:val="20"/>
+        </w:rPr>
+        <w:t>out</w:t>
+      </w:r>
+      <w:proofErr w:type="spellEnd"/>
+      <w:r>
+        <w:rPr>
+          <w:sz w:val="32"/>
+          <w:szCs w:val="32"/>
+        </w:rPr>
+        <w:t>*62 + Max(</w:t>
+      </w:r>
+      <w:proofErr w:type="spellStart"/>
+      <w:r>
+        <w:rPr>
+          <w:sz w:val="32"/>
+          <w:szCs w:val="32"/>
+        </w:rPr>
+        <w:t>Tpd_C</w:t>
+      </w:r>
+      <w:r>
+        <w:rPr>
+          <w:sz w:val="20"/>
+          <w:szCs w:val="20"/>
+        </w:rPr>
+        <w:t>in_</w:t>
+      </w:r>
+      <w:r>
+        <w:rPr>
+          <w:sz w:val="32"/>
+          <w:szCs w:val="32"/>
+        </w:rPr>
+        <w:t>S</w:t>
+      </w:r>
+      <w:proofErr w:type="spellEnd"/>
+      <w:r>
+        <w:rPr>
+          <w:sz w:val="20"/>
+          <w:szCs w:val="20"/>
+        </w:rPr>
+        <w:t xml:space="preserve"> </w:t>
+      </w:r>
+      <w:r>
+        <w:rPr>
+          <w:sz w:val="32"/>
+          <w:szCs w:val="32"/>
+        </w:rPr>
+        <w:t xml:space="preserve">, </w:t>
+      </w:r>
+      <w:proofErr w:type="spellStart"/>
+      <w:r>
+        <w:rPr>
+          <w:sz w:val="32"/>
+          <w:szCs w:val="32"/>
+        </w:rPr>
+        <w:t>Tpd_C</w:t>
+      </w:r>
+      <w:r>
+        <w:rPr>
+          <w:sz w:val="20"/>
+          <w:szCs w:val="20"/>
+        </w:rPr>
+        <w:t>in_</w:t>
+      </w:r>
+      <w:r>
+        <w:rPr>
+          <w:sz w:val="32"/>
+          <w:szCs w:val="32"/>
+        </w:rPr>
+        <w:t>C</w:t>
+      </w:r>
+      <w:r>
+        <w:rPr>
+          <w:sz w:val="20"/>
+          <w:szCs w:val="20"/>
+        </w:rPr>
+        <w:t>out</w:t>
+      </w:r>
+      <w:proofErr w:type="spellEnd"/>
+      <w:r>
+        <w:rPr>
+          <w:sz w:val="32"/>
+          <w:szCs w:val="32"/>
+        </w:rPr>
+        <w:t>)</w:t>
+      </w:r>
     </w:p>
     <w:p>
       <w:pPr>
-        <w:bidi/>
-        <w:jc w:val="center"/>
-        <w:rPr>
-          <w:sz w:val="32"/>
-          <w:szCs w:val="32"/>
-          <w:rtl/>
-        </w:rPr>
-      </w:pPr>
-    </w:p>
-    <w:p>
-      <w:pPr>
-        <w:bidi/>
-        <w:jc w:val="center"/>
-        <w:rPr>
-          <w:sz w:val="32"/>
-          <w:szCs w:val="32"/>
-          <w:rtl/>
-        </w:rPr>
-      </w:pPr>
-    </w:p>
-    <w:p>
-      <w:pPr>
-        <w:bidi/>
         <w:jc w:val="center"/>
         <w:rPr>
           <w:sz w:val="32"/>
@@ -9349,7 +9960,461 @@
         <w:rPr>
           <w:sz w:val="32"/>
           <w:szCs w:val="32"/>
+        </w:rPr>
+      </w:pPr>
+    </w:p>
+    <w:p>
+      <w:pPr>
+        <w:bidi/>
+        <w:jc w:val="center"/>
+        <w:rPr>
+          <w:sz w:val="32"/>
+          <w:szCs w:val="32"/>
+        </w:rPr>
+      </w:pPr>
+    </w:p>
+    <w:p>
+      <w:pPr>
+        <w:bidi/>
+        <w:jc w:val="center"/>
+        <w:rPr>
+          <w:sz w:val="32"/>
+          <w:szCs w:val="32"/>
+        </w:rPr>
+      </w:pPr>
+    </w:p>
+    <w:p>
+      <w:pPr>
+        <w:bidi/>
+        <w:jc w:val="center"/>
+        <w:rPr>
+          <w:sz w:val="32"/>
+          <w:szCs w:val="32"/>
+        </w:rPr>
+      </w:pPr>
+    </w:p>
+    <w:p>
+      <w:pPr>
+        <w:bidi/>
+        <w:jc w:val="center"/>
+        <w:rPr>
+          <w:sz w:val="32"/>
+          <w:szCs w:val="32"/>
+        </w:rPr>
+      </w:pPr>
+    </w:p>
+    <w:p>
+      <w:pPr>
+        <w:bidi/>
+        <w:jc w:val="center"/>
+        <w:rPr>
+          <w:sz w:val="32"/>
+          <w:szCs w:val="32"/>
+        </w:rPr>
+      </w:pPr>
+    </w:p>
+    <w:p>
+      <w:pPr>
+        <w:bidi/>
+        <w:jc w:val="center"/>
+        <w:rPr>
+          <w:sz w:val="32"/>
+          <w:szCs w:val="32"/>
+        </w:rPr>
+      </w:pPr>
+    </w:p>
+    <w:p>
+      <w:pPr>
+        <w:bidi/>
+        <w:jc w:val="center"/>
+        <w:rPr>
+          <w:sz w:val="32"/>
+          <w:szCs w:val="32"/>
+        </w:rPr>
+      </w:pPr>
+    </w:p>
+    <w:p>
+      <w:pPr>
+        <w:bidi/>
+        <w:jc w:val="center"/>
+        <w:rPr>
+          <w:sz w:val="32"/>
+          <w:szCs w:val="32"/>
+        </w:rPr>
+      </w:pPr>
+    </w:p>
+    <w:p>
+      <w:pPr>
+        <w:bidi/>
+        <w:jc w:val="center"/>
+        <w:rPr>
+          <w:sz w:val="32"/>
+          <w:szCs w:val="32"/>
+        </w:rPr>
+      </w:pPr>
+    </w:p>
+    <w:p>
+      <w:pPr>
+        <w:bidi/>
+        <w:jc w:val="center"/>
+        <w:rPr>
+          <w:sz w:val="32"/>
+          <w:szCs w:val="32"/>
+        </w:rPr>
+      </w:pPr>
+    </w:p>
+    <w:p>
+      <w:pPr>
+        <w:bidi/>
+        <w:jc w:val="center"/>
+        <w:rPr>
+          <w:sz w:val="32"/>
+          <w:szCs w:val="32"/>
+        </w:rPr>
+      </w:pPr>
+    </w:p>
+    <w:p>
+      <w:pPr>
+        <w:bidi/>
+        <w:jc w:val="center"/>
+        <w:rPr>
+          <w:b/>
+          <w:bCs/>
+          <w:sz w:val="36"/>
+          <w:szCs w:val="36"/>
+        </w:rPr>
+      </w:pPr>
+      <w:r>
+        <w:rPr>
+          <w:rFonts w:cs="Arial"/>
+          <w:sz w:val="32"/>
+          <w:szCs w:val="32"/>
           <w:rtl/>
+        </w:rPr>
+        <w:lastRenderedPageBreak/>
+        <w:drawing>
+          <wp:anchor distT="0" distB="0" distL="114300" distR="114300" simplePos="0" relativeHeight="251659264" behindDoc="1" locked="0" layoutInCell="1" allowOverlap="1" wp14:anchorId="0CCEF9B1" wp14:editId="5A78DCF9">
+            <wp:simplePos x="0" y="0"/>
+            <wp:positionH relativeFrom="column">
+              <wp:posOffset>-702945</wp:posOffset>
+            </wp:positionH>
+            <wp:positionV relativeFrom="paragraph">
+              <wp:posOffset>533400</wp:posOffset>
+            </wp:positionV>
+            <wp:extent cx="9656445" cy="4343400"/>
+            <wp:effectExtent l="0" t="0" r="1905" b="0"/>
+            <wp:wrapTight wrapText="bothSides">
+              <wp:wrapPolygon edited="0">
+                <wp:start x="0" y="0"/>
+                <wp:lineTo x="0" y="21505"/>
+                <wp:lineTo x="21562" y="21505"/>
+                <wp:lineTo x="21562" y="0"/>
+                <wp:lineTo x="0" y="0"/>
+              </wp:wrapPolygon>
+            </wp:wrapTight>
+            <wp:docPr id="466161150" name="Picture 1" descr="A picture containing screenshot, multimedia software, graphics software, software&#10;&#10;Description automatically generated"/>
+            <wp:cNvGraphicFramePr>
+              <a:graphicFrameLocks xmlns:a="http://schemas.openxmlformats.org/drawingml/2006/main" noChangeAspect="1"/>
+            </wp:cNvGraphicFramePr>
+            <a:graphic xmlns:a="http://schemas.openxmlformats.org/drawingml/2006/main">
+              <a:graphicData uri="http://schemas.openxmlformats.org/drawingml/2006/picture">
+                <pic:pic xmlns:pic="http://schemas.openxmlformats.org/drawingml/2006/picture">
+                  <pic:nvPicPr>
+                    <pic:cNvPr id="466161150" name="Picture 1" descr="A picture containing screenshot, multimedia software, graphics software, software&#10;&#10;Description automatically generated"/>
+                    <pic:cNvPicPr/>
+                  </pic:nvPicPr>
+                  <pic:blipFill>
+                    <a:blip r:embed="rId5">
+                      <a:extLst>
+                        <a:ext uri="{28A0092B-C50C-407E-A947-70E740481C1C}">
+                          <a14:useLocalDpi xmlns:a14="http://schemas.microsoft.com/office/drawing/2010/main" val="0"/>
+                        </a:ext>
+                      </a:extLst>
+                    </a:blip>
+                    <a:stretch>
+                      <a:fillRect/>
+                    </a:stretch>
+                  </pic:blipFill>
+                  <pic:spPr>
+                    <a:xfrm>
+                      <a:off x="0" y="0"/>
+                      <a:ext cx="9656445" cy="4343400"/>
+                    </a:xfrm>
+                    <a:prstGeom prst="rect">
+                      <a:avLst/>
+                    </a:prstGeom>
+                  </pic:spPr>
+                </pic:pic>
+              </a:graphicData>
+            </a:graphic>
+            <wp14:sizeRelH relativeFrom="margin">
+              <wp14:pctWidth>0</wp14:pctWidth>
+            </wp14:sizeRelH>
+            <wp14:sizeRelV relativeFrom="margin">
+              <wp14:pctHeight>0</wp14:pctHeight>
+            </wp14:sizeRelV>
+          </wp:anchor>
+        </w:drawing>
+      </w:r>
+      <w:r>
+        <w:rPr>
+          <w:b/>
+          <w:bCs/>
+          <w:sz w:val="36"/>
+          <w:szCs w:val="36"/>
+        </w:rPr>
+        <w:t>3.</w:t>
+      </w:r>
+      <w:r>
+        <w:rPr>
+          <w:b/>
+          <w:bCs/>
+          <w:sz w:val="36"/>
+          <w:szCs w:val="36"/>
+        </w:rPr>
+        <w:t>5</w:t>
+      </w:r>
+    </w:p>
+    <w:p>
+      <w:pPr>
+        <w:bidi/>
+        <w:jc w:val="center"/>
+        <w:rPr>
+          <w:sz w:val="32"/>
+          <w:szCs w:val="32"/>
+        </w:rPr>
+      </w:pPr>
+    </w:p>
+    <w:p>
+      <w:pPr>
+        <w:bidi/>
+        <w:jc w:val="center"/>
+        <w:rPr>
+          <w:sz w:val="32"/>
+          <w:szCs w:val="32"/>
+        </w:rPr>
+      </w:pPr>
+    </w:p>
+    <w:p>
+      <w:pPr>
+        <w:bidi/>
+        <w:jc w:val="center"/>
+        <w:rPr>
+          <w:sz w:val="32"/>
+          <w:szCs w:val="32"/>
+        </w:rPr>
+      </w:pPr>
+    </w:p>
+    <w:p>
+      <w:pPr>
+        <w:bidi/>
+        <w:jc w:val="center"/>
+        <w:rPr>
+          <w:sz w:val="32"/>
+          <w:szCs w:val="32"/>
+        </w:rPr>
+      </w:pPr>
+      <w:r>
+        <w:rPr>
+          <w:rFonts w:cs="Arial"/>
+          <w:sz w:val="32"/>
+          <w:szCs w:val="32"/>
+          <w:rtl/>
+        </w:rPr>
+        <w:lastRenderedPageBreak/>
+        <w:drawing>
+          <wp:anchor distT="0" distB="0" distL="114300" distR="114300" simplePos="0" relativeHeight="251660288" behindDoc="1" locked="0" layoutInCell="1" allowOverlap="1" wp14:anchorId="3D8CB52D" wp14:editId="7C641977">
+            <wp:simplePos x="0" y="0"/>
+            <wp:positionH relativeFrom="column">
+              <wp:posOffset>-643890</wp:posOffset>
+            </wp:positionH>
+            <wp:positionV relativeFrom="paragraph">
+              <wp:posOffset>516255</wp:posOffset>
+            </wp:positionV>
+            <wp:extent cx="9291320" cy="4173855"/>
+            <wp:effectExtent l="0" t="0" r="5080" b="0"/>
+            <wp:wrapTight wrapText="bothSides">
+              <wp:wrapPolygon edited="0">
+                <wp:start x="0" y="0"/>
+                <wp:lineTo x="0" y="21492"/>
+                <wp:lineTo x="21568" y="21492"/>
+                <wp:lineTo x="21568" y="0"/>
+                <wp:lineTo x="0" y="0"/>
+              </wp:wrapPolygon>
+            </wp:wrapTight>
+            <wp:docPr id="1396376807" name="Picture 1" descr="A picture containing screenshot, multimedia software, line, software&#10;&#10;Description automatically generated"/>
+            <wp:cNvGraphicFramePr>
+              <a:graphicFrameLocks xmlns:a="http://schemas.openxmlformats.org/drawingml/2006/main" noChangeAspect="1"/>
+            </wp:cNvGraphicFramePr>
+            <a:graphic xmlns:a="http://schemas.openxmlformats.org/drawingml/2006/main">
+              <a:graphicData uri="http://schemas.openxmlformats.org/drawingml/2006/picture">
+                <pic:pic xmlns:pic="http://schemas.openxmlformats.org/drawingml/2006/picture">
+                  <pic:nvPicPr>
+                    <pic:cNvPr id="1396376807" name="Picture 1" descr="A picture containing screenshot, multimedia software, line, software&#10;&#10;Description automatically generated"/>
+                    <pic:cNvPicPr/>
+                  </pic:nvPicPr>
+                  <pic:blipFill>
+                    <a:blip r:embed="rId6">
+                      <a:extLst>
+                        <a:ext uri="{28A0092B-C50C-407E-A947-70E740481C1C}">
+                          <a14:useLocalDpi xmlns:a14="http://schemas.microsoft.com/office/drawing/2010/main" val="0"/>
+                        </a:ext>
+                      </a:extLst>
+                    </a:blip>
+                    <a:stretch>
+                      <a:fillRect/>
+                    </a:stretch>
+                  </pic:blipFill>
+                  <pic:spPr>
+                    <a:xfrm>
+                      <a:off x="0" y="0"/>
+                      <a:ext cx="9291320" cy="4173855"/>
+                    </a:xfrm>
+                    <a:prstGeom prst="rect">
+                      <a:avLst/>
+                    </a:prstGeom>
+                  </pic:spPr>
+                </pic:pic>
+              </a:graphicData>
+            </a:graphic>
+            <wp14:sizeRelH relativeFrom="margin">
+              <wp14:pctWidth>0</wp14:pctWidth>
+            </wp14:sizeRelH>
+            <wp14:sizeRelV relativeFrom="margin">
+              <wp14:pctHeight>0</wp14:pctHeight>
+            </wp14:sizeRelV>
+          </wp:anchor>
+        </w:drawing>
+      </w:r>
+      <w:r>
+        <w:rPr>
+          <w:b/>
+          <w:bCs/>
+          <w:sz w:val="32"/>
+          <w:szCs w:val="32"/>
+        </w:rPr>
+        <w:t>3.8</w:t>
+      </w:r>
+    </w:p>
+    <w:p>
+      <w:pPr>
+        <w:bidi/>
+        <w:jc w:val="center"/>
+        <w:rPr>
+          <w:sz w:val="32"/>
+          <w:szCs w:val="32"/>
+        </w:rPr>
+      </w:pPr>
+    </w:p>
+    <w:p>
+      <w:pPr>
+        <w:bidi/>
+        <w:jc w:val="center"/>
+        <w:rPr>
+          <w:sz w:val="32"/>
+          <w:szCs w:val="32"/>
+        </w:rPr>
+      </w:pPr>
+    </w:p>
+    <w:p>
+      <w:pPr>
+        <w:bidi/>
+        <w:jc w:val="center"/>
+        <w:rPr>
+          <w:sz w:val="32"/>
+          <w:szCs w:val="32"/>
+        </w:rPr>
+      </w:pPr>
+    </w:p>
+    <w:p>
+      <w:pPr>
+        <w:bidi/>
+        <w:jc w:val="center"/>
+        <w:rPr>
+          <w:sz w:val="32"/>
+          <w:szCs w:val="32"/>
+        </w:rPr>
+      </w:pPr>
+      <w:r>
+        <w:rPr>
+          <w:rFonts w:cs="Arial"/>
+          <w:sz w:val="32"/>
+          <w:szCs w:val="32"/>
+          <w:rtl/>
+        </w:rPr>
+        <w:lastRenderedPageBreak/>
+        <w:drawing>
+          <wp:anchor distT="0" distB="0" distL="114300" distR="114300" simplePos="0" relativeHeight="251661312" behindDoc="1" locked="0" layoutInCell="1" allowOverlap="1" wp14:anchorId="44620D84" wp14:editId="39EB4B3C">
+            <wp:simplePos x="0" y="0"/>
+            <wp:positionH relativeFrom="column">
+              <wp:posOffset>-601345</wp:posOffset>
+            </wp:positionH>
+            <wp:positionV relativeFrom="paragraph">
+              <wp:posOffset>0</wp:posOffset>
+            </wp:positionV>
+            <wp:extent cx="9410065" cy="4207510"/>
+            <wp:effectExtent l="0" t="0" r="635" b="2540"/>
+            <wp:wrapTight wrapText="bothSides">
+              <wp:wrapPolygon edited="0">
+                <wp:start x="0" y="0"/>
+                <wp:lineTo x="0" y="21515"/>
+                <wp:lineTo x="21558" y="21515"/>
+                <wp:lineTo x="21558" y="0"/>
+                <wp:lineTo x="0" y="0"/>
+              </wp:wrapPolygon>
+            </wp:wrapTight>
+            <wp:docPr id="1813999057" name="Picture 1" descr="A screen shot of a graph&#10;&#10;Description automatically generated with low confidence"/>
+            <wp:cNvGraphicFramePr>
+              <a:graphicFrameLocks xmlns:a="http://schemas.openxmlformats.org/drawingml/2006/main" noChangeAspect="1"/>
+            </wp:cNvGraphicFramePr>
+            <a:graphic xmlns:a="http://schemas.openxmlformats.org/drawingml/2006/main">
+              <a:graphicData uri="http://schemas.openxmlformats.org/drawingml/2006/picture">
+                <pic:pic xmlns:pic="http://schemas.openxmlformats.org/drawingml/2006/picture">
+                  <pic:nvPicPr>
+                    <pic:cNvPr id="1813999057" name="Picture 1" descr="A screen shot of a graph&#10;&#10;Description automatically generated with low confidence"/>
+                    <pic:cNvPicPr/>
+                  </pic:nvPicPr>
+                  <pic:blipFill>
+                    <a:blip r:embed="rId7">
+                      <a:extLst>
+                        <a:ext uri="{28A0092B-C50C-407E-A947-70E740481C1C}">
+                          <a14:useLocalDpi xmlns:a14="http://schemas.microsoft.com/office/drawing/2010/main" val="0"/>
+                        </a:ext>
+                      </a:extLst>
+                    </a:blip>
+                    <a:stretch>
+                      <a:fillRect/>
+                    </a:stretch>
+                  </pic:blipFill>
+                  <pic:spPr>
+                    <a:xfrm>
+                      <a:off x="0" y="0"/>
+                      <a:ext cx="9410065" cy="4207510"/>
+                    </a:xfrm>
+                    <a:prstGeom prst="rect">
+                      <a:avLst/>
+                    </a:prstGeom>
+                  </pic:spPr>
+                </pic:pic>
+              </a:graphicData>
+            </a:graphic>
+            <wp14:sizeRelH relativeFrom="margin">
+              <wp14:pctWidth>0</wp14:pctWidth>
+            </wp14:sizeRelH>
+            <wp14:sizeRelV relativeFrom="margin">
+              <wp14:pctHeight>0</wp14:pctHeight>
+            </wp14:sizeRelV>
+          </wp:anchor>
+        </w:drawing>
+      </w:r>
+    </w:p>
+    <w:p>
+      <w:pPr>
+        <w:bidi/>
+        <w:jc w:val="center"/>
+        <w:rPr>
+          <w:sz w:val="32"/>
+          <w:szCs w:val="32"/>
         </w:rPr>
       </w:pPr>
     </w:p>

</xml_diff>

<commit_message>
added pictures of mimushim to dry
</commit_message>
<xml_diff>
--- a/Ex1/TruthTable+tpd.docx
+++ b/Ex1/TruthTable+tpd.docx
@@ -48,7 +48,6 @@
         <w:bidi/>
         <w:jc w:val="center"/>
         <w:rPr>
-          <w:rFonts w:hint="cs"/>
           <w:b/>
           <w:bCs/>
           <w:sz w:val="32"/>
@@ -77,19 +76,16 @@
           <w:bCs/>
           <w:sz w:val="36"/>
           <w:szCs w:val="36"/>
-          <w:rtl/>
         </w:rPr>
       </w:pPr>
       <w:r>
         <w:rPr>
-          <w:rFonts w:hint="cs"/>
           <w:b/>
           <w:bCs/>
           <w:sz w:val="36"/>
           <w:szCs w:val="36"/>
-          <w:rtl/>
-        </w:rPr>
-        <w:t>2.1</w:t>
+        </w:rPr>
+        <w:t>2.1 – mux 2-&gt;1</w:t>
       </w:r>
     </w:p>
     <w:tbl>
@@ -962,71 +958,7 @@
           <w:sz w:val="32"/>
           <w:szCs w:val="32"/>
         </w:rPr>
-        <w:t xml:space="preserve">z=[((s </w:t>
-      </w:r>
-      <w:proofErr w:type="spellStart"/>
-      <w:r>
-        <w:rPr>
-          <w:sz w:val="32"/>
-          <w:szCs w:val="32"/>
-        </w:rPr>
-        <w:t>nand</w:t>
-      </w:r>
-      <w:proofErr w:type="spellEnd"/>
-      <w:r>
-        <w:rPr>
-          <w:sz w:val="32"/>
-          <w:szCs w:val="32"/>
-        </w:rPr>
-        <w:t xml:space="preserve"> s) </w:t>
-      </w:r>
-      <w:proofErr w:type="spellStart"/>
-      <w:r>
-        <w:rPr>
-          <w:sz w:val="32"/>
-          <w:szCs w:val="32"/>
-        </w:rPr>
-        <w:t>nand</w:t>
-      </w:r>
-      <w:proofErr w:type="spellEnd"/>
-      <w:r>
-        <w:rPr>
-          <w:sz w:val="32"/>
-          <w:szCs w:val="32"/>
-        </w:rPr>
-        <w:t xml:space="preserve"> d0) </w:t>
-      </w:r>
-      <w:proofErr w:type="spellStart"/>
-      <w:r>
-        <w:rPr>
-          <w:sz w:val="32"/>
-          <w:szCs w:val="32"/>
-        </w:rPr>
-        <w:t>nand</w:t>
-      </w:r>
-      <w:proofErr w:type="spellEnd"/>
-      <w:r>
-        <w:rPr>
-          <w:sz w:val="32"/>
-          <w:szCs w:val="32"/>
-        </w:rPr>
-        <w:t xml:space="preserve"> (s </w:t>
-      </w:r>
-      <w:proofErr w:type="spellStart"/>
-      <w:r>
-        <w:rPr>
-          <w:sz w:val="32"/>
-          <w:szCs w:val="32"/>
-        </w:rPr>
-        <w:t>nand</w:t>
-      </w:r>
-      <w:proofErr w:type="spellEnd"/>
-      <w:r>
-        <w:rPr>
-          <w:sz w:val="32"/>
-          <w:szCs w:val="32"/>
-        </w:rPr>
-        <w:t xml:space="preserve"> d1)]</w:t>
+        <w:t>z=[((s nand s) nand d0) nand (s nand d1)]</w:t>
       </w:r>
     </w:p>
     <w:p>
@@ -1265,7 +1197,6 @@
                 <w:rtl/>
               </w:rPr>
             </w:pPr>
-            <w:proofErr w:type="spellStart"/>
             <w:r>
               <w:rPr>
                 <w:sz w:val="32"/>
@@ -1273,7 +1204,6 @@
               </w:rPr>
               <w:t>Sel</w:t>
             </w:r>
-            <w:proofErr w:type="spellEnd"/>
           </w:p>
         </w:tc>
         <w:tc>
@@ -1288,7 +1218,6 @@
                 <w:szCs w:val="32"/>
               </w:rPr>
             </w:pPr>
-            <w:proofErr w:type="spellStart"/>
             <w:r>
               <w:rPr>
                 <w:sz w:val="32"/>
@@ -1296,7 +1225,6 @@
               </w:rPr>
               <w:t>Tpd</w:t>
             </w:r>
-            <w:proofErr w:type="spellEnd"/>
           </w:p>
         </w:tc>
       </w:tr>
@@ -2280,7 +2208,6 @@
         </w:rPr>
         <w:t xml:space="preserve">מימשנו רק עם שערי </w:t>
       </w:r>
-      <w:proofErr w:type="spellStart"/>
       <w:r>
         <w:rPr>
           <w:sz w:val="32"/>
@@ -2288,7 +2215,6 @@
         </w:rPr>
         <w:t>nand</w:t>
       </w:r>
-      <w:proofErr w:type="spellEnd"/>
       <w:r>
         <w:rPr>
           <w:rFonts w:hint="cs"/>
@@ -2308,52 +2234,190 @@
           <w:szCs w:val="32"/>
         </w:rPr>
       </w:pPr>
-      <w:proofErr w:type="spellStart"/>
       <w:r>
         <w:rPr>
           <w:sz w:val="32"/>
           <w:szCs w:val="32"/>
         </w:rPr>
-        <w:t>Tpdhl</w:t>
+        <w:t>Tpdhl = 6, Tpdlh = 1</w:t>
       </w:r>
-      <w:proofErr w:type="spellEnd"/>
+    </w:p>
+    <w:p>
+      <w:pPr>
+        <w:bidi/>
+        <w:rPr>
+          <w:sz w:val="32"/>
+          <w:szCs w:val="32"/>
+          <w:rtl/>
+        </w:rPr>
+      </w:pPr>
       <w:r>
         <w:rPr>
-          <w:sz w:val="32"/>
-          <w:szCs w:val="32"/>
-        </w:rPr>
-        <w:t xml:space="preserve"> = 6, </w:t>
+          <w:rFonts w:hint="cs"/>
+          <w:noProof/>
+          <w:sz w:val="32"/>
+          <w:szCs w:val="32"/>
+          <w:rtl/>
+          <w:lang w:val="he-IL"/>
+        </w:rPr>
+        <w:drawing>
+          <wp:anchor distT="0" distB="0" distL="114300" distR="114300" simplePos="0" relativeHeight="251662336" behindDoc="0" locked="0" layoutInCell="1" allowOverlap="1" wp14:anchorId="5C5ECB34" wp14:editId="6A8AB9E0">
+            <wp:simplePos x="0" y="0"/>
+            <wp:positionH relativeFrom="margin">
+              <wp:align>center</wp:align>
+            </wp:positionH>
+            <wp:positionV relativeFrom="paragraph">
+              <wp:posOffset>48895</wp:posOffset>
+            </wp:positionV>
+            <wp:extent cx="4079240" cy="3110865"/>
+            <wp:effectExtent l="0" t="0" r="0" b="0"/>
+            <wp:wrapSquare wrapText="bothSides"/>
+            <wp:docPr id="612251071" name="Picture 1"/>
+            <wp:cNvGraphicFramePr>
+              <a:graphicFrameLocks xmlns:a="http://schemas.openxmlformats.org/drawingml/2006/main" noChangeAspect="1"/>
+            </wp:cNvGraphicFramePr>
+            <a:graphic xmlns:a="http://schemas.openxmlformats.org/drawingml/2006/main">
+              <a:graphicData uri="http://schemas.openxmlformats.org/drawingml/2006/picture">
+                <pic:pic xmlns:pic="http://schemas.openxmlformats.org/drawingml/2006/picture">
+                  <pic:nvPicPr>
+                    <pic:cNvPr id="612251071" name="Picture 612251071"/>
+                    <pic:cNvPicPr/>
+                  </pic:nvPicPr>
+                  <pic:blipFill>
+                    <a:blip r:embed="rId4">
+                      <a:extLst>
+                        <a:ext uri="{28A0092B-C50C-407E-A947-70E740481C1C}">
+                          <a14:useLocalDpi xmlns:a14="http://schemas.microsoft.com/office/drawing/2010/main" val="0"/>
+                        </a:ext>
+                      </a:extLst>
+                    </a:blip>
+                    <a:stretch>
+                      <a:fillRect/>
+                    </a:stretch>
+                  </pic:blipFill>
+                  <pic:spPr>
+                    <a:xfrm>
+                      <a:off x="0" y="0"/>
+                      <a:ext cx="4079240" cy="3110865"/>
+                    </a:xfrm>
+                    <a:prstGeom prst="rect">
+                      <a:avLst/>
+                    </a:prstGeom>
+                  </pic:spPr>
+                </pic:pic>
+              </a:graphicData>
+            </a:graphic>
+            <wp14:sizeRelH relativeFrom="page">
+              <wp14:pctWidth>0</wp14:pctWidth>
+            </wp14:sizeRelH>
+            <wp14:sizeRelV relativeFrom="page">
+              <wp14:pctHeight>0</wp14:pctHeight>
+            </wp14:sizeRelV>
+          </wp:anchor>
+        </w:drawing>
       </w:r>
-      <w:proofErr w:type="spellStart"/>
       <w:r>
         <w:rPr>
-          <w:sz w:val="32"/>
-          <w:szCs w:val="32"/>
-        </w:rPr>
-        <w:t>Tpdlh</w:t>
+          <w:rFonts w:hint="cs"/>
+          <w:sz w:val="32"/>
+          <w:szCs w:val="32"/>
+          <w:rtl/>
+        </w:rPr>
+        <w:t>מימוש:</w:t>
       </w:r>
-      <w:proofErr w:type="spellEnd"/>
-      <w:r>
-        <w:rPr>
-          <w:sz w:val="32"/>
-          <w:szCs w:val="32"/>
-        </w:rPr>
-        <w:t xml:space="preserve"> = 1</w:t>
-      </w:r>
     </w:p>
     <w:p>
       <w:pPr>
         <w:bidi/>
         <w:jc w:val="center"/>
         <w:rPr>
-          <w:b/>
-          <w:bCs/>
           <w:sz w:val="32"/>
           <w:szCs w:val="32"/>
           <w:rtl/>
         </w:rPr>
       </w:pPr>
-      <w:r>
+    </w:p>
+    <w:p>
+      <w:pPr>
+        <w:bidi/>
+        <w:jc w:val="center"/>
+        <w:rPr>
+          <w:sz w:val="32"/>
+          <w:szCs w:val="32"/>
+          <w:rtl/>
+        </w:rPr>
+      </w:pPr>
+    </w:p>
+    <w:p>
+      <w:pPr>
+        <w:bidi/>
+        <w:jc w:val="center"/>
+        <w:rPr>
+          <w:sz w:val="32"/>
+          <w:szCs w:val="32"/>
+          <w:rtl/>
+        </w:rPr>
+      </w:pPr>
+    </w:p>
+    <w:p>
+      <w:pPr>
+        <w:bidi/>
+        <w:jc w:val="center"/>
+        <w:rPr>
+          <w:sz w:val="32"/>
+          <w:szCs w:val="32"/>
+          <w:rtl/>
+        </w:rPr>
+      </w:pPr>
+    </w:p>
+    <w:p>
+      <w:pPr>
+        <w:bidi/>
+        <w:jc w:val="center"/>
+        <w:rPr>
+          <w:sz w:val="32"/>
+          <w:szCs w:val="32"/>
+          <w:rtl/>
+        </w:rPr>
+      </w:pPr>
+    </w:p>
+    <w:p>
+      <w:pPr>
+        <w:bidi/>
+        <w:jc w:val="center"/>
+        <w:rPr>
+          <w:sz w:val="32"/>
+          <w:szCs w:val="32"/>
+          <w:rtl/>
+        </w:rPr>
+      </w:pPr>
+    </w:p>
+    <w:p>
+      <w:pPr>
+        <w:bidi/>
+        <w:jc w:val="center"/>
+        <w:rPr>
+          <w:sz w:val="32"/>
+          <w:szCs w:val="32"/>
+          <w:rtl/>
+        </w:rPr>
+      </w:pPr>
+    </w:p>
+    <w:p>
+      <w:pPr>
+        <w:bidi/>
+        <w:jc w:val="center"/>
+        <w:rPr>
+          <w:sz w:val="32"/>
+          <w:szCs w:val="32"/>
+          <w:rtl/>
+        </w:rPr>
+      </w:pPr>
+    </w:p>
+    <w:p>
+      <w:pPr>
+        <w:bidi/>
+        <w:jc w:val="center"/>
         <w:rPr>
           <w:rFonts w:hint="cs"/>
           <w:b/>
@@ -2362,7 +2426,16 @@
           <w:szCs w:val="32"/>
           <w:rtl/>
         </w:rPr>
-        <w:t>2.2</w:t>
+      </w:pPr>
+      <w:r>
+        <w:rPr>
+          <w:b/>
+          <w:bCs/>
+          <w:sz w:val="32"/>
+          <w:szCs w:val="32"/>
+        </w:rPr>
+        <w:lastRenderedPageBreak/>
+        <w:t>2.2 - mux4</w:t>
       </w:r>
     </w:p>
     <w:p>
@@ -2406,7 +2479,7 @@
     <w:tbl>
       <w:tblPr>
         <w:tblStyle w:val="TableGrid"/>
-        <w:tblpPr w:leftFromText="180" w:rightFromText="180" w:vertAnchor="text" w:horzAnchor="margin" w:tblpXSpec="center" w:tblpY="738"/>
+        <w:tblpPr w:leftFromText="180" w:rightFromText="180" w:vertAnchor="text" w:horzAnchor="margin" w:tblpXSpec="center" w:tblpY="758"/>
         <w:tblW w:w="0" w:type="auto"/>
         <w:tblLook w:val="04A0" w:firstRow="1" w:lastRow="0" w:firstColumn="1" w:lastColumn="0" w:noHBand="0" w:noVBand="1"/>
       </w:tblPr>
@@ -2445,7 +2518,6 @@
                 <w:rtl/>
               </w:rPr>
             </w:pPr>
-            <w:proofErr w:type="spellStart"/>
             <w:r>
               <w:rPr>
                 <w:sz w:val="32"/>
@@ -2453,7 +2525,6 @@
               </w:rPr>
               <w:t>Tpdlh</w:t>
             </w:r>
-            <w:proofErr w:type="spellEnd"/>
           </w:p>
         </w:tc>
         <w:tc>
@@ -2470,7 +2541,6 @@
                 <w:rtl/>
               </w:rPr>
             </w:pPr>
-            <w:proofErr w:type="spellStart"/>
             <w:r>
               <w:rPr>
                 <w:sz w:val="32"/>
@@ -2478,7 +2548,6 @@
               </w:rPr>
               <w:t>Tpdhl</w:t>
             </w:r>
-            <w:proofErr w:type="spellEnd"/>
           </w:p>
         </w:tc>
       </w:tr>
@@ -2696,20 +2765,10 @@
         </w:tc>
       </w:tr>
     </w:tbl>
-    <w:p>
-      <w:pPr>
-        <w:bidi/>
-        <w:rPr>
-          <w:sz w:val="32"/>
-          <w:szCs w:val="32"/>
-          <w:rtl/>
-        </w:rPr>
-      </w:pPr>
-    </w:p>
     <w:tbl>
       <w:tblPr>
         <w:tblStyle w:val="TableGrid"/>
-        <w:tblpPr w:leftFromText="180" w:rightFromText="180" w:vertAnchor="text" w:horzAnchor="margin" w:tblpXSpec="center" w:tblpY="-74"/>
+        <w:tblpPr w:leftFromText="180" w:rightFromText="180" w:vertAnchor="text" w:horzAnchor="margin" w:tblpXSpec="center" w:tblpY="3424"/>
         <w:tblW w:w="10318" w:type="dxa"/>
         <w:tblLook w:val="04A0" w:firstRow="1" w:lastRow="0" w:firstColumn="1" w:lastColumn="0" w:noHBand="0" w:noVBand="1"/>
       </w:tblPr>
@@ -2745,7 +2804,6 @@
                 <w:sz w:val="32"/>
                 <w:szCs w:val="32"/>
               </w:rPr>
-              <w:lastRenderedPageBreak/>
               <w:t>Path</w:t>
             </w:r>
           </w:p>
@@ -2895,7 +2953,6 @@
                 <w:rtl/>
               </w:rPr>
             </w:pPr>
-            <w:proofErr w:type="spellStart"/>
             <w:r>
               <w:rPr>
                 <w:sz w:val="32"/>
@@ -2903,7 +2960,6 @@
               </w:rPr>
               <w:t>Tpd</w:t>
             </w:r>
-            <w:proofErr w:type="spellEnd"/>
           </w:p>
         </w:tc>
       </w:tr>
@@ -4328,6 +4384,7 @@
                 <w:sz w:val="32"/>
                 <w:szCs w:val="32"/>
               </w:rPr>
+              <w:lastRenderedPageBreak/>
               <w:t>D2Sel2Sel3</w:t>
             </w:r>
           </w:p>
@@ -5006,51 +5063,6 @@
         <w:rPr>
           <w:sz w:val="32"/>
           <w:szCs w:val="32"/>
-        </w:rPr>
-      </w:pPr>
-    </w:p>
-    <w:p>
-      <w:pPr>
-        <w:bidi/>
-        <w:rPr>
-          <w:sz w:val="32"/>
-          <w:szCs w:val="32"/>
-        </w:rPr>
-      </w:pPr>
-    </w:p>
-    <w:p>
-      <w:pPr>
-        <w:bidi/>
-        <w:rPr>
-          <w:sz w:val="32"/>
-          <w:szCs w:val="32"/>
-        </w:rPr>
-      </w:pPr>
-    </w:p>
-    <w:p>
-      <w:pPr>
-        <w:bidi/>
-        <w:rPr>
-          <w:sz w:val="32"/>
-          <w:szCs w:val="32"/>
-        </w:rPr>
-      </w:pPr>
-    </w:p>
-    <w:p>
-      <w:pPr>
-        <w:bidi/>
-        <w:rPr>
-          <w:sz w:val="32"/>
-          <w:szCs w:val="32"/>
-        </w:rPr>
-      </w:pPr>
-    </w:p>
-    <w:p>
-      <w:pPr>
-        <w:bidi/>
-        <w:rPr>
-          <w:sz w:val="32"/>
-          <w:szCs w:val="32"/>
           <w:rtl/>
         </w:rPr>
       </w:pPr>
@@ -5061,19 +5073,118 @@
         <w:rPr>
           <w:sz w:val="32"/>
           <w:szCs w:val="32"/>
+        </w:rPr>
+      </w:pPr>
+    </w:p>
+    <w:p>
+      <w:pPr>
+        <w:bidi/>
+        <w:rPr>
+          <w:sz w:val="32"/>
+          <w:szCs w:val="32"/>
+        </w:rPr>
+      </w:pPr>
+    </w:p>
+    <w:p>
+      <w:pPr>
+        <w:bidi/>
+        <w:rPr>
+          <w:sz w:val="32"/>
+          <w:szCs w:val="32"/>
+        </w:rPr>
+      </w:pPr>
+    </w:p>
+    <w:p>
+      <w:pPr>
+        <w:bidi/>
+        <w:rPr>
+          <w:sz w:val="32"/>
+          <w:szCs w:val="32"/>
+        </w:rPr>
+      </w:pPr>
+      <w:r>
+        <w:rPr>
+          <w:rFonts w:hint="cs"/>
+          <w:sz w:val="32"/>
+          <w:szCs w:val="32"/>
           <w:rtl/>
         </w:rPr>
-      </w:pPr>
-    </w:p>
-    <w:p>
-      <w:pPr>
-        <w:bidi/>
-        <w:rPr>
+        <w:t>מימוש:</w:t>
+      </w:r>
+    </w:p>
+    <w:p>
+      <w:pPr>
+        <w:bidi/>
+        <w:rPr>
+          <w:sz w:val="32"/>
+          <w:szCs w:val="32"/>
+        </w:rPr>
+      </w:pPr>
+      <w:r>
+        <w:rPr>
+          <w:rFonts w:hint="cs"/>
+          <w:noProof/>
           <w:sz w:val="32"/>
           <w:szCs w:val="32"/>
           <w:rtl/>
-        </w:rPr>
-      </w:pPr>
+          <w:lang w:val="he-IL"/>
+        </w:rPr>
+        <w:drawing>
+          <wp:anchor distT="0" distB="0" distL="114300" distR="114300" simplePos="0" relativeHeight="251663360" behindDoc="0" locked="0" layoutInCell="1" allowOverlap="1" wp14:anchorId="2695233D" wp14:editId="1E018EF3">
+            <wp:simplePos x="0" y="0"/>
+            <wp:positionH relativeFrom="margin">
+              <wp:align>center</wp:align>
+            </wp:positionH>
+            <wp:positionV relativeFrom="paragraph">
+              <wp:posOffset>161290</wp:posOffset>
+            </wp:positionV>
+            <wp:extent cx="6208291" cy="3225800"/>
+            <wp:effectExtent l="0" t="0" r="2540" b="0"/>
+            <wp:wrapSquare wrapText="bothSides"/>
+            <wp:docPr id="1448249704" name="Picture 2"/>
+            <wp:cNvGraphicFramePr>
+              <a:graphicFrameLocks xmlns:a="http://schemas.openxmlformats.org/drawingml/2006/main" noChangeAspect="1"/>
+            </wp:cNvGraphicFramePr>
+            <a:graphic xmlns:a="http://schemas.openxmlformats.org/drawingml/2006/main">
+              <a:graphicData uri="http://schemas.openxmlformats.org/drawingml/2006/picture">
+                <pic:pic xmlns:pic="http://schemas.openxmlformats.org/drawingml/2006/picture">
+                  <pic:nvPicPr>
+                    <pic:cNvPr id="1448249704" name="Picture 1448249704"/>
+                    <pic:cNvPicPr/>
+                  </pic:nvPicPr>
+                  <pic:blipFill>
+                    <a:blip r:embed="rId5">
+                      <a:extLst>
+                        <a:ext uri="{28A0092B-C50C-407E-A947-70E740481C1C}">
+                          <a14:useLocalDpi xmlns:a14="http://schemas.microsoft.com/office/drawing/2010/main" val="0"/>
+                        </a:ext>
+                      </a:extLst>
+                    </a:blip>
+                    <a:stretch>
+                      <a:fillRect/>
+                    </a:stretch>
+                  </pic:blipFill>
+                  <pic:spPr>
+                    <a:xfrm>
+                      <a:off x="0" y="0"/>
+                      <a:ext cx="6208291" cy="3225800"/>
+                    </a:xfrm>
+                    <a:prstGeom prst="rect">
+                      <a:avLst/>
+                    </a:prstGeom>
+                  </pic:spPr>
+                </pic:pic>
+              </a:graphicData>
+            </a:graphic>
+            <wp14:sizeRelH relativeFrom="page">
+              <wp14:pctWidth>0</wp14:pctWidth>
+            </wp14:sizeRelH>
+            <wp14:sizeRelV relativeFrom="page">
+              <wp14:pctHeight>0</wp14:pctHeight>
+            </wp14:sizeRelV>
+          </wp:anchor>
+        </w:drawing>
+      </w:r>
     </w:p>
     <w:p>
       <w:pPr>
@@ -5149,6 +5260,27 @@
       <w:pPr>
         <w:bidi/>
         <w:rPr>
+          <w:rFonts w:hint="cs"/>
+          <w:sz w:val="32"/>
+          <w:szCs w:val="32"/>
+          <w:rtl/>
+        </w:rPr>
+      </w:pPr>
+    </w:p>
+    <w:p>
+      <w:pPr>
+        <w:bidi/>
+        <w:rPr>
+          <w:sz w:val="32"/>
+          <w:szCs w:val="32"/>
+          <w:rtl/>
+        </w:rPr>
+      </w:pPr>
+    </w:p>
+    <w:p>
+      <w:pPr>
+        <w:bidi/>
+        <w:rPr>
           <w:sz w:val="32"/>
           <w:szCs w:val="32"/>
         </w:rPr>
@@ -5159,11 +5291,11 @@
         <w:bidi/>
         <w:jc w:val="center"/>
         <w:rPr>
+          <w:rFonts w:hint="cs"/>
           <w:b/>
           <w:bCs/>
           <w:sz w:val="36"/>
           <w:szCs w:val="36"/>
-          <w:rtl/>
         </w:rPr>
       </w:pPr>
       <w:r>
@@ -5174,13 +5306,32 @@
           <w:szCs w:val="36"/>
         </w:rPr>
         <w:lastRenderedPageBreak/>
-        <w:t>2.3</w:t>
+        <w:t>2.3 – FAS</w:t>
+      </w:r>
+    </w:p>
+    <w:p>
+      <w:pPr>
+        <w:bidi/>
+        <w:rPr>
+          <w:sz w:val="32"/>
+          <w:szCs w:val="32"/>
+          <w:rtl/>
+        </w:rPr>
+      </w:pPr>
+      <w:r>
+        <w:rPr>
+          <w:rFonts w:hint="cs"/>
+          <w:sz w:val="32"/>
+          <w:szCs w:val="32"/>
+          <w:rtl/>
+        </w:rPr>
+        <w:t>טבלת השהיות:</w:t>
       </w:r>
     </w:p>
     <w:tbl>
       <w:tblPr>
         <w:tblStyle w:val="TableGrid"/>
-        <w:tblpPr w:leftFromText="180" w:rightFromText="180" w:vertAnchor="text" w:horzAnchor="margin" w:tblpXSpec="center" w:tblpY="100"/>
+        <w:tblpPr w:leftFromText="180" w:rightFromText="180" w:vertAnchor="text" w:horzAnchor="margin" w:tblpXSpec="center" w:tblpY="30"/>
         <w:tblW w:w="8055" w:type="dxa"/>
         <w:tblLook w:val="04A0" w:firstRow="1" w:lastRow="0" w:firstColumn="1" w:lastColumn="0" w:noHBand="0" w:noVBand="1"/>
       </w:tblPr>
@@ -5276,7 +5427,6 @@
                 <w:rtl/>
               </w:rPr>
             </w:pPr>
-            <w:proofErr w:type="spellStart"/>
             <w:r>
               <w:rPr>
                 <w:sz w:val="32"/>
@@ -5291,7 +5441,6 @@
               </w:rPr>
               <w:t>in</w:t>
             </w:r>
-            <w:proofErr w:type="spellEnd"/>
           </w:p>
         </w:tc>
         <w:tc>
@@ -5307,7 +5456,6 @@
                 <w:rtl/>
               </w:rPr>
             </w:pPr>
-            <w:proofErr w:type="spellStart"/>
             <w:r>
               <w:rPr>
                 <w:sz w:val="32"/>
@@ -5315,7 +5463,6 @@
               </w:rPr>
               <w:t>a_ns</w:t>
             </w:r>
-            <w:proofErr w:type="spellEnd"/>
           </w:p>
         </w:tc>
         <w:tc>
@@ -5352,7 +5499,6 @@
                 <w:rtl/>
               </w:rPr>
             </w:pPr>
-            <w:proofErr w:type="spellStart"/>
             <w:r>
               <w:rPr>
                 <w:sz w:val="32"/>
@@ -5360,7 +5506,6 @@
               </w:rPr>
               <w:t>Tpd</w:t>
             </w:r>
-            <w:proofErr w:type="spellEnd"/>
           </w:p>
         </w:tc>
       </w:tr>
@@ -5485,7 +5630,6 @@
                 <w:szCs w:val="20"/>
               </w:rPr>
             </w:pPr>
-            <w:proofErr w:type="spellStart"/>
             <w:r>
               <w:rPr>
                 <w:sz w:val="32"/>
@@ -5500,7 +5644,6 @@
               </w:rPr>
               <w:t>out</w:t>
             </w:r>
-            <w:proofErr w:type="spellEnd"/>
           </w:p>
         </w:tc>
         <w:tc>
@@ -5798,7 +5941,6 @@
                 <w:szCs w:val="20"/>
               </w:rPr>
             </w:pPr>
-            <w:proofErr w:type="spellStart"/>
             <w:r>
               <w:rPr>
                 <w:sz w:val="32"/>
@@ -5813,7 +5955,6 @@
               </w:rPr>
               <w:t>out</w:t>
             </w:r>
-            <w:proofErr w:type="spellEnd"/>
           </w:p>
         </w:tc>
         <w:tc>
@@ -6111,7 +6252,6 @@
                 <w:szCs w:val="32"/>
               </w:rPr>
             </w:pPr>
-            <w:proofErr w:type="spellStart"/>
             <w:r>
               <w:rPr>
                 <w:sz w:val="32"/>
@@ -6126,7 +6266,6 @@
               </w:rPr>
               <w:t>out</w:t>
             </w:r>
-            <w:proofErr w:type="spellEnd"/>
           </w:p>
         </w:tc>
         <w:tc>
@@ -6167,21 +6306,12 @@
                 <w:szCs w:val="32"/>
               </w:rPr>
             </w:pPr>
-            <w:proofErr w:type="spellStart"/>
-            <w:r>
-              <w:rPr>
-                <w:sz w:val="32"/>
-                <w:szCs w:val="32"/>
-              </w:rPr>
-              <w:t>a_ns</w:t>
-            </w:r>
-            <w:proofErr w:type="spellEnd"/>
-            <w:r>
-              <w:rPr>
-                <w:sz w:val="32"/>
-                <w:szCs w:val="32"/>
-              </w:rPr>
-              <w:t>-----</w:t>
+            <w:r>
+              <w:rPr>
+                <w:sz w:val="32"/>
+                <w:szCs w:val="32"/>
+              </w:rPr>
+              <w:t>a_ns-----</w:t>
             </w:r>
           </w:p>
         </w:tc>
@@ -6447,7 +6577,6 @@
                 <w:szCs w:val="20"/>
               </w:rPr>
             </w:pPr>
-            <w:proofErr w:type="spellStart"/>
             <w:r>
               <w:rPr>
                 <w:sz w:val="32"/>
@@ -6462,7 +6591,6 @@
               </w:rPr>
               <w:t>out</w:t>
             </w:r>
-            <w:proofErr w:type="spellEnd"/>
           </w:p>
         </w:tc>
         <w:tc>
@@ -6658,6 +6786,7 @@
       <w:pPr>
         <w:bidi/>
         <w:rPr>
+          <w:rFonts w:hint="cs"/>
           <w:sz w:val="32"/>
           <w:szCs w:val="32"/>
           <w:rtl/>
@@ -6668,6 +6797,7 @@
       <w:pPr>
         <w:bidi/>
         <w:rPr>
+          <w:rFonts w:hint="cs"/>
           <w:sz w:val="32"/>
           <w:szCs w:val="32"/>
           <w:rtl/>
@@ -6688,6 +6818,17 @@
       <w:pPr>
         <w:bidi/>
         <w:rPr>
+          <w:sz w:val="32"/>
+          <w:szCs w:val="32"/>
+          <w:rtl/>
+        </w:rPr>
+      </w:pPr>
+    </w:p>
+    <w:p>
+      <w:pPr>
+        <w:bidi/>
+        <w:rPr>
+          <w:rFonts w:hint="cs"/>
           <w:sz w:val="32"/>
           <w:szCs w:val="32"/>
           <w:rtl/>
@@ -6723,12 +6864,98 @@
           <w:szCs w:val="32"/>
         </w:rPr>
       </w:pPr>
+      <w:r>
+        <w:rPr>
+          <w:b/>
+          <w:bCs/>
+          <w:noProof/>
+          <w:sz w:val="36"/>
+          <w:szCs w:val="36"/>
+          <w:rtl/>
+          <w:lang w:val="he-IL"/>
+        </w:rPr>
+        <w:drawing>
+          <wp:anchor distT="0" distB="0" distL="114300" distR="114300" simplePos="0" relativeHeight="251664384" behindDoc="0" locked="0" layoutInCell="1" allowOverlap="1" wp14:anchorId="540EE78D" wp14:editId="526C7F10">
+            <wp:simplePos x="0" y="0"/>
+            <wp:positionH relativeFrom="margin">
+              <wp:align>center</wp:align>
+            </wp:positionH>
+            <wp:positionV relativeFrom="paragraph">
+              <wp:posOffset>215900</wp:posOffset>
+            </wp:positionV>
+            <wp:extent cx="3771900" cy="2475865"/>
+            <wp:effectExtent l="0" t="0" r="0" b="635"/>
+            <wp:wrapSquare wrapText="bothSides"/>
+            <wp:docPr id="134124043" name="Picture 3"/>
+            <wp:cNvGraphicFramePr>
+              <a:graphicFrameLocks xmlns:a="http://schemas.openxmlformats.org/drawingml/2006/main" noChangeAspect="1"/>
+            </wp:cNvGraphicFramePr>
+            <a:graphic xmlns:a="http://schemas.openxmlformats.org/drawingml/2006/main">
+              <a:graphicData uri="http://schemas.openxmlformats.org/drawingml/2006/picture">
+                <pic:pic xmlns:pic="http://schemas.openxmlformats.org/drawingml/2006/picture">
+                  <pic:nvPicPr>
+                    <pic:cNvPr id="134124043" name="Picture 134124043"/>
+                    <pic:cNvPicPr/>
+                  </pic:nvPicPr>
+                  <pic:blipFill>
+                    <a:blip r:embed="rId6">
+                      <a:extLst>
+                        <a:ext uri="{28A0092B-C50C-407E-A947-70E740481C1C}">
+                          <a14:useLocalDpi xmlns:a14="http://schemas.microsoft.com/office/drawing/2010/main" val="0"/>
+                        </a:ext>
+                      </a:extLst>
+                    </a:blip>
+                    <a:stretch>
+                      <a:fillRect/>
+                    </a:stretch>
+                  </pic:blipFill>
+                  <pic:spPr>
+                    <a:xfrm>
+                      <a:off x="0" y="0"/>
+                      <a:ext cx="3771900" cy="2475865"/>
+                    </a:xfrm>
+                    <a:prstGeom prst="rect">
+                      <a:avLst/>
+                    </a:prstGeom>
+                  </pic:spPr>
+                </pic:pic>
+              </a:graphicData>
+            </a:graphic>
+            <wp14:sizeRelH relativeFrom="page">
+              <wp14:pctWidth>0</wp14:pctWidth>
+            </wp14:sizeRelH>
+            <wp14:sizeRelV relativeFrom="page">
+              <wp14:pctHeight>0</wp14:pctHeight>
+            </wp14:sizeRelV>
+          </wp:anchor>
+        </w:drawing>
+      </w:r>
+    </w:p>
+    <w:p>
+      <w:pPr>
+        <w:bidi/>
+        <w:rPr>
+          <w:sz w:val="32"/>
+          <w:szCs w:val="32"/>
+          <w:rtl/>
+        </w:rPr>
+      </w:pPr>
+      <w:r>
+        <w:rPr>
+          <w:rFonts w:hint="cs"/>
+          <w:sz w:val="32"/>
+          <w:szCs w:val="32"/>
+          <w:rtl/>
+        </w:rPr>
+        <w:t>מימוש:</w:t>
+      </w:r>
     </w:p>
     <w:p>
       <w:pPr>
         <w:bidi/>
         <w:jc w:val="center"/>
         <w:rPr>
+          <w:rFonts w:hint="cs"/>
           <w:b/>
           <w:bCs/>
           <w:sz w:val="36"/>
@@ -6798,76 +7025,42 @@
           <w:bCs/>
           <w:sz w:val="36"/>
           <w:szCs w:val="36"/>
-          <w:rtl/>
-        </w:rPr>
-      </w:pPr>
-    </w:p>
-    <w:p>
-      <w:pPr>
-        <w:bidi/>
-        <w:jc w:val="center"/>
+        </w:rPr>
+      </w:pPr>
+      <w:r>
         <w:rPr>
           <w:b/>
           <w:bCs/>
           <w:sz w:val="36"/>
           <w:szCs w:val="36"/>
+        </w:rPr>
+        <w:lastRenderedPageBreak/>
+        <w:t>2.4- alu1bit</w:t>
+      </w:r>
+    </w:p>
+    <w:p>
+      <w:pPr>
+        <w:bidi/>
+        <w:rPr>
+          <w:sz w:val="32"/>
+          <w:szCs w:val="32"/>
           <w:rtl/>
         </w:rPr>
       </w:pPr>
-    </w:p>
-    <w:p>
-      <w:pPr>
-        <w:bidi/>
-        <w:jc w:val="center"/>
-        <w:rPr>
-          <w:b/>
-          <w:bCs/>
-          <w:sz w:val="36"/>
-          <w:szCs w:val="36"/>
+      <w:r>
+        <w:rPr>
+          <w:rFonts w:hint="cs"/>
+          <w:sz w:val="32"/>
+          <w:szCs w:val="32"/>
           <w:rtl/>
         </w:rPr>
-      </w:pPr>
-    </w:p>
-    <w:p>
-      <w:pPr>
-        <w:bidi/>
-        <w:jc w:val="center"/>
-        <w:rPr>
-          <w:b/>
-          <w:bCs/>
-          <w:sz w:val="36"/>
-          <w:szCs w:val="36"/>
-          <w:rtl/>
-        </w:rPr>
-      </w:pPr>
-      <w:r>
-        <w:rPr>
-          <w:b/>
-          <w:bCs/>
-          <w:sz w:val="36"/>
-          <w:szCs w:val="36"/>
-        </w:rPr>
-        <w:lastRenderedPageBreak/>
-        <w:t>2.4</w:t>
+        <w:t>טבלת השהיות:</w:t>
       </w:r>
-    </w:p>
-    <w:p>
-      <w:pPr>
-        <w:bidi/>
-        <w:jc w:val="center"/>
-        <w:rPr>
-          <w:b/>
-          <w:bCs/>
-          <w:sz w:val="32"/>
-          <w:szCs w:val="32"/>
-          <w:rtl/>
-        </w:rPr>
-      </w:pPr>
     </w:p>
     <w:tbl>
       <w:tblPr>
         <w:tblStyle w:val="TableGrid"/>
-        <w:tblpPr w:leftFromText="180" w:rightFromText="180" w:vertAnchor="page" w:horzAnchor="margin" w:tblpXSpec="center" w:tblpY="2934"/>
+        <w:tblpPr w:leftFromText="180" w:rightFromText="180" w:vertAnchor="page" w:horzAnchor="margin" w:tblpXSpec="center" w:tblpY="3541"/>
         <w:tblW w:w="0" w:type="auto"/>
         <w:tblLook w:val="04A0" w:firstRow="1" w:lastRow="0" w:firstColumn="1" w:lastColumn="0" w:noHBand="0" w:noVBand="1"/>
       </w:tblPr>
@@ -6965,7 +7158,6 @@
                 <w:rtl/>
               </w:rPr>
             </w:pPr>
-            <w:proofErr w:type="spellStart"/>
             <w:r>
               <w:rPr>
                 <w:sz w:val="32"/>
@@ -6980,7 +7172,6 @@
               </w:rPr>
               <w:t>in</w:t>
             </w:r>
-            <w:proofErr w:type="spellEnd"/>
           </w:p>
         </w:tc>
         <w:tc>
@@ -6997,21 +7188,12 @@
                 <w:rtl/>
               </w:rPr>
             </w:pPr>
-            <w:proofErr w:type="gramStart"/>
-            <w:r>
-              <w:rPr>
-                <w:sz w:val="32"/>
-                <w:szCs w:val="32"/>
-              </w:rPr>
-              <w:t>Op[</w:t>
-            </w:r>
-            <w:proofErr w:type="gramEnd"/>
-            <w:r>
-              <w:rPr>
-                <w:sz w:val="32"/>
-                <w:szCs w:val="32"/>
-              </w:rPr>
-              <w:t>1]</w:t>
+            <w:r>
+              <w:rPr>
+                <w:sz w:val="32"/>
+                <w:szCs w:val="32"/>
+              </w:rPr>
+              <w:t>Op[1]</w:t>
             </w:r>
           </w:p>
         </w:tc>
@@ -7028,21 +7210,12 @@
                 <w:szCs w:val="32"/>
               </w:rPr>
             </w:pPr>
-            <w:proofErr w:type="gramStart"/>
-            <w:r>
-              <w:rPr>
-                <w:sz w:val="32"/>
-                <w:szCs w:val="32"/>
-              </w:rPr>
-              <w:t>Op[</w:t>
-            </w:r>
-            <w:proofErr w:type="gramEnd"/>
-            <w:r>
-              <w:rPr>
-                <w:sz w:val="32"/>
-                <w:szCs w:val="32"/>
-              </w:rPr>
-              <w:t>0]</w:t>
+            <w:r>
+              <w:rPr>
+                <w:sz w:val="32"/>
+                <w:szCs w:val="32"/>
+              </w:rPr>
+              <w:t>Op[0]</w:t>
             </w:r>
           </w:p>
         </w:tc>
@@ -7083,7 +7256,6 @@
                 <w:rtl/>
               </w:rPr>
             </w:pPr>
-            <w:proofErr w:type="spellStart"/>
             <w:r>
               <w:rPr>
                 <w:sz w:val="32"/>
@@ -7091,7 +7263,6 @@
               </w:rPr>
               <w:t>Tpd</w:t>
             </w:r>
-            <w:proofErr w:type="spellEnd"/>
           </w:p>
         </w:tc>
       </w:tr>
@@ -7110,31 +7281,13 @@
                 <w:rtl/>
               </w:rPr>
             </w:pPr>
-            <w:proofErr w:type="gramStart"/>
-            <w:r>
-              <w:rPr>
-                <w:sz w:val="32"/>
-                <w:szCs w:val="32"/>
-              </w:rPr>
-              <w:t>Op[</w:t>
-            </w:r>
-            <w:proofErr w:type="gramEnd"/>
-            <w:r>
-              <w:rPr>
-                <w:sz w:val="32"/>
-                <w:szCs w:val="32"/>
-              </w:rPr>
-              <w:t>1]</w:t>
-            </w:r>
-            <w:proofErr w:type="spellStart"/>
-            <w:r>
-              <w:rPr>
-                <w:sz w:val="32"/>
-                <w:szCs w:val="32"/>
-              </w:rPr>
-              <w:t>Sel</w:t>
-            </w:r>
-            <w:proofErr w:type="spellEnd"/>
+            <w:r>
+              <w:rPr>
+                <w:sz w:val="32"/>
+                <w:szCs w:val="32"/>
+              </w:rPr>
+              <w:t>Op[1]Sel</w:t>
+            </w:r>
           </w:p>
         </w:tc>
         <w:tc>
@@ -7314,21 +7467,12 @@
                 <w:rtl/>
               </w:rPr>
             </w:pPr>
-            <w:proofErr w:type="gramStart"/>
-            <w:r>
-              <w:rPr>
-                <w:sz w:val="32"/>
-                <w:szCs w:val="32"/>
-              </w:rPr>
-              <w:t>Op[</w:t>
-            </w:r>
-            <w:proofErr w:type="gramEnd"/>
-            <w:r>
-              <w:rPr>
-                <w:sz w:val="32"/>
-                <w:szCs w:val="32"/>
-              </w:rPr>
-              <w:t>1]---</w:t>
+            <w:r>
+              <w:rPr>
+                <w:sz w:val="32"/>
+                <w:szCs w:val="32"/>
+              </w:rPr>
+              <w:t>Op[1]---</w:t>
             </w:r>
           </w:p>
         </w:tc>
@@ -7461,7 +7605,6 @@
                 <w:rtl/>
               </w:rPr>
             </w:pPr>
-            <w:proofErr w:type="spellStart"/>
             <w:r>
               <w:rPr>
                 <w:sz w:val="32"/>
@@ -7476,7 +7619,6 @@
               </w:rPr>
               <w:t>out</w:t>
             </w:r>
-            <w:proofErr w:type="spellEnd"/>
           </w:p>
         </w:tc>
         <w:tc>
@@ -7518,7 +7660,6 @@
                 <w:rtl/>
               </w:rPr>
             </w:pPr>
-            <w:proofErr w:type="spellStart"/>
             <w:r>
               <w:rPr>
                 <w:sz w:val="32"/>
@@ -7526,7 +7667,6 @@
               </w:rPr>
               <w:t>aFAS</w:t>
             </w:r>
-            <w:proofErr w:type="spellEnd"/>
           </w:p>
         </w:tc>
         <w:tc>
@@ -7658,7 +7798,6 @@
                 <w:rtl/>
               </w:rPr>
             </w:pPr>
-            <w:proofErr w:type="spellStart"/>
             <w:r>
               <w:rPr>
                 <w:sz w:val="32"/>
@@ -7673,7 +7812,6 @@
               </w:rPr>
               <w:t>out</w:t>
             </w:r>
-            <w:proofErr w:type="spellEnd"/>
           </w:p>
         </w:tc>
         <w:tc>
@@ -7901,7 +8039,6 @@
                 <w:rtl/>
               </w:rPr>
             </w:pPr>
-            <w:proofErr w:type="spellStart"/>
             <w:r>
               <w:rPr>
                 <w:sz w:val="32"/>
@@ -7909,7 +8046,6 @@
               </w:rPr>
               <w:t>bFAS</w:t>
             </w:r>
-            <w:proofErr w:type="spellEnd"/>
           </w:p>
         </w:tc>
         <w:tc>
@@ -8041,7 +8177,6 @@
                 <w:rtl/>
               </w:rPr>
             </w:pPr>
-            <w:proofErr w:type="spellStart"/>
             <w:r>
               <w:rPr>
                 <w:sz w:val="32"/>
@@ -8056,7 +8191,6 @@
               </w:rPr>
               <w:t>out</w:t>
             </w:r>
-            <w:proofErr w:type="spellEnd"/>
           </w:p>
         </w:tc>
         <w:tc>
@@ -8284,7 +8418,6 @@
                 <w:rtl/>
               </w:rPr>
             </w:pPr>
-            <w:proofErr w:type="spellStart"/>
             <w:r>
               <w:rPr>
                 <w:sz w:val="32"/>
@@ -8306,7 +8439,6 @@
               </w:rPr>
               <w:t>FAS</w:t>
             </w:r>
-            <w:proofErr w:type="spellEnd"/>
           </w:p>
         </w:tc>
         <w:tc>
@@ -8438,7 +8570,6 @@
                 <w:rtl/>
               </w:rPr>
             </w:pPr>
-            <w:proofErr w:type="spellStart"/>
             <w:r>
               <w:rPr>
                 <w:sz w:val="32"/>
@@ -8453,7 +8584,6 @@
               </w:rPr>
               <w:t>out</w:t>
             </w:r>
-            <w:proofErr w:type="spellEnd"/>
           </w:p>
         </w:tc>
         <w:tc>
@@ -8494,7 +8624,6 @@
                 <w:szCs w:val="32"/>
               </w:rPr>
             </w:pPr>
-            <w:proofErr w:type="spellStart"/>
             <w:r>
               <w:rPr>
                 <w:sz w:val="32"/>
@@ -8516,7 +8645,6 @@
               </w:rPr>
               <w:t>FASSel</w:t>
             </w:r>
-            <w:proofErr w:type="spellEnd"/>
           </w:p>
         </w:tc>
         <w:tc>
@@ -8688,21 +8816,12 @@
                 <w:szCs w:val="32"/>
               </w:rPr>
             </w:pPr>
-            <w:proofErr w:type="gramStart"/>
-            <w:r>
-              <w:rPr>
-                <w:sz w:val="32"/>
-                <w:szCs w:val="32"/>
-              </w:rPr>
-              <w:t>Op[</w:t>
-            </w:r>
-            <w:proofErr w:type="gramEnd"/>
-            <w:r>
-              <w:rPr>
-                <w:sz w:val="32"/>
-                <w:szCs w:val="32"/>
-              </w:rPr>
-              <w:t>0]G1FAS</w:t>
+            <w:r>
+              <w:rPr>
+                <w:sz w:val="32"/>
+                <w:szCs w:val="32"/>
+              </w:rPr>
+              <w:t>Op[0]G1FAS</w:t>
             </w:r>
           </w:p>
         </w:tc>
@@ -8829,7 +8948,6 @@
                 <w:szCs w:val="20"/>
               </w:rPr>
             </w:pPr>
-            <w:proofErr w:type="spellStart"/>
             <w:r>
               <w:rPr>
                 <w:sz w:val="32"/>
@@ -8844,7 +8962,6 @@
               </w:rPr>
               <w:t>out</w:t>
             </w:r>
-            <w:proofErr w:type="spellEnd"/>
           </w:p>
         </w:tc>
         <w:tc>
@@ -8884,21 +9001,12 @@
                 <w:szCs w:val="32"/>
               </w:rPr>
             </w:pPr>
-            <w:proofErr w:type="gramStart"/>
-            <w:r>
-              <w:rPr>
-                <w:sz w:val="32"/>
-                <w:szCs w:val="32"/>
-              </w:rPr>
-              <w:t>Op[</w:t>
-            </w:r>
-            <w:proofErr w:type="gramEnd"/>
-            <w:r>
-              <w:rPr>
-                <w:sz w:val="32"/>
-                <w:szCs w:val="32"/>
-              </w:rPr>
-              <w:t>0]G1G4G6Sel</w:t>
+            <w:r>
+              <w:rPr>
+                <w:sz w:val="32"/>
+                <w:szCs w:val="32"/>
+              </w:rPr>
+              <w:t>Op[0]G1G4G6Sel</w:t>
             </w:r>
           </w:p>
         </w:tc>
@@ -9164,11 +9272,262 @@
         <w:bidi/>
         <w:jc w:val="center"/>
         <w:rPr>
+          <w:sz w:val="32"/>
+          <w:szCs w:val="32"/>
+          <w:rtl/>
+        </w:rPr>
+      </w:pPr>
+    </w:p>
+    <w:p>
+      <w:pPr>
+        <w:bidi/>
+        <w:jc w:val="center"/>
+        <w:rPr>
+          <w:sz w:val="32"/>
+          <w:szCs w:val="32"/>
+          <w:rtl/>
+        </w:rPr>
+      </w:pPr>
+    </w:p>
+    <w:p>
+      <w:pPr>
+        <w:bidi/>
+        <w:jc w:val="center"/>
+        <w:rPr>
+          <w:sz w:val="32"/>
+          <w:szCs w:val="32"/>
+          <w:rtl/>
+        </w:rPr>
+      </w:pPr>
+    </w:p>
+    <w:p>
+      <w:pPr>
+        <w:bidi/>
+        <w:jc w:val="center"/>
+        <w:rPr>
+          <w:sz w:val="32"/>
+          <w:szCs w:val="32"/>
+          <w:rtl/>
+        </w:rPr>
+      </w:pPr>
+    </w:p>
+    <w:p>
+      <w:pPr>
+        <w:bidi/>
+        <w:jc w:val="center"/>
+        <w:rPr>
+          <w:sz w:val="32"/>
+          <w:szCs w:val="32"/>
+          <w:rtl/>
+        </w:rPr>
+      </w:pPr>
+    </w:p>
+    <w:p>
+      <w:pPr>
+        <w:bidi/>
+        <w:jc w:val="center"/>
+        <w:rPr>
+          <w:sz w:val="32"/>
+          <w:szCs w:val="32"/>
+          <w:rtl/>
+        </w:rPr>
+      </w:pPr>
+    </w:p>
+    <w:p>
+      <w:pPr>
+        <w:bidi/>
+        <w:jc w:val="center"/>
+        <w:rPr>
+          <w:sz w:val="32"/>
+          <w:szCs w:val="32"/>
+          <w:rtl/>
+        </w:rPr>
+      </w:pPr>
+      <w:r>
+        <w:rPr>
+          <w:rFonts w:hint="cs"/>
+          <w:noProof/>
+          <w:sz w:val="32"/>
+          <w:szCs w:val="32"/>
+          <w:rtl/>
+          <w:lang w:val="he-IL"/>
+        </w:rPr>
+        <w:lastRenderedPageBreak/>
+        <w:drawing>
+          <wp:anchor distT="0" distB="0" distL="114300" distR="114300" simplePos="0" relativeHeight="251665408" behindDoc="0" locked="0" layoutInCell="1" allowOverlap="1" wp14:anchorId="64B08A27" wp14:editId="48796A00">
+            <wp:simplePos x="0" y="0"/>
+            <wp:positionH relativeFrom="margin">
+              <wp:align>center</wp:align>
+            </wp:positionH>
+            <wp:positionV relativeFrom="paragraph">
+              <wp:posOffset>0</wp:posOffset>
+            </wp:positionV>
+            <wp:extent cx="5227955" cy="3225800"/>
+            <wp:effectExtent l="0" t="0" r="0" b="0"/>
+            <wp:wrapSquare wrapText="bothSides"/>
+            <wp:docPr id="1560140204" name="Picture 5"/>
+            <wp:cNvGraphicFramePr>
+              <a:graphicFrameLocks xmlns:a="http://schemas.openxmlformats.org/drawingml/2006/main" noChangeAspect="1"/>
+            </wp:cNvGraphicFramePr>
+            <a:graphic xmlns:a="http://schemas.openxmlformats.org/drawingml/2006/main">
+              <a:graphicData uri="http://schemas.openxmlformats.org/drawingml/2006/picture">
+                <pic:pic xmlns:pic="http://schemas.openxmlformats.org/drawingml/2006/picture">
+                  <pic:nvPicPr>
+                    <pic:cNvPr id="1560140204" name="Picture 1560140204"/>
+                    <pic:cNvPicPr/>
+                  </pic:nvPicPr>
+                  <pic:blipFill>
+                    <a:blip r:embed="rId7">
+                      <a:extLst>
+                        <a:ext uri="{28A0092B-C50C-407E-A947-70E740481C1C}">
+                          <a14:useLocalDpi xmlns:a14="http://schemas.microsoft.com/office/drawing/2010/main" val="0"/>
+                        </a:ext>
+                      </a:extLst>
+                    </a:blip>
+                    <a:stretch>
+                      <a:fillRect/>
+                    </a:stretch>
+                  </pic:blipFill>
+                  <pic:spPr>
+                    <a:xfrm>
+                      <a:off x="0" y="0"/>
+                      <a:ext cx="5227955" cy="3225800"/>
+                    </a:xfrm>
+                    <a:prstGeom prst="rect">
+                      <a:avLst/>
+                    </a:prstGeom>
+                  </pic:spPr>
+                </pic:pic>
+              </a:graphicData>
+            </a:graphic>
+            <wp14:sizeRelH relativeFrom="page">
+              <wp14:pctWidth>0</wp14:pctWidth>
+            </wp14:sizeRelH>
+            <wp14:sizeRelV relativeFrom="page">
+              <wp14:pctHeight>0</wp14:pctHeight>
+            </wp14:sizeRelV>
+          </wp:anchor>
+        </w:drawing>
+      </w:r>
+      <w:r>
+        <w:rPr>
+          <w:rFonts w:hint="cs"/>
+          <w:sz w:val="32"/>
+          <w:szCs w:val="32"/>
+          <w:rtl/>
+        </w:rPr>
+        <w:t>מימוש:</w:t>
+      </w:r>
+    </w:p>
+    <w:p>
+      <w:pPr>
+        <w:bidi/>
+        <w:jc w:val="center"/>
+        <w:rPr>
+          <w:sz w:val="32"/>
+          <w:szCs w:val="32"/>
+          <w:rtl/>
+        </w:rPr>
+      </w:pPr>
+    </w:p>
+    <w:p>
+      <w:pPr>
+        <w:bidi/>
+        <w:jc w:val="center"/>
+        <w:rPr>
+          <w:sz w:val="32"/>
+          <w:szCs w:val="32"/>
+          <w:rtl/>
+        </w:rPr>
+      </w:pPr>
+    </w:p>
+    <w:p>
+      <w:pPr>
+        <w:bidi/>
+        <w:jc w:val="center"/>
+        <w:rPr>
+          <w:sz w:val="32"/>
+          <w:szCs w:val="32"/>
+          <w:rtl/>
+        </w:rPr>
+      </w:pPr>
+    </w:p>
+    <w:p>
+      <w:pPr>
+        <w:bidi/>
+        <w:jc w:val="center"/>
+        <w:rPr>
+          <w:rFonts w:hint="cs"/>
+          <w:sz w:val="32"/>
+          <w:szCs w:val="32"/>
+          <w:rtl/>
+        </w:rPr>
+      </w:pPr>
+    </w:p>
+    <w:p>
+      <w:pPr>
+        <w:bidi/>
+        <w:jc w:val="center"/>
+        <w:rPr>
+          <w:sz w:val="32"/>
+          <w:szCs w:val="32"/>
+          <w:rtl/>
+        </w:rPr>
+      </w:pPr>
+    </w:p>
+    <w:p>
+      <w:pPr>
+        <w:bidi/>
+        <w:jc w:val="center"/>
+        <w:rPr>
+          <w:sz w:val="32"/>
+          <w:szCs w:val="32"/>
+          <w:rtl/>
+        </w:rPr>
+      </w:pPr>
+    </w:p>
+    <w:p>
+      <w:pPr>
+        <w:bidi/>
+        <w:jc w:val="center"/>
+        <w:rPr>
+          <w:sz w:val="32"/>
+          <w:szCs w:val="32"/>
+          <w:rtl/>
+        </w:rPr>
+      </w:pPr>
+    </w:p>
+    <w:p>
+      <w:pPr>
+        <w:bidi/>
+        <w:jc w:val="center"/>
+        <w:rPr>
+          <w:sz w:val="32"/>
+          <w:szCs w:val="32"/>
+          <w:rtl/>
+        </w:rPr>
+      </w:pPr>
+    </w:p>
+    <w:p>
+      <w:pPr>
+        <w:bidi/>
+        <w:jc w:val="center"/>
+        <w:rPr>
+          <w:sz w:val="32"/>
+          <w:szCs w:val="32"/>
+          <w:rtl/>
+        </w:rPr>
+      </w:pPr>
+    </w:p>
+    <w:p>
+      <w:pPr>
+        <w:bidi/>
+        <w:jc w:val="center"/>
+        <w:rPr>
           <w:b/>
           <w:bCs/>
           <w:sz w:val="32"/>
           <w:szCs w:val="32"/>
-          <w:rtl/>
         </w:rPr>
       </w:pPr>
       <w:r>
@@ -9178,8 +9537,20 @@
           <w:sz w:val="32"/>
           <w:szCs w:val="32"/>
         </w:rPr>
-        <w:t>2.5</w:t>
+        <w:t>2.5 – alu64bit</w:t>
       </w:r>
+    </w:p>
+    <w:p>
+      <w:pPr>
+        <w:bidi/>
+        <w:jc w:val="center"/>
+        <w:rPr>
+          <w:b/>
+          <w:bCs/>
+          <w:sz w:val="32"/>
+          <w:szCs w:val="32"/>
+        </w:rPr>
+      </w:pPr>
     </w:p>
     <w:tbl>
       <w:tblPr>
@@ -9234,21 +9605,12 @@
                 <w:rtl/>
               </w:rPr>
             </w:pPr>
-            <w:proofErr w:type="gramStart"/>
-            <w:r>
-              <w:rPr>
-                <w:sz w:val="32"/>
-                <w:szCs w:val="32"/>
-              </w:rPr>
-              <w:t>A[</w:t>
-            </w:r>
-            <w:proofErr w:type="gramEnd"/>
-            <w:r>
-              <w:rPr>
-                <w:sz w:val="32"/>
-                <w:szCs w:val="32"/>
-              </w:rPr>
-              <w:t>63:0]</w:t>
+            <w:r>
+              <w:rPr>
+                <w:sz w:val="32"/>
+                <w:szCs w:val="32"/>
+              </w:rPr>
+              <w:t>A[63:0]</w:t>
             </w:r>
           </w:p>
         </w:tc>
@@ -9265,21 +9627,12 @@
                 <w:rtl/>
               </w:rPr>
             </w:pPr>
-            <w:proofErr w:type="gramStart"/>
-            <w:r>
-              <w:rPr>
-                <w:sz w:val="32"/>
-                <w:szCs w:val="32"/>
-              </w:rPr>
-              <w:t>B[</w:t>
-            </w:r>
-            <w:proofErr w:type="gramEnd"/>
-            <w:r>
-              <w:rPr>
-                <w:sz w:val="32"/>
-                <w:szCs w:val="32"/>
-              </w:rPr>
-              <w:t>63:0]</w:t>
+            <w:r>
+              <w:rPr>
+                <w:sz w:val="32"/>
+                <w:szCs w:val="32"/>
+              </w:rPr>
+              <w:t>B[63:0]</w:t>
             </w:r>
           </w:p>
         </w:tc>
@@ -9296,7 +9649,6 @@
                 <w:rtl/>
               </w:rPr>
             </w:pPr>
-            <w:proofErr w:type="spellStart"/>
             <w:r>
               <w:rPr>
                 <w:sz w:val="32"/>
@@ -9311,7 +9663,6 @@
               </w:rPr>
               <w:t>in</w:t>
             </w:r>
-            <w:proofErr w:type="spellEnd"/>
           </w:p>
         </w:tc>
         <w:tc>
@@ -9327,21 +9678,12 @@
                 <w:rtl/>
               </w:rPr>
             </w:pPr>
-            <w:proofErr w:type="gramStart"/>
-            <w:r>
-              <w:rPr>
-                <w:sz w:val="32"/>
-                <w:szCs w:val="32"/>
-              </w:rPr>
-              <w:t>Op[</w:t>
-            </w:r>
-            <w:proofErr w:type="gramEnd"/>
-            <w:r>
-              <w:rPr>
-                <w:sz w:val="32"/>
-                <w:szCs w:val="32"/>
-              </w:rPr>
-              <w:t>1]</w:t>
+            <w:r>
+              <w:rPr>
+                <w:sz w:val="32"/>
+                <w:szCs w:val="32"/>
+              </w:rPr>
+              <w:t>Op[1]</w:t>
             </w:r>
           </w:p>
         </w:tc>
@@ -9358,21 +9700,12 @@
                 <w:rtl/>
               </w:rPr>
             </w:pPr>
-            <w:proofErr w:type="gramStart"/>
-            <w:r>
-              <w:rPr>
-                <w:sz w:val="32"/>
-                <w:szCs w:val="32"/>
-              </w:rPr>
-              <w:t>Op[</w:t>
-            </w:r>
-            <w:proofErr w:type="gramEnd"/>
-            <w:r>
-              <w:rPr>
-                <w:sz w:val="32"/>
-                <w:szCs w:val="32"/>
-              </w:rPr>
-              <w:t>0]</w:t>
+            <w:r>
+              <w:rPr>
+                <w:sz w:val="32"/>
+                <w:szCs w:val="32"/>
+              </w:rPr>
+              <w:t>Op[0]</w:t>
             </w:r>
           </w:p>
         </w:tc>
@@ -9411,7 +9744,6 @@
                 <w:rtl/>
               </w:rPr>
             </w:pPr>
-            <w:proofErr w:type="spellStart"/>
             <w:r>
               <w:rPr>
                 <w:sz w:val="32"/>
@@ -9419,7 +9751,6 @@
               </w:rPr>
               <w:t>Tpd</w:t>
             </w:r>
-            <w:proofErr w:type="spellEnd"/>
           </w:p>
         </w:tc>
       </w:tr>
@@ -9436,21 +9767,12 @@
                 <w:szCs w:val="32"/>
               </w:rPr>
             </w:pPr>
-            <w:proofErr w:type="gramStart"/>
-            <w:r>
-              <w:rPr>
-                <w:sz w:val="32"/>
-                <w:szCs w:val="32"/>
-              </w:rPr>
-              <w:t>Op[</w:t>
-            </w:r>
-            <w:proofErr w:type="gramEnd"/>
-            <w:r>
-              <w:rPr>
-                <w:sz w:val="32"/>
-                <w:szCs w:val="32"/>
-              </w:rPr>
-              <w:t>0]ALU0….ALU63</w:t>
+            <w:r>
+              <w:rPr>
+                <w:sz w:val="32"/>
+                <w:szCs w:val="32"/>
+              </w:rPr>
+              <w:t>Op[0]ALU0….ALU63</w:t>
             </w:r>
           </w:p>
         </w:tc>
@@ -9571,21 +9893,12 @@
                 <w:szCs w:val="32"/>
               </w:rPr>
             </w:pPr>
-            <w:proofErr w:type="gramStart"/>
-            <w:r>
-              <w:rPr>
-                <w:sz w:val="32"/>
-                <w:szCs w:val="32"/>
-              </w:rPr>
-              <w:t>S[</w:t>
-            </w:r>
-            <w:proofErr w:type="gramEnd"/>
-            <w:r>
-              <w:rPr>
-                <w:sz w:val="32"/>
-                <w:szCs w:val="32"/>
-              </w:rPr>
-              <w:t>63]</w:t>
+            <w:r>
+              <w:rPr>
+                <w:sz w:val="32"/>
+                <w:szCs w:val="32"/>
+              </w:rPr>
+              <w:t>S[63]</w:t>
             </w:r>
           </w:p>
         </w:tc>
@@ -9632,55 +9945,90 @@
           <w:szCs w:val="32"/>
         </w:rPr>
       </w:pPr>
-      <w:proofErr w:type="spellStart"/>
       <w:r>
         <w:rPr>
           <w:sz w:val="32"/>
           <w:szCs w:val="32"/>
         </w:rPr>
-        <w:t>Tpd</w:t>
+        <w:t>Tpd = Tpd_op[0]_C</w:t>
       </w:r>
-      <w:proofErr w:type="spellEnd"/>
       <w:r>
         <w:rPr>
-          <w:sz w:val="32"/>
-          <w:szCs w:val="32"/>
-        </w:rPr>
-        <w:t xml:space="preserve"> = </w:t>
+          <w:sz w:val="20"/>
+          <w:szCs w:val="20"/>
+        </w:rPr>
+        <w:t>out</w:t>
       </w:r>
-      <w:proofErr w:type="spellStart"/>
       <w:r>
         <w:rPr>
           <w:sz w:val="32"/>
           <w:szCs w:val="32"/>
         </w:rPr>
-        <w:t>Tpd_</w:t>
+        <w:t xml:space="preserve"> + Tpd_C</w:t>
       </w:r>
-      <w:proofErr w:type="gramStart"/>
       <w:r>
         <w:rPr>
-          <w:sz w:val="32"/>
-          <w:szCs w:val="32"/>
-        </w:rPr>
-        <w:t>op</w:t>
+          <w:sz w:val="20"/>
+          <w:szCs w:val="20"/>
+        </w:rPr>
+        <w:t>in</w:t>
       </w:r>
-      <w:proofErr w:type="spellEnd"/>
       <w:r>
         <w:rPr>
           <w:sz w:val="32"/>
           <w:szCs w:val="32"/>
         </w:rPr>
-        <w:t>[</w:t>
+        <w:t>_C</w:t>
       </w:r>
-      <w:proofErr w:type="gramEnd"/>
       <w:r>
         <w:rPr>
-          <w:sz w:val="32"/>
-          <w:szCs w:val="32"/>
-        </w:rPr>
-        <w:t>0]_</w:t>
+          <w:sz w:val="20"/>
+          <w:szCs w:val="20"/>
+        </w:rPr>
+        <w:t>out</w:t>
       </w:r>
-      <w:proofErr w:type="spellStart"/>
+      <w:r>
+        <w:rPr>
+          <w:sz w:val="32"/>
+          <w:szCs w:val="32"/>
+        </w:rPr>
+        <w:t>*62 + Max(Tpd_C</w:t>
+      </w:r>
+      <w:r>
+        <w:rPr>
+          <w:sz w:val="20"/>
+          <w:szCs w:val="20"/>
+        </w:rPr>
+        <w:t>in_</w:t>
+      </w:r>
+      <w:r>
+        <w:rPr>
+          <w:sz w:val="32"/>
+          <w:szCs w:val="32"/>
+        </w:rPr>
+        <w:t>S</w:t>
+      </w:r>
+      <w:r>
+        <w:rPr>
+          <w:sz w:val="20"/>
+          <w:szCs w:val="20"/>
+        </w:rPr>
+        <w:t xml:space="preserve"> </w:t>
+      </w:r>
+      <w:r>
+        <w:rPr>
+          <w:sz w:val="32"/>
+          <w:szCs w:val="32"/>
+        </w:rPr>
+        <w:t>, Tpd_C</w:t>
+      </w:r>
+      <w:r>
+        <w:rPr>
+          <w:sz w:val="20"/>
+          <w:szCs w:val="20"/>
+        </w:rPr>
+        <w:t>in_</w:t>
+      </w:r>
       <w:r>
         <w:rPr>
           <w:sz w:val="32"/>
@@ -9695,118 +10043,6 @@
         </w:rPr>
         <w:t>out</w:t>
       </w:r>
-      <w:proofErr w:type="spellEnd"/>
-      <w:r>
-        <w:rPr>
-          <w:sz w:val="32"/>
-          <w:szCs w:val="32"/>
-        </w:rPr>
-        <w:t xml:space="preserve"> + </w:t>
-      </w:r>
-      <w:proofErr w:type="spellStart"/>
-      <w:r>
-        <w:rPr>
-          <w:sz w:val="32"/>
-          <w:szCs w:val="32"/>
-        </w:rPr>
-        <w:t>Tpd_C</w:t>
-      </w:r>
-      <w:r>
-        <w:rPr>
-          <w:sz w:val="20"/>
-          <w:szCs w:val="20"/>
-        </w:rPr>
-        <w:t>in</w:t>
-      </w:r>
-      <w:r>
-        <w:rPr>
-          <w:sz w:val="32"/>
-          <w:szCs w:val="32"/>
-        </w:rPr>
-        <w:t>_C</w:t>
-      </w:r>
-      <w:r>
-        <w:rPr>
-          <w:sz w:val="20"/>
-          <w:szCs w:val="20"/>
-        </w:rPr>
-        <w:t>out</w:t>
-      </w:r>
-      <w:proofErr w:type="spellEnd"/>
-      <w:r>
-        <w:rPr>
-          <w:sz w:val="32"/>
-          <w:szCs w:val="32"/>
-        </w:rPr>
-        <w:t>*62 + Max(</w:t>
-      </w:r>
-      <w:proofErr w:type="spellStart"/>
-      <w:r>
-        <w:rPr>
-          <w:sz w:val="32"/>
-          <w:szCs w:val="32"/>
-        </w:rPr>
-        <w:t>Tpd_C</w:t>
-      </w:r>
-      <w:r>
-        <w:rPr>
-          <w:sz w:val="20"/>
-          <w:szCs w:val="20"/>
-        </w:rPr>
-        <w:t>in_</w:t>
-      </w:r>
-      <w:r>
-        <w:rPr>
-          <w:sz w:val="32"/>
-          <w:szCs w:val="32"/>
-        </w:rPr>
-        <w:t>S</w:t>
-      </w:r>
-      <w:proofErr w:type="spellEnd"/>
-      <w:r>
-        <w:rPr>
-          <w:sz w:val="20"/>
-          <w:szCs w:val="20"/>
-        </w:rPr>
-        <w:t xml:space="preserve"> </w:t>
-      </w:r>
-      <w:r>
-        <w:rPr>
-          <w:sz w:val="32"/>
-          <w:szCs w:val="32"/>
-        </w:rPr>
-        <w:t xml:space="preserve">, </w:t>
-      </w:r>
-      <w:proofErr w:type="spellStart"/>
-      <w:r>
-        <w:rPr>
-          <w:sz w:val="32"/>
-          <w:szCs w:val="32"/>
-        </w:rPr>
-        <w:t>Tpd_C</w:t>
-      </w:r>
-      <w:r>
-        <w:rPr>
-          <w:sz w:val="20"/>
-          <w:szCs w:val="20"/>
-        </w:rPr>
-        <w:t>in_</w:t>
-      </w:r>
-      <w:r>
-        <w:rPr>
-          <w:sz w:val="32"/>
-          <w:szCs w:val="32"/>
-        </w:rPr>
-        <w:t>C</w:t>
-      </w:r>
-      <w:r>
-        <w:rPr>
-          <w:sz w:val="20"/>
-          <w:szCs w:val="20"/>
-        </w:rPr>
-        <w:t>out</w:t>
-      </w:r>
-      <w:proofErr w:type="spellEnd"/>
       <w:r>
         <w:rPr>
           <w:sz w:val="32"/>
@@ -9860,6 +10096,7 @@
       <w:r>
         <w:rPr>
           <w:rFonts w:cs="Arial"/>
+          <w:noProof/>
           <w:sz w:val="36"/>
           <w:szCs w:val="36"/>
           <w:rtl/>
@@ -9888,7 +10125,7 @@
                     <pic:cNvPicPr/>
                   </pic:nvPicPr>
                   <pic:blipFill>
-                    <a:blip r:embed="rId4">
+                    <a:blip r:embed="rId8">
                       <a:extLst>
                         <a:ext uri="{28A0092B-C50C-407E-A947-70E740481C1C}">
                           <a14:useLocalDpi xmlns:a14="http://schemas.microsoft.com/office/drawing/2010/main" val="0"/>
@@ -10087,6 +10324,7 @@
       <w:r>
         <w:rPr>
           <w:rFonts w:cs="Arial"/>
+          <w:noProof/>
           <w:sz w:val="32"/>
           <w:szCs w:val="32"/>
           <w:rtl/>
@@ -10124,7 +10362,7 @@
                     <pic:cNvPicPr/>
                   </pic:nvPicPr>
                   <pic:blipFill>
-                    <a:blip r:embed="rId5">
+                    <a:blip r:embed="rId9">
                       <a:extLst>
                         <a:ext uri="{28A0092B-C50C-407E-A947-70E740481C1C}">
                           <a14:useLocalDpi xmlns:a14="http://schemas.microsoft.com/office/drawing/2010/main" val="0"/>
@@ -10217,6 +10455,7 @@
       <w:r>
         <w:rPr>
           <w:rFonts w:cs="Arial"/>
+          <w:noProof/>
           <w:sz w:val="32"/>
           <w:szCs w:val="32"/>
           <w:rtl/>
@@ -10254,7 +10493,7 @@
                     <pic:cNvPicPr/>
                   </pic:nvPicPr>
                   <pic:blipFill>
-                    <a:blip r:embed="rId6">
+                    <a:blip r:embed="rId10">
                       <a:extLst>
                         <a:ext uri="{28A0092B-C50C-407E-A947-70E740481C1C}">
                           <a14:useLocalDpi xmlns:a14="http://schemas.microsoft.com/office/drawing/2010/main" val="0"/>
@@ -10338,6 +10577,7 @@
       <w:r>
         <w:rPr>
           <w:rFonts w:cs="Arial"/>
+          <w:noProof/>
           <w:sz w:val="32"/>
           <w:szCs w:val="32"/>
           <w:rtl/>
@@ -10375,7 +10615,7 @@
                     <pic:cNvPicPr/>
                   </pic:nvPicPr>
                   <pic:blipFill>
-                    <a:blip r:embed="rId7">
+                    <a:blip r:embed="rId11">
                       <a:extLst>
                         <a:ext uri="{28A0092B-C50C-407E-A947-70E740481C1C}">
                           <a14:useLocalDpi xmlns:a14="http://schemas.microsoft.com/office/drawing/2010/main" val="0"/>

</xml_diff>

<commit_message>
added some of the explenations of the wave forms, missing last wave form.
</commit_message>
<xml_diff>
--- a/Ex1/TruthTable+tpd.docx
+++ b/Ex1/TruthTable+tpd.docx
@@ -2284,7 +2284,7 @@
                     <pic:cNvPicPr/>
                   </pic:nvPicPr>
                   <pic:blipFill>
-                    <a:blip r:embed="rId4">
+                    <a:blip r:embed="rId6">
                       <a:extLst>
                         <a:ext uri="{28A0092B-C50C-407E-A947-70E740481C1C}">
                           <a14:useLocalDpi xmlns:a14="http://schemas.microsoft.com/office/drawing/2010/main" val="0"/>
@@ -2437,6 +2437,15 @@
         <w:lastRenderedPageBreak/>
         <w:t>2.2 - mux4</w:t>
       </w:r>
+      <w:r>
+        <w:rPr>
+          <w:b/>
+          <w:bCs/>
+          <w:sz w:val="32"/>
+          <w:szCs w:val="32"/>
+        </w:rPr>
+        <w:t>-&gt;1</w:t>
+      </w:r>
     </w:p>
     <w:p>
       <w:pPr>
@@ -2799,6 +2808,7 @@
                 <w:rtl/>
               </w:rPr>
             </w:pPr>
+            <w:bookmarkStart w:id="0" w:name="_Hlk136348990"/>
             <w:r>
               <w:rPr>
                 <w:sz w:val="32"/>
@@ -3325,6 +3335,7 @@
           </w:p>
         </w:tc>
       </w:tr>
+      <w:bookmarkEnd w:id="0"/>
       <w:tr>
         <w:trPr>
           <w:trHeight w:val="428"/>
@@ -5153,7 +5164,7 @@
                     <pic:cNvPicPr/>
                   </pic:nvPicPr>
                   <pic:blipFill>
-                    <a:blip r:embed="rId5">
+                    <a:blip r:embed="rId7">
                       <a:extLst>
                         <a:ext uri="{28A0092B-C50C-407E-A947-70E740481C1C}">
                           <a14:useLocalDpi xmlns:a14="http://schemas.microsoft.com/office/drawing/2010/main" val="0"/>
@@ -6898,7 +6909,7 @@
                     <pic:cNvPicPr/>
                   </pic:nvPicPr>
                   <pic:blipFill>
-                    <a:blip r:embed="rId6">
+                    <a:blip r:embed="rId8">
                       <a:extLst>
                         <a:ext uri="{28A0092B-C50C-407E-A947-70E740481C1C}">
                           <a14:useLocalDpi xmlns:a14="http://schemas.microsoft.com/office/drawing/2010/main" val="0"/>
@@ -9377,7 +9388,7 @@
                     <pic:cNvPicPr/>
                   </pic:nvPicPr>
                   <pic:blipFill>
-                    <a:blip r:embed="rId7">
+                    <a:blip r:embed="rId9">
                       <a:extLst>
                         <a:ext uri="{28A0092B-C50C-407E-A947-70E740481C1C}">
                           <a14:useLocalDpi xmlns:a14="http://schemas.microsoft.com/office/drawing/2010/main" val="0"/>
@@ -10102,7 +10113,7 @@
           <w:rtl/>
         </w:rPr>
         <w:drawing>
-          <wp:anchor distT="0" distB="0" distL="114300" distR="114300" simplePos="0" relativeHeight="251658240" behindDoc="0" locked="0" layoutInCell="1" allowOverlap="1" wp14:anchorId="1AC0402A" wp14:editId="7F55BAB1">
+          <wp:anchor distT="0" distB="0" distL="114300" distR="114300" simplePos="0" relativeHeight="251658240" behindDoc="0" locked="0" layoutInCell="1" allowOverlap="1" wp14:anchorId="1AC0402A" wp14:editId="489E02F6">
             <wp:simplePos x="0" y="0"/>
             <wp:positionH relativeFrom="column">
               <wp:posOffset>-685801</wp:posOffset>
@@ -10125,7 +10136,7 @@
                     <pic:cNvPicPr/>
                   </pic:nvPicPr>
                   <pic:blipFill>
-                    <a:blip r:embed="rId8">
+                    <a:blip r:embed="rId10">
                       <a:extLst>
                         <a:ext uri="{28A0092B-C50C-407E-A947-70E740481C1C}">
                           <a14:useLocalDpi xmlns:a14="http://schemas.microsoft.com/office/drawing/2010/main" val="0"/>
@@ -10299,16 +10310,1105 @@
           <w:szCs w:val="32"/>
         </w:rPr>
       </w:pPr>
+      <w:r>
+        <w:rPr>
+          <w:noProof/>
+          <w:sz w:val="32"/>
+          <w:szCs w:val="32"/>
+        </w:rPr>
+        <mc:AlternateContent>
+          <mc:Choice Requires="wps">
+            <w:drawing>
+              <wp:anchor distT="45720" distB="45720" distL="114300" distR="114300" simplePos="0" relativeHeight="251667456" behindDoc="0" locked="0" layoutInCell="1" allowOverlap="1" wp14:anchorId="41193C66" wp14:editId="4934E952">
+                <wp:simplePos x="0" y="0"/>
+                <wp:positionH relativeFrom="margin">
+                  <wp:posOffset>7818120</wp:posOffset>
+                </wp:positionH>
+                <wp:positionV relativeFrom="paragraph">
+                  <wp:posOffset>266700</wp:posOffset>
+                </wp:positionV>
+                <wp:extent cx="266700" cy="274320"/>
+                <wp:effectExtent l="0" t="0" r="19050" b="11430"/>
+                <wp:wrapSquare wrapText="bothSides"/>
+                <wp:docPr id="217" name="Text Box 2"/>
+                <wp:cNvGraphicFramePr>
+                  <a:graphicFrameLocks xmlns:a="http://schemas.openxmlformats.org/drawingml/2006/main"/>
+                </wp:cNvGraphicFramePr>
+                <a:graphic xmlns:a="http://schemas.openxmlformats.org/drawingml/2006/main">
+                  <a:graphicData uri="http://schemas.microsoft.com/office/word/2010/wordprocessingShape">
+                    <wps:wsp>
+                      <wps:cNvSpPr txBox="1">
+                        <a:spLocks noChangeArrowheads="1"/>
+                      </wps:cNvSpPr>
+                      <wps:spPr bwMode="auto">
+                        <a:xfrm>
+                          <a:off x="0" y="0"/>
+                          <a:ext cx="266700" cy="274320"/>
+                        </a:xfrm>
+                        <a:prstGeom prst="rect">
+                          <a:avLst/>
+                        </a:prstGeom>
+                        <a:noFill/>
+                        <a:ln w="12700">
+                          <a:solidFill>
+                            <a:srgbClr val="C00000"/>
+                          </a:solidFill>
+                          <a:miter lim="800000"/>
+                          <a:headEnd/>
+                          <a:tailEnd/>
+                        </a:ln>
+                      </wps:spPr>
+                      <wps:txbx>
+                        <w:txbxContent>
+                          <w:p>
+                            <w:pPr>
+                              <w:jc w:val="center"/>
+                              <w:rPr>
+                                <w:b/>
+                                <w:bCs/>
+                                <w:color w:val="FF0000"/>
+                                <w:sz w:val="28"/>
+                                <w:szCs w:val="28"/>
+                              </w:rPr>
+                            </w:pPr>
+                            <w:r>
+                              <w:rPr>
+                                <w:rFonts w:hint="cs"/>
+                                <w:b/>
+                                <w:bCs/>
+                                <w:color w:val="FF0000"/>
+                                <w:sz w:val="28"/>
+                                <w:szCs w:val="28"/>
+                                <w:rtl/>
+                              </w:rPr>
+                              <w:t>1</w:t>
+                            </w:r>
+                          </w:p>
+                        </w:txbxContent>
+                      </wps:txbx>
+                      <wps:bodyPr rot="0" vert="horz" wrap="square" lIns="91440" tIns="45720" rIns="91440" bIns="45720" anchor="ctr" anchorCtr="0">
+                        <a:noAutofit/>
+                      </wps:bodyPr>
+                    </wps:wsp>
+                  </a:graphicData>
+                </a:graphic>
+                <wp14:sizeRelH relativeFrom="margin">
+                  <wp14:pctWidth>0</wp14:pctWidth>
+                </wp14:sizeRelH>
+                <wp14:sizeRelV relativeFrom="margin">
+                  <wp14:pctHeight>0</wp14:pctHeight>
+                </wp14:sizeRelV>
+              </wp:anchor>
+            </w:drawing>
+          </mc:Choice>
+          <mc:Fallback>
+            <w:pict>
+              <v:shapetype w14:anchorId="41193C66" id="_x0000_t202" coordsize="21600,21600" o:spt="202" path="m,l,21600r21600,l21600,xe">
+                <v:stroke joinstyle="miter"/>
+                <v:path gradientshapeok="t" o:connecttype="rect"/>
+              </v:shapetype>
+              <v:shape id="Text Box 2" o:spid="_x0000_s1026" type="#_x0000_t202" style="position:absolute;left:0;text-align:left;margin-left:615.6pt;margin-top:21pt;width:21pt;height:21.6pt;z-index:251667456;visibility:visible;mso-wrap-style:square;mso-width-percent:0;mso-height-percent:0;mso-wrap-distance-left:9pt;mso-wrap-distance-top:3.6pt;mso-wrap-distance-right:9pt;mso-wrap-distance-bottom:3.6pt;mso-position-horizontal:absolute;mso-position-horizontal-relative:margin;mso-position-vertical:absolute;mso-position-vertical-relative:text;mso-width-percent:0;mso-height-percent:0;mso-width-relative:margin;mso-height-relative:margin;v-text-anchor:middle" o:gfxdata="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" filled="f" strokecolor="#c00000" strokeweight="1pt">
+                <v:textbox>
+                  <w:txbxContent>
+                    <w:p>
+                      <w:pPr>
+                        <w:jc w:val="center"/>
+                        <w:rPr>
+                          <w:b/>
+                          <w:bCs/>
+                          <w:color w:val="FF0000"/>
+                          <w:sz w:val="28"/>
+                          <w:szCs w:val="28"/>
+                        </w:rPr>
+                      </w:pPr>
+                      <w:r>
+                        <w:rPr>
+                          <w:rFonts w:hint="cs"/>
+                          <w:b/>
+                          <w:bCs/>
+                          <w:color w:val="FF0000"/>
+                          <w:sz w:val="28"/>
+                          <w:szCs w:val="28"/>
+                          <w:rtl/>
+                        </w:rPr>
+                        <w:t>1</w:t>
+                      </w:r>
+                    </w:p>
+                  </w:txbxContent>
+                </v:textbox>
+                <w10:wrap type="square" anchorx="margin"/>
+              </v:shape>
+            </w:pict>
+          </mc:Fallback>
+        </mc:AlternateContent>
+      </w:r>
     </w:p>
     <w:p>
       <w:pPr>
+        <w:pStyle w:val="ListParagraph"/>
         <w:bidi/>
-        <w:jc w:val="center"/>
-        <w:rPr>
-          <w:sz w:val="32"/>
-          <w:szCs w:val="32"/>
-        </w:rPr>
-      </w:pPr>
+        <w:rPr>
+          <w:sz w:val="32"/>
+          <w:szCs w:val="32"/>
+        </w:rPr>
+      </w:pPr>
+    </w:p>
+    <w:tbl>
+      <w:tblPr>
+        <w:tblStyle w:val="TableGrid"/>
+        <w:tblpPr w:leftFromText="180" w:rightFromText="180" w:vertAnchor="text" w:horzAnchor="margin" w:tblpXSpec="center" w:tblpY="1057"/>
+        <w:tblW w:w="10318" w:type="dxa"/>
+        <w:tblLook w:val="04A0" w:firstRow="1" w:lastRow="0" w:firstColumn="1" w:lastColumn="0" w:noHBand="0" w:noVBand="1"/>
+      </w:tblPr>
+      <w:tblGrid>
+        <w:gridCol w:w="1660"/>
+        <w:gridCol w:w="1232"/>
+        <w:gridCol w:w="1229"/>
+        <w:gridCol w:w="1229"/>
+        <w:gridCol w:w="1229"/>
+        <w:gridCol w:w="1249"/>
+        <w:gridCol w:w="1249"/>
+        <w:gridCol w:w="1241"/>
+      </w:tblGrid>
+      <w:tr>
+        <w:trPr>
+          <w:trHeight w:val="428"/>
+        </w:trPr>
+        <w:tc>
+          <w:tcPr>
+            <w:tcW w:w="1660" w:type="dxa"/>
+          </w:tcPr>
+          <w:p>
+            <w:pPr>
+              <w:jc w:val="center"/>
+              <w:rPr>
+                <w:sz w:val="32"/>
+                <w:szCs w:val="32"/>
+                <w:rtl/>
+              </w:rPr>
+            </w:pPr>
+            <w:r>
+              <w:rPr>
+                <w:sz w:val="32"/>
+                <w:szCs w:val="32"/>
+              </w:rPr>
+              <w:lastRenderedPageBreak/>
+              <w:t>Path</w:t>
+            </w:r>
+          </w:p>
+        </w:tc>
+        <w:tc>
+          <w:tcPr>
+            <w:tcW w:w="1232" w:type="dxa"/>
+          </w:tcPr>
+          <w:p>
+            <w:pPr>
+              <w:jc w:val="center"/>
+              <w:rPr>
+                <w:sz w:val="32"/>
+                <w:szCs w:val="32"/>
+                <w:rtl/>
+              </w:rPr>
+            </w:pPr>
+            <w:r>
+              <w:rPr>
+                <w:sz w:val="32"/>
+                <w:szCs w:val="32"/>
+              </w:rPr>
+              <w:t>D0</w:t>
+            </w:r>
+          </w:p>
+        </w:tc>
+        <w:tc>
+          <w:tcPr>
+            <w:tcW w:w="1229" w:type="dxa"/>
+          </w:tcPr>
+          <w:p>
+            <w:pPr>
+              <w:jc w:val="center"/>
+              <w:rPr>
+                <w:sz w:val="32"/>
+                <w:szCs w:val="32"/>
+                <w:rtl/>
+              </w:rPr>
+            </w:pPr>
+            <w:r>
+              <w:rPr>
+                <w:sz w:val="32"/>
+                <w:szCs w:val="32"/>
+              </w:rPr>
+              <w:t>D1</w:t>
+            </w:r>
+          </w:p>
+        </w:tc>
+        <w:tc>
+          <w:tcPr>
+            <w:tcW w:w="1229" w:type="dxa"/>
+          </w:tcPr>
+          <w:p>
+            <w:pPr>
+              <w:jc w:val="center"/>
+              <w:rPr>
+                <w:sz w:val="32"/>
+                <w:szCs w:val="32"/>
+                <w:rtl/>
+              </w:rPr>
+            </w:pPr>
+            <w:r>
+              <w:rPr>
+                <w:sz w:val="32"/>
+                <w:szCs w:val="32"/>
+              </w:rPr>
+              <w:t>D2</w:t>
+            </w:r>
+          </w:p>
+        </w:tc>
+        <w:tc>
+          <w:tcPr>
+            <w:tcW w:w="1229" w:type="dxa"/>
+          </w:tcPr>
+          <w:p>
+            <w:pPr>
+              <w:jc w:val="center"/>
+              <w:rPr>
+                <w:sz w:val="32"/>
+                <w:szCs w:val="32"/>
+                <w:rtl/>
+              </w:rPr>
+            </w:pPr>
+            <w:r>
+              <w:rPr>
+                <w:sz w:val="32"/>
+                <w:szCs w:val="32"/>
+              </w:rPr>
+              <w:t>D3</w:t>
+            </w:r>
+          </w:p>
+        </w:tc>
+        <w:tc>
+          <w:tcPr>
+            <w:tcW w:w="1249" w:type="dxa"/>
+          </w:tcPr>
+          <w:p>
+            <w:pPr>
+              <w:jc w:val="center"/>
+              <w:rPr>
+                <w:sz w:val="32"/>
+                <w:szCs w:val="32"/>
+                <w:rtl/>
+              </w:rPr>
+            </w:pPr>
+            <w:r>
+              <w:rPr>
+                <w:sz w:val="32"/>
+                <w:szCs w:val="32"/>
+              </w:rPr>
+              <w:t>S1</w:t>
+            </w:r>
+          </w:p>
+        </w:tc>
+        <w:tc>
+          <w:tcPr>
+            <w:tcW w:w="1249" w:type="dxa"/>
+          </w:tcPr>
+          <w:p>
+            <w:pPr>
+              <w:jc w:val="center"/>
+              <w:rPr>
+                <w:sz w:val="32"/>
+                <w:szCs w:val="32"/>
+                <w:rtl/>
+              </w:rPr>
+            </w:pPr>
+            <w:r>
+              <w:rPr>
+                <w:sz w:val="32"/>
+                <w:szCs w:val="32"/>
+              </w:rPr>
+              <w:t>S0</w:t>
+            </w:r>
+          </w:p>
+        </w:tc>
+        <w:tc>
+          <w:tcPr>
+            <w:tcW w:w="1241" w:type="dxa"/>
+          </w:tcPr>
+          <w:p>
+            <w:pPr>
+              <w:jc w:val="center"/>
+              <w:rPr>
+                <w:sz w:val="32"/>
+                <w:szCs w:val="32"/>
+                <w:rtl/>
+              </w:rPr>
+            </w:pPr>
+            <w:r>
+              <w:rPr>
+                <w:sz w:val="32"/>
+                <w:szCs w:val="32"/>
+              </w:rPr>
+              <w:t>Tpd</w:t>
+            </w:r>
+          </w:p>
+        </w:tc>
+      </w:tr>
+      <w:tr>
+        <w:trPr>
+          <w:trHeight w:val="412"/>
+        </w:trPr>
+        <w:tc>
+          <w:tcPr>
+            <w:tcW w:w="1660" w:type="dxa"/>
+          </w:tcPr>
+          <w:p>
+            <w:pPr>
+              <w:jc w:val="center"/>
+              <w:rPr>
+                <w:sz w:val="32"/>
+                <w:szCs w:val="32"/>
+                <w:rtl/>
+              </w:rPr>
+            </w:pPr>
+            <w:r>
+              <w:rPr>
+                <w:sz w:val="32"/>
+                <w:szCs w:val="32"/>
+              </w:rPr>
+              <w:t>S1Sel3</w:t>
+            </w:r>
+          </w:p>
+        </w:tc>
+        <w:tc>
+          <w:tcPr>
+            <w:tcW w:w="1232" w:type="dxa"/>
+          </w:tcPr>
+          <w:p>
+            <w:pPr>
+              <w:jc w:val="center"/>
+              <w:rPr>
+                <w:sz w:val="32"/>
+                <w:szCs w:val="32"/>
+                <w:rtl/>
+              </w:rPr>
+            </w:pPr>
+            <w:r>
+              <w:rPr>
+                <w:sz w:val="32"/>
+                <w:szCs w:val="32"/>
+              </w:rPr>
+              <w:t>0</w:t>
+            </w:r>
+          </w:p>
+        </w:tc>
+        <w:tc>
+          <w:tcPr>
+            <w:tcW w:w="1229" w:type="dxa"/>
+          </w:tcPr>
+          <w:p>
+            <w:pPr>
+              <w:jc w:val="center"/>
+              <w:rPr>
+                <w:sz w:val="32"/>
+                <w:szCs w:val="32"/>
+                <w:rtl/>
+              </w:rPr>
+            </w:pPr>
+            <w:r>
+              <w:rPr>
+                <w:sz w:val="32"/>
+                <w:szCs w:val="32"/>
+              </w:rPr>
+              <w:t>0</w:t>
+            </w:r>
+          </w:p>
+        </w:tc>
+        <w:tc>
+          <w:tcPr>
+            <w:tcW w:w="1229" w:type="dxa"/>
+          </w:tcPr>
+          <w:p>
+            <w:pPr>
+              <w:jc w:val="center"/>
+              <w:rPr>
+                <w:sz w:val="32"/>
+                <w:szCs w:val="32"/>
+                <w:rtl/>
+              </w:rPr>
+            </w:pPr>
+            <w:r>
+              <w:rPr>
+                <w:sz w:val="32"/>
+                <w:szCs w:val="32"/>
+              </w:rPr>
+              <w:t>1</w:t>
+            </w:r>
+          </w:p>
+        </w:tc>
+        <w:tc>
+          <w:tcPr>
+            <w:tcW w:w="1229" w:type="dxa"/>
+          </w:tcPr>
+          <w:p>
+            <w:pPr>
+              <w:jc w:val="center"/>
+              <w:rPr>
+                <w:sz w:val="32"/>
+                <w:szCs w:val="32"/>
+                <w:rtl/>
+              </w:rPr>
+            </w:pPr>
+            <w:r>
+              <w:rPr>
+                <w:sz w:val="32"/>
+                <w:szCs w:val="32"/>
+              </w:rPr>
+              <w:t>0</w:t>
+            </w:r>
+          </w:p>
+        </w:tc>
+        <w:tc>
+          <w:tcPr>
+            <w:tcW w:w="1249" w:type="dxa"/>
+          </w:tcPr>
+          <w:p>
+            <w:pPr>
+              <w:jc w:val="center"/>
+              <w:rPr>
+                <w:sz w:val="32"/>
+                <w:szCs w:val="32"/>
+                <w:rtl/>
+              </w:rPr>
+            </w:pPr>
+            <w:r>
+              <w:rPr>
+                <w:sz w:val="32"/>
+                <w:szCs w:val="32"/>
+              </w:rPr>
+              <w:t>0to1</w:t>
+            </w:r>
+          </w:p>
+        </w:tc>
+        <w:tc>
+          <w:tcPr>
+            <w:tcW w:w="1249" w:type="dxa"/>
+          </w:tcPr>
+          <w:p>
+            <w:pPr>
+              <w:jc w:val="center"/>
+              <w:rPr>
+                <w:sz w:val="32"/>
+                <w:szCs w:val="32"/>
+                <w:rtl/>
+              </w:rPr>
+            </w:pPr>
+            <w:r>
+              <w:rPr>
+                <w:sz w:val="32"/>
+                <w:szCs w:val="32"/>
+              </w:rPr>
+              <w:t>0</w:t>
+            </w:r>
+          </w:p>
+        </w:tc>
+        <w:tc>
+          <w:tcPr>
+            <w:tcW w:w="1241" w:type="dxa"/>
+          </w:tcPr>
+          <w:p>
+            <w:pPr>
+              <w:jc w:val="center"/>
+              <w:rPr>
+                <w:sz w:val="32"/>
+                <w:szCs w:val="32"/>
+                <w:rtl/>
+              </w:rPr>
+            </w:pPr>
+            <w:r>
+              <w:rPr>
+                <w:sz w:val="32"/>
+                <w:szCs w:val="32"/>
+              </w:rPr>
+              <w:t>12</w:t>
+            </w:r>
+          </w:p>
+        </w:tc>
+      </w:tr>
+      <w:tr>
+        <w:trPr>
+          <w:trHeight w:val="428"/>
+        </w:trPr>
+        <w:tc>
+          <w:tcPr>
+            <w:tcW w:w="1660" w:type="dxa"/>
+          </w:tcPr>
+          <w:p>
+            <w:pPr>
+              <w:jc w:val="center"/>
+              <w:rPr>
+                <w:sz w:val="32"/>
+                <w:szCs w:val="32"/>
+                <w:rtl/>
+              </w:rPr>
+            </w:pPr>
+            <w:r>
+              <w:rPr>
+                <w:sz w:val="32"/>
+                <w:szCs w:val="32"/>
+              </w:rPr>
+              <w:t>S1Sel3</w:t>
+            </w:r>
+          </w:p>
+        </w:tc>
+        <w:tc>
+          <w:tcPr>
+            <w:tcW w:w="1232" w:type="dxa"/>
+          </w:tcPr>
+          <w:p>
+            <w:pPr>
+              <w:jc w:val="center"/>
+              <w:rPr>
+                <w:sz w:val="32"/>
+                <w:szCs w:val="32"/>
+                <w:rtl/>
+              </w:rPr>
+            </w:pPr>
+            <w:r>
+              <w:rPr>
+                <w:sz w:val="32"/>
+                <w:szCs w:val="32"/>
+              </w:rPr>
+              <w:t>0</w:t>
+            </w:r>
+          </w:p>
+        </w:tc>
+        <w:tc>
+          <w:tcPr>
+            <w:tcW w:w="1229" w:type="dxa"/>
+          </w:tcPr>
+          <w:p>
+            <w:pPr>
+              <w:jc w:val="center"/>
+              <w:rPr>
+                <w:sz w:val="32"/>
+                <w:szCs w:val="32"/>
+                <w:rtl/>
+              </w:rPr>
+            </w:pPr>
+            <w:r>
+              <w:rPr>
+                <w:sz w:val="32"/>
+                <w:szCs w:val="32"/>
+              </w:rPr>
+              <w:t>0</w:t>
+            </w:r>
+          </w:p>
+        </w:tc>
+        <w:tc>
+          <w:tcPr>
+            <w:tcW w:w="1229" w:type="dxa"/>
+          </w:tcPr>
+          <w:p>
+            <w:pPr>
+              <w:jc w:val="center"/>
+              <w:rPr>
+                <w:sz w:val="32"/>
+                <w:szCs w:val="32"/>
+                <w:rtl/>
+              </w:rPr>
+            </w:pPr>
+            <w:r>
+              <w:rPr>
+                <w:sz w:val="32"/>
+                <w:szCs w:val="32"/>
+              </w:rPr>
+              <w:t>1</w:t>
+            </w:r>
+          </w:p>
+        </w:tc>
+        <w:tc>
+          <w:tcPr>
+            <w:tcW w:w="1229" w:type="dxa"/>
+          </w:tcPr>
+          <w:p>
+            <w:pPr>
+              <w:jc w:val="center"/>
+              <w:rPr>
+                <w:sz w:val="32"/>
+                <w:szCs w:val="32"/>
+                <w:rtl/>
+              </w:rPr>
+            </w:pPr>
+            <w:r>
+              <w:rPr>
+                <w:sz w:val="32"/>
+                <w:szCs w:val="32"/>
+              </w:rPr>
+              <w:t>0</w:t>
+            </w:r>
+          </w:p>
+        </w:tc>
+        <w:tc>
+          <w:tcPr>
+            <w:tcW w:w="1249" w:type="dxa"/>
+          </w:tcPr>
+          <w:p>
+            <w:pPr>
+              <w:jc w:val="center"/>
+              <w:rPr>
+                <w:sz w:val="32"/>
+                <w:szCs w:val="32"/>
+                <w:rtl/>
+              </w:rPr>
+            </w:pPr>
+            <w:r>
+              <w:rPr>
+                <w:sz w:val="32"/>
+                <w:szCs w:val="32"/>
+              </w:rPr>
+              <w:t>1to0</w:t>
+            </w:r>
+          </w:p>
+        </w:tc>
+        <w:tc>
+          <w:tcPr>
+            <w:tcW w:w="1249" w:type="dxa"/>
+          </w:tcPr>
+          <w:p>
+            <w:pPr>
+              <w:jc w:val="center"/>
+              <w:rPr>
+                <w:sz w:val="32"/>
+                <w:szCs w:val="32"/>
+                <w:rtl/>
+              </w:rPr>
+            </w:pPr>
+            <w:r>
+              <w:rPr>
+                <w:sz w:val="32"/>
+                <w:szCs w:val="32"/>
+              </w:rPr>
+              <w:t>0</w:t>
+            </w:r>
+          </w:p>
+        </w:tc>
+        <w:tc>
+          <w:tcPr>
+            <w:tcW w:w="1241" w:type="dxa"/>
+          </w:tcPr>
+          <w:p>
+            <w:pPr>
+              <w:jc w:val="center"/>
+              <w:rPr>
+                <w:sz w:val="32"/>
+                <w:szCs w:val="32"/>
+                <w:rtl/>
+              </w:rPr>
+            </w:pPr>
+            <w:r>
+              <w:rPr>
+                <w:sz w:val="32"/>
+                <w:szCs w:val="32"/>
+              </w:rPr>
+              <w:t>12</w:t>
+            </w:r>
+          </w:p>
+        </w:tc>
+      </w:tr>
+    </w:tbl>
+    <w:p>
+      <w:pPr>
+        <w:pStyle w:val="ListParagraph"/>
+        <w:numPr>
+          <w:ilvl w:val="0"/>
+          <w:numId w:val="1"/>
+        </w:numPr>
+        <w:bidi/>
+        <w:rPr>
+          <w:sz w:val="32"/>
+          <w:szCs w:val="32"/>
+        </w:rPr>
+      </w:pPr>
+      <w:r>
+        <w:rPr>
+          <w:rFonts w:hint="cs"/>
+          <w:sz w:val="32"/>
+          <w:szCs w:val="32"/>
+          <w:rtl/>
+        </w:rPr>
+        <w:t xml:space="preserve">ניתן לראות כי המערכת מתייצבת לראשונה </w:t>
+      </w:r>
+      <w:r>
+        <w:rPr>
+          <w:rFonts w:hint="cs"/>
+          <w:sz w:val="32"/>
+          <w:szCs w:val="32"/>
+          <w:rtl/>
+        </w:rPr>
+        <w:t xml:space="preserve">עבור </w:t>
+      </w:r>
+      <w:r>
+        <w:rPr>
+          <w:sz w:val="32"/>
+          <w:szCs w:val="32"/>
+        </w:rPr>
+        <w:t>t=24ps</w:t>
+      </w:r>
+      <w:r>
+        <w:rPr>
+          <w:rFonts w:hint="cs"/>
+          <w:sz w:val="32"/>
+          <w:szCs w:val="32"/>
+          <w:rtl/>
+        </w:rPr>
+        <w:t>.</w:t>
+      </w:r>
+      <w:r>
+        <w:rPr>
+          <w:rFonts w:hint="cs"/>
+          <w:sz w:val="32"/>
+          <w:szCs w:val="32"/>
+          <w:rtl/>
+        </w:rPr>
+        <w:t xml:space="preserve"> </w:t>
+      </w:r>
+      <w:r>
+        <w:rPr>
+          <w:rFonts w:hint="cs"/>
+          <w:sz w:val="32"/>
+          <w:szCs w:val="32"/>
+          <w:rtl/>
+        </w:rPr>
+        <w:t xml:space="preserve">כצפוי למעבר אות דרך 2 סלקטורים. </w:t>
+      </w:r>
+      <w:r>
+        <w:rPr>
+          <w:sz w:val="32"/>
+          <w:szCs w:val="32"/>
+          <w:rtl/>
+        </w:rPr>
+        <w:br/>
+      </w:r>
+      <w:r>
+        <w:rPr>
+          <w:rFonts w:hint="cs"/>
+          <w:sz w:val="32"/>
+          <w:szCs w:val="32"/>
+          <w:rtl/>
+        </w:rPr>
+        <w:t xml:space="preserve">הקלטים שנבחרו: </w:t>
+      </w:r>
+      <w:r>
+        <w:rPr>
+          <w:sz w:val="32"/>
+          <w:szCs w:val="32"/>
+          <w:rtl/>
+        </w:rPr>
+        <w:br/>
+      </w:r>
+      <w:r>
+        <w:rPr>
+          <w:sz w:val="32"/>
+          <w:szCs w:val="32"/>
+          <w:rtl/>
+        </w:rPr>
+        <w:br/>
+      </w:r>
+      <w:r>
+        <w:rPr>
+          <w:sz w:val="32"/>
+          <w:szCs w:val="32"/>
+          <w:rtl/>
+        </w:rPr>
+        <w:br/>
+      </w:r>
+      <w:r>
+        <w:rPr>
+          <w:sz w:val="32"/>
+          <w:szCs w:val="32"/>
+          <w:rtl/>
+        </w:rPr>
+        <w:br/>
+      </w:r>
+    </w:p>
+    <w:p>
+      <w:pPr>
+        <w:bidi/>
+        <w:rPr>
+          <w:sz w:val="32"/>
+          <w:szCs w:val="32"/>
+          <w:rtl/>
+        </w:rPr>
+      </w:pPr>
+    </w:p>
+    <w:p>
+      <w:pPr>
+        <w:pStyle w:val="ListParagraph"/>
+        <w:bidi/>
+        <w:rPr>
+          <w:sz w:val="32"/>
+          <w:szCs w:val="32"/>
+          <w:rtl/>
+        </w:rPr>
+      </w:pPr>
+    </w:p>
+    <w:p>
+      <w:pPr>
+        <w:pStyle w:val="ListParagraph"/>
+        <w:numPr>
+          <w:ilvl w:val="0"/>
+          <w:numId w:val="1"/>
+        </w:numPr>
+        <w:bidi/>
+        <w:rPr>
+          <w:sz w:val="32"/>
+          <w:szCs w:val="32"/>
+        </w:rPr>
+      </w:pPr>
+      <w:r>
+        <w:rPr>
+          <w:rFonts w:hint="cs"/>
+          <w:sz w:val="32"/>
+          <w:szCs w:val="32"/>
+          <w:rtl/>
+        </w:rPr>
+        <w:t>את שינוי הקלט הראשון קבענו ל</w:t>
+      </w:r>
+      <w:r>
+        <w:rPr>
+          <w:sz w:val="32"/>
+          <w:szCs w:val="32"/>
+        </w:rPr>
+        <w:t>t=30</w:t>
+      </w:r>
+      <w:r>
+        <w:rPr>
+          <w:sz w:val="32"/>
+          <w:szCs w:val="32"/>
+        </w:rPr>
+        <w:t>ps</w:t>
+      </w:r>
+      <w:r>
+        <w:rPr>
+          <w:rFonts w:hint="cs"/>
+          <w:sz w:val="32"/>
+          <w:szCs w:val="32"/>
+          <w:rtl/>
+        </w:rPr>
+        <w:t xml:space="preserve">, לאחר התייצבות המערכת על הקלט הנבחר. </w:t>
+      </w:r>
+      <w:r>
+        <w:rPr>
+          <w:sz w:val="32"/>
+          <w:szCs w:val="32"/>
+          <w:rtl/>
+        </w:rPr>
+        <w:br/>
+      </w:r>
+      <w:r>
+        <w:rPr>
+          <w:rFonts w:hint="cs"/>
+          <w:sz w:val="32"/>
+          <w:szCs w:val="32"/>
+          <w:rtl/>
+        </w:rPr>
+        <w:t xml:space="preserve">כניסה </w:t>
+      </w:r>
+      <w:r>
+        <w:rPr>
+          <w:sz w:val="32"/>
+          <w:szCs w:val="32"/>
+        </w:rPr>
+        <w:t>sel[1]</w:t>
+      </w:r>
+      <w:r>
+        <w:rPr>
+          <w:rFonts w:hint="cs"/>
+          <w:sz w:val="32"/>
+          <w:szCs w:val="32"/>
+          <w:rtl/>
+        </w:rPr>
+        <w:t xml:space="preserve"> משתנה מ0 ל1. </w:t>
+      </w:r>
+    </w:p>
+    <w:p>
+      <w:pPr>
+        <w:pStyle w:val="ListParagraph"/>
+        <w:numPr>
+          <w:ilvl w:val="0"/>
+          <w:numId w:val="1"/>
+        </w:numPr>
+        <w:bidi/>
+        <w:rPr>
+          <w:sz w:val="32"/>
+          <w:szCs w:val="32"/>
+        </w:rPr>
+      </w:pPr>
+      <w:r>
+        <w:rPr>
+          <w:sz w:val="32"/>
+          <w:szCs w:val="32"/>
+        </w:rPr>
+        <w:t>t=42ps</w:t>
+      </w:r>
+      <w:r>
+        <w:rPr>
+          <w:rFonts w:hint="cs"/>
+          <w:sz w:val="32"/>
+          <w:szCs w:val="32"/>
+          <w:rtl/>
+        </w:rPr>
+        <w:t xml:space="preserve"> היציאה </w:t>
+      </w:r>
+      <w:r>
+        <w:rPr>
+          <w:sz w:val="32"/>
+          <w:szCs w:val="32"/>
+        </w:rPr>
+        <w:t>z</w:t>
+      </w:r>
+      <w:r>
+        <w:rPr>
+          <w:rFonts w:hint="cs"/>
+          <w:sz w:val="32"/>
+          <w:szCs w:val="32"/>
+          <w:rtl/>
+        </w:rPr>
+        <w:t xml:space="preserve"> משתנה מ0 ל1, ומתייצבת. כצפוי מטבלת ההשהיות: </w:t>
+      </w:r>
+      <w:r>
+        <w:rPr>
+          <w:sz w:val="32"/>
+          <w:szCs w:val="32"/>
+        </w:rPr>
+        <w:t>12ps</w:t>
+      </w:r>
+      <w:r>
+        <w:rPr>
+          <w:rFonts w:hint="cs"/>
+          <w:sz w:val="32"/>
+          <w:szCs w:val="32"/>
+          <w:rtl/>
+        </w:rPr>
+        <w:t xml:space="preserve"> לאחר שינוי הקלט.</w:t>
+      </w:r>
+    </w:p>
+    <w:p>
+      <w:pPr>
+        <w:pStyle w:val="ListParagraph"/>
+        <w:numPr>
+          <w:ilvl w:val="0"/>
+          <w:numId w:val="1"/>
+        </w:numPr>
+        <w:bidi/>
+        <w:rPr>
+          <w:sz w:val="32"/>
+          <w:szCs w:val="32"/>
+        </w:rPr>
+      </w:pPr>
+      <w:r>
+        <w:rPr>
+          <w:sz w:val="32"/>
+          <w:szCs w:val="32"/>
+        </w:rPr>
+        <w:t>t=45ps</w:t>
+      </w:r>
+      <w:r>
+        <w:rPr>
+          <w:rFonts w:hint="cs"/>
+          <w:sz w:val="32"/>
+          <w:szCs w:val="32"/>
+          <w:rtl/>
+        </w:rPr>
+        <w:t xml:space="preserve"> שינוי הקלט השני של הכניסה </w:t>
+      </w:r>
+      <w:r>
+        <w:rPr>
+          <w:sz w:val="32"/>
+          <w:szCs w:val="32"/>
+        </w:rPr>
+        <w:t>sel[1]</w:t>
+      </w:r>
+      <w:r>
+        <w:rPr>
+          <w:rFonts w:hint="cs"/>
+          <w:sz w:val="32"/>
+          <w:szCs w:val="32"/>
+          <w:rtl/>
+        </w:rPr>
+        <w:t xml:space="preserve"> מ1 ל0. </w:t>
+      </w:r>
+    </w:p>
+    <w:p>
+      <w:pPr>
+        <w:pStyle w:val="ListParagraph"/>
+        <w:numPr>
+          <w:ilvl w:val="0"/>
+          <w:numId w:val="1"/>
+        </w:numPr>
+        <w:bidi/>
+        <w:rPr>
+          <w:rFonts w:hint="cs"/>
+          <w:sz w:val="32"/>
+          <w:szCs w:val="32"/>
+          <w:rtl/>
+        </w:rPr>
+      </w:pPr>
+      <w:r>
+        <w:rPr>
+          <w:sz w:val="32"/>
+          <w:szCs w:val="32"/>
+        </w:rPr>
+        <w:t>t=57ps</w:t>
+      </w:r>
+      <w:r>
+        <w:rPr>
+          <w:rFonts w:hint="cs"/>
+          <w:sz w:val="32"/>
+          <w:szCs w:val="32"/>
+          <w:rtl/>
+        </w:rPr>
+        <w:t xml:space="preserve"> היציאה </w:t>
+      </w:r>
+      <w:r>
+        <w:rPr>
+          <w:sz w:val="32"/>
+          <w:szCs w:val="32"/>
+        </w:rPr>
+        <w:t>z</w:t>
+      </w:r>
+      <w:r>
+        <w:rPr>
+          <w:rFonts w:hint="cs"/>
+          <w:sz w:val="32"/>
+          <w:szCs w:val="32"/>
+          <w:rtl/>
+        </w:rPr>
+        <w:t xml:space="preserve"> משתנה מ1 ל0 ומתייצבת. כצפוי מטבלת ההשהיות: </w:t>
+      </w:r>
+      <w:r>
+        <w:rPr>
+          <w:rFonts w:hint="cs"/>
+          <w:sz w:val="32"/>
+          <w:szCs w:val="32"/>
+        </w:rPr>
+        <w:t xml:space="preserve"> </w:t>
+      </w:r>
+      <w:r>
+        <w:rPr>
+          <w:sz w:val="32"/>
+          <w:szCs w:val="32"/>
+        </w:rPr>
+        <w:t>12ps</w:t>
+      </w:r>
+      <w:r>
+        <w:rPr>
+          <w:rFonts w:hint="cs"/>
+          <w:sz w:val="32"/>
+          <w:szCs w:val="32"/>
+          <w:rtl/>
+        </w:rPr>
+        <w:t>לאחר שינוי הקלט.</w:t>
+      </w:r>
     </w:p>
     <w:p>
       <w:pPr>
@@ -10362,7 +11462,7 @@
                     <pic:cNvPicPr/>
                   </pic:nvPicPr>
                   <pic:blipFill>
-                    <a:blip r:embed="rId9">
+                    <a:blip r:embed="rId11">
                       <a:extLst>
                         <a:ext uri="{28A0092B-C50C-407E-A947-70E740481C1C}">
                           <a14:useLocalDpi xmlns:a14="http://schemas.microsoft.com/office/drawing/2010/main" val="0"/>
@@ -10426,12 +11526,1081 @@
     <w:p>
       <w:pPr>
         <w:bidi/>
-        <w:jc w:val="center"/>
-        <w:rPr>
-          <w:sz w:val="32"/>
-          <w:szCs w:val="32"/>
-        </w:rPr>
-      </w:pPr>
+        <w:rPr>
+          <w:sz w:val="32"/>
+          <w:szCs w:val="32"/>
+          <w:rtl/>
+        </w:rPr>
+      </w:pPr>
+    </w:p>
+    <w:p>
+      <w:pPr>
+        <w:bidi/>
+        <w:rPr>
+          <w:sz w:val="32"/>
+          <w:szCs w:val="32"/>
+        </w:rPr>
+      </w:pPr>
+    </w:p>
+    <w:p>
+      <w:pPr>
+        <w:pStyle w:val="ListParagraph"/>
+        <w:numPr>
+          <w:ilvl w:val="0"/>
+          <w:numId w:val="2"/>
+        </w:numPr>
+        <w:bidi/>
+        <w:rPr>
+          <w:sz w:val="32"/>
+          <w:szCs w:val="32"/>
+        </w:rPr>
+      </w:pPr>
+      <w:r>
+        <w:rPr>
+          <w:rFonts w:hint="cs"/>
+          <w:sz w:val="32"/>
+          <w:szCs w:val="32"/>
+          <w:rtl/>
+        </w:rPr>
+        <w:lastRenderedPageBreak/>
+        <w:t>המערכת מתייצבת לראשונה ב</w:t>
+      </w:r>
+      <w:r>
+        <w:rPr>
+          <w:sz w:val="32"/>
+          <w:szCs w:val="32"/>
+        </w:rPr>
+        <w:t>t=15ps</w:t>
+      </w:r>
+      <w:r>
+        <w:rPr>
+          <w:rFonts w:hint="cs"/>
+          <w:sz w:val="32"/>
+          <w:szCs w:val="32"/>
+          <w:rtl/>
+        </w:rPr>
+        <w:t>, כצפוי למעבר הארוך ביותר ברכיב.</w:t>
+      </w:r>
+      <w:r>
+        <w:rPr>
+          <w:rFonts w:hint="cs"/>
+          <w:sz w:val="32"/>
+          <w:szCs w:val="32"/>
+          <w:rtl/>
+        </w:rPr>
+        <w:t xml:space="preserve"> הקלטים שנבחרו:</w:t>
+      </w:r>
+    </w:p>
+    <w:tbl>
+      <w:tblPr>
+        <w:tblStyle w:val="TableGrid"/>
+        <w:tblpPr w:leftFromText="180" w:rightFromText="180" w:vertAnchor="text" w:horzAnchor="margin" w:tblpXSpec="center" w:tblpY="30"/>
+        <w:tblW w:w="8055" w:type="dxa"/>
+        <w:tblLook w:val="04A0" w:firstRow="1" w:lastRow="0" w:firstColumn="1" w:lastColumn="0" w:noHBand="0" w:noVBand="1"/>
+      </w:tblPr>
+      <w:tblGrid>
+        <w:gridCol w:w="1915"/>
+        <w:gridCol w:w="1067"/>
+        <w:gridCol w:w="944"/>
+        <w:gridCol w:w="988"/>
+        <w:gridCol w:w="1069"/>
+        <w:gridCol w:w="1036"/>
+        <w:gridCol w:w="1036"/>
+      </w:tblGrid>
+      <w:tr>
+        <w:trPr>
+          <w:trHeight w:val="388"/>
+        </w:trPr>
+        <w:tc>
+          <w:tcPr>
+            <w:tcW w:w="1915" w:type="dxa"/>
+          </w:tcPr>
+          <w:p>
+            <w:pPr>
+              <w:jc w:val="center"/>
+              <w:rPr>
+                <w:sz w:val="32"/>
+                <w:szCs w:val="32"/>
+                <w:rtl/>
+              </w:rPr>
+            </w:pPr>
+            <w:r>
+              <w:rPr>
+                <w:sz w:val="32"/>
+                <w:szCs w:val="32"/>
+              </w:rPr>
+              <w:t>Path</w:t>
+            </w:r>
+          </w:p>
+        </w:tc>
+        <w:tc>
+          <w:tcPr>
+            <w:tcW w:w="1067" w:type="dxa"/>
+          </w:tcPr>
+          <w:p>
+            <w:pPr>
+              <w:jc w:val="center"/>
+              <w:rPr>
+                <w:sz w:val="32"/>
+                <w:szCs w:val="32"/>
+                <w:rtl/>
+              </w:rPr>
+            </w:pPr>
+            <w:r>
+              <w:rPr>
+                <w:sz w:val="32"/>
+                <w:szCs w:val="32"/>
+              </w:rPr>
+              <w:t>a</w:t>
+            </w:r>
+          </w:p>
+        </w:tc>
+        <w:tc>
+          <w:tcPr>
+            <w:tcW w:w="944" w:type="dxa"/>
+          </w:tcPr>
+          <w:p>
+            <w:pPr>
+              <w:jc w:val="center"/>
+              <w:rPr>
+                <w:sz w:val="32"/>
+                <w:szCs w:val="32"/>
+                <w:rtl/>
+              </w:rPr>
+            </w:pPr>
+            <w:r>
+              <w:rPr>
+                <w:sz w:val="32"/>
+                <w:szCs w:val="32"/>
+              </w:rPr>
+              <w:t>b</w:t>
+            </w:r>
+          </w:p>
+        </w:tc>
+        <w:tc>
+          <w:tcPr>
+            <w:tcW w:w="988" w:type="dxa"/>
+          </w:tcPr>
+          <w:p>
+            <w:pPr>
+              <w:jc w:val="center"/>
+              <w:rPr>
+                <w:sz w:val="20"/>
+                <w:szCs w:val="20"/>
+                <w:rtl/>
+              </w:rPr>
+            </w:pPr>
+            <w:r>
+              <w:rPr>
+                <w:sz w:val="32"/>
+                <w:szCs w:val="32"/>
+              </w:rPr>
+              <w:t>C</w:t>
+            </w:r>
+            <w:r>
+              <w:rPr>
+                <w:sz w:val="20"/>
+                <w:szCs w:val="20"/>
+              </w:rPr>
+              <w:t>in</w:t>
+            </w:r>
+          </w:p>
+        </w:tc>
+        <w:tc>
+          <w:tcPr>
+            <w:tcW w:w="1069" w:type="dxa"/>
+          </w:tcPr>
+          <w:p>
+            <w:pPr>
+              <w:jc w:val="center"/>
+              <w:rPr>
+                <w:sz w:val="32"/>
+                <w:szCs w:val="32"/>
+                <w:rtl/>
+              </w:rPr>
+            </w:pPr>
+            <w:r>
+              <w:rPr>
+                <w:sz w:val="32"/>
+                <w:szCs w:val="32"/>
+              </w:rPr>
+              <w:t>a_ns</w:t>
+            </w:r>
+          </w:p>
+        </w:tc>
+        <w:tc>
+          <w:tcPr>
+            <w:tcW w:w="1036" w:type="dxa"/>
+          </w:tcPr>
+          <w:p>
+            <w:pPr>
+              <w:jc w:val="center"/>
+              <w:rPr>
+                <w:sz w:val="32"/>
+                <w:szCs w:val="32"/>
+              </w:rPr>
+            </w:pPr>
+            <w:r>
+              <w:rPr>
+                <w:sz w:val="32"/>
+                <w:szCs w:val="32"/>
+              </w:rPr>
+              <w:t>Out</w:t>
+            </w:r>
+          </w:p>
+        </w:tc>
+        <w:tc>
+          <w:tcPr>
+            <w:tcW w:w="1036" w:type="dxa"/>
+          </w:tcPr>
+          <w:p>
+            <w:pPr>
+              <w:jc w:val="center"/>
+              <w:rPr>
+                <w:sz w:val="32"/>
+                <w:szCs w:val="32"/>
+                <w:rtl/>
+              </w:rPr>
+            </w:pPr>
+            <w:r>
+              <w:rPr>
+                <w:sz w:val="32"/>
+                <w:szCs w:val="32"/>
+              </w:rPr>
+              <w:t>Tpd</w:t>
+            </w:r>
+          </w:p>
+        </w:tc>
+      </w:tr>
+      <w:tr>
+        <w:trPr>
+          <w:trHeight w:val="388"/>
+        </w:trPr>
+        <w:tc>
+          <w:tcPr>
+            <w:tcW w:w="1915" w:type="dxa"/>
+          </w:tcPr>
+          <w:p>
+            <w:pPr>
+              <w:jc w:val="center"/>
+              <w:rPr>
+                <w:sz w:val="32"/>
+                <w:szCs w:val="32"/>
+              </w:rPr>
+            </w:pPr>
+            <w:r>
+              <w:rPr>
+                <w:sz w:val="32"/>
+                <w:szCs w:val="32"/>
+              </w:rPr>
+              <w:t>aG1G5G7</w:t>
+            </w:r>
+          </w:p>
+        </w:tc>
+        <w:tc>
+          <w:tcPr>
+            <w:tcW w:w="1067" w:type="dxa"/>
+          </w:tcPr>
+          <w:p>
+            <w:pPr>
+              <w:jc w:val="center"/>
+              <w:rPr>
+                <w:sz w:val="32"/>
+                <w:szCs w:val="32"/>
+              </w:rPr>
+            </w:pPr>
+            <w:r>
+              <w:rPr>
+                <w:sz w:val="32"/>
+                <w:szCs w:val="32"/>
+              </w:rPr>
+              <w:t>0to1</w:t>
+            </w:r>
+          </w:p>
+        </w:tc>
+        <w:tc>
+          <w:tcPr>
+            <w:tcW w:w="944" w:type="dxa"/>
+          </w:tcPr>
+          <w:p>
+            <w:pPr>
+              <w:jc w:val="center"/>
+              <w:rPr>
+                <w:sz w:val="32"/>
+                <w:szCs w:val="32"/>
+              </w:rPr>
+            </w:pPr>
+            <w:r>
+              <w:rPr>
+                <w:sz w:val="32"/>
+                <w:szCs w:val="32"/>
+              </w:rPr>
+              <w:t>1</w:t>
+            </w:r>
+          </w:p>
+        </w:tc>
+        <w:tc>
+          <w:tcPr>
+            <w:tcW w:w="988" w:type="dxa"/>
+          </w:tcPr>
+          <w:p>
+            <w:pPr>
+              <w:jc w:val="center"/>
+              <w:rPr>
+                <w:sz w:val="32"/>
+                <w:szCs w:val="32"/>
+              </w:rPr>
+            </w:pPr>
+            <w:r>
+              <w:rPr>
+                <w:sz w:val="32"/>
+                <w:szCs w:val="32"/>
+              </w:rPr>
+              <w:t>0</w:t>
+            </w:r>
+          </w:p>
+        </w:tc>
+        <w:tc>
+          <w:tcPr>
+            <w:tcW w:w="1069" w:type="dxa"/>
+          </w:tcPr>
+          <w:p>
+            <w:pPr>
+              <w:jc w:val="center"/>
+              <w:rPr>
+                <w:sz w:val="32"/>
+                <w:szCs w:val="32"/>
+              </w:rPr>
+            </w:pPr>
+            <w:r>
+              <w:rPr>
+                <w:sz w:val="32"/>
+                <w:szCs w:val="32"/>
+              </w:rPr>
+              <w:t>0</w:t>
+            </w:r>
+          </w:p>
+        </w:tc>
+        <w:tc>
+          <w:tcPr>
+            <w:tcW w:w="1036" w:type="dxa"/>
+          </w:tcPr>
+          <w:p>
+            <w:pPr>
+              <w:jc w:val="center"/>
+              <w:rPr>
+                <w:sz w:val="20"/>
+                <w:szCs w:val="20"/>
+              </w:rPr>
+            </w:pPr>
+            <w:r>
+              <w:rPr>
+                <w:sz w:val="32"/>
+                <w:szCs w:val="32"/>
+              </w:rPr>
+              <w:t>C</w:t>
+            </w:r>
+            <w:r>
+              <w:rPr>
+                <w:sz w:val="20"/>
+                <w:szCs w:val="20"/>
+              </w:rPr>
+              <w:t>out</w:t>
+            </w:r>
+          </w:p>
+        </w:tc>
+        <w:tc>
+          <w:tcPr>
+            <w:tcW w:w="1036" w:type="dxa"/>
+          </w:tcPr>
+          <w:p>
+            <w:pPr>
+              <w:jc w:val="center"/>
+              <w:rPr>
+                <w:sz w:val="32"/>
+                <w:szCs w:val="32"/>
+              </w:rPr>
+            </w:pPr>
+            <w:r>
+              <w:rPr>
+                <w:sz w:val="32"/>
+                <w:szCs w:val="32"/>
+              </w:rPr>
+              <w:t>15</w:t>
+            </w:r>
+          </w:p>
+        </w:tc>
+      </w:tr>
+      <w:tr>
+        <w:trPr>
+          <w:trHeight w:val="388"/>
+        </w:trPr>
+        <w:tc>
+          <w:tcPr>
+            <w:tcW w:w="1915" w:type="dxa"/>
+          </w:tcPr>
+          <w:p>
+            <w:pPr>
+              <w:jc w:val="center"/>
+              <w:rPr>
+                <w:sz w:val="32"/>
+                <w:szCs w:val="32"/>
+              </w:rPr>
+            </w:pPr>
+            <w:r>
+              <w:rPr>
+                <w:sz w:val="32"/>
+                <w:szCs w:val="32"/>
+              </w:rPr>
+              <w:t>aG6</w:t>
+            </w:r>
+          </w:p>
+        </w:tc>
+        <w:tc>
+          <w:tcPr>
+            <w:tcW w:w="1067" w:type="dxa"/>
+          </w:tcPr>
+          <w:p>
+            <w:pPr>
+              <w:jc w:val="center"/>
+              <w:rPr>
+                <w:sz w:val="32"/>
+                <w:szCs w:val="32"/>
+              </w:rPr>
+            </w:pPr>
+            <w:r>
+              <w:rPr>
+                <w:sz w:val="32"/>
+                <w:szCs w:val="32"/>
+              </w:rPr>
+              <w:t>0to1</w:t>
+            </w:r>
+          </w:p>
+        </w:tc>
+        <w:tc>
+          <w:tcPr>
+            <w:tcW w:w="944" w:type="dxa"/>
+          </w:tcPr>
+          <w:p>
+            <w:pPr>
+              <w:jc w:val="center"/>
+              <w:rPr>
+                <w:sz w:val="32"/>
+                <w:szCs w:val="32"/>
+              </w:rPr>
+            </w:pPr>
+            <w:r>
+              <w:rPr>
+                <w:sz w:val="32"/>
+                <w:szCs w:val="32"/>
+              </w:rPr>
+              <w:t>1</w:t>
+            </w:r>
+          </w:p>
+        </w:tc>
+        <w:tc>
+          <w:tcPr>
+            <w:tcW w:w="988" w:type="dxa"/>
+          </w:tcPr>
+          <w:p>
+            <w:pPr>
+              <w:jc w:val="center"/>
+              <w:rPr>
+                <w:sz w:val="32"/>
+                <w:szCs w:val="32"/>
+              </w:rPr>
+            </w:pPr>
+            <w:r>
+              <w:rPr>
+                <w:sz w:val="32"/>
+                <w:szCs w:val="32"/>
+              </w:rPr>
+              <w:t>0</w:t>
+            </w:r>
+          </w:p>
+        </w:tc>
+        <w:tc>
+          <w:tcPr>
+            <w:tcW w:w="1069" w:type="dxa"/>
+          </w:tcPr>
+          <w:p>
+            <w:pPr>
+              <w:jc w:val="center"/>
+              <w:rPr>
+                <w:sz w:val="32"/>
+                <w:szCs w:val="32"/>
+              </w:rPr>
+            </w:pPr>
+            <w:r>
+              <w:rPr>
+                <w:sz w:val="32"/>
+                <w:szCs w:val="32"/>
+              </w:rPr>
+              <w:t>0</w:t>
+            </w:r>
+          </w:p>
+        </w:tc>
+        <w:tc>
+          <w:tcPr>
+            <w:tcW w:w="1036" w:type="dxa"/>
+          </w:tcPr>
+          <w:p>
+            <w:pPr>
+              <w:jc w:val="center"/>
+              <w:rPr>
+                <w:sz w:val="32"/>
+                <w:szCs w:val="32"/>
+              </w:rPr>
+            </w:pPr>
+            <w:r>
+              <w:rPr>
+                <w:sz w:val="32"/>
+                <w:szCs w:val="32"/>
+              </w:rPr>
+              <w:t>S</w:t>
+            </w:r>
+          </w:p>
+        </w:tc>
+        <w:tc>
+          <w:tcPr>
+            <w:tcW w:w="1036" w:type="dxa"/>
+          </w:tcPr>
+          <w:p>
+            <w:pPr>
+              <w:jc w:val="center"/>
+              <w:rPr>
+                <w:sz w:val="32"/>
+                <w:szCs w:val="32"/>
+              </w:rPr>
+            </w:pPr>
+            <w:r>
+              <w:rPr>
+                <w:sz w:val="32"/>
+                <w:szCs w:val="32"/>
+              </w:rPr>
+              <w:t>3</w:t>
+            </w:r>
+          </w:p>
+        </w:tc>
+      </w:tr>
+    </w:tbl>
+    <w:p>
+      <w:pPr>
+        <w:pStyle w:val="ListParagraph"/>
+        <w:bidi/>
+        <w:rPr>
+          <w:sz w:val="32"/>
+          <w:szCs w:val="32"/>
+        </w:rPr>
+      </w:pPr>
+      <w:r>
+        <w:rPr>
+          <w:sz w:val="32"/>
+          <w:szCs w:val="32"/>
+          <w:rtl/>
+        </w:rPr>
+        <w:br/>
+      </w:r>
+      <w:r>
+        <w:rPr>
+          <w:sz w:val="32"/>
+          <w:szCs w:val="32"/>
+          <w:rtl/>
+        </w:rPr>
+        <w:br/>
+      </w:r>
+      <w:r>
+        <w:rPr>
+          <w:sz w:val="32"/>
+          <w:szCs w:val="32"/>
+          <w:rtl/>
+        </w:rPr>
+        <w:br/>
+      </w:r>
+      <w:r>
+        <w:rPr>
+          <w:sz w:val="32"/>
+          <w:szCs w:val="32"/>
+          <w:rtl/>
+        </w:rPr>
+        <w:br/>
+      </w:r>
+      <w:r>
+        <w:rPr>
+          <w:sz w:val="32"/>
+          <w:szCs w:val="32"/>
+          <w:rtl/>
+        </w:rPr>
+        <w:br/>
+      </w:r>
+      <w:r>
+        <w:rPr>
+          <w:sz w:val="32"/>
+          <w:szCs w:val="32"/>
+          <w:rtl/>
+        </w:rPr>
+        <w:br/>
+      </w:r>
+    </w:p>
+    <w:p>
+      <w:pPr>
+        <w:pStyle w:val="ListParagraph"/>
+        <w:numPr>
+          <w:ilvl w:val="0"/>
+          <w:numId w:val="2"/>
+        </w:numPr>
+        <w:bidi/>
+        <w:rPr>
+          <w:sz w:val="32"/>
+          <w:szCs w:val="32"/>
+        </w:rPr>
+      </w:pPr>
+      <w:r>
+        <w:rPr>
+          <w:rFonts w:hint="cs"/>
+          <w:sz w:val="32"/>
+          <w:szCs w:val="32"/>
+          <w:rtl/>
+        </w:rPr>
+        <w:t>ב</w:t>
+      </w:r>
+      <w:r>
+        <w:rPr>
+          <w:sz w:val="32"/>
+          <w:szCs w:val="32"/>
+        </w:rPr>
+        <w:t>t=20ps</w:t>
+      </w:r>
+      <w:r>
+        <w:rPr>
+          <w:rFonts w:hint="cs"/>
+          <w:sz w:val="32"/>
+          <w:szCs w:val="32"/>
+          <w:rtl/>
+        </w:rPr>
+        <w:t xml:space="preserve"> הכניסה </w:t>
+      </w:r>
+      <w:r>
+        <w:rPr>
+          <w:sz w:val="32"/>
+          <w:szCs w:val="32"/>
+        </w:rPr>
+        <w:t>a</w:t>
+      </w:r>
+      <w:r>
+        <w:rPr>
+          <w:rFonts w:hint="cs"/>
+          <w:sz w:val="32"/>
+          <w:szCs w:val="32"/>
+          <w:rtl/>
+        </w:rPr>
+        <w:t xml:space="preserve"> משתנה מ0 ל1.</w:t>
+      </w:r>
+    </w:p>
+    <w:p>
+      <w:pPr>
+        <w:pStyle w:val="ListParagraph"/>
+        <w:numPr>
+          <w:ilvl w:val="0"/>
+          <w:numId w:val="2"/>
+        </w:numPr>
+        <w:bidi/>
+        <w:rPr>
+          <w:sz w:val="32"/>
+          <w:szCs w:val="32"/>
+        </w:rPr>
+      </w:pPr>
+      <w:r>
+        <w:rPr>
+          <w:rFonts w:hint="cs"/>
+          <w:sz w:val="32"/>
+          <w:szCs w:val="32"/>
+          <w:rtl/>
+        </w:rPr>
+        <w:t>ב</w:t>
+      </w:r>
+      <w:r>
+        <w:rPr>
+          <w:sz w:val="32"/>
+          <w:szCs w:val="32"/>
+        </w:rPr>
+        <w:t>t=23ps</w:t>
+      </w:r>
+      <w:r>
+        <w:rPr>
+          <w:rFonts w:hint="cs"/>
+          <w:sz w:val="32"/>
+          <w:szCs w:val="32"/>
+          <w:rtl/>
+        </w:rPr>
+        <w:t xml:space="preserve"> היציאה </w:t>
+      </w:r>
+      <w:r>
+        <w:rPr>
+          <w:sz w:val="32"/>
+          <w:szCs w:val="32"/>
+        </w:rPr>
+        <w:t>s</w:t>
+      </w:r>
+      <w:r>
+        <w:rPr>
+          <w:rFonts w:hint="cs"/>
+          <w:sz w:val="32"/>
+          <w:szCs w:val="32"/>
+          <w:rtl/>
+        </w:rPr>
+        <w:t xml:space="preserve"> משתנה מ1 ל0. </w:t>
+      </w:r>
+      <w:r>
+        <w:rPr>
+          <w:rFonts w:hint="cs"/>
+          <w:sz w:val="32"/>
+          <w:szCs w:val="32"/>
+          <w:rtl/>
+        </w:rPr>
+        <w:t xml:space="preserve">כפי שניתן לחזות </w:t>
+      </w:r>
+      <w:r>
+        <w:rPr>
+          <w:rFonts w:hint="cs"/>
+          <w:sz w:val="32"/>
+          <w:szCs w:val="32"/>
+          <w:rtl/>
+        </w:rPr>
+        <w:t xml:space="preserve">מטבלת ההשהיות: </w:t>
+      </w:r>
+      <w:r>
+        <w:rPr>
+          <w:sz w:val="32"/>
+          <w:szCs w:val="32"/>
+        </w:rPr>
+        <w:t>3ps</w:t>
+      </w:r>
+      <w:r>
+        <w:rPr>
+          <w:rFonts w:hint="cs"/>
+          <w:sz w:val="32"/>
+          <w:szCs w:val="32"/>
+          <w:rtl/>
+        </w:rPr>
+        <w:t xml:space="preserve"> לאחר שינוי הקלט.</w:t>
+      </w:r>
+    </w:p>
+    <w:p>
+      <w:pPr>
+        <w:pStyle w:val="ListParagraph"/>
+        <w:numPr>
+          <w:ilvl w:val="0"/>
+          <w:numId w:val="2"/>
+        </w:numPr>
+        <w:bidi/>
+        <w:rPr>
+          <w:sz w:val="32"/>
+          <w:szCs w:val="32"/>
+        </w:rPr>
+      </w:pPr>
+      <w:r>
+        <w:rPr>
+          <w:rFonts w:hint="cs"/>
+          <w:sz w:val="32"/>
+          <w:szCs w:val="32"/>
+          <w:rtl/>
+        </w:rPr>
+        <w:t>ב</w:t>
+      </w:r>
+      <w:r>
+        <w:rPr>
+          <w:sz w:val="32"/>
+          <w:szCs w:val="32"/>
+        </w:rPr>
+        <w:t>t=35ps</w:t>
+      </w:r>
+      <w:r>
+        <w:rPr>
+          <w:rFonts w:hint="cs"/>
+          <w:sz w:val="32"/>
+          <w:szCs w:val="32"/>
+          <w:rtl/>
+        </w:rPr>
+        <w:t xml:space="preserve"> היציאה </w:t>
+      </w:r>
+      <w:r>
+        <w:rPr>
+          <w:sz w:val="32"/>
+          <w:szCs w:val="32"/>
+        </w:rPr>
+        <w:t>cout</w:t>
+      </w:r>
+      <w:r>
+        <w:rPr>
+          <w:rFonts w:hint="cs"/>
+          <w:sz w:val="32"/>
+          <w:szCs w:val="32"/>
+          <w:rtl/>
+        </w:rPr>
+        <w:t xml:space="preserve"> משתנה מ0 ל1, כפי שניתן לחזות מטבלת ההשהיות: </w:t>
+      </w:r>
+      <w:r>
+        <w:rPr>
+          <w:sz w:val="32"/>
+          <w:szCs w:val="32"/>
+        </w:rPr>
+        <w:t>15ps</w:t>
+      </w:r>
+      <w:r>
+        <w:rPr>
+          <w:rFonts w:hint="cs"/>
+          <w:sz w:val="32"/>
+          <w:szCs w:val="32"/>
+          <w:rtl/>
+        </w:rPr>
+        <w:t xml:space="preserve"> לאחר שינוי הקלט.</w:t>
+      </w:r>
+    </w:p>
+    <w:p>
+      <w:pPr>
+        <w:pStyle w:val="ListParagraph"/>
+        <w:numPr>
+          <w:ilvl w:val="0"/>
+          <w:numId w:val="2"/>
+        </w:numPr>
+        <w:bidi/>
+        <w:rPr>
+          <w:sz w:val="32"/>
+          <w:szCs w:val="32"/>
+        </w:rPr>
+      </w:pPr>
+      <w:r>
+        <w:rPr>
+          <w:rFonts w:hint="cs"/>
+          <w:sz w:val="32"/>
+          <w:szCs w:val="32"/>
+          <w:rtl/>
+        </w:rPr>
+        <w:t>ב</w:t>
+      </w:r>
+      <w:r>
+        <w:rPr>
+          <w:sz w:val="32"/>
+          <w:szCs w:val="32"/>
+        </w:rPr>
+        <w:t>t=40ps</w:t>
+      </w:r>
+      <w:r>
+        <w:rPr>
+          <w:rFonts w:hint="cs"/>
+          <w:sz w:val="32"/>
+          <w:szCs w:val="32"/>
+        </w:rPr>
+        <w:t xml:space="preserve"> </w:t>
+      </w:r>
+      <w:r>
+        <w:rPr>
+          <w:rFonts w:hint="cs"/>
+          <w:sz w:val="32"/>
+          <w:szCs w:val="32"/>
+          <w:rtl/>
+        </w:rPr>
+        <w:t xml:space="preserve"> הכניסה </w:t>
+      </w:r>
+      <w:r>
+        <w:rPr>
+          <w:sz w:val="32"/>
+          <w:szCs w:val="32"/>
+        </w:rPr>
+        <w:t>a</w:t>
+      </w:r>
+      <w:r>
+        <w:rPr>
+          <w:rFonts w:hint="cs"/>
+          <w:sz w:val="32"/>
+          <w:szCs w:val="32"/>
+          <w:rtl/>
+        </w:rPr>
+        <w:t xml:space="preserve"> משתנה חזרה מ1 ל0.</w:t>
+      </w:r>
+    </w:p>
+    <w:p>
+      <w:pPr>
+        <w:pStyle w:val="ListParagraph"/>
+        <w:numPr>
+          <w:ilvl w:val="0"/>
+          <w:numId w:val="2"/>
+        </w:numPr>
+        <w:bidi/>
+        <w:rPr>
+          <w:sz w:val="32"/>
+          <w:szCs w:val="32"/>
+        </w:rPr>
+      </w:pPr>
+      <w:r>
+        <w:rPr>
+          <w:rFonts w:hint="cs"/>
+          <w:sz w:val="32"/>
+          <w:szCs w:val="32"/>
+          <w:rtl/>
+        </w:rPr>
+        <w:t>ב</w:t>
+      </w:r>
+      <w:r>
+        <w:rPr>
+          <w:sz w:val="32"/>
+          <w:szCs w:val="32"/>
+        </w:rPr>
+        <w:t>t=43ps</w:t>
+      </w:r>
+      <w:r>
+        <w:rPr>
+          <w:rFonts w:hint="cs"/>
+          <w:sz w:val="32"/>
+          <w:szCs w:val="32"/>
+        </w:rPr>
+        <w:t xml:space="preserve"> </w:t>
+      </w:r>
+      <w:r>
+        <w:rPr>
+          <w:rFonts w:hint="cs"/>
+          <w:sz w:val="32"/>
+          <w:szCs w:val="32"/>
+          <w:rtl/>
+        </w:rPr>
+        <w:t xml:space="preserve"> היציאה </w:t>
+      </w:r>
+      <w:r>
+        <w:rPr>
+          <w:sz w:val="32"/>
+          <w:szCs w:val="32"/>
+        </w:rPr>
+        <w:t>s</w:t>
+      </w:r>
+      <w:r>
+        <w:rPr>
+          <w:rFonts w:hint="cs"/>
+          <w:sz w:val="32"/>
+          <w:szCs w:val="32"/>
+          <w:rtl/>
+        </w:rPr>
+        <w:t xml:space="preserve"> משתנה מ0 ל1. </w:t>
+      </w:r>
+      <w:r>
+        <w:rPr>
+          <w:rFonts w:hint="cs"/>
+          <w:sz w:val="32"/>
+          <w:szCs w:val="32"/>
+          <w:rtl/>
+        </w:rPr>
+        <w:t xml:space="preserve">כפי שניתן לחזות מטבלת ההשהיות: </w:t>
+      </w:r>
+      <w:r>
+        <w:rPr>
+          <w:sz w:val="32"/>
+          <w:szCs w:val="32"/>
+        </w:rPr>
+        <w:t>3ps</w:t>
+      </w:r>
+      <w:r>
+        <w:rPr>
+          <w:rFonts w:hint="cs"/>
+          <w:sz w:val="32"/>
+          <w:szCs w:val="32"/>
+          <w:rtl/>
+        </w:rPr>
+        <w:t xml:space="preserve"> לאחר שינוי הקלט.</w:t>
+      </w:r>
+    </w:p>
+    <w:p>
+      <w:pPr>
+        <w:pStyle w:val="ListParagraph"/>
+        <w:numPr>
+          <w:ilvl w:val="0"/>
+          <w:numId w:val="2"/>
+        </w:numPr>
+        <w:bidi/>
+        <w:rPr>
+          <w:rFonts w:hint="cs"/>
+          <w:sz w:val="32"/>
+          <w:szCs w:val="32"/>
+        </w:rPr>
+      </w:pPr>
+      <w:r>
+        <w:rPr>
+          <w:rFonts w:hint="cs"/>
+          <w:sz w:val="32"/>
+          <w:szCs w:val="32"/>
+          <w:rtl/>
+        </w:rPr>
+        <w:t>ב</w:t>
+      </w:r>
+      <w:r>
+        <w:rPr>
+          <w:sz w:val="32"/>
+          <w:szCs w:val="32"/>
+        </w:rPr>
+        <w:t>t=</w:t>
+      </w:r>
+      <w:r>
+        <w:rPr>
+          <w:sz w:val="32"/>
+          <w:szCs w:val="32"/>
+        </w:rPr>
+        <w:t>55</w:t>
+      </w:r>
+      <w:r>
+        <w:rPr>
+          <w:sz w:val="32"/>
+          <w:szCs w:val="32"/>
+        </w:rPr>
+        <w:t>ps</w:t>
+      </w:r>
+      <w:r>
+        <w:rPr>
+          <w:rFonts w:hint="cs"/>
+          <w:sz w:val="32"/>
+          <w:szCs w:val="32"/>
+          <w:rtl/>
+        </w:rPr>
+        <w:t xml:space="preserve"> היציאה </w:t>
+      </w:r>
+      <w:r>
+        <w:rPr>
+          <w:sz w:val="32"/>
+          <w:szCs w:val="32"/>
+        </w:rPr>
+        <w:t>cout</w:t>
+      </w:r>
+      <w:r>
+        <w:rPr>
+          <w:rFonts w:hint="cs"/>
+          <w:sz w:val="32"/>
+          <w:szCs w:val="32"/>
+          <w:rtl/>
+        </w:rPr>
+        <w:t xml:space="preserve"> משתנה מ1 ל0. כפי שניתן לחזור מטבלת ההשהיות:</w:t>
+      </w:r>
+      <w:r>
+        <w:rPr>
+          <w:sz w:val="32"/>
+          <w:szCs w:val="32"/>
+        </w:rPr>
+        <w:t>15ps</w:t>
+      </w:r>
+      <w:r>
+        <w:rPr>
+          <w:rFonts w:hint="cs"/>
+          <w:sz w:val="32"/>
+          <w:szCs w:val="32"/>
+        </w:rPr>
+        <w:t xml:space="preserve"> </w:t>
+      </w:r>
+      <w:r>
+        <w:rPr>
+          <w:rFonts w:hint="cs"/>
+          <w:sz w:val="32"/>
+          <w:szCs w:val="32"/>
+          <w:rtl/>
+        </w:rPr>
+        <w:t xml:space="preserve"> לאחר שינוי הקלט.</w:t>
+      </w:r>
     </w:p>
     <w:p>
       <w:pPr>
@@ -10493,7 +12662,7 @@
                     <pic:cNvPicPr/>
                   </pic:nvPicPr>
                   <pic:blipFill>
-                    <a:blip r:embed="rId10">
+                    <a:blip r:embed="rId12">
                       <a:extLst>
                         <a:ext uri="{28A0092B-C50C-407E-A947-70E740481C1C}">
                           <a14:useLocalDpi xmlns:a14="http://schemas.microsoft.com/office/drawing/2010/main" val="0"/>
@@ -10615,7 +12784,7 @@
                     <pic:cNvPicPr/>
                   </pic:nvPicPr>
                   <pic:blipFill>
-                    <a:blip r:embed="rId11">
+                    <a:blip r:embed="rId13">
                       <a:extLst>
                         <a:ext uri="{28A0092B-C50C-407E-A947-70E740481C1C}">
                           <a14:useLocalDpi xmlns:a14="http://schemas.microsoft.com/office/drawing/2010/main" val="0"/>
@@ -10666,6 +12835,195 @@
     </w:sectPr>
   </w:body>
 </w:document>
+</file>
+
+<file path=word/numbering.xml><?xml version="1.0" encoding="utf-8"?>
+<w:numbering xmlns:wpc="http://schemas.microsoft.com/office/word/2010/wordprocessingCanvas" xmlns:cx="http://schemas.microsoft.com/office/drawing/2014/chartex" xmlns:cx1="http://schemas.microsoft.com/office/drawing/2015/9/8/chartex" xmlns:cx2="http://schemas.microsoft.com/office/drawing/2015/10/21/chartex" xmlns:cx3="http://schemas.microsoft.com/office/drawing/2016/5/9/chartex" xmlns:cx4="http://schemas.microsoft.com/office/drawing/2016/5/10/chartex" xmlns:cx5="http://schemas.microsoft.com/office/drawing/2016/5/11/chartex" xmlns:cx6="http://schemas.microsoft.com/office/drawing/2016/5/12/chartex" xmlns:cx7="http://schemas.microsoft.com/office/drawing/2016/5/13/chartex" xmlns:cx8="http://schemas.microsoft.com/office/drawing/2016/5/14/chartex" xmlns:mc="http://schemas.openxmlformats.org/markup-compatibility/2006" xmlns:aink="http://schemas.microsoft.com/office/drawing/2016/ink" xmlns:am3d="http://schemas.microsoft.com/office/drawing/2017/model3d" xmlns:o="urn:schemas-microsoft-com:office:office" xmlns:oel="http://schemas.microsoft.com/office/2019/extlst" xmlns:r="http://schemas.openxmlformats.org/officeDocument/2006/relationships" xmlns:m="http://schemas.openxmlformats.org/officeDocument/2006/math" xmlns:v="urn:schemas-microsoft-com:vml" xmlns:wp14="http://schemas.microsoft.com/office/word/2010/wordprocessingDrawing" xmlns:wp="http://schemas.openxmlformats.org/drawingml/2006/wordprocessingDrawing" xmlns:w10="urn:schemas-microsoft-com:office:word" xmlns:w="http://schemas.openxmlformats.org/wordprocessingml/2006/main" xmlns:w14="http://schemas.microsoft.com/office/word/2010/wordml" xmlns:w15="http://schemas.microsoft.com/office/word/2012/wordml" xmlns:w16cex="http://schemas.microsoft.com/office/word/2018/wordml/cex" xmlns:w16cid="http://schemas.microsoft.com/office/word/2016/wordml/cid" xmlns:w16="http://schemas.microsoft.com/office/word/2018/wordml" xmlns:w16du="http://schemas.microsoft.com/office/word/2023/wordml/word16du" xmlns:w16sdtdh="http://schemas.microsoft.com/office/word/2020/wordml/sdtdatahash" xmlns:w16se="http://schemas.microsoft.com/office/word/2015/wordml/symex" xmlns:wpg="http://schemas.microsoft.com/office/word/2010/wordprocessingGroup" xmlns:wpi="http://schemas.microsoft.com/office/word/2010/wordprocessingInk" xmlns:wne="http://schemas.microsoft.com/office/word/2006/wordml" xmlns:wps="http://schemas.microsoft.com/office/word/2010/wordprocessingShape" mc:Ignorable="w14 w15 w16se w16cid w16 w16cex w16sdtdh wp14">
+  <w:abstractNum w:abstractNumId="0" w15:restartNumberingAfterBreak="0">
+    <w:nsid w:val="01B07847"/>
+    <w:multiLevelType w:val="hybridMultilevel"/>
+    <w:tmpl w:val="642A06A2"/>
+    <w:lvl w:ilvl="0" w:tplc="0409000F">
+      <w:start w:val="1"/>
+      <w:numFmt w:val="decimal"/>
+      <w:lvlText w:val="%1."/>
+      <w:lvlJc w:val="left"/>
+      <w:pPr>
+        <w:ind w:left="720" w:hanging="360"/>
+      </w:pPr>
+      <w:rPr>
+        <w:rFonts w:hint="default"/>
+      </w:rPr>
+    </w:lvl>
+    <w:lvl w:ilvl="1" w:tplc="04090019" w:tentative="1">
+      <w:start w:val="1"/>
+      <w:numFmt w:val="lowerLetter"/>
+      <w:lvlText w:val="%2."/>
+      <w:lvlJc w:val="left"/>
+      <w:pPr>
+        <w:ind w:left="1440" w:hanging="360"/>
+      </w:pPr>
+    </w:lvl>
+    <w:lvl w:ilvl="2" w:tplc="0409001B" w:tentative="1">
+      <w:start w:val="1"/>
+      <w:numFmt w:val="lowerRoman"/>
+      <w:lvlText w:val="%3."/>
+      <w:lvlJc w:val="right"/>
+      <w:pPr>
+        <w:ind w:left="2160" w:hanging="180"/>
+      </w:pPr>
+    </w:lvl>
+    <w:lvl w:ilvl="3" w:tplc="0409000F" w:tentative="1">
+      <w:start w:val="1"/>
+      <w:numFmt w:val="decimal"/>
+      <w:lvlText w:val="%4."/>
+      <w:lvlJc w:val="left"/>
+      <w:pPr>
+        <w:ind w:left="2880" w:hanging="360"/>
+      </w:pPr>
+    </w:lvl>
+    <w:lvl w:ilvl="4" w:tplc="04090019" w:tentative="1">
+      <w:start w:val="1"/>
+      <w:numFmt w:val="lowerLetter"/>
+      <w:lvlText w:val="%5."/>
+      <w:lvlJc w:val="left"/>
+      <w:pPr>
+        <w:ind w:left="3600" w:hanging="360"/>
+      </w:pPr>
+    </w:lvl>
+    <w:lvl w:ilvl="5" w:tplc="0409001B" w:tentative="1">
+      <w:start w:val="1"/>
+      <w:numFmt w:val="lowerRoman"/>
+      <w:lvlText w:val="%6."/>
+      <w:lvlJc w:val="right"/>
+      <w:pPr>
+        <w:ind w:left="4320" w:hanging="180"/>
+      </w:pPr>
+    </w:lvl>
+    <w:lvl w:ilvl="6" w:tplc="0409000F" w:tentative="1">
+      <w:start w:val="1"/>
+      <w:numFmt w:val="decimal"/>
+      <w:lvlText w:val="%7."/>
+      <w:lvlJc w:val="left"/>
+      <w:pPr>
+        <w:ind w:left="5040" w:hanging="360"/>
+      </w:pPr>
+    </w:lvl>
+    <w:lvl w:ilvl="7" w:tplc="04090019" w:tentative="1">
+      <w:start w:val="1"/>
+      <w:numFmt w:val="lowerLetter"/>
+      <w:lvlText w:val="%8."/>
+      <w:lvlJc w:val="left"/>
+      <w:pPr>
+        <w:ind w:left="5760" w:hanging="360"/>
+      </w:pPr>
+    </w:lvl>
+    <w:lvl w:ilvl="8" w:tplc="0409001B" w:tentative="1">
+      <w:start w:val="1"/>
+      <w:numFmt w:val="lowerRoman"/>
+      <w:lvlText w:val="%9."/>
+      <w:lvlJc w:val="right"/>
+      <w:pPr>
+        <w:ind w:left="6480" w:hanging="180"/>
+      </w:pPr>
+    </w:lvl>
+  </w:abstractNum>
+  <w:abstractNum w:abstractNumId="1" w15:restartNumberingAfterBreak="0">
+    <w:nsid w:val="0E631102"/>
+    <w:multiLevelType w:val="hybridMultilevel"/>
+    <w:tmpl w:val="35D8F8EA"/>
+    <w:lvl w:ilvl="0" w:tplc="0409000F">
+      <w:start w:val="1"/>
+      <w:numFmt w:val="decimal"/>
+      <w:lvlText w:val="%1."/>
+      <w:lvlJc w:val="left"/>
+      <w:pPr>
+        <w:ind w:left="720" w:hanging="360"/>
+      </w:pPr>
+      <w:rPr>
+        <w:rFonts w:hint="default"/>
+      </w:rPr>
+    </w:lvl>
+    <w:lvl w:ilvl="1" w:tplc="04090019" w:tentative="1">
+      <w:start w:val="1"/>
+      <w:numFmt w:val="lowerLetter"/>
+      <w:lvlText w:val="%2."/>
+      <w:lvlJc w:val="left"/>
+      <w:pPr>
+        <w:ind w:left="1440" w:hanging="360"/>
+      </w:pPr>
+    </w:lvl>
+    <w:lvl w:ilvl="2" w:tplc="0409001B" w:tentative="1">
+      <w:start w:val="1"/>
+      <w:numFmt w:val="lowerRoman"/>
+      <w:lvlText w:val="%3."/>
+      <w:lvlJc w:val="right"/>
+      <w:pPr>
+        <w:ind w:left="2160" w:hanging="180"/>
+      </w:pPr>
+    </w:lvl>
+    <w:lvl w:ilvl="3" w:tplc="0409000F" w:tentative="1">
+      <w:start w:val="1"/>
+      <w:numFmt w:val="decimal"/>
+      <w:lvlText w:val="%4."/>
+      <w:lvlJc w:val="left"/>
+      <w:pPr>
+        <w:ind w:left="2880" w:hanging="360"/>
+      </w:pPr>
+    </w:lvl>
+    <w:lvl w:ilvl="4" w:tplc="04090019" w:tentative="1">
+      <w:start w:val="1"/>
+      <w:numFmt w:val="lowerLetter"/>
+      <w:lvlText w:val="%5."/>
+      <w:lvlJc w:val="left"/>
+      <w:pPr>
+        <w:ind w:left="3600" w:hanging="360"/>
+      </w:pPr>
+    </w:lvl>
+    <w:lvl w:ilvl="5" w:tplc="0409001B" w:tentative="1">
+      <w:start w:val="1"/>
+      <w:numFmt w:val="lowerRoman"/>
+      <w:lvlText w:val="%6."/>
+      <w:lvlJc w:val="right"/>
+      <w:pPr>
+        <w:ind w:left="4320" w:hanging="180"/>
+      </w:pPr>
+    </w:lvl>
+    <w:lvl w:ilvl="6" w:tplc="0409000F" w:tentative="1">
+      <w:start w:val="1"/>
+      <w:numFmt w:val="decimal"/>
+      <w:lvlText w:val="%7."/>
+      <w:lvlJc w:val="left"/>
+      <w:pPr>
+        <w:ind w:left="5040" w:hanging="360"/>
+      </w:pPr>
+    </w:lvl>
+    <w:lvl w:ilvl="7" w:tplc="04090019" w:tentative="1">
+      <w:start w:val="1"/>
+      <w:numFmt w:val="lowerLetter"/>
+      <w:lvlText w:val="%8."/>
+      <w:lvlJc w:val="left"/>
+      <w:pPr>
+        <w:ind w:left="5760" w:hanging="360"/>
+      </w:pPr>
+    </w:lvl>
+    <w:lvl w:ilvl="8" w:tplc="0409001B" w:tentative="1">
+      <w:start w:val="1"/>
+      <w:numFmt w:val="lowerRoman"/>
+      <w:lvlText w:val="%9."/>
+      <w:lvlJc w:val="right"/>
+      <w:pPr>
+        <w:ind w:left="6480" w:hanging="180"/>
+      </w:pPr>
+    </w:lvl>
+  </w:abstractNum>
+  <w:num w:numId="1" w16cid:durableId="239752291">
+    <w:abstractNumId w:val="0"/>
+  </w:num>
+  <w:num w:numId="2" w16cid:durableId="656424847">
+    <w:abstractNumId w:val="1"/>
+  </w:num>
+</w:numbering>
 </file>
 
 <file path=word/styles.xml><?xml version="1.0" encoding="utf-8"?>
@@ -11113,6 +13471,17 @@
       </w:tblBorders>
     </w:tblPr>
   </w:style>
+  <w:style w:type="paragraph" w:styleId="ListParagraph">
+    <w:name w:val="List Paragraph"/>
+    <w:basedOn w:val="Normal"/>
+    <w:uiPriority w:val="34"/>
+    <w:qFormat/>
+    <w:rsid w:val="00FE09AF"/>
+    <w:pPr>
+      <w:ind w:left="720"/>
+      <w:contextualSpacing/>
+    </w:pPr>
+  </w:style>
 </w:styles>
 </file>
 
@@ -11409,4 +13778,16 @@
     </a:ext>
   </a:extLst>
 </a:theme>
+</file>
+
+<file path=customXml/item1.xml><?xml version="1.0" encoding="utf-8"?>
+<b:Sources xmlns:b="http://schemas.openxmlformats.org/officeDocument/2006/bibliography" xmlns="http://schemas.openxmlformats.org/officeDocument/2006/bibliography" SelectedStyle="\APASixthEditionOfficeOnline.xsl" StyleName="APA" Version="6"/>
+</file>
+
+<file path=customXml/itemProps1.xml><?xml version="1.0" encoding="utf-8"?>
+<ds:datastoreItem xmlns:ds="http://schemas.openxmlformats.org/officeDocument/2006/customXml" ds:itemID="{58F94AD0-5C68-4B45-B174-265F088BF165}">
+  <ds:schemaRefs>
+    <ds:schemaRef ds:uri="http://schemas.openxmlformats.org/officeDocument/2006/bibliography"/>
+  </ds:schemaRefs>
+</ds:datastoreItem>
 </file>
</xml_diff>

<commit_message>
finished last wave form, waiting for boaz approval
</commit_message>
<xml_diff>
--- a/Ex1/TruthTable+tpd.docx
+++ b/Ex1/TruthTable+tpd.docx
@@ -958,7 +958,71 @@
           <w:sz w:val="32"/>
           <w:szCs w:val="32"/>
         </w:rPr>
-        <w:t>z=[((s nand s) nand d0) nand (s nand d1)]</w:t>
+        <w:t xml:space="preserve">z=[((s </w:t>
+      </w:r>
+      <w:proofErr w:type="spellStart"/>
+      <w:r>
+        <w:rPr>
+          <w:sz w:val="32"/>
+          <w:szCs w:val="32"/>
+        </w:rPr>
+        <w:t>nand</w:t>
+      </w:r>
+      <w:proofErr w:type="spellEnd"/>
+      <w:r>
+        <w:rPr>
+          <w:sz w:val="32"/>
+          <w:szCs w:val="32"/>
+        </w:rPr>
+        <w:t xml:space="preserve"> s) </w:t>
+      </w:r>
+      <w:proofErr w:type="spellStart"/>
+      <w:r>
+        <w:rPr>
+          <w:sz w:val="32"/>
+          <w:szCs w:val="32"/>
+        </w:rPr>
+        <w:t>nand</w:t>
+      </w:r>
+      <w:proofErr w:type="spellEnd"/>
+      <w:r>
+        <w:rPr>
+          <w:sz w:val="32"/>
+          <w:szCs w:val="32"/>
+        </w:rPr>
+        <w:t xml:space="preserve"> d0) </w:t>
+      </w:r>
+      <w:proofErr w:type="spellStart"/>
+      <w:r>
+        <w:rPr>
+          <w:sz w:val="32"/>
+          <w:szCs w:val="32"/>
+        </w:rPr>
+        <w:t>nand</w:t>
+      </w:r>
+      <w:proofErr w:type="spellEnd"/>
+      <w:r>
+        <w:rPr>
+          <w:sz w:val="32"/>
+          <w:szCs w:val="32"/>
+        </w:rPr>
+        <w:t xml:space="preserve"> (s </w:t>
+      </w:r>
+      <w:proofErr w:type="spellStart"/>
+      <w:r>
+        <w:rPr>
+          <w:sz w:val="32"/>
+          <w:szCs w:val="32"/>
+        </w:rPr>
+        <w:t>nand</w:t>
+      </w:r>
+      <w:proofErr w:type="spellEnd"/>
+      <w:r>
+        <w:rPr>
+          <w:sz w:val="32"/>
+          <w:szCs w:val="32"/>
+        </w:rPr>
+        <w:t xml:space="preserve"> d1)]</w:t>
       </w:r>
     </w:p>
     <w:p>
@@ -1197,6 +1261,7 @@
                 <w:rtl/>
               </w:rPr>
             </w:pPr>
+            <w:proofErr w:type="spellStart"/>
             <w:r>
               <w:rPr>
                 <w:sz w:val="32"/>
@@ -1204,6 +1269,7 @@
               </w:rPr>
               <w:t>Sel</w:t>
             </w:r>
+            <w:proofErr w:type="spellEnd"/>
           </w:p>
         </w:tc>
         <w:tc>
@@ -1218,6 +1284,7 @@
                 <w:szCs w:val="32"/>
               </w:rPr>
             </w:pPr>
+            <w:proofErr w:type="spellStart"/>
             <w:r>
               <w:rPr>
                 <w:sz w:val="32"/>
@@ -1225,6 +1292,7 @@
               </w:rPr>
               <w:t>Tpd</w:t>
             </w:r>
+            <w:proofErr w:type="spellEnd"/>
           </w:p>
         </w:tc>
       </w:tr>
@@ -2208,6 +2276,7 @@
         </w:rPr>
         <w:t xml:space="preserve">מימשנו רק עם שערי </w:t>
       </w:r>
+      <w:proofErr w:type="spellStart"/>
       <w:r>
         <w:rPr>
           <w:sz w:val="32"/>
@@ -2215,6 +2284,7 @@
         </w:rPr>
         <w:t>nand</w:t>
       </w:r>
+      <w:proofErr w:type="spellEnd"/>
       <w:r>
         <w:rPr>
           <w:rFonts w:hint="cs"/>
@@ -2234,12 +2304,37 @@
           <w:szCs w:val="32"/>
         </w:rPr>
       </w:pPr>
-      <w:r>
-        <w:rPr>
-          <w:sz w:val="32"/>
-          <w:szCs w:val="32"/>
-        </w:rPr>
-        <w:t>Tpdhl = 6, Tpdlh = 1</w:t>
+      <w:proofErr w:type="spellStart"/>
+      <w:r>
+        <w:rPr>
+          <w:sz w:val="32"/>
+          <w:szCs w:val="32"/>
+        </w:rPr>
+        <w:t>Tpdhl</w:t>
+      </w:r>
+      <w:proofErr w:type="spellEnd"/>
+      <w:r>
+        <w:rPr>
+          <w:sz w:val="32"/>
+          <w:szCs w:val="32"/>
+        </w:rPr>
+        <w:t xml:space="preserve"> = 6, </w:t>
+      </w:r>
+      <w:proofErr w:type="spellStart"/>
+      <w:r>
+        <w:rPr>
+          <w:sz w:val="32"/>
+          <w:szCs w:val="32"/>
+        </w:rPr>
+        <w:t>Tpdlh</w:t>
+      </w:r>
+      <w:proofErr w:type="spellEnd"/>
+      <w:r>
+        <w:rPr>
+          <w:sz w:val="32"/>
+          <w:szCs w:val="32"/>
+        </w:rPr>
+        <w:t xml:space="preserve"> = 1</w:t>
       </w:r>
     </w:p>
     <w:p>
@@ -2419,7 +2514,6 @@
         <w:bidi/>
         <w:jc w:val="center"/>
         <w:rPr>
-          <w:rFonts w:hint="cs"/>
           <w:b/>
           <w:bCs/>
           <w:sz w:val="32"/>
@@ -2527,6 +2621,7 @@
                 <w:rtl/>
               </w:rPr>
             </w:pPr>
+            <w:proofErr w:type="spellStart"/>
             <w:r>
               <w:rPr>
                 <w:sz w:val="32"/>
@@ -2534,6 +2629,7 @@
               </w:rPr>
               <w:t>Tpdlh</w:t>
             </w:r>
+            <w:proofErr w:type="spellEnd"/>
           </w:p>
         </w:tc>
         <w:tc>
@@ -2550,6 +2646,7 @@
                 <w:rtl/>
               </w:rPr>
             </w:pPr>
+            <w:proofErr w:type="spellStart"/>
             <w:r>
               <w:rPr>
                 <w:sz w:val="32"/>
@@ -2557,6 +2654,7 @@
               </w:rPr>
               <w:t>Tpdhl</w:t>
             </w:r>
+            <w:proofErr w:type="spellEnd"/>
           </w:p>
         </w:tc>
       </w:tr>
@@ -2963,6 +3061,7 @@
                 <w:rtl/>
               </w:rPr>
             </w:pPr>
+            <w:proofErr w:type="spellStart"/>
             <w:r>
               <w:rPr>
                 <w:sz w:val="32"/>
@@ -2970,6 +3069,7 @@
               </w:rPr>
               <w:t>Tpd</w:t>
             </w:r>
+            <w:proofErr w:type="spellEnd"/>
           </w:p>
         </w:tc>
       </w:tr>
@@ -5271,7 +5371,6 @@
       <w:pPr>
         <w:bidi/>
         <w:rPr>
-          <w:rFonts w:hint="cs"/>
           <w:sz w:val="32"/>
           <w:szCs w:val="32"/>
           <w:rtl/>
@@ -5302,7 +5401,6 @@
         <w:bidi/>
         <w:jc w:val="center"/>
         <w:rPr>
-          <w:rFonts w:hint="cs"/>
           <w:b/>
           <w:bCs/>
           <w:sz w:val="36"/>
@@ -5438,6 +5536,7 @@
                 <w:rtl/>
               </w:rPr>
             </w:pPr>
+            <w:proofErr w:type="spellStart"/>
             <w:r>
               <w:rPr>
                 <w:sz w:val="32"/>
@@ -5452,6 +5551,7 @@
               </w:rPr>
               <w:t>in</w:t>
             </w:r>
+            <w:proofErr w:type="spellEnd"/>
           </w:p>
         </w:tc>
         <w:tc>
@@ -5467,6 +5567,7 @@
                 <w:rtl/>
               </w:rPr>
             </w:pPr>
+            <w:proofErr w:type="spellStart"/>
             <w:r>
               <w:rPr>
                 <w:sz w:val="32"/>
@@ -5474,6 +5575,7 @@
               </w:rPr>
               <w:t>a_ns</w:t>
             </w:r>
+            <w:proofErr w:type="spellEnd"/>
           </w:p>
         </w:tc>
         <w:tc>
@@ -5510,6 +5612,7 @@
                 <w:rtl/>
               </w:rPr>
             </w:pPr>
+            <w:proofErr w:type="spellStart"/>
             <w:r>
               <w:rPr>
                 <w:sz w:val="32"/>
@@ -5517,6 +5620,7 @@
               </w:rPr>
               <w:t>Tpd</w:t>
             </w:r>
+            <w:proofErr w:type="spellEnd"/>
           </w:p>
         </w:tc>
       </w:tr>
@@ -5641,6 +5745,7 @@
                 <w:szCs w:val="20"/>
               </w:rPr>
             </w:pPr>
+            <w:proofErr w:type="spellStart"/>
             <w:r>
               <w:rPr>
                 <w:sz w:val="32"/>
@@ -5655,6 +5760,7 @@
               </w:rPr>
               <w:t>out</w:t>
             </w:r>
+            <w:proofErr w:type="spellEnd"/>
           </w:p>
         </w:tc>
         <w:tc>
@@ -5952,6 +6058,7 @@
                 <w:szCs w:val="20"/>
               </w:rPr>
             </w:pPr>
+            <w:proofErr w:type="spellStart"/>
             <w:r>
               <w:rPr>
                 <w:sz w:val="32"/>
@@ -5966,6 +6073,7 @@
               </w:rPr>
               <w:t>out</w:t>
             </w:r>
+            <w:proofErr w:type="spellEnd"/>
           </w:p>
         </w:tc>
         <w:tc>
@@ -6263,6 +6371,7 @@
                 <w:szCs w:val="32"/>
               </w:rPr>
             </w:pPr>
+            <w:proofErr w:type="spellStart"/>
             <w:r>
               <w:rPr>
                 <w:sz w:val="32"/>
@@ -6277,6 +6386,7 @@
               </w:rPr>
               <w:t>out</w:t>
             </w:r>
+            <w:proofErr w:type="spellEnd"/>
           </w:p>
         </w:tc>
         <w:tc>
@@ -6317,12 +6427,21 @@
                 <w:szCs w:val="32"/>
               </w:rPr>
             </w:pPr>
-            <w:r>
-              <w:rPr>
-                <w:sz w:val="32"/>
-                <w:szCs w:val="32"/>
-              </w:rPr>
-              <w:t>a_ns-----</w:t>
+            <w:proofErr w:type="spellStart"/>
+            <w:r>
+              <w:rPr>
+                <w:sz w:val="32"/>
+                <w:szCs w:val="32"/>
+              </w:rPr>
+              <w:t>a_ns</w:t>
+            </w:r>
+            <w:proofErr w:type="spellEnd"/>
+            <w:r>
+              <w:rPr>
+                <w:sz w:val="32"/>
+                <w:szCs w:val="32"/>
+              </w:rPr>
+              <w:t>-----</w:t>
             </w:r>
           </w:p>
         </w:tc>
@@ -6588,6 +6707,7 @@
                 <w:szCs w:val="20"/>
               </w:rPr>
             </w:pPr>
+            <w:proofErr w:type="spellStart"/>
             <w:r>
               <w:rPr>
                 <w:sz w:val="32"/>
@@ -6602,6 +6722,7 @@
               </w:rPr>
               <w:t>out</w:t>
             </w:r>
+            <w:proofErr w:type="spellEnd"/>
           </w:p>
         </w:tc>
         <w:tc>
@@ -6797,7 +6918,6 @@
       <w:pPr>
         <w:bidi/>
         <w:rPr>
-          <w:rFonts w:hint="cs"/>
           <w:sz w:val="32"/>
           <w:szCs w:val="32"/>
           <w:rtl/>
@@ -6808,7 +6928,6 @@
       <w:pPr>
         <w:bidi/>
         <w:rPr>
-          <w:rFonts w:hint="cs"/>
           <w:sz w:val="32"/>
           <w:szCs w:val="32"/>
           <w:rtl/>
@@ -6839,7 +6958,6 @@
       <w:pPr>
         <w:bidi/>
         <w:rPr>
-          <w:rFonts w:hint="cs"/>
           <w:sz w:val="32"/>
           <w:szCs w:val="32"/>
           <w:rtl/>
@@ -6966,7 +7084,6 @@
         <w:bidi/>
         <w:jc w:val="center"/>
         <w:rPr>
-          <w:rFonts w:hint="cs"/>
           <w:b/>
           <w:bCs/>
           <w:sz w:val="36"/>
@@ -7169,6 +7286,7 @@
                 <w:rtl/>
               </w:rPr>
             </w:pPr>
+            <w:proofErr w:type="spellStart"/>
             <w:r>
               <w:rPr>
                 <w:sz w:val="32"/>
@@ -7183,6 +7301,7 @@
               </w:rPr>
               <w:t>in</w:t>
             </w:r>
+            <w:proofErr w:type="spellEnd"/>
           </w:p>
         </w:tc>
         <w:tc>
@@ -7267,6 +7386,7 @@
                 <w:rtl/>
               </w:rPr>
             </w:pPr>
+            <w:proofErr w:type="spellStart"/>
             <w:r>
               <w:rPr>
                 <w:sz w:val="32"/>
@@ -7274,6 +7394,7 @@
               </w:rPr>
               <w:t>Tpd</w:t>
             </w:r>
+            <w:proofErr w:type="spellEnd"/>
           </w:p>
         </w:tc>
       </w:tr>
@@ -7297,8 +7418,17 @@
                 <w:sz w:val="32"/>
                 <w:szCs w:val="32"/>
               </w:rPr>
-              <w:t>Op[1]Sel</w:t>
-            </w:r>
+              <w:t>Op[1]</w:t>
+            </w:r>
+            <w:proofErr w:type="spellStart"/>
+            <w:r>
+              <w:rPr>
+                <w:sz w:val="32"/>
+                <w:szCs w:val="32"/>
+              </w:rPr>
+              <w:t>Sel</w:t>
+            </w:r>
+            <w:proofErr w:type="spellEnd"/>
           </w:p>
         </w:tc>
         <w:tc>
@@ -7616,6 +7746,7 @@
                 <w:rtl/>
               </w:rPr>
             </w:pPr>
+            <w:proofErr w:type="spellStart"/>
             <w:r>
               <w:rPr>
                 <w:sz w:val="32"/>
@@ -7630,6 +7761,7 @@
               </w:rPr>
               <w:t>out</w:t>
             </w:r>
+            <w:proofErr w:type="spellEnd"/>
           </w:p>
         </w:tc>
         <w:tc>
@@ -7671,6 +7803,7 @@
                 <w:rtl/>
               </w:rPr>
             </w:pPr>
+            <w:proofErr w:type="spellStart"/>
             <w:r>
               <w:rPr>
                 <w:sz w:val="32"/>
@@ -7678,6 +7811,7 @@
               </w:rPr>
               <w:t>aFAS</w:t>
             </w:r>
+            <w:proofErr w:type="spellEnd"/>
           </w:p>
         </w:tc>
         <w:tc>
@@ -7809,6 +7943,7 @@
                 <w:rtl/>
               </w:rPr>
             </w:pPr>
+            <w:proofErr w:type="spellStart"/>
             <w:r>
               <w:rPr>
                 <w:sz w:val="32"/>
@@ -7823,6 +7958,7 @@
               </w:rPr>
               <w:t>out</w:t>
             </w:r>
+            <w:proofErr w:type="spellEnd"/>
           </w:p>
         </w:tc>
         <w:tc>
@@ -8050,6 +8186,7 @@
                 <w:rtl/>
               </w:rPr>
             </w:pPr>
+            <w:proofErr w:type="spellStart"/>
             <w:r>
               <w:rPr>
                 <w:sz w:val="32"/>
@@ -8057,6 +8194,7 @@
               </w:rPr>
               <w:t>bFAS</w:t>
             </w:r>
+            <w:proofErr w:type="spellEnd"/>
           </w:p>
         </w:tc>
         <w:tc>
@@ -8188,6 +8326,7 @@
                 <w:rtl/>
               </w:rPr>
             </w:pPr>
+            <w:proofErr w:type="spellStart"/>
             <w:r>
               <w:rPr>
                 <w:sz w:val="32"/>
@@ -8202,6 +8341,7 @@
               </w:rPr>
               <w:t>out</w:t>
             </w:r>
+            <w:proofErr w:type="spellEnd"/>
           </w:p>
         </w:tc>
         <w:tc>
@@ -8429,6 +8569,7 @@
                 <w:rtl/>
               </w:rPr>
             </w:pPr>
+            <w:proofErr w:type="spellStart"/>
             <w:r>
               <w:rPr>
                 <w:sz w:val="32"/>
@@ -8450,6 +8591,7 @@
               </w:rPr>
               <w:t>FAS</w:t>
             </w:r>
+            <w:proofErr w:type="spellEnd"/>
           </w:p>
         </w:tc>
         <w:tc>
@@ -8581,6 +8723,7 @@
                 <w:rtl/>
               </w:rPr>
             </w:pPr>
+            <w:proofErr w:type="spellStart"/>
             <w:r>
               <w:rPr>
                 <w:sz w:val="32"/>
@@ -8595,6 +8738,7 @@
               </w:rPr>
               <w:t>out</w:t>
             </w:r>
+            <w:proofErr w:type="spellEnd"/>
           </w:p>
         </w:tc>
         <w:tc>
@@ -8635,6 +8779,7 @@
                 <w:szCs w:val="32"/>
               </w:rPr>
             </w:pPr>
+            <w:proofErr w:type="spellStart"/>
             <w:r>
               <w:rPr>
                 <w:sz w:val="32"/>
@@ -8656,6 +8801,7 @@
               </w:rPr>
               <w:t>FASSel</w:t>
             </w:r>
+            <w:proofErr w:type="spellEnd"/>
           </w:p>
         </w:tc>
         <w:tc>
@@ -8959,6 +9105,7 @@
                 <w:szCs w:val="20"/>
               </w:rPr>
             </w:pPr>
+            <w:proofErr w:type="spellStart"/>
             <w:r>
               <w:rPr>
                 <w:sz w:val="32"/>
@@ -8973,6 +9120,7 @@
               </w:rPr>
               <w:t>out</w:t>
             </w:r>
+            <w:proofErr w:type="spellEnd"/>
           </w:p>
         </w:tc>
         <w:tc>
@@ -9468,7 +9616,6 @@
         <w:bidi/>
         <w:jc w:val="center"/>
         <w:rPr>
-          <w:rFonts w:hint="cs"/>
           <w:sz w:val="32"/>
           <w:szCs w:val="32"/>
           <w:rtl/>
@@ -9660,6 +9807,7 @@
                 <w:rtl/>
               </w:rPr>
             </w:pPr>
+            <w:proofErr w:type="spellStart"/>
             <w:r>
               <w:rPr>
                 <w:sz w:val="32"/>
@@ -9674,6 +9822,7 @@
               </w:rPr>
               <w:t>in</w:t>
             </w:r>
+            <w:proofErr w:type="spellEnd"/>
           </w:p>
         </w:tc>
         <w:tc>
@@ -9755,6 +9904,7 @@
                 <w:rtl/>
               </w:rPr>
             </w:pPr>
+            <w:proofErr w:type="spellStart"/>
             <w:r>
               <w:rPr>
                 <w:sz w:val="32"/>
@@ -9762,6 +9912,7 @@
               </w:rPr>
               <w:t>Tpd</w:t>
             </w:r>
+            <w:proofErr w:type="spellEnd"/>
           </w:p>
         </w:tc>
       </w:tr>
@@ -9956,12 +10107,45 @@
           <w:szCs w:val="32"/>
         </w:rPr>
       </w:pPr>
-      <w:r>
-        <w:rPr>
-          <w:sz w:val="32"/>
-          <w:szCs w:val="32"/>
-        </w:rPr>
-        <w:t>Tpd = Tpd_op[0]_C</w:t>
+      <w:proofErr w:type="spellStart"/>
+      <w:r>
+        <w:rPr>
+          <w:sz w:val="32"/>
+          <w:szCs w:val="32"/>
+        </w:rPr>
+        <w:t>Tpd</w:t>
+      </w:r>
+      <w:proofErr w:type="spellEnd"/>
+      <w:r>
+        <w:rPr>
+          <w:sz w:val="32"/>
+          <w:szCs w:val="32"/>
+        </w:rPr>
+        <w:t xml:space="preserve"> = </w:t>
+      </w:r>
+      <w:proofErr w:type="spellStart"/>
+      <w:r>
+        <w:rPr>
+          <w:sz w:val="32"/>
+          <w:szCs w:val="32"/>
+        </w:rPr>
+        <w:t>Tpd_op</w:t>
+      </w:r>
+      <w:proofErr w:type="spellEnd"/>
+      <w:r>
+        <w:rPr>
+          <w:sz w:val="32"/>
+          <w:szCs w:val="32"/>
+        </w:rPr>
+        <w:t>[0]_</w:t>
+      </w:r>
+      <w:proofErr w:type="spellStart"/>
+      <w:r>
+        <w:rPr>
+          <w:sz w:val="32"/>
+          <w:szCs w:val="32"/>
+        </w:rPr>
+        <w:t>C</w:t>
       </w:r>
       <w:r>
         <w:rPr>
@@ -9970,12 +10154,21 @@
         </w:rPr>
         <w:t>out</w:t>
       </w:r>
-      <w:r>
-        <w:rPr>
-          <w:sz w:val="32"/>
-          <w:szCs w:val="32"/>
-        </w:rPr>
-        <w:t xml:space="preserve"> + Tpd_C</w:t>
+      <w:proofErr w:type="spellEnd"/>
+      <w:r>
+        <w:rPr>
+          <w:sz w:val="32"/>
+          <w:szCs w:val="32"/>
+        </w:rPr>
+        <w:t xml:space="preserve"> + </w:t>
+      </w:r>
+      <w:proofErr w:type="spellStart"/>
+      <w:r>
+        <w:rPr>
+          <w:sz w:val="32"/>
+          <w:szCs w:val="32"/>
+        </w:rPr>
+        <w:t>Tpd_C</w:t>
       </w:r>
       <w:r>
         <w:rPr>
@@ -9998,12 +10191,21 @@
         </w:rPr>
         <w:t>out</w:t>
       </w:r>
-      <w:r>
-        <w:rPr>
-          <w:sz w:val="32"/>
-          <w:szCs w:val="32"/>
-        </w:rPr>
-        <w:t>*62 + Max(Tpd_C</w:t>
+      <w:proofErr w:type="spellEnd"/>
+      <w:r>
+        <w:rPr>
+          <w:sz w:val="32"/>
+          <w:szCs w:val="32"/>
+        </w:rPr>
+        <w:t>*62 + Max(</w:t>
+      </w:r>
+      <w:proofErr w:type="spellStart"/>
+      <w:r>
+        <w:rPr>
+          <w:sz w:val="32"/>
+          <w:szCs w:val="32"/>
+        </w:rPr>
+        <w:t>Tpd_C</w:t>
       </w:r>
       <w:r>
         <w:rPr>
@@ -10019,6 +10221,7 @@
         </w:rPr>
         <w:t>S</w:t>
       </w:r>
+      <w:proofErr w:type="spellEnd"/>
       <w:r>
         <w:rPr>
           <w:sz w:val="20"/>
@@ -10031,7 +10234,15 @@
           <w:sz w:val="32"/>
           <w:szCs w:val="32"/>
         </w:rPr>
-        <w:t>, Tpd_C</w:t>
+        <w:t xml:space="preserve">, </w:t>
+      </w:r>
+      <w:proofErr w:type="spellStart"/>
+      <w:r>
+        <w:rPr>
+          <w:sz w:val="32"/>
+          <w:szCs w:val="32"/>
+        </w:rPr>
+        <w:t>Tpd_C</w:t>
       </w:r>
       <w:r>
         <w:rPr>
@@ -10054,6 +10265,7 @@
         </w:rPr>
         <w:t>out</w:t>
       </w:r>
+      <w:proofErr w:type="spellEnd"/>
       <w:r>
         <w:rPr>
           <w:sz w:val="32"/>
@@ -10642,6 +10854,7 @@
                 <w:rtl/>
               </w:rPr>
             </w:pPr>
+            <w:proofErr w:type="spellStart"/>
             <w:r>
               <w:rPr>
                 <w:sz w:val="32"/>
@@ -10649,6 +10862,7 @@
               </w:rPr>
               <w:t>Tpd</w:t>
             </w:r>
+            <w:proofErr w:type="spellEnd"/>
           </w:p>
         </w:tc>
       </w:tr>
@@ -11213,12 +11427,21 @@
         </w:rPr>
         <w:t xml:space="preserve">כניסה </w:t>
       </w:r>
-      <w:r>
-        <w:rPr>
-          <w:sz w:val="32"/>
-          <w:szCs w:val="32"/>
-        </w:rPr>
-        <w:t>sel[1]</w:t>
+      <w:proofErr w:type="spellStart"/>
+      <w:r>
+        <w:rPr>
+          <w:sz w:val="32"/>
+          <w:szCs w:val="32"/>
+        </w:rPr>
+        <w:t>sel</w:t>
+      </w:r>
+      <w:proofErr w:type="spellEnd"/>
+      <w:r>
+        <w:rPr>
+          <w:sz w:val="32"/>
+          <w:szCs w:val="32"/>
+        </w:rPr>
+        <w:t>[1]</w:t>
       </w:r>
       <w:r>
         <w:rPr>
@@ -11321,12 +11544,21 @@
         </w:rPr>
         <w:t xml:space="preserve"> שינוי הקלט השני של הכניסה </w:t>
       </w:r>
-      <w:r>
-        <w:rPr>
-          <w:sz w:val="32"/>
-          <w:szCs w:val="32"/>
-        </w:rPr>
-        <w:t>sel[1]</w:t>
+      <w:proofErr w:type="spellStart"/>
+      <w:r>
+        <w:rPr>
+          <w:sz w:val="32"/>
+          <w:szCs w:val="32"/>
+        </w:rPr>
+        <w:t>sel</w:t>
+      </w:r>
+      <w:proofErr w:type="spellEnd"/>
+      <w:r>
+        <w:rPr>
+          <w:sz w:val="32"/>
+          <w:szCs w:val="32"/>
+        </w:rPr>
+        <w:t>[1]</w:t>
       </w:r>
       <w:r>
         <w:rPr>
@@ -11347,7 +11579,6 @@
         </w:numPr>
         <w:bidi/>
         <w:rPr>
-          <w:rFonts w:hint="cs"/>
           <w:sz w:val="32"/>
           <w:szCs w:val="32"/>
           <w:rtl/>
@@ -11690,6 +11921,7 @@
                 <w:rtl/>
               </w:rPr>
             </w:pPr>
+            <w:proofErr w:type="spellStart"/>
             <w:r>
               <w:rPr>
                 <w:sz w:val="32"/>
@@ -11704,6 +11936,7 @@
               </w:rPr>
               <w:t>in</w:t>
             </w:r>
+            <w:proofErr w:type="spellEnd"/>
           </w:p>
         </w:tc>
         <w:tc>
@@ -11719,6 +11952,7 @@
                 <w:rtl/>
               </w:rPr>
             </w:pPr>
+            <w:proofErr w:type="spellStart"/>
             <w:r>
               <w:rPr>
                 <w:sz w:val="32"/>
@@ -11726,6 +11960,7 @@
               </w:rPr>
               <w:t>a_ns</w:t>
             </w:r>
+            <w:proofErr w:type="spellEnd"/>
           </w:p>
         </w:tc>
         <w:tc>
@@ -11762,6 +11997,7 @@
                 <w:rtl/>
               </w:rPr>
             </w:pPr>
+            <w:proofErr w:type="spellStart"/>
             <w:r>
               <w:rPr>
                 <w:sz w:val="32"/>
@@ -11769,6 +12005,7 @@
               </w:rPr>
               <w:t>Tpd</w:t>
             </w:r>
+            <w:proofErr w:type="spellEnd"/>
           </w:p>
         </w:tc>
       </w:tr>
@@ -11893,6 +12130,7 @@
                 <w:szCs w:val="20"/>
               </w:rPr>
             </w:pPr>
+            <w:proofErr w:type="spellStart"/>
             <w:r>
               <w:rPr>
                 <w:sz w:val="32"/>
@@ -11907,6 +12145,7 @@
               </w:rPr>
               <w:t>out</w:t>
             </w:r>
+            <w:proofErr w:type="spellEnd"/>
           </w:p>
         </w:tc>
         <w:tc>
@@ -12324,6 +12563,7 @@
         </w:rPr>
         <w:t xml:space="preserve"> היציאה </w:t>
       </w:r>
+      <w:proofErr w:type="spellStart"/>
       <w:r>
         <w:rPr>
           <w:sz w:val="32"/>
@@ -12331,6 +12571,7 @@
         </w:rPr>
         <w:t>cout</w:t>
       </w:r>
+      <w:proofErr w:type="spellEnd"/>
       <w:r>
         <w:rPr>
           <w:rFonts w:hint="cs"/>
@@ -12480,16 +12721,7 @@
           <w:szCs w:val="32"/>
           <w:rtl/>
         </w:rPr>
-        <w:t xml:space="preserve"> משתנה מ0 ל1. </w:t>
-      </w:r>
-      <w:r>
-        <w:rPr>
-          <w:rFonts w:hint="cs"/>
-          <w:sz w:val="32"/>
-          <w:szCs w:val="32"/>
-          <w:rtl/>
-        </w:rPr>
-        <w:t xml:space="preserve">כפי שניתן לחזות מטבלת ההשהיות: </w:t>
+        <w:t xml:space="preserve"> משתנה מ0 ל1. כפי שניתן לחזות מטבלת ההשהיות: </w:t>
       </w:r>
       <w:r>
         <w:rPr>
@@ -12517,11 +12749,40 @@
         </w:numPr>
         <w:bidi/>
         <w:rPr>
+          <w:sz w:val="32"/>
+          <w:szCs w:val="32"/>
+        </w:rPr>
+      </w:pPr>
+      <w:r>
+        <w:rPr>
           <w:rFonts w:hint="cs"/>
           <w:sz w:val="32"/>
           <w:szCs w:val="32"/>
-        </w:rPr>
-      </w:pPr>
+          <w:rtl/>
+        </w:rPr>
+        <w:t>ב</w:t>
+      </w:r>
+      <w:r>
+        <w:rPr>
+          <w:sz w:val="32"/>
+          <w:szCs w:val="32"/>
+        </w:rPr>
+        <w:t>t=</w:t>
+      </w:r>
+      <w:r>
+        <w:rPr>
+          <w:sz w:val="32"/>
+          <w:szCs w:val="32"/>
+        </w:rPr>
+        <w:t>55</w:t>
+      </w:r>
+      <w:r>
+        <w:rPr>
+          <w:sz w:val="32"/>
+          <w:szCs w:val="32"/>
+        </w:rPr>
+        <w:t>ps</w:t>
+      </w:r>
       <w:r>
         <w:rPr>
           <w:rFonts w:hint="cs"/>
@@ -12529,38 +12790,9 @@
           <w:szCs w:val="32"/>
           <w:rtl/>
         </w:rPr>
-        <w:t>ב</w:t>
-      </w:r>
-      <w:r>
-        <w:rPr>
-          <w:sz w:val="32"/>
-          <w:szCs w:val="32"/>
-        </w:rPr>
-        <w:t>t=</w:t>
-      </w:r>
-      <w:r>
-        <w:rPr>
-          <w:sz w:val="32"/>
-          <w:szCs w:val="32"/>
-        </w:rPr>
-        <w:t>55</w:t>
-      </w:r>
-      <w:r>
-        <w:rPr>
-          <w:sz w:val="32"/>
-          <w:szCs w:val="32"/>
-        </w:rPr>
-        <w:t>ps</w:t>
-      </w:r>
-      <w:r>
-        <w:rPr>
-          <w:rFonts w:hint="cs"/>
-          <w:sz w:val="32"/>
-          <w:szCs w:val="32"/>
-          <w:rtl/>
-        </w:rPr>
         <w:t xml:space="preserve"> היציאה </w:t>
       </w:r>
+      <w:proofErr w:type="spellStart"/>
       <w:r>
         <w:rPr>
           <w:sz w:val="32"/>
@@ -12568,6 +12800,7 @@
         </w:rPr>
         <w:t>cout</w:t>
       </w:r>
+      <w:proofErr w:type="spellEnd"/>
       <w:r>
         <w:rPr>
           <w:rFonts w:hint="cs"/>
@@ -12707,18 +12940,1335 @@
     <w:p>
       <w:pPr>
         <w:bidi/>
-        <w:jc w:val="center"/>
-        <w:rPr>
-          <w:sz w:val="32"/>
-          <w:szCs w:val="32"/>
+        <w:rPr>
+          <w:sz w:val="32"/>
+          <w:szCs w:val="32"/>
+          <w:rtl/>
         </w:rPr>
       </w:pPr>
     </w:p>
     <w:p>
       <w:pPr>
         <w:bidi/>
+        <w:rPr>
+          <w:sz w:val="32"/>
+          <w:szCs w:val="32"/>
+          <w:rtl/>
+        </w:rPr>
+      </w:pPr>
+    </w:p>
+    <w:tbl>
+      <w:tblPr>
+        <w:tblStyle w:val="TableGrid"/>
+        <w:tblpPr w:leftFromText="180" w:rightFromText="180" w:vertAnchor="text" w:horzAnchor="margin" w:tblpXSpec="center" w:tblpY="637"/>
+        <w:tblW w:w="0" w:type="auto"/>
+        <w:tblLook w:val="04A0" w:firstRow="1" w:lastRow="0" w:firstColumn="1" w:lastColumn="0" w:noHBand="0" w:noVBand="1"/>
+      </w:tblPr>
+      <w:tblGrid>
+        <w:gridCol w:w="2793"/>
+        <w:gridCol w:w="1363"/>
+        <w:gridCol w:w="1373"/>
+        <w:gridCol w:w="1189"/>
+        <w:gridCol w:w="1305"/>
+        <w:gridCol w:w="1305"/>
+        <w:gridCol w:w="1285"/>
+        <w:gridCol w:w="1236"/>
+      </w:tblGrid>
+      <w:tr>
+        <w:tc>
+          <w:tcPr>
+            <w:tcW w:w="2793" w:type="dxa"/>
+          </w:tcPr>
+          <w:p>
+            <w:pPr>
+              <w:jc w:val="center"/>
+              <w:rPr>
+                <w:sz w:val="32"/>
+                <w:szCs w:val="32"/>
+                <w:rtl/>
+              </w:rPr>
+            </w:pPr>
+            <w:r>
+              <w:rPr>
+                <w:sz w:val="32"/>
+                <w:szCs w:val="32"/>
+              </w:rPr>
+              <w:lastRenderedPageBreak/>
+              <w:t>Path</w:t>
+            </w:r>
+          </w:p>
+        </w:tc>
+        <w:tc>
+          <w:tcPr>
+            <w:tcW w:w="1363" w:type="dxa"/>
+          </w:tcPr>
+          <w:p>
+            <w:pPr>
+              <w:jc w:val="center"/>
+              <w:rPr>
+                <w:sz w:val="32"/>
+                <w:szCs w:val="32"/>
+                <w:rtl/>
+              </w:rPr>
+            </w:pPr>
+            <w:r>
+              <w:rPr>
+                <w:sz w:val="32"/>
+                <w:szCs w:val="32"/>
+              </w:rPr>
+              <w:t>A[63:0]</w:t>
+            </w:r>
+          </w:p>
+        </w:tc>
+        <w:tc>
+          <w:tcPr>
+            <w:tcW w:w="1373" w:type="dxa"/>
+          </w:tcPr>
+          <w:p>
+            <w:pPr>
+              <w:jc w:val="center"/>
+              <w:rPr>
+                <w:sz w:val="32"/>
+                <w:szCs w:val="32"/>
+                <w:rtl/>
+              </w:rPr>
+            </w:pPr>
+            <w:r>
+              <w:rPr>
+                <w:sz w:val="32"/>
+                <w:szCs w:val="32"/>
+              </w:rPr>
+              <w:t>B[63:0]</w:t>
+            </w:r>
+          </w:p>
+        </w:tc>
+        <w:tc>
+          <w:tcPr>
+            <w:tcW w:w="1189" w:type="dxa"/>
+          </w:tcPr>
+          <w:p>
+            <w:pPr>
+              <w:jc w:val="center"/>
+              <w:rPr>
+                <w:sz w:val="32"/>
+                <w:szCs w:val="32"/>
+                <w:rtl/>
+              </w:rPr>
+            </w:pPr>
+            <w:proofErr w:type="spellStart"/>
+            <w:r>
+              <w:rPr>
+                <w:sz w:val="32"/>
+                <w:szCs w:val="32"/>
+              </w:rPr>
+              <w:t>C</w:t>
+            </w:r>
+            <w:r>
+              <w:rPr>
+                <w:sz w:val="20"/>
+                <w:szCs w:val="20"/>
+              </w:rPr>
+              <w:t>in</w:t>
+            </w:r>
+            <w:proofErr w:type="spellEnd"/>
+          </w:p>
+        </w:tc>
+        <w:tc>
+          <w:tcPr>
+            <w:tcW w:w="1305" w:type="dxa"/>
+          </w:tcPr>
+          <w:p>
+            <w:pPr>
+              <w:jc w:val="center"/>
+              <w:rPr>
+                <w:sz w:val="32"/>
+                <w:szCs w:val="32"/>
+                <w:rtl/>
+              </w:rPr>
+            </w:pPr>
+            <w:r>
+              <w:rPr>
+                <w:sz w:val="32"/>
+                <w:szCs w:val="32"/>
+              </w:rPr>
+              <w:t>Op[1]</w:t>
+            </w:r>
+          </w:p>
+        </w:tc>
+        <w:tc>
+          <w:tcPr>
+            <w:tcW w:w="1305" w:type="dxa"/>
+          </w:tcPr>
+          <w:p>
+            <w:pPr>
+              <w:jc w:val="center"/>
+              <w:rPr>
+                <w:sz w:val="32"/>
+                <w:szCs w:val="32"/>
+                <w:rtl/>
+              </w:rPr>
+            </w:pPr>
+            <w:r>
+              <w:rPr>
+                <w:sz w:val="32"/>
+                <w:szCs w:val="32"/>
+              </w:rPr>
+              <w:t>Op[0]</w:t>
+            </w:r>
+          </w:p>
+        </w:tc>
+        <w:tc>
+          <w:tcPr>
+            <w:tcW w:w="1285" w:type="dxa"/>
+          </w:tcPr>
+          <w:p>
+            <w:pPr>
+              <w:jc w:val="center"/>
+              <w:rPr>
+                <w:sz w:val="32"/>
+                <w:szCs w:val="32"/>
+                <w:rtl/>
+              </w:rPr>
+            </w:pPr>
+            <w:r>
+              <w:rPr>
+                <w:sz w:val="32"/>
+                <w:szCs w:val="32"/>
+              </w:rPr>
+              <w:t>Out</w:t>
+            </w:r>
+          </w:p>
+        </w:tc>
+        <w:tc>
+          <w:tcPr>
+            <w:tcW w:w="1236" w:type="dxa"/>
+          </w:tcPr>
+          <w:p>
+            <w:pPr>
+              <w:jc w:val="center"/>
+              <w:rPr>
+                <w:sz w:val="32"/>
+                <w:szCs w:val="32"/>
+                <w:rtl/>
+              </w:rPr>
+            </w:pPr>
+            <w:proofErr w:type="spellStart"/>
+            <w:r>
+              <w:rPr>
+                <w:sz w:val="32"/>
+                <w:szCs w:val="32"/>
+              </w:rPr>
+              <w:t>Tpd</w:t>
+            </w:r>
+            <w:proofErr w:type="spellEnd"/>
+          </w:p>
+        </w:tc>
+      </w:tr>
+      <w:tr>
+        <w:tc>
+          <w:tcPr>
+            <w:tcW w:w="2793" w:type="dxa"/>
+          </w:tcPr>
+          <w:p>
+            <w:pPr>
+              <w:jc w:val="center"/>
+              <w:rPr>
+                <w:sz w:val="32"/>
+                <w:szCs w:val="32"/>
+              </w:rPr>
+            </w:pPr>
+            <w:r>
+              <w:rPr>
+                <w:sz w:val="32"/>
+                <w:szCs w:val="32"/>
+              </w:rPr>
+              <w:t>Op[0]ALU0….ALU63</w:t>
+            </w:r>
+          </w:p>
+        </w:tc>
+        <w:tc>
+          <w:tcPr>
+            <w:tcW w:w="1363" w:type="dxa"/>
+          </w:tcPr>
+          <w:p>
+            <w:pPr>
+              <w:jc w:val="center"/>
+              <w:rPr>
+                <w:sz w:val="32"/>
+                <w:szCs w:val="32"/>
+              </w:rPr>
+            </w:pPr>
+            <w:r>
+              <w:rPr>
+                <w:sz w:val="32"/>
+                <w:szCs w:val="32"/>
+              </w:rPr>
+              <w:t>[0….0]</w:t>
+            </w:r>
+          </w:p>
+        </w:tc>
+        <w:tc>
+          <w:tcPr>
+            <w:tcW w:w="1373" w:type="dxa"/>
+          </w:tcPr>
+          <w:p>
+            <w:pPr>
+              <w:jc w:val="center"/>
+              <w:rPr>
+                <w:sz w:val="32"/>
+                <w:szCs w:val="32"/>
+              </w:rPr>
+            </w:pPr>
+            <w:r>
+              <w:rPr>
+                <w:sz w:val="32"/>
+                <w:szCs w:val="32"/>
+              </w:rPr>
+              <w:t>[0….01]</w:t>
+            </w:r>
+          </w:p>
+        </w:tc>
+        <w:tc>
+          <w:tcPr>
+            <w:tcW w:w="1189" w:type="dxa"/>
+          </w:tcPr>
+          <w:p>
+            <w:pPr>
+              <w:jc w:val="center"/>
+              <w:rPr>
+                <w:sz w:val="32"/>
+                <w:szCs w:val="32"/>
+              </w:rPr>
+            </w:pPr>
+            <w:r>
+              <w:rPr>
+                <w:sz w:val="32"/>
+                <w:szCs w:val="32"/>
+              </w:rPr>
+              <w:t>0</w:t>
+            </w:r>
+          </w:p>
+        </w:tc>
+        <w:tc>
+          <w:tcPr>
+            <w:tcW w:w="1305" w:type="dxa"/>
+          </w:tcPr>
+          <w:p>
+            <w:pPr>
+              <w:jc w:val="center"/>
+              <w:rPr>
+                <w:sz w:val="32"/>
+                <w:szCs w:val="32"/>
+              </w:rPr>
+            </w:pPr>
+            <w:r>
+              <w:rPr>
+                <w:sz w:val="32"/>
+                <w:szCs w:val="32"/>
+              </w:rPr>
+              <w:t>1</w:t>
+            </w:r>
+          </w:p>
+        </w:tc>
+        <w:tc>
+          <w:tcPr>
+            <w:tcW w:w="1305" w:type="dxa"/>
+          </w:tcPr>
+          <w:p>
+            <w:pPr>
+              <w:jc w:val="center"/>
+              <w:rPr>
+                <w:sz w:val="32"/>
+                <w:szCs w:val="32"/>
+              </w:rPr>
+            </w:pPr>
+            <w:r>
+              <w:rPr>
+                <w:sz w:val="32"/>
+                <w:szCs w:val="32"/>
+              </w:rPr>
+              <w:t>Oto1</w:t>
+            </w:r>
+          </w:p>
+        </w:tc>
+        <w:tc>
+          <w:tcPr>
+            <w:tcW w:w="1285" w:type="dxa"/>
+          </w:tcPr>
+          <w:p>
+            <w:pPr>
+              <w:jc w:val="center"/>
+              <w:rPr>
+                <w:sz w:val="32"/>
+                <w:szCs w:val="32"/>
+              </w:rPr>
+            </w:pPr>
+            <w:r>
+              <w:rPr>
+                <w:sz w:val="32"/>
+                <w:szCs w:val="32"/>
+              </w:rPr>
+              <w:t>S[63]</w:t>
+            </w:r>
+          </w:p>
+        </w:tc>
+        <w:tc>
+          <w:tcPr>
+            <w:tcW w:w="1236" w:type="dxa"/>
+          </w:tcPr>
+          <w:p>
+            <w:pPr>
+              <w:jc w:val="center"/>
+              <w:rPr>
+                <w:sz w:val="32"/>
+                <w:szCs w:val="32"/>
+                <w:rtl/>
+              </w:rPr>
+            </w:pPr>
+            <w:r>
+              <w:rPr>
+                <w:sz w:val="32"/>
+                <w:szCs w:val="32"/>
+              </w:rPr>
+              <w:t>969</w:t>
+            </w:r>
+          </w:p>
+        </w:tc>
+      </w:tr>
+    </w:tbl>
+    <w:p>
+      <w:pPr>
+        <w:pStyle w:val="ListParagraph"/>
+        <w:numPr>
+          <w:ilvl w:val="0"/>
+          <w:numId w:val="3"/>
+        </w:numPr>
+        <w:bidi/>
+        <w:rPr>
+          <w:sz w:val="32"/>
+          <w:szCs w:val="32"/>
+        </w:rPr>
+      </w:pPr>
+      <w:r>
+        <w:rPr>
+          <w:rFonts w:hint="cs"/>
+          <w:sz w:val="32"/>
+          <w:szCs w:val="32"/>
+          <w:rtl/>
+        </w:rPr>
+        <w:t>המערכת מתייצבת לראשונה ב</w:t>
+      </w:r>
+      <w:r>
+        <w:rPr>
+          <w:sz w:val="32"/>
+          <w:szCs w:val="32"/>
+        </w:rPr>
+        <w:t>t=39ps</w:t>
+      </w:r>
+      <w:r>
+        <w:rPr>
+          <w:rFonts w:hint="cs"/>
+          <w:sz w:val="32"/>
+          <w:szCs w:val="32"/>
+          <w:rtl/>
+        </w:rPr>
+        <w:t>. הקלט של ההרצה הארוכה ביותר:</w:t>
+      </w:r>
+      <w:r>
+        <w:rPr>
+          <w:sz w:val="32"/>
+          <w:szCs w:val="32"/>
+          <w:rtl/>
+        </w:rPr>
+        <w:br/>
+      </w:r>
+      <w:r>
+        <w:rPr>
+          <w:sz w:val="32"/>
+          <w:szCs w:val="32"/>
+          <w:rtl/>
+        </w:rPr>
+        <w:br/>
+      </w:r>
+      <w:r>
+        <w:rPr>
+          <w:sz w:val="32"/>
+          <w:szCs w:val="32"/>
+          <w:rtl/>
+        </w:rPr>
+        <w:br/>
+      </w:r>
+    </w:p>
+    <w:p>
+      <w:pPr>
+        <w:pStyle w:val="ListParagraph"/>
+        <w:bidi/>
+        <w:rPr>
+          <w:sz w:val="32"/>
+          <w:szCs w:val="32"/>
+          <w:rtl/>
+        </w:rPr>
+      </w:pPr>
+      <w:r>
+        <w:rPr>
+          <w:rFonts w:hint="cs"/>
+          <w:sz w:val="32"/>
+          <w:szCs w:val="32"/>
+          <w:rtl/>
+        </w:rPr>
+        <w:t>מטרת בדיקה זו היא לשנות את ההוראה מחיבור לחיסור. חיסור של 1 מ0 יגרום ל</w:t>
+      </w:r>
+      <w:r>
+        <w:rPr>
+          <w:sz w:val="32"/>
+          <w:szCs w:val="32"/>
+        </w:rPr>
+        <w:t>carry</w:t>
+      </w:r>
+      <w:r>
+        <w:rPr>
+          <w:rFonts w:hint="cs"/>
+          <w:sz w:val="32"/>
+          <w:szCs w:val="32"/>
+          <w:rtl/>
+        </w:rPr>
+        <w:t xml:space="preserve"> שימשך עד רכיב ה</w:t>
+      </w:r>
+      <w:proofErr w:type="spellStart"/>
+      <w:r>
+        <w:rPr>
+          <w:sz w:val="32"/>
+          <w:szCs w:val="32"/>
+        </w:rPr>
+        <w:t>alu</w:t>
+      </w:r>
+      <w:proofErr w:type="spellEnd"/>
+      <w:r>
+        <w:rPr>
+          <w:rFonts w:hint="cs"/>
+          <w:sz w:val="32"/>
+          <w:szCs w:val="32"/>
+          <w:rtl/>
+        </w:rPr>
+        <w:t xml:space="preserve"> האחרון, כך שניתן יהיה לראות כמה זמן עבר עד שינוי היציאות </w:t>
+      </w:r>
+      <w:r>
+        <w:rPr>
+          <w:sz w:val="32"/>
+          <w:szCs w:val="32"/>
+        </w:rPr>
+        <w:t>s</w:t>
+      </w:r>
+      <w:r>
+        <w:rPr>
+          <w:rFonts w:hint="cs"/>
+          <w:sz w:val="32"/>
+          <w:szCs w:val="32"/>
+          <w:rtl/>
+        </w:rPr>
+        <w:t>,</w:t>
+      </w:r>
+      <w:proofErr w:type="spellStart"/>
+      <w:r>
+        <w:rPr>
+          <w:sz w:val="32"/>
+          <w:szCs w:val="32"/>
+        </w:rPr>
+        <w:t>cout</w:t>
+      </w:r>
+      <w:proofErr w:type="spellEnd"/>
+      <w:r>
+        <w:rPr>
+          <w:rFonts w:hint="cs"/>
+          <w:sz w:val="32"/>
+          <w:szCs w:val="32"/>
+          <w:rtl/>
+        </w:rPr>
+        <w:t xml:space="preserve">. </w:t>
+      </w:r>
+      <w:r>
+        <w:rPr>
+          <w:rFonts w:hint="cs"/>
+          <w:sz w:val="32"/>
+          <w:szCs w:val="32"/>
+          <w:rtl/>
+        </w:rPr>
+        <w:t>התוצאה הצפויה היא וקטור של 64 ביטים, כולם עם ערך 1.</w:t>
+      </w:r>
+    </w:p>
+    <w:p>
+      <w:pPr>
+        <w:pStyle w:val="ListParagraph"/>
+        <w:numPr>
+          <w:ilvl w:val="0"/>
+          <w:numId w:val="3"/>
+        </w:numPr>
+        <w:bidi/>
+        <w:rPr>
+          <w:sz w:val="32"/>
+          <w:szCs w:val="32"/>
+        </w:rPr>
+      </w:pPr>
+      <w:r>
+        <w:rPr>
+          <w:rFonts w:hint="cs"/>
+          <w:sz w:val="32"/>
+          <w:szCs w:val="32"/>
+          <w:rtl/>
+        </w:rPr>
+        <w:t>ב</w:t>
+      </w:r>
+      <w:r>
+        <w:rPr>
+          <w:sz w:val="32"/>
+          <w:szCs w:val="32"/>
+        </w:rPr>
+        <w:t>t=1000ps</w:t>
+      </w:r>
+      <w:r>
+        <w:rPr>
+          <w:rFonts w:hint="cs"/>
+          <w:sz w:val="32"/>
+          <w:szCs w:val="32"/>
+          <w:rtl/>
+        </w:rPr>
+        <w:t xml:space="preserve"> שינינו את </w:t>
+      </w:r>
+      <w:r>
+        <w:rPr>
+          <w:sz w:val="32"/>
+          <w:szCs w:val="32"/>
+        </w:rPr>
+        <w:t>op[0]</w:t>
+      </w:r>
+      <w:r>
+        <w:rPr>
+          <w:rFonts w:hint="cs"/>
+          <w:sz w:val="32"/>
+          <w:szCs w:val="32"/>
+          <w:rtl/>
+        </w:rPr>
+        <w:t xml:space="preserve"> מ0 ל1, כאשר </w:t>
+      </w:r>
+      <w:r>
+        <w:rPr>
+          <w:sz w:val="32"/>
+          <w:szCs w:val="32"/>
+        </w:rPr>
+        <w:t>op[1]</w:t>
+      </w:r>
+      <w:r>
+        <w:rPr>
+          <w:rFonts w:hint="cs"/>
+          <w:sz w:val="32"/>
+          <w:szCs w:val="32"/>
+          <w:rtl/>
+        </w:rPr>
+        <w:t xml:space="preserve"> נשאר יציב עם ערך 1. שינוי הקלט יגרום לשינוי פעולת הרכיב מחיבור לחיסור.</w:t>
+      </w:r>
+    </w:p>
+    <w:p>
+      <w:pPr>
+        <w:pStyle w:val="ListParagraph"/>
+        <w:numPr>
+          <w:ilvl w:val="0"/>
+          <w:numId w:val="3"/>
+        </w:numPr>
+        <w:bidi/>
+        <w:rPr>
+          <w:sz w:val="32"/>
+          <w:szCs w:val="32"/>
+        </w:rPr>
+      </w:pPr>
+      <w:r>
+        <w:rPr>
+          <w:rFonts w:hint="cs"/>
+          <w:sz w:val="32"/>
+          <w:szCs w:val="32"/>
+          <w:rtl/>
+        </w:rPr>
+        <w:t>ב</w:t>
+      </w:r>
+      <w:r>
+        <w:rPr>
+          <w:sz w:val="32"/>
+          <w:szCs w:val="32"/>
+        </w:rPr>
+        <w:t>t=1039ps</w:t>
+      </w:r>
+      <w:r>
+        <w:rPr>
+          <w:rFonts w:hint="cs"/>
+          <w:sz w:val="32"/>
+          <w:szCs w:val="32"/>
+          <w:rtl/>
+        </w:rPr>
+        <w:t xml:space="preserve"> </w:t>
+      </w:r>
+      <w:r>
+        <w:rPr>
+          <w:rFonts w:hint="cs"/>
+          <w:sz w:val="32"/>
+          <w:szCs w:val="32"/>
+          <w:rtl/>
+        </w:rPr>
+        <w:t>מתרחש השינוי הראשון ב</w:t>
+      </w:r>
+      <w:r>
+        <w:rPr>
+          <w:sz w:val="32"/>
+          <w:szCs w:val="32"/>
+        </w:rPr>
+        <w:t>sum</w:t>
+      </w:r>
+      <w:r>
+        <w:rPr>
+          <w:sz w:val="32"/>
+          <w:szCs w:val="32"/>
+        </w:rPr>
+        <w:t>[1]</w:t>
+      </w:r>
+      <w:r>
+        <w:rPr>
+          <w:rFonts w:hint="cs"/>
+          <w:sz w:val="32"/>
+          <w:szCs w:val="32"/>
+          <w:rtl/>
+        </w:rPr>
+        <w:t xml:space="preserve">. אכן צפינו שהמעבר הארוך ביותר יהיה: </w:t>
+      </w:r>
+      <w:r>
+        <w:rPr>
+          <w:sz w:val="32"/>
+          <w:szCs w:val="32"/>
+        </w:rPr>
+        <w:t>21ps</w:t>
+      </w:r>
+      <w:r>
+        <w:rPr>
+          <w:rFonts w:hint="cs"/>
+          <w:sz w:val="32"/>
+          <w:szCs w:val="32"/>
+          <w:rtl/>
+        </w:rPr>
+        <w:t xml:space="preserve"> ממעבר </w:t>
+      </w:r>
+      <w:r>
+        <w:rPr>
+          <w:sz w:val="32"/>
+          <w:szCs w:val="32"/>
+        </w:rPr>
+        <w:t>op[0]</w:t>
+      </w:r>
+      <w:r>
+        <w:rPr>
+          <w:rFonts w:hint="cs"/>
+          <w:sz w:val="32"/>
+          <w:szCs w:val="32"/>
+          <w:rtl/>
+        </w:rPr>
+        <w:t xml:space="preserve"> ל</w:t>
+      </w:r>
+      <w:r>
+        <w:rPr>
+          <w:sz w:val="32"/>
+          <w:szCs w:val="32"/>
+        </w:rPr>
+        <w:t xml:space="preserve">(ALU0) </w:t>
+      </w:r>
+      <w:proofErr w:type="spellStart"/>
+      <w:r>
+        <w:rPr>
+          <w:sz w:val="32"/>
+          <w:szCs w:val="32"/>
+        </w:rPr>
+        <w:t>cout</w:t>
+      </w:r>
+      <w:proofErr w:type="spellEnd"/>
+      <w:r>
+        <w:rPr>
+          <w:rFonts w:hint="cs"/>
+          <w:sz w:val="32"/>
+          <w:szCs w:val="32"/>
+          <w:rtl/>
+        </w:rPr>
+        <w:t xml:space="preserve">, ועוד </w:t>
+      </w:r>
+      <w:r>
+        <w:rPr>
+          <w:sz w:val="32"/>
+          <w:szCs w:val="32"/>
+        </w:rPr>
+        <w:t>18ps</w:t>
+      </w:r>
+      <w:r>
+        <w:rPr>
+          <w:rFonts w:hint="cs"/>
+          <w:sz w:val="32"/>
+          <w:szCs w:val="32"/>
+          <w:rtl/>
+        </w:rPr>
+        <w:t xml:space="preserve"> ממעבר </w:t>
+      </w:r>
+      <w:proofErr w:type="spellStart"/>
+      <w:r>
+        <w:rPr>
+          <w:sz w:val="32"/>
+          <w:szCs w:val="32"/>
+        </w:rPr>
+        <w:t>cin</w:t>
+      </w:r>
+      <w:proofErr w:type="spellEnd"/>
+      <w:r>
+        <w:rPr>
+          <w:rFonts w:hint="cs"/>
+          <w:sz w:val="32"/>
+          <w:szCs w:val="32"/>
+          <w:rtl/>
+        </w:rPr>
+        <w:t xml:space="preserve"> ל</w:t>
+      </w:r>
+      <w:proofErr w:type="spellStart"/>
+      <w:r>
+        <w:rPr>
+          <w:sz w:val="32"/>
+          <w:szCs w:val="32"/>
+        </w:rPr>
+        <w:t>cout</w:t>
+      </w:r>
+      <w:proofErr w:type="spellEnd"/>
+      <w:r>
+        <w:rPr>
+          <w:rFonts w:hint="cs"/>
+          <w:sz w:val="32"/>
+          <w:szCs w:val="32"/>
+          <w:rtl/>
+        </w:rPr>
+        <w:t>(</w:t>
+      </w:r>
+      <w:r>
+        <w:rPr>
+          <w:sz w:val="32"/>
+          <w:szCs w:val="32"/>
+        </w:rPr>
+        <w:t>ALU1</w:t>
+      </w:r>
+      <w:r>
+        <w:rPr>
+          <w:rFonts w:hint="cs"/>
+          <w:sz w:val="32"/>
+          <w:szCs w:val="32"/>
+          <w:rtl/>
+        </w:rPr>
+        <w:t>).</w:t>
+      </w:r>
+    </w:p>
+    <w:p>
+      <w:pPr>
+        <w:pStyle w:val="ListParagraph"/>
+        <w:numPr>
+          <w:ilvl w:val="0"/>
+          <w:numId w:val="3"/>
+        </w:numPr>
+        <w:bidi/>
+        <w:rPr>
+          <w:sz w:val="32"/>
+          <w:szCs w:val="32"/>
+        </w:rPr>
+      </w:pPr>
+      <w:r>
+        <w:rPr>
+          <w:rFonts w:hint="cs"/>
+          <w:sz w:val="32"/>
+          <w:szCs w:val="32"/>
+          <w:rtl/>
+        </w:rPr>
+        <w:t>ב</w:t>
+      </w:r>
+      <w:r>
+        <w:rPr>
+          <w:sz w:val="32"/>
+          <w:szCs w:val="32"/>
+        </w:rPr>
+        <w:t>t=1966ps</w:t>
+      </w:r>
+      <w:r>
+        <w:rPr>
+          <w:rFonts w:hint="cs"/>
+          <w:sz w:val="32"/>
+          <w:szCs w:val="32"/>
+          <w:rtl/>
+        </w:rPr>
+        <w:t xml:space="preserve"> </w:t>
+      </w:r>
+      <w:r>
+        <w:rPr>
+          <w:rFonts w:hint="cs"/>
+          <w:sz w:val="32"/>
+          <w:szCs w:val="32"/>
+          <w:rtl/>
+        </w:rPr>
+        <w:t xml:space="preserve">ניתן לראות שינוי בפלט </w:t>
+      </w:r>
+      <w:proofErr w:type="spellStart"/>
+      <w:r>
+        <w:rPr>
+          <w:sz w:val="32"/>
+          <w:szCs w:val="32"/>
+        </w:rPr>
+        <w:t>cout</w:t>
+      </w:r>
+      <w:proofErr w:type="spellEnd"/>
+      <w:r>
+        <w:rPr>
+          <w:rFonts w:hint="cs"/>
+          <w:sz w:val="32"/>
+          <w:szCs w:val="32"/>
+          <w:rtl/>
+        </w:rPr>
+        <w:t xml:space="preserve"> מ0 ל1. מעבר זה תואם לטבלה מפני שהוא סך המעברים: </w:t>
+      </w:r>
+      <w:r>
+        <w:rPr>
+          <w:sz w:val="32"/>
+          <w:szCs w:val="32"/>
+        </w:rPr>
+        <w:t>21ps</w:t>
+      </w:r>
+      <w:r>
+        <w:rPr>
+          <w:rFonts w:hint="cs"/>
+          <w:sz w:val="32"/>
+          <w:szCs w:val="32"/>
+          <w:rtl/>
+        </w:rPr>
+        <w:t xml:space="preserve"> ממעבר </w:t>
+      </w:r>
+      <w:r>
+        <w:rPr>
+          <w:sz w:val="32"/>
+          <w:szCs w:val="32"/>
+        </w:rPr>
+        <w:t>op[0]</w:t>
+      </w:r>
+      <w:r>
+        <w:rPr>
+          <w:rFonts w:hint="cs"/>
+          <w:sz w:val="32"/>
+          <w:szCs w:val="32"/>
+          <w:rtl/>
+        </w:rPr>
+        <w:t xml:space="preserve"> ל</w:t>
+      </w:r>
+      <w:r>
+        <w:rPr>
+          <w:sz w:val="32"/>
+          <w:szCs w:val="32"/>
+        </w:rPr>
+        <w:t xml:space="preserve">(ALU0) </w:t>
+      </w:r>
+      <w:proofErr w:type="spellStart"/>
+      <w:r>
+        <w:rPr>
+          <w:sz w:val="32"/>
+          <w:szCs w:val="32"/>
+        </w:rPr>
+        <w:t>cout</w:t>
+      </w:r>
+      <w:proofErr w:type="spellEnd"/>
+      <w:r>
+        <w:rPr>
+          <w:rFonts w:hint="cs"/>
+          <w:sz w:val="32"/>
+          <w:szCs w:val="32"/>
+          <w:rtl/>
+        </w:rPr>
+        <w:t xml:space="preserve">, ועוד </w:t>
+      </w:r>
+      <w:r>
+        <w:rPr>
+          <w:sz w:val="32"/>
+          <w:szCs w:val="32"/>
+        </w:rPr>
+        <w:t>63*15ps</w:t>
+      </w:r>
+      <w:r>
+        <w:rPr>
+          <w:rFonts w:hint="cs"/>
+          <w:sz w:val="32"/>
+          <w:szCs w:val="32"/>
+          <w:rtl/>
+        </w:rPr>
+        <w:t xml:space="preserve"> ממעבר </w:t>
+      </w:r>
+      <w:proofErr w:type="spellStart"/>
+      <w:r>
+        <w:rPr>
+          <w:sz w:val="32"/>
+          <w:szCs w:val="32"/>
+        </w:rPr>
+        <w:t>cin</w:t>
+      </w:r>
+      <w:proofErr w:type="spellEnd"/>
+      <w:r>
+        <w:rPr>
+          <w:rFonts w:hint="cs"/>
+          <w:sz w:val="32"/>
+          <w:szCs w:val="32"/>
+          <w:rtl/>
+        </w:rPr>
+        <w:t xml:space="preserve"> ל</w:t>
+      </w:r>
+      <w:proofErr w:type="spellStart"/>
+      <w:r>
+        <w:rPr>
+          <w:sz w:val="32"/>
+          <w:szCs w:val="32"/>
+        </w:rPr>
+        <w:t>cout</w:t>
+      </w:r>
+      <w:proofErr w:type="spellEnd"/>
+      <w:r>
+        <w:rPr>
+          <w:rFonts w:hint="cs"/>
+          <w:sz w:val="32"/>
+          <w:szCs w:val="32"/>
+          <w:rtl/>
+        </w:rPr>
+        <w:t xml:space="preserve"> בכל אחד מרכיבי ה</w:t>
+      </w:r>
+      <w:r>
+        <w:rPr>
+          <w:sz w:val="32"/>
+          <w:szCs w:val="32"/>
+        </w:rPr>
+        <w:t>ALU</w:t>
+      </w:r>
+      <w:r>
+        <w:rPr>
+          <w:rFonts w:hint="cs"/>
+          <w:sz w:val="32"/>
+          <w:szCs w:val="32"/>
+          <w:rtl/>
+        </w:rPr>
+        <w:t xml:space="preserve"> הנותרים.</w:t>
+      </w:r>
+    </w:p>
+    <w:p>
+      <w:pPr>
+        <w:pStyle w:val="ListParagraph"/>
+        <w:numPr>
+          <w:ilvl w:val="0"/>
+          <w:numId w:val="3"/>
+        </w:numPr>
+        <w:bidi/>
+        <w:rPr>
+          <w:sz w:val="32"/>
+          <w:szCs w:val="32"/>
+        </w:rPr>
+      </w:pPr>
+      <w:r>
+        <w:rPr>
+          <w:rFonts w:hint="cs"/>
+          <w:sz w:val="32"/>
+          <w:szCs w:val="32"/>
+          <w:rtl/>
+        </w:rPr>
+        <w:t>ב</w:t>
+      </w:r>
+      <w:r>
+        <w:rPr>
+          <w:sz w:val="32"/>
+          <w:szCs w:val="32"/>
+        </w:rPr>
+        <w:t>t=1969</w:t>
+      </w:r>
+      <w:r>
+        <w:rPr>
+          <w:sz w:val="32"/>
+          <w:szCs w:val="32"/>
+        </w:rPr>
+        <w:t>ps</w:t>
+      </w:r>
+      <w:r>
+        <w:rPr>
+          <w:rFonts w:hint="cs"/>
+          <w:sz w:val="32"/>
+          <w:szCs w:val="32"/>
+          <w:rtl/>
+        </w:rPr>
+        <w:t xml:space="preserve"> </w:t>
+      </w:r>
+      <w:r>
+        <w:rPr>
+          <w:rFonts w:hint="cs"/>
+          <w:sz w:val="32"/>
+          <w:szCs w:val="32"/>
+          <w:rtl/>
+        </w:rPr>
+        <w:t xml:space="preserve">שינוי הקלט האחרון והתייצבות המעגל- </w:t>
+      </w:r>
+      <w:r>
+        <w:rPr>
+          <w:sz w:val="32"/>
+          <w:szCs w:val="32"/>
+        </w:rPr>
+        <w:t>s[63]</w:t>
+      </w:r>
+      <w:r>
+        <w:rPr>
+          <w:rFonts w:hint="cs"/>
+          <w:sz w:val="32"/>
+          <w:szCs w:val="32"/>
+          <w:rtl/>
+        </w:rPr>
+        <w:t xml:space="preserve"> משתנה מ0 ל1. </w:t>
+      </w:r>
+      <w:r>
+        <w:rPr>
+          <w:rFonts w:hint="cs"/>
+          <w:sz w:val="32"/>
+          <w:szCs w:val="32"/>
+          <w:rtl/>
+        </w:rPr>
+        <w:t xml:space="preserve">מעבר זה תואם לטבלה מפני שהוא סך המעברים: </w:t>
+      </w:r>
+      <w:r>
+        <w:rPr>
+          <w:sz w:val="32"/>
+          <w:szCs w:val="32"/>
+        </w:rPr>
+        <w:t>21ps</w:t>
+      </w:r>
+      <w:r>
+        <w:rPr>
+          <w:rFonts w:hint="cs"/>
+          <w:sz w:val="32"/>
+          <w:szCs w:val="32"/>
+          <w:rtl/>
+        </w:rPr>
+        <w:t xml:space="preserve"> ממעבר </w:t>
+      </w:r>
+      <w:r>
+        <w:rPr>
+          <w:sz w:val="32"/>
+          <w:szCs w:val="32"/>
+        </w:rPr>
+        <w:t>op[0]</w:t>
+      </w:r>
+      <w:r>
+        <w:rPr>
+          <w:rFonts w:hint="cs"/>
+          <w:sz w:val="32"/>
+          <w:szCs w:val="32"/>
+          <w:rtl/>
+        </w:rPr>
+        <w:t xml:space="preserve"> ל</w:t>
+      </w:r>
+      <w:r>
+        <w:rPr>
+          <w:sz w:val="32"/>
+          <w:szCs w:val="32"/>
+        </w:rPr>
+        <w:t xml:space="preserve">(ALU0) </w:t>
+      </w:r>
+      <w:proofErr w:type="spellStart"/>
+      <w:r>
+        <w:rPr>
+          <w:sz w:val="32"/>
+          <w:szCs w:val="32"/>
+        </w:rPr>
+        <w:t>cout</w:t>
+      </w:r>
+      <w:proofErr w:type="spellEnd"/>
+      <w:r>
+        <w:rPr>
+          <w:rFonts w:hint="cs"/>
+          <w:sz w:val="32"/>
+          <w:szCs w:val="32"/>
+          <w:rtl/>
+        </w:rPr>
+        <w:t xml:space="preserve">, ועוד </w:t>
+      </w:r>
+      <w:r>
+        <w:rPr>
+          <w:sz w:val="32"/>
+          <w:szCs w:val="32"/>
+        </w:rPr>
+        <w:t>62*15ps</w:t>
+      </w:r>
+      <w:r>
+        <w:rPr>
+          <w:rFonts w:hint="cs"/>
+          <w:sz w:val="32"/>
+          <w:szCs w:val="32"/>
+          <w:rtl/>
+        </w:rPr>
+        <w:t xml:space="preserve"> ממעבר </w:t>
+      </w:r>
+      <w:proofErr w:type="spellStart"/>
+      <w:r>
+        <w:rPr>
+          <w:sz w:val="32"/>
+          <w:szCs w:val="32"/>
+        </w:rPr>
+        <w:t>cin</w:t>
+      </w:r>
+      <w:proofErr w:type="spellEnd"/>
+      <w:r>
+        <w:rPr>
+          <w:rFonts w:hint="cs"/>
+          <w:sz w:val="32"/>
+          <w:szCs w:val="32"/>
+          <w:rtl/>
+        </w:rPr>
+        <w:t xml:space="preserve"> ל</w:t>
+      </w:r>
+      <w:proofErr w:type="spellStart"/>
+      <w:r>
+        <w:rPr>
+          <w:sz w:val="32"/>
+          <w:szCs w:val="32"/>
+        </w:rPr>
+        <w:t>cout</w:t>
+      </w:r>
+      <w:proofErr w:type="spellEnd"/>
+      <w:r>
+        <w:rPr>
+          <w:rFonts w:hint="cs"/>
+          <w:sz w:val="32"/>
+          <w:szCs w:val="32"/>
+          <w:rtl/>
+        </w:rPr>
+        <w:t xml:space="preserve"> ב</w:t>
+      </w:r>
+      <w:r>
+        <w:rPr>
+          <w:sz w:val="32"/>
+          <w:szCs w:val="32"/>
+        </w:rPr>
+        <w:t>62</w:t>
+      </w:r>
+      <w:r>
+        <w:rPr>
+          <w:rFonts w:hint="cs"/>
+          <w:sz w:val="32"/>
+          <w:szCs w:val="32"/>
+          <w:rtl/>
+        </w:rPr>
+        <w:t xml:space="preserve"> רכיבי </w:t>
+      </w:r>
+      <w:r>
+        <w:rPr>
+          <w:sz w:val="32"/>
+          <w:szCs w:val="32"/>
+        </w:rPr>
+        <w:t>ALU</w:t>
+      </w:r>
+      <w:r>
+        <w:rPr>
+          <w:rFonts w:hint="cs"/>
+          <w:sz w:val="32"/>
+          <w:szCs w:val="32"/>
+          <w:rtl/>
+        </w:rPr>
+        <w:t xml:space="preserve"> נוספים, ומעבר אחרון מ</w:t>
+      </w:r>
+      <w:proofErr w:type="spellStart"/>
+      <w:r>
+        <w:rPr>
+          <w:sz w:val="32"/>
+          <w:szCs w:val="32"/>
+        </w:rPr>
+        <w:t>cin</w:t>
+      </w:r>
+      <w:proofErr w:type="spellEnd"/>
+      <w:r>
+        <w:rPr>
+          <w:rFonts w:hint="cs"/>
+          <w:sz w:val="32"/>
+          <w:szCs w:val="32"/>
+          <w:rtl/>
+        </w:rPr>
+        <w:t xml:space="preserve"> ל</w:t>
+      </w:r>
+      <w:r>
+        <w:rPr>
+          <w:sz w:val="32"/>
+          <w:szCs w:val="32"/>
+        </w:rPr>
+        <w:t>s</w:t>
+      </w:r>
+      <w:r>
+        <w:rPr>
+          <w:rFonts w:hint="cs"/>
+          <w:sz w:val="32"/>
+          <w:szCs w:val="32"/>
+          <w:rtl/>
+        </w:rPr>
+        <w:t xml:space="preserve"> של 18</w:t>
+      </w:r>
+      <w:proofErr w:type="spellStart"/>
+      <w:r>
+        <w:rPr>
+          <w:sz w:val="32"/>
+          <w:szCs w:val="32"/>
+        </w:rPr>
+        <w:t>ps</w:t>
+      </w:r>
+      <w:proofErr w:type="spellEnd"/>
+      <w:r>
+        <w:rPr>
+          <w:rFonts w:hint="cs"/>
+          <w:sz w:val="32"/>
+          <w:szCs w:val="32"/>
+          <w:rtl/>
+        </w:rPr>
+        <w:t>.</w:t>
+      </w:r>
+    </w:p>
+    <w:p>
+      <w:pPr>
+        <w:bidi/>
+        <w:ind w:left="360"/>
+        <w:rPr>
+          <w:sz w:val="32"/>
+          <w:szCs w:val="32"/>
+          <w:rtl/>
+        </w:rPr>
+      </w:pPr>
+      <w:r>
+        <w:rPr>
+          <w:rFonts w:hint="cs"/>
+          <w:sz w:val="32"/>
+          <w:szCs w:val="32"/>
+          <w:rtl/>
+        </w:rPr>
+        <w:t>מצורפת תמונה מוגדלת של השתנות ה</w:t>
+      </w:r>
+      <w:r>
+        <w:rPr>
+          <w:sz w:val="32"/>
+          <w:szCs w:val="32"/>
+        </w:rPr>
+        <w:t>signals</w:t>
+      </w:r>
+      <w:r>
+        <w:rPr>
+          <w:rFonts w:hint="cs"/>
+          <w:sz w:val="32"/>
+          <w:szCs w:val="32"/>
+          <w:rtl/>
+        </w:rPr>
+        <w:t xml:space="preserve"> במעגל (ללא תחילת השינויים).</w:t>
+      </w:r>
+    </w:p>
+    <w:p>
+      <w:pPr>
+        <w:bidi/>
         <w:jc w:val="center"/>
         <w:rPr>
+          <w:rFonts w:hint="cs"/>
           <w:sz w:val="32"/>
           <w:szCs w:val="32"/>
         </w:rPr>
@@ -13017,11 +14567,103 @@
       </w:pPr>
     </w:lvl>
   </w:abstractNum>
+  <w:abstractNum w:abstractNumId="2" w15:restartNumberingAfterBreak="0">
+    <w:nsid w:val="447049BA"/>
+    <w:multiLevelType w:val="hybridMultilevel"/>
+    <w:tmpl w:val="D076C7A8"/>
+    <w:lvl w:ilvl="0" w:tplc="0409000F">
+      <w:start w:val="1"/>
+      <w:numFmt w:val="decimal"/>
+      <w:lvlText w:val="%1."/>
+      <w:lvlJc w:val="left"/>
+      <w:pPr>
+        <w:ind w:left="720" w:hanging="360"/>
+      </w:pPr>
+      <w:rPr>
+        <w:rFonts w:hint="default"/>
+      </w:rPr>
+    </w:lvl>
+    <w:lvl w:ilvl="1" w:tplc="04090019" w:tentative="1">
+      <w:start w:val="1"/>
+      <w:numFmt w:val="lowerLetter"/>
+      <w:lvlText w:val="%2."/>
+      <w:lvlJc w:val="left"/>
+      <w:pPr>
+        <w:ind w:left="1440" w:hanging="360"/>
+      </w:pPr>
+    </w:lvl>
+    <w:lvl w:ilvl="2" w:tplc="0409001B" w:tentative="1">
+      <w:start w:val="1"/>
+      <w:numFmt w:val="lowerRoman"/>
+      <w:lvlText w:val="%3."/>
+      <w:lvlJc w:val="right"/>
+      <w:pPr>
+        <w:ind w:left="2160" w:hanging="180"/>
+      </w:pPr>
+    </w:lvl>
+    <w:lvl w:ilvl="3" w:tplc="0409000F" w:tentative="1">
+      <w:start w:val="1"/>
+      <w:numFmt w:val="decimal"/>
+      <w:lvlText w:val="%4."/>
+      <w:lvlJc w:val="left"/>
+      <w:pPr>
+        <w:ind w:left="2880" w:hanging="360"/>
+      </w:pPr>
+    </w:lvl>
+    <w:lvl w:ilvl="4" w:tplc="04090019" w:tentative="1">
+      <w:start w:val="1"/>
+      <w:numFmt w:val="lowerLetter"/>
+      <w:lvlText w:val="%5."/>
+      <w:lvlJc w:val="left"/>
+      <w:pPr>
+        <w:ind w:left="3600" w:hanging="360"/>
+      </w:pPr>
+    </w:lvl>
+    <w:lvl w:ilvl="5" w:tplc="0409001B" w:tentative="1">
+      <w:start w:val="1"/>
+      <w:numFmt w:val="lowerRoman"/>
+      <w:lvlText w:val="%6."/>
+      <w:lvlJc w:val="right"/>
+      <w:pPr>
+        <w:ind w:left="4320" w:hanging="180"/>
+      </w:pPr>
+    </w:lvl>
+    <w:lvl w:ilvl="6" w:tplc="0409000F" w:tentative="1">
+      <w:start w:val="1"/>
+      <w:numFmt w:val="decimal"/>
+      <w:lvlText w:val="%7."/>
+      <w:lvlJc w:val="left"/>
+      <w:pPr>
+        <w:ind w:left="5040" w:hanging="360"/>
+      </w:pPr>
+    </w:lvl>
+    <w:lvl w:ilvl="7" w:tplc="04090019" w:tentative="1">
+      <w:start w:val="1"/>
+      <w:numFmt w:val="lowerLetter"/>
+      <w:lvlText w:val="%8."/>
+      <w:lvlJc w:val="left"/>
+      <w:pPr>
+        <w:ind w:left="5760" w:hanging="360"/>
+      </w:pPr>
+    </w:lvl>
+    <w:lvl w:ilvl="8" w:tplc="0409001B" w:tentative="1">
+      <w:start w:val="1"/>
+      <w:numFmt w:val="lowerRoman"/>
+      <w:lvlText w:val="%9."/>
+      <w:lvlJc w:val="right"/>
+      <w:pPr>
+        <w:ind w:left="6480" w:hanging="180"/>
+      </w:pPr>
+    </w:lvl>
+  </w:abstractNum>
   <w:num w:numId="1" w16cid:durableId="239752291">
     <w:abstractNumId w:val="0"/>
   </w:num>
   <w:num w:numId="2" w16cid:durableId="656424847">
     <w:abstractNumId w:val="1"/>
+  </w:num>
+  <w:num w:numId="3" w16cid:durableId="70321067">
+    <w:abstractNumId w:val="2"/>
   </w:num>
 </w:numbering>
 </file>

</xml_diff>

<commit_message>
added summary line, deleted some table
</commit_message>
<xml_diff>
--- a/Ex1/TruthTable+tpd.docx
+++ b/Ex1/TruthTable+tpd.docx
@@ -958,71 +958,7 @@
           <w:sz w:val="32"/>
           <w:szCs w:val="32"/>
         </w:rPr>
-        <w:t xml:space="preserve">z=[((s </w:t>
-      </w:r>
-      <w:proofErr w:type="spellStart"/>
-      <w:r>
-        <w:rPr>
-          <w:sz w:val="32"/>
-          <w:szCs w:val="32"/>
-        </w:rPr>
-        <w:t>nand</w:t>
-      </w:r>
-      <w:proofErr w:type="spellEnd"/>
-      <w:r>
-        <w:rPr>
-          <w:sz w:val="32"/>
-          <w:szCs w:val="32"/>
-        </w:rPr>
-        <w:t xml:space="preserve"> s) </w:t>
-      </w:r>
-      <w:proofErr w:type="spellStart"/>
-      <w:r>
-        <w:rPr>
-          <w:sz w:val="32"/>
-          <w:szCs w:val="32"/>
-        </w:rPr>
-        <w:t>nand</w:t>
-      </w:r>
-      <w:proofErr w:type="spellEnd"/>
-      <w:r>
-        <w:rPr>
-          <w:sz w:val="32"/>
-          <w:szCs w:val="32"/>
-        </w:rPr>
-        <w:t xml:space="preserve"> d0) </w:t>
-      </w:r>
-      <w:proofErr w:type="spellStart"/>
-      <w:r>
-        <w:rPr>
-          <w:sz w:val="32"/>
-          <w:szCs w:val="32"/>
-        </w:rPr>
-        <w:t>nand</w:t>
-      </w:r>
-      <w:proofErr w:type="spellEnd"/>
-      <w:r>
-        <w:rPr>
-          <w:sz w:val="32"/>
-          <w:szCs w:val="32"/>
-        </w:rPr>
-        <w:t xml:space="preserve"> (s </w:t>
-      </w:r>
-      <w:proofErr w:type="spellStart"/>
-      <w:r>
-        <w:rPr>
-          <w:sz w:val="32"/>
-          <w:szCs w:val="32"/>
-        </w:rPr>
-        <w:t>nand</w:t>
-      </w:r>
-      <w:proofErr w:type="spellEnd"/>
-      <w:r>
-        <w:rPr>
-          <w:sz w:val="32"/>
-          <w:szCs w:val="32"/>
-        </w:rPr>
-        <w:t xml:space="preserve"> d1)]</w:t>
+        <w:t>z=[((s nand s) nand d0) nand (s nand d1)]</w:t>
       </w:r>
     </w:p>
     <w:p>
@@ -1261,7 +1197,6 @@
                 <w:rtl/>
               </w:rPr>
             </w:pPr>
-            <w:proofErr w:type="spellStart"/>
             <w:r>
               <w:rPr>
                 <w:sz w:val="32"/>
@@ -1269,7 +1204,6 @@
               </w:rPr>
               <w:t>Sel</w:t>
             </w:r>
-            <w:proofErr w:type="spellEnd"/>
           </w:p>
         </w:tc>
         <w:tc>
@@ -1284,7 +1218,6 @@
                 <w:szCs w:val="32"/>
               </w:rPr>
             </w:pPr>
-            <w:proofErr w:type="spellStart"/>
             <w:r>
               <w:rPr>
                 <w:sz w:val="32"/>
@@ -1292,7 +1225,6 @@
               </w:rPr>
               <w:t>Tpd</w:t>
             </w:r>
-            <w:proofErr w:type="spellEnd"/>
           </w:p>
         </w:tc>
       </w:tr>
@@ -2276,7 +2208,6 @@
         </w:rPr>
         <w:t xml:space="preserve">מימשנו רק עם שערי </w:t>
       </w:r>
-      <w:proofErr w:type="spellStart"/>
       <w:r>
         <w:rPr>
           <w:sz w:val="32"/>
@@ -2284,7 +2215,6 @@
         </w:rPr>
         <w:t>nand</w:t>
       </w:r>
-      <w:proofErr w:type="spellEnd"/>
       <w:r>
         <w:rPr>
           <w:rFonts w:hint="cs"/>
@@ -2304,37 +2234,12 @@
           <w:szCs w:val="32"/>
         </w:rPr>
       </w:pPr>
-      <w:proofErr w:type="spellStart"/>
-      <w:r>
-        <w:rPr>
-          <w:sz w:val="32"/>
-          <w:szCs w:val="32"/>
-        </w:rPr>
-        <w:t>Tpdhl</w:t>
-      </w:r>
-      <w:proofErr w:type="spellEnd"/>
-      <w:r>
-        <w:rPr>
-          <w:sz w:val="32"/>
-          <w:szCs w:val="32"/>
-        </w:rPr>
-        <w:t xml:space="preserve"> = 6, </w:t>
-      </w:r>
-      <w:proofErr w:type="spellStart"/>
-      <w:r>
-        <w:rPr>
-          <w:sz w:val="32"/>
-          <w:szCs w:val="32"/>
-        </w:rPr>
-        <w:t>Tpdlh</w:t>
-      </w:r>
-      <w:proofErr w:type="spellEnd"/>
-      <w:r>
-        <w:rPr>
-          <w:sz w:val="32"/>
-          <w:szCs w:val="32"/>
-        </w:rPr>
-        <w:t xml:space="preserve"> = 1</w:t>
+      <w:r>
+        <w:rPr>
+          <w:sz w:val="32"/>
+          <w:szCs w:val="32"/>
+        </w:rPr>
+        <w:t>Tpdhl = 6, Tpdlh = 1</w:t>
       </w:r>
     </w:p>
     <w:p>
@@ -2621,7 +2526,6 @@
                 <w:rtl/>
               </w:rPr>
             </w:pPr>
-            <w:proofErr w:type="spellStart"/>
             <w:r>
               <w:rPr>
                 <w:sz w:val="32"/>
@@ -2629,7 +2533,6 @@
               </w:rPr>
               <w:t>Tpdlh</w:t>
             </w:r>
-            <w:proofErr w:type="spellEnd"/>
           </w:p>
         </w:tc>
         <w:tc>
@@ -2646,7 +2549,6 @@
                 <w:rtl/>
               </w:rPr>
             </w:pPr>
-            <w:proofErr w:type="spellStart"/>
             <w:r>
               <w:rPr>
                 <w:sz w:val="32"/>
@@ -2654,7 +2556,6 @@
               </w:rPr>
               <w:t>Tpdhl</w:t>
             </w:r>
-            <w:proofErr w:type="spellEnd"/>
           </w:p>
         </w:tc>
       </w:tr>
@@ -2872,10 +2773,74 @@
         </w:tc>
       </w:tr>
     </w:tbl>
+    <w:p>
+      <w:pPr>
+        <w:bidi/>
+        <w:rPr>
+          <w:sz w:val="32"/>
+          <w:szCs w:val="32"/>
+          <w:rtl/>
+        </w:rPr>
+      </w:pPr>
+    </w:p>
+    <w:p>
+      <w:pPr>
+        <w:bidi/>
+        <w:rPr>
+          <w:sz w:val="32"/>
+          <w:szCs w:val="32"/>
+        </w:rPr>
+      </w:pPr>
+    </w:p>
+    <w:p>
+      <w:pPr>
+        <w:bidi/>
+        <w:rPr>
+          <w:sz w:val="32"/>
+          <w:szCs w:val="32"/>
+        </w:rPr>
+      </w:pPr>
+    </w:p>
+    <w:p>
+      <w:pPr>
+        <w:bidi/>
+        <w:rPr>
+          <w:sz w:val="32"/>
+          <w:szCs w:val="32"/>
+        </w:rPr>
+      </w:pPr>
+    </w:p>
+    <w:p>
+      <w:pPr>
+        <w:bidi/>
+        <w:rPr>
+          <w:sz w:val="32"/>
+          <w:szCs w:val="32"/>
+        </w:rPr>
+      </w:pPr>
+    </w:p>
+    <w:p>
+      <w:pPr>
+        <w:bidi/>
+        <w:rPr>
+          <w:sz w:val="32"/>
+          <w:szCs w:val="32"/>
+        </w:rPr>
+      </w:pPr>
+    </w:p>
+    <w:p>
+      <w:pPr>
+        <w:bidi/>
+        <w:rPr>
+          <w:sz w:val="32"/>
+          <w:szCs w:val="32"/>
+        </w:rPr>
+      </w:pPr>
+    </w:p>
     <w:tbl>
       <w:tblPr>
         <w:tblStyle w:val="TableGrid"/>
-        <w:tblpPr w:leftFromText="180" w:rightFromText="180" w:vertAnchor="text" w:horzAnchor="margin" w:tblpXSpec="center" w:tblpY="3424"/>
+        <w:tblpPr w:leftFromText="180" w:rightFromText="180" w:vertAnchor="text" w:horzAnchor="margin" w:tblpXSpec="center" w:tblpY="46"/>
         <w:tblW w:w="10318" w:type="dxa"/>
         <w:tblLook w:val="04A0" w:firstRow="1" w:lastRow="0" w:firstColumn="1" w:lastColumn="0" w:noHBand="0" w:noVBand="1"/>
       </w:tblPr>
@@ -3061,7 +3026,6 @@
                 <w:rtl/>
               </w:rPr>
             </w:pPr>
-            <w:proofErr w:type="spellStart"/>
             <w:r>
               <w:rPr>
                 <w:sz w:val="32"/>
@@ -3069,7 +3033,6 @@
               </w:rPr>
               <w:t>Tpd</w:t>
             </w:r>
-            <w:proofErr w:type="spellEnd"/>
           </w:p>
         </w:tc>
       </w:tr>
@@ -3436,1737 +3399,6 @@
         </w:tc>
       </w:tr>
       <w:bookmarkEnd w:id="0"/>
-      <w:tr>
-        <w:trPr>
-          <w:trHeight w:val="428"/>
-        </w:trPr>
-        <w:tc>
-          <w:tcPr>
-            <w:tcW w:w="1660" w:type="dxa"/>
-          </w:tcPr>
-          <w:p>
-            <w:pPr>
-              <w:jc w:val="center"/>
-              <w:rPr>
-                <w:sz w:val="32"/>
-                <w:szCs w:val="32"/>
-              </w:rPr>
-            </w:pPr>
-            <w:r>
-              <w:rPr>
-                <w:sz w:val="32"/>
-                <w:szCs w:val="32"/>
-              </w:rPr>
-              <w:t>S0Sel1Sel3</w:t>
-            </w:r>
-          </w:p>
-        </w:tc>
-        <w:tc>
-          <w:tcPr>
-            <w:tcW w:w="1232" w:type="dxa"/>
-          </w:tcPr>
-          <w:p>
-            <w:pPr>
-              <w:jc w:val="center"/>
-              <w:rPr>
-                <w:sz w:val="32"/>
-                <w:szCs w:val="32"/>
-              </w:rPr>
-            </w:pPr>
-            <w:r>
-              <w:rPr>
-                <w:sz w:val="32"/>
-                <w:szCs w:val="32"/>
-              </w:rPr>
-              <w:t>0</w:t>
-            </w:r>
-          </w:p>
-        </w:tc>
-        <w:tc>
-          <w:tcPr>
-            <w:tcW w:w="1229" w:type="dxa"/>
-          </w:tcPr>
-          <w:p>
-            <w:pPr>
-              <w:jc w:val="center"/>
-              <w:rPr>
-                <w:sz w:val="32"/>
-                <w:szCs w:val="32"/>
-              </w:rPr>
-            </w:pPr>
-            <w:r>
-              <w:rPr>
-                <w:sz w:val="32"/>
-                <w:szCs w:val="32"/>
-              </w:rPr>
-              <w:t>1</w:t>
-            </w:r>
-          </w:p>
-        </w:tc>
-        <w:tc>
-          <w:tcPr>
-            <w:tcW w:w="1229" w:type="dxa"/>
-          </w:tcPr>
-          <w:p>
-            <w:pPr>
-              <w:jc w:val="center"/>
-              <w:rPr>
-                <w:sz w:val="32"/>
-                <w:szCs w:val="32"/>
-              </w:rPr>
-            </w:pPr>
-            <w:r>
-              <w:rPr>
-                <w:sz w:val="32"/>
-                <w:szCs w:val="32"/>
-              </w:rPr>
-              <w:t>0</w:t>
-            </w:r>
-          </w:p>
-        </w:tc>
-        <w:tc>
-          <w:tcPr>
-            <w:tcW w:w="1229" w:type="dxa"/>
-          </w:tcPr>
-          <w:p>
-            <w:pPr>
-              <w:jc w:val="center"/>
-              <w:rPr>
-                <w:sz w:val="32"/>
-                <w:szCs w:val="32"/>
-              </w:rPr>
-            </w:pPr>
-            <w:r>
-              <w:rPr>
-                <w:sz w:val="32"/>
-                <w:szCs w:val="32"/>
-              </w:rPr>
-              <w:t>0</w:t>
-            </w:r>
-          </w:p>
-        </w:tc>
-        <w:tc>
-          <w:tcPr>
-            <w:tcW w:w="1249" w:type="dxa"/>
-          </w:tcPr>
-          <w:p>
-            <w:pPr>
-              <w:jc w:val="center"/>
-              <w:rPr>
-                <w:sz w:val="32"/>
-                <w:szCs w:val="32"/>
-              </w:rPr>
-            </w:pPr>
-            <w:r>
-              <w:rPr>
-                <w:sz w:val="32"/>
-                <w:szCs w:val="32"/>
-              </w:rPr>
-              <w:t>0</w:t>
-            </w:r>
-          </w:p>
-        </w:tc>
-        <w:tc>
-          <w:tcPr>
-            <w:tcW w:w="1249" w:type="dxa"/>
-          </w:tcPr>
-          <w:p>
-            <w:pPr>
-              <w:jc w:val="center"/>
-              <w:rPr>
-                <w:sz w:val="32"/>
-                <w:szCs w:val="32"/>
-              </w:rPr>
-            </w:pPr>
-            <w:r>
-              <w:rPr>
-                <w:sz w:val="32"/>
-                <w:szCs w:val="32"/>
-              </w:rPr>
-              <w:t>0to1</w:t>
-            </w:r>
-          </w:p>
-        </w:tc>
-        <w:tc>
-          <w:tcPr>
-            <w:tcW w:w="1241" w:type="dxa"/>
-          </w:tcPr>
-          <w:p>
-            <w:pPr>
-              <w:jc w:val="center"/>
-              <w:rPr>
-                <w:sz w:val="32"/>
-                <w:szCs w:val="32"/>
-              </w:rPr>
-            </w:pPr>
-            <w:r>
-              <w:rPr>
-                <w:sz w:val="32"/>
-                <w:szCs w:val="32"/>
-              </w:rPr>
-              <w:t>12</w:t>
-            </w:r>
-          </w:p>
-        </w:tc>
-      </w:tr>
-      <w:tr>
-        <w:trPr>
-          <w:trHeight w:val="428"/>
-        </w:trPr>
-        <w:tc>
-          <w:tcPr>
-            <w:tcW w:w="1660" w:type="dxa"/>
-          </w:tcPr>
-          <w:p>
-            <w:pPr>
-              <w:jc w:val="center"/>
-              <w:rPr>
-                <w:sz w:val="32"/>
-                <w:szCs w:val="32"/>
-              </w:rPr>
-            </w:pPr>
-            <w:r>
-              <w:rPr>
-                <w:sz w:val="32"/>
-                <w:szCs w:val="32"/>
-              </w:rPr>
-              <w:t>S0Sel1Sel3</w:t>
-            </w:r>
-          </w:p>
-        </w:tc>
-        <w:tc>
-          <w:tcPr>
-            <w:tcW w:w="1232" w:type="dxa"/>
-          </w:tcPr>
-          <w:p>
-            <w:pPr>
-              <w:jc w:val="center"/>
-              <w:rPr>
-                <w:sz w:val="32"/>
-                <w:szCs w:val="32"/>
-              </w:rPr>
-            </w:pPr>
-            <w:r>
-              <w:rPr>
-                <w:sz w:val="32"/>
-                <w:szCs w:val="32"/>
-              </w:rPr>
-              <w:t>0</w:t>
-            </w:r>
-          </w:p>
-        </w:tc>
-        <w:tc>
-          <w:tcPr>
-            <w:tcW w:w="1229" w:type="dxa"/>
-          </w:tcPr>
-          <w:p>
-            <w:pPr>
-              <w:jc w:val="center"/>
-              <w:rPr>
-                <w:sz w:val="32"/>
-                <w:szCs w:val="32"/>
-              </w:rPr>
-            </w:pPr>
-            <w:r>
-              <w:rPr>
-                <w:sz w:val="32"/>
-                <w:szCs w:val="32"/>
-              </w:rPr>
-              <w:t>1</w:t>
-            </w:r>
-          </w:p>
-        </w:tc>
-        <w:tc>
-          <w:tcPr>
-            <w:tcW w:w="1229" w:type="dxa"/>
-          </w:tcPr>
-          <w:p>
-            <w:pPr>
-              <w:jc w:val="center"/>
-              <w:rPr>
-                <w:sz w:val="32"/>
-                <w:szCs w:val="32"/>
-              </w:rPr>
-            </w:pPr>
-            <w:r>
-              <w:rPr>
-                <w:sz w:val="32"/>
-                <w:szCs w:val="32"/>
-              </w:rPr>
-              <w:t>0</w:t>
-            </w:r>
-          </w:p>
-        </w:tc>
-        <w:tc>
-          <w:tcPr>
-            <w:tcW w:w="1229" w:type="dxa"/>
-          </w:tcPr>
-          <w:p>
-            <w:pPr>
-              <w:jc w:val="center"/>
-              <w:rPr>
-                <w:sz w:val="32"/>
-                <w:szCs w:val="32"/>
-              </w:rPr>
-            </w:pPr>
-            <w:r>
-              <w:rPr>
-                <w:sz w:val="32"/>
-                <w:szCs w:val="32"/>
-              </w:rPr>
-              <w:t>0</w:t>
-            </w:r>
-          </w:p>
-        </w:tc>
-        <w:tc>
-          <w:tcPr>
-            <w:tcW w:w="1249" w:type="dxa"/>
-          </w:tcPr>
-          <w:p>
-            <w:pPr>
-              <w:jc w:val="center"/>
-              <w:rPr>
-                <w:sz w:val="32"/>
-                <w:szCs w:val="32"/>
-              </w:rPr>
-            </w:pPr>
-            <w:r>
-              <w:rPr>
-                <w:sz w:val="32"/>
-                <w:szCs w:val="32"/>
-              </w:rPr>
-              <w:t>0</w:t>
-            </w:r>
-          </w:p>
-        </w:tc>
-        <w:tc>
-          <w:tcPr>
-            <w:tcW w:w="1249" w:type="dxa"/>
-          </w:tcPr>
-          <w:p>
-            <w:pPr>
-              <w:jc w:val="center"/>
-              <w:rPr>
-                <w:sz w:val="32"/>
-                <w:szCs w:val="32"/>
-              </w:rPr>
-            </w:pPr>
-            <w:r>
-              <w:rPr>
-                <w:sz w:val="32"/>
-                <w:szCs w:val="32"/>
-              </w:rPr>
-              <w:t>1to0</w:t>
-            </w:r>
-          </w:p>
-        </w:tc>
-        <w:tc>
-          <w:tcPr>
-            <w:tcW w:w="1241" w:type="dxa"/>
-          </w:tcPr>
-          <w:p>
-            <w:pPr>
-              <w:jc w:val="center"/>
-              <w:rPr>
-                <w:sz w:val="32"/>
-                <w:szCs w:val="32"/>
-              </w:rPr>
-            </w:pPr>
-            <w:r>
-              <w:rPr>
-                <w:sz w:val="32"/>
-                <w:szCs w:val="32"/>
-              </w:rPr>
-              <w:t>12</w:t>
-            </w:r>
-          </w:p>
-        </w:tc>
-      </w:tr>
-      <w:tr>
-        <w:trPr>
-          <w:trHeight w:val="428"/>
-        </w:trPr>
-        <w:tc>
-          <w:tcPr>
-            <w:tcW w:w="1660" w:type="dxa"/>
-          </w:tcPr>
-          <w:p>
-            <w:pPr>
-              <w:jc w:val="center"/>
-              <w:rPr>
-                <w:sz w:val="32"/>
-                <w:szCs w:val="32"/>
-              </w:rPr>
-            </w:pPr>
-            <w:r>
-              <w:rPr>
-                <w:sz w:val="32"/>
-                <w:szCs w:val="32"/>
-              </w:rPr>
-              <w:t>D0Sel1Sel3</w:t>
-            </w:r>
-          </w:p>
-        </w:tc>
-        <w:tc>
-          <w:tcPr>
-            <w:tcW w:w="1232" w:type="dxa"/>
-          </w:tcPr>
-          <w:p>
-            <w:pPr>
-              <w:jc w:val="center"/>
-              <w:rPr>
-                <w:sz w:val="32"/>
-                <w:szCs w:val="32"/>
-              </w:rPr>
-            </w:pPr>
-            <w:r>
-              <w:rPr>
-                <w:sz w:val="32"/>
-                <w:szCs w:val="32"/>
-              </w:rPr>
-              <w:t>0to1</w:t>
-            </w:r>
-          </w:p>
-        </w:tc>
-        <w:tc>
-          <w:tcPr>
-            <w:tcW w:w="1229" w:type="dxa"/>
-          </w:tcPr>
-          <w:p>
-            <w:pPr>
-              <w:jc w:val="center"/>
-              <w:rPr>
-                <w:sz w:val="32"/>
-                <w:szCs w:val="32"/>
-              </w:rPr>
-            </w:pPr>
-            <w:r>
-              <w:rPr>
-                <w:sz w:val="32"/>
-                <w:szCs w:val="32"/>
-              </w:rPr>
-              <w:t>0</w:t>
-            </w:r>
-          </w:p>
-        </w:tc>
-        <w:tc>
-          <w:tcPr>
-            <w:tcW w:w="1229" w:type="dxa"/>
-          </w:tcPr>
-          <w:p>
-            <w:pPr>
-              <w:jc w:val="center"/>
-              <w:rPr>
-                <w:sz w:val="32"/>
-                <w:szCs w:val="32"/>
-              </w:rPr>
-            </w:pPr>
-            <w:r>
-              <w:rPr>
-                <w:sz w:val="32"/>
-                <w:szCs w:val="32"/>
-              </w:rPr>
-              <w:t>0</w:t>
-            </w:r>
-          </w:p>
-        </w:tc>
-        <w:tc>
-          <w:tcPr>
-            <w:tcW w:w="1229" w:type="dxa"/>
-          </w:tcPr>
-          <w:p>
-            <w:pPr>
-              <w:jc w:val="center"/>
-              <w:rPr>
-                <w:sz w:val="32"/>
-                <w:szCs w:val="32"/>
-              </w:rPr>
-            </w:pPr>
-            <w:r>
-              <w:rPr>
-                <w:sz w:val="32"/>
-                <w:szCs w:val="32"/>
-              </w:rPr>
-              <w:t>0</w:t>
-            </w:r>
-          </w:p>
-        </w:tc>
-        <w:tc>
-          <w:tcPr>
-            <w:tcW w:w="1249" w:type="dxa"/>
-          </w:tcPr>
-          <w:p>
-            <w:pPr>
-              <w:jc w:val="center"/>
-              <w:rPr>
-                <w:sz w:val="32"/>
-                <w:szCs w:val="32"/>
-              </w:rPr>
-            </w:pPr>
-            <w:r>
-              <w:rPr>
-                <w:sz w:val="32"/>
-                <w:szCs w:val="32"/>
-              </w:rPr>
-              <w:t>0</w:t>
-            </w:r>
-          </w:p>
-        </w:tc>
-        <w:tc>
-          <w:tcPr>
-            <w:tcW w:w="1249" w:type="dxa"/>
-          </w:tcPr>
-          <w:p>
-            <w:pPr>
-              <w:jc w:val="center"/>
-              <w:rPr>
-                <w:sz w:val="32"/>
-                <w:szCs w:val="32"/>
-              </w:rPr>
-            </w:pPr>
-            <w:r>
-              <w:rPr>
-                <w:sz w:val="32"/>
-                <w:szCs w:val="32"/>
-              </w:rPr>
-              <w:t>0</w:t>
-            </w:r>
-          </w:p>
-        </w:tc>
-        <w:tc>
-          <w:tcPr>
-            <w:tcW w:w="1241" w:type="dxa"/>
-          </w:tcPr>
-          <w:p>
-            <w:pPr>
-              <w:jc w:val="center"/>
-              <w:rPr>
-                <w:sz w:val="32"/>
-                <w:szCs w:val="32"/>
-              </w:rPr>
-            </w:pPr>
-            <w:r>
-              <w:rPr>
-                <w:sz w:val="32"/>
-                <w:szCs w:val="32"/>
-              </w:rPr>
-              <w:t>12</w:t>
-            </w:r>
-          </w:p>
-        </w:tc>
-      </w:tr>
-      <w:tr>
-        <w:trPr>
-          <w:trHeight w:val="428"/>
-        </w:trPr>
-        <w:tc>
-          <w:tcPr>
-            <w:tcW w:w="1660" w:type="dxa"/>
-          </w:tcPr>
-          <w:p>
-            <w:pPr>
-              <w:jc w:val="center"/>
-              <w:rPr>
-                <w:sz w:val="32"/>
-                <w:szCs w:val="32"/>
-              </w:rPr>
-            </w:pPr>
-            <w:r>
-              <w:rPr>
-                <w:sz w:val="32"/>
-                <w:szCs w:val="32"/>
-              </w:rPr>
-              <w:t>D0Sel1Sel3</w:t>
-            </w:r>
-          </w:p>
-        </w:tc>
-        <w:tc>
-          <w:tcPr>
-            <w:tcW w:w="1232" w:type="dxa"/>
-          </w:tcPr>
-          <w:p>
-            <w:pPr>
-              <w:jc w:val="center"/>
-              <w:rPr>
-                <w:sz w:val="32"/>
-                <w:szCs w:val="32"/>
-              </w:rPr>
-            </w:pPr>
-            <w:r>
-              <w:rPr>
-                <w:sz w:val="32"/>
-                <w:szCs w:val="32"/>
-              </w:rPr>
-              <w:t>1to0</w:t>
-            </w:r>
-          </w:p>
-        </w:tc>
-        <w:tc>
-          <w:tcPr>
-            <w:tcW w:w="1229" w:type="dxa"/>
-          </w:tcPr>
-          <w:p>
-            <w:pPr>
-              <w:jc w:val="center"/>
-              <w:rPr>
-                <w:sz w:val="32"/>
-                <w:szCs w:val="32"/>
-              </w:rPr>
-            </w:pPr>
-            <w:r>
-              <w:rPr>
-                <w:sz w:val="32"/>
-                <w:szCs w:val="32"/>
-              </w:rPr>
-              <w:t>0</w:t>
-            </w:r>
-          </w:p>
-        </w:tc>
-        <w:tc>
-          <w:tcPr>
-            <w:tcW w:w="1229" w:type="dxa"/>
-          </w:tcPr>
-          <w:p>
-            <w:pPr>
-              <w:jc w:val="center"/>
-              <w:rPr>
-                <w:sz w:val="32"/>
-                <w:szCs w:val="32"/>
-              </w:rPr>
-            </w:pPr>
-            <w:r>
-              <w:rPr>
-                <w:sz w:val="32"/>
-                <w:szCs w:val="32"/>
-              </w:rPr>
-              <w:t>0</w:t>
-            </w:r>
-          </w:p>
-        </w:tc>
-        <w:tc>
-          <w:tcPr>
-            <w:tcW w:w="1229" w:type="dxa"/>
-          </w:tcPr>
-          <w:p>
-            <w:pPr>
-              <w:jc w:val="center"/>
-              <w:rPr>
-                <w:sz w:val="32"/>
-                <w:szCs w:val="32"/>
-              </w:rPr>
-            </w:pPr>
-            <w:r>
-              <w:rPr>
-                <w:sz w:val="32"/>
-                <w:szCs w:val="32"/>
-              </w:rPr>
-              <w:t>0</w:t>
-            </w:r>
-          </w:p>
-        </w:tc>
-        <w:tc>
-          <w:tcPr>
-            <w:tcW w:w="1249" w:type="dxa"/>
-          </w:tcPr>
-          <w:p>
-            <w:pPr>
-              <w:jc w:val="center"/>
-              <w:rPr>
-                <w:sz w:val="32"/>
-                <w:szCs w:val="32"/>
-              </w:rPr>
-            </w:pPr>
-            <w:r>
-              <w:rPr>
-                <w:sz w:val="32"/>
-                <w:szCs w:val="32"/>
-              </w:rPr>
-              <w:t>0</w:t>
-            </w:r>
-          </w:p>
-        </w:tc>
-        <w:tc>
-          <w:tcPr>
-            <w:tcW w:w="1249" w:type="dxa"/>
-          </w:tcPr>
-          <w:p>
-            <w:pPr>
-              <w:jc w:val="center"/>
-              <w:rPr>
-                <w:sz w:val="32"/>
-                <w:szCs w:val="32"/>
-              </w:rPr>
-            </w:pPr>
-            <w:r>
-              <w:rPr>
-                <w:sz w:val="32"/>
-                <w:szCs w:val="32"/>
-              </w:rPr>
-              <w:t>0</w:t>
-            </w:r>
-          </w:p>
-        </w:tc>
-        <w:tc>
-          <w:tcPr>
-            <w:tcW w:w="1241" w:type="dxa"/>
-          </w:tcPr>
-          <w:p>
-            <w:pPr>
-              <w:jc w:val="center"/>
-              <w:rPr>
-                <w:sz w:val="32"/>
-                <w:szCs w:val="32"/>
-              </w:rPr>
-            </w:pPr>
-            <w:r>
-              <w:rPr>
-                <w:sz w:val="32"/>
-                <w:szCs w:val="32"/>
-              </w:rPr>
-              <w:t>12</w:t>
-            </w:r>
-          </w:p>
-        </w:tc>
-      </w:tr>
-      <w:tr>
-        <w:trPr>
-          <w:trHeight w:val="428"/>
-        </w:trPr>
-        <w:tc>
-          <w:tcPr>
-            <w:tcW w:w="1660" w:type="dxa"/>
-          </w:tcPr>
-          <w:p>
-            <w:pPr>
-              <w:jc w:val="center"/>
-              <w:rPr>
-                <w:sz w:val="32"/>
-                <w:szCs w:val="32"/>
-              </w:rPr>
-            </w:pPr>
-            <w:r>
-              <w:rPr>
-                <w:sz w:val="32"/>
-                <w:szCs w:val="32"/>
-              </w:rPr>
-              <w:t>D1Sel1Sel3</w:t>
-            </w:r>
-          </w:p>
-        </w:tc>
-        <w:tc>
-          <w:tcPr>
-            <w:tcW w:w="1232" w:type="dxa"/>
-          </w:tcPr>
-          <w:p>
-            <w:pPr>
-              <w:jc w:val="center"/>
-              <w:rPr>
-                <w:sz w:val="32"/>
-                <w:szCs w:val="32"/>
-              </w:rPr>
-            </w:pPr>
-            <w:r>
-              <w:rPr>
-                <w:sz w:val="32"/>
-                <w:szCs w:val="32"/>
-              </w:rPr>
-              <w:t>0</w:t>
-            </w:r>
-          </w:p>
-        </w:tc>
-        <w:tc>
-          <w:tcPr>
-            <w:tcW w:w="1229" w:type="dxa"/>
-          </w:tcPr>
-          <w:p>
-            <w:pPr>
-              <w:jc w:val="center"/>
-              <w:rPr>
-                <w:sz w:val="32"/>
-                <w:szCs w:val="32"/>
-              </w:rPr>
-            </w:pPr>
-            <w:r>
-              <w:rPr>
-                <w:sz w:val="32"/>
-                <w:szCs w:val="32"/>
-              </w:rPr>
-              <w:t>0to1</w:t>
-            </w:r>
-          </w:p>
-        </w:tc>
-        <w:tc>
-          <w:tcPr>
-            <w:tcW w:w="1229" w:type="dxa"/>
-          </w:tcPr>
-          <w:p>
-            <w:pPr>
-              <w:jc w:val="center"/>
-              <w:rPr>
-                <w:sz w:val="32"/>
-                <w:szCs w:val="32"/>
-              </w:rPr>
-            </w:pPr>
-            <w:r>
-              <w:rPr>
-                <w:sz w:val="32"/>
-                <w:szCs w:val="32"/>
-              </w:rPr>
-              <w:t>0</w:t>
-            </w:r>
-          </w:p>
-        </w:tc>
-        <w:tc>
-          <w:tcPr>
-            <w:tcW w:w="1229" w:type="dxa"/>
-          </w:tcPr>
-          <w:p>
-            <w:pPr>
-              <w:jc w:val="center"/>
-              <w:rPr>
-                <w:sz w:val="32"/>
-                <w:szCs w:val="32"/>
-              </w:rPr>
-            </w:pPr>
-            <w:r>
-              <w:rPr>
-                <w:sz w:val="32"/>
-                <w:szCs w:val="32"/>
-              </w:rPr>
-              <w:t>0</w:t>
-            </w:r>
-          </w:p>
-        </w:tc>
-        <w:tc>
-          <w:tcPr>
-            <w:tcW w:w="1249" w:type="dxa"/>
-          </w:tcPr>
-          <w:p>
-            <w:pPr>
-              <w:jc w:val="center"/>
-              <w:rPr>
-                <w:sz w:val="32"/>
-                <w:szCs w:val="32"/>
-              </w:rPr>
-            </w:pPr>
-            <w:r>
-              <w:rPr>
-                <w:sz w:val="32"/>
-                <w:szCs w:val="32"/>
-              </w:rPr>
-              <w:t>0</w:t>
-            </w:r>
-          </w:p>
-        </w:tc>
-        <w:tc>
-          <w:tcPr>
-            <w:tcW w:w="1249" w:type="dxa"/>
-          </w:tcPr>
-          <w:p>
-            <w:pPr>
-              <w:jc w:val="center"/>
-              <w:rPr>
-                <w:sz w:val="32"/>
-                <w:szCs w:val="32"/>
-              </w:rPr>
-            </w:pPr>
-            <w:r>
-              <w:rPr>
-                <w:sz w:val="32"/>
-                <w:szCs w:val="32"/>
-              </w:rPr>
-              <w:t>1</w:t>
-            </w:r>
-          </w:p>
-        </w:tc>
-        <w:tc>
-          <w:tcPr>
-            <w:tcW w:w="1241" w:type="dxa"/>
-          </w:tcPr>
-          <w:p>
-            <w:pPr>
-              <w:jc w:val="center"/>
-              <w:rPr>
-                <w:sz w:val="32"/>
-                <w:szCs w:val="32"/>
-              </w:rPr>
-            </w:pPr>
-            <w:r>
-              <w:rPr>
-                <w:sz w:val="32"/>
-                <w:szCs w:val="32"/>
-              </w:rPr>
-              <w:t>12</w:t>
-            </w:r>
-          </w:p>
-        </w:tc>
-      </w:tr>
-      <w:tr>
-        <w:trPr>
-          <w:trHeight w:val="428"/>
-        </w:trPr>
-        <w:tc>
-          <w:tcPr>
-            <w:tcW w:w="1660" w:type="dxa"/>
-          </w:tcPr>
-          <w:p>
-            <w:pPr>
-              <w:jc w:val="center"/>
-              <w:rPr>
-                <w:sz w:val="32"/>
-                <w:szCs w:val="32"/>
-              </w:rPr>
-            </w:pPr>
-            <w:r>
-              <w:rPr>
-                <w:sz w:val="32"/>
-                <w:szCs w:val="32"/>
-              </w:rPr>
-              <w:t>D1Sel1Sel3</w:t>
-            </w:r>
-          </w:p>
-        </w:tc>
-        <w:tc>
-          <w:tcPr>
-            <w:tcW w:w="1232" w:type="dxa"/>
-          </w:tcPr>
-          <w:p>
-            <w:pPr>
-              <w:jc w:val="center"/>
-              <w:rPr>
-                <w:sz w:val="32"/>
-                <w:szCs w:val="32"/>
-              </w:rPr>
-            </w:pPr>
-            <w:r>
-              <w:rPr>
-                <w:sz w:val="32"/>
-                <w:szCs w:val="32"/>
-              </w:rPr>
-              <w:t>0</w:t>
-            </w:r>
-          </w:p>
-        </w:tc>
-        <w:tc>
-          <w:tcPr>
-            <w:tcW w:w="1229" w:type="dxa"/>
-          </w:tcPr>
-          <w:p>
-            <w:pPr>
-              <w:jc w:val="center"/>
-              <w:rPr>
-                <w:sz w:val="32"/>
-                <w:szCs w:val="32"/>
-              </w:rPr>
-            </w:pPr>
-            <w:r>
-              <w:rPr>
-                <w:sz w:val="32"/>
-                <w:szCs w:val="32"/>
-              </w:rPr>
-              <w:t>1to0</w:t>
-            </w:r>
-          </w:p>
-        </w:tc>
-        <w:tc>
-          <w:tcPr>
-            <w:tcW w:w="1229" w:type="dxa"/>
-          </w:tcPr>
-          <w:p>
-            <w:pPr>
-              <w:jc w:val="center"/>
-              <w:rPr>
-                <w:sz w:val="32"/>
-                <w:szCs w:val="32"/>
-              </w:rPr>
-            </w:pPr>
-            <w:r>
-              <w:rPr>
-                <w:sz w:val="32"/>
-                <w:szCs w:val="32"/>
-              </w:rPr>
-              <w:t>0</w:t>
-            </w:r>
-          </w:p>
-        </w:tc>
-        <w:tc>
-          <w:tcPr>
-            <w:tcW w:w="1229" w:type="dxa"/>
-          </w:tcPr>
-          <w:p>
-            <w:pPr>
-              <w:jc w:val="center"/>
-              <w:rPr>
-                <w:sz w:val="32"/>
-                <w:szCs w:val="32"/>
-              </w:rPr>
-            </w:pPr>
-            <w:r>
-              <w:rPr>
-                <w:sz w:val="32"/>
-                <w:szCs w:val="32"/>
-              </w:rPr>
-              <w:t>0</w:t>
-            </w:r>
-          </w:p>
-        </w:tc>
-        <w:tc>
-          <w:tcPr>
-            <w:tcW w:w="1249" w:type="dxa"/>
-          </w:tcPr>
-          <w:p>
-            <w:pPr>
-              <w:jc w:val="center"/>
-              <w:rPr>
-                <w:sz w:val="32"/>
-                <w:szCs w:val="32"/>
-              </w:rPr>
-            </w:pPr>
-            <w:r>
-              <w:rPr>
-                <w:sz w:val="32"/>
-                <w:szCs w:val="32"/>
-              </w:rPr>
-              <w:t>0</w:t>
-            </w:r>
-          </w:p>
-        </w:tc>
-        <w:tc>
-          <w:tcPr>
-            <w:tcW w:w="1249" w:type="dxa"/>
-          </w:tcPr>
-          <w:p>
-            <w:pPr>
-              <w:jc w:val="center"/>
-              <w:rPr>
-                <w:sz w:val="32"/>
-                <w:szCs w:val="32"/>
-              </w:rPr>
-            </w:pPr>
-            <w:r>
-              <w:rPr>
-                <w:sz w:val="32"/>
-                <w:szCs w:val="32"/>
-              </w:rPr>
-              <w:t>1</w:t>
-            </w:r>
-          </w:p>
-        </w:tc>
-        <w:tc>
-          <w:tcPr>
-            <w:tcW w:w="1241" w:type="dxa"/>
-          </w:tcPr>
-          <w:p>
-            <w:pPr>
-              <w:jc w:val="center"/>
-              <w:rPr>
-                <w:sz w:val="32"/>
-                <w:szCs w:val="32"/>
-              </w:rPr>
-            </w:pPr>
-            <w:r>
-              <w:rPr>
-                <w:sz w:val="32"/>
-                <w:szCs w:val="32"/>
-              </w:rPr>
-              <w:t>12</w:t>
-            </w:r>
-          </w:p>
-        </w:tc>
-      </w:tr>
-      <w:tr>
-        <w:trPr>
-          <w:trHeight w:val="428"/>
-        </w:trPr>
-        <w:tc>
-          <w:tcPr>
-            <w:tcW w:w="1660" w:type="dxa"/>
-          </w:tcPr>
-          <w:p>
-            <w:pPr>
-              <w:jc w:val="center"/>
-              <w:rPr>
-                <w:sz w:val="32"/>
-                <w:szCs w:val="32"/>
-              </w:rPr>
-            </w:pPr>
-            <w:r>
-              <w:rPr>
-                <w:sz w:val="32"/>
-                <w:szCs w:val="32"/>
-              </w:rPr>
-              <w:lastRenderedPageBreak/>
-              <w:t>D2Sel2Sel3</w:t>
-            </w:r>
-          </w:p>
-        </w:tc>
-        <w:tc>
-          <w:tcPr>
-            <w:tcW w:w="1232" w:type="dxa"/>
-          </w:tcPr>
-          <w:p>
-            <w:pPr>
-              <w:jc w:val="center"/>
-              <w:rPr>
-                <w:sz w:val="32"/>
-                <w:szCs w:val="32"/>
-              </w:rPr>
-            </w:pPr>
-            <w:r>
-              <w:rPr>
-                <w:sz w:val="32"/>
-                <w:szCs w:val="32"/>
-              </w:rPr>
-              <w:t>0</w:t>
-            </w:r>
-          </w:p>
-        </w:tc>
-        <w:tc>
-          <w:tcPr>
-            <w:tcW w:w="1229" w:type="dxa"/>
-          </w:tcPr>
-          <w:p>
-            <w:pPr>
-              <w:jc w:val="center"/>
-              <w:rPr>
-                <w:sz w:val="32"/>
-                <w:szCs w:val="32"/>
-              </w:rPr>
-            </w:pPr>
-            <w:r>
-              <w:rPr>
-                <w:sz w:val="32"/>
-                <w:szCs w:val="32"/>
-              </w:rPr>
-              <w:t>0</w:t>
-            </w:r>
-          </w:p>
-        </w:tc>
-        <w:tc>
-          <w:tcPr>
-            <w:tcW w:w="1229" w:type="dxa"/>
-          </w:tcPr>
-          <w:p>
-            <w:pPr>
-              <w:jc w:val="center"/>
-              <w:rPr>
-                <w:sz w:val="32"/>
-                <w:szCs w:val="32"/>
-              </w:rPr>
-            </w:pPr>
-            <w:r>
-              <w:rPr>
-                <w:sz w:val="32"/>
-                <w:szCs w:val="32"/>
-              </w:rPr>
-              <w:t>0to1</w:t>
-            </w:r>
-          </w:p>
-        </w:tc>
-        <w:tc>
-          <w:tcPr>
-            <w:tcW w:w="1229" w:type="dxa"/>
-          </w:tcPr>
-          <w:p>
-            <w:pPr>
-              <w:jc w:val="center"/>
-              <w:rPr>
-                <w:sz w:val="32"/>
-                <w:szCs w:val="32"/>
-              </w:rPr>
-            </w:pPr>
-            <w:r>
-              <w:rPr>
-                <w:sz w:val="32"/>
-                <w:szCs w:val="32"/>
-              </w:rPr>
-              <w:t>0</w:t>
-            </w:r>
-          </w:p>
-        </w:tc>
-        <w:tc>
-          <w:tcPr>
-            <w:tcW w:w="1249" w:type="dxa"/>
-          </w:tcPr>
-          <w:p>
-            <w:pPr>
-              <w:jc w:val="center"/>
-              <w:rPr>
-                <w:sz w:val="32"/>
-                <w:szCs w:val="32"/>
-              </w:rPr>
-            </w:pPr>
-            <w:r>
-              <w:rPr>
-                <w:sz w:val="32"/>
-                <w:szCs w:val="32"/>
-              </w:rPr>
-              <w:t>1</w:t>
-            </w:r>
-          </w:p>
-        </w:tc>
-        <w:tc>
-          <w:tcPr>
-            <w:tcW w:w="1249" w:type="dxa"/>
-          </w:tcPr>
-          <w:p>
-            <w:pPr>
-              <w:jc w:val="center"/>
-              <w:rPr>
-                <w:sz w:val="32"/>
-                <w:szCs w:val="32"/>
-              </w:rPr>
-            </w:pPr>
-            <w:r>
-              <w:rPr>
-                <w:sz w:val="32"/>
-                <w:szCs w:val="32"/>
-              </w:rPr>
-              <w:t>0</w:t>
-            </w:r>
-          </w:p>
-        </w:tc>
-        <w:tc>
-          <w:tcPr>
-            <w:tcW w:w="1241" w:type="dxa"/>
-          </w:tcPr>
-          <w:p>
-            <w:pPr>
-              <w:jc w:val="center"/>
-              <w:rPr>
-                <w:sz w:val="32"/>
-                <w:szCs w:val="32"/>
-              </w:rPr>
-            </w:pPr>
-            <w:r>
-              <w:rPr>
-                <w:sz w:val="32"/>
-                <w:szCs w:val="32"/>
-              </w:rPr>
-              <w:t>12</w:t>
-            </w:r>
-          </w:p>
-        </w:tc>
-      </w:tr>
-      <w:tr>
-        <w:trPr>
-          <w:trHeight w:val="428"/>
-        </w:trPr>
-        <w:tc>
-          <w:tcPr>
-            <w:tcW w:w="1660" w:type="dxa"/>
-          </w:tcPr>
-          <w:p>
-            <w:pPr>
-              <w:jc w:val="center"/>
-              <w:rPr>
-                <w:sz w:val="32"/>
-                <w:szCs w:val="32"/>
-              </w:rPr>
-            </w:pPr>
-            <w:r>
-              <w:rPr>
-                <w:sz w:val="32"/>
-                <w:szCs w:val="32"/>
-              </w:rPr>
-              <w:t>D2Sel2Sel3</w:t>
-            </w:r>
-          </w:p>
-        </w:tc>
-        <w:tc>
-          <w:tcPr>
-            <w:tcW w:w="1232" w:type="dxa"/>
-          </w:tcPr>
-          <w:p>
-            <w:pPr>
-              <w:jc w:val="center"/>
-              <w:rPr>
-                <w:sz w:val="32"/>
-                <w:szCs w:val="32"/>
-              </w:rPr>
-            </w:pPr>
-            <w:r>
-              <w:rPr>
-                <w:sz w:val="32"/>
-                <w:szCs w:val="32"/>
-              </w:rPr>
-              <w:t>0</w:t>
-            </w:r>
-          </w:p>
-        </w:tc>
-        <w:tc>
-          <w:tcPr>
-            <w:tcW w:w="1229" w:type="dxa"/>
-          </w:tcPr>
-          <w:p>
-            <w:pPr>
-              <w:jc w:val="center"/>
-              <w:rPr>
-                <w:sz w:val="32"/>
-                <w:szCs w:val="32"/>
-              </w:rPr>
-            </w:pPr>
-            <w:r>
-              <w:rPr>
-                <w:sz w:val="32"/>
-                <w:szCs w:val="32"/>
-              </w:rPr>
-              <w:t>0</w:t>
-            </w:r>
-          </w:p>
-        </w:tc>
-        <w:tc>
-          <w:tcPr>
-            <w:tcW w:w="1229" w:type="dxa"/>
-          </w:tcPr>
-          <w:p>
-            <w:pPr>
-              <w:jc w:val="center"/>
-              <w:rPr>
-                <w:sz w:val="32"/>
-                <w:szCs w:val="32"/>
-              </w:rPr>
-            </w:pPr>
-            <w:r>
-              <w:rPr>
-                <w:sz w:val="32"/>
-                <w:szCs w:val="32"/>
-              </w:rPr>
-              <w:t>1to0</w:t>
-            </w:r>
-          </w:p>
-        </w:tc>
-        <w:tc>
-          <w:tcPr>
-            <w:tcW w:w="1229" w:type="dxa"/>
-          </w:tcPr>
-          <w:p>
-            <w:pPr>
-              <w:jc w:val="center"/>
-              <w:rPr>
-                <w:sz w:val="32"/>
-                <w:szCs w:val="32"/>
-              </w:rPr>
-            </w:pPr>
-            <w:r>
-              <w:rPr>
-                <w:sz w:val="32"/>
-                <w:szCs w:val="32"/>
-              </w:rPr>
-              <w:t>0</w:t>
-            </w:r>
-          </w:p>
-        </w:tc>
-        <w:tc>
-          <w:tcPr>
-            <w:tcW w:w="1249" w:type="dxa"/>
-          </w:tcPr>
-          <w:p>
-            <w:pPr>
-              <w:jc w:val="center"/>
-              <w:rPr>
-                <w:sz w:val="32"/>
-                <w:szCs w:val="32"/>
-              </w:rPr>
-            </w:pPr>
-            <w:r>
-              <w:rPr>
-                <w:sz w:val="32"/>
-                <w:szCs w:val="32"/>
-              </w:rPr>
-              <w:t>1</w:t>
-            </w:r>
-          </w:p>
-        </w:tc>
-        <w:tc>
-          <w:tcPr>
-            <w:tcW w:w="1249" w:type="dxa"/>
-          </w:tcPr>
-          <w:p>
-            <w:pPr>
-              <w:jc w:val="center"/>
-              <w:rPr>
-                <w:sz w:val="32"/>
-                <w:szCs w:val="32"/>
-              </w:rPr>
-            </w:pPr>
-            <w:r>
-              <w:rPr>
-                <w:sz w:val="32"/>
-                <w:szCs w:val="32"/>
-              </w:rPr>
-              <w:t>0</w:t>
-            </w:r>
-          </w:p>
-        </w:tc>
-        <w:tc>
-          <w:tcPr>
-            <w:tcW w:w="1241" w:type="dxa"/>
-          </w:tcPr>
-          <w:p>
-            <w:pPr>
-              <w:jc w:val="center"/>
-              <w:rPr>
-                <w:sz w:val="32"/>
-                <w:szCs w:val="32"/>
-              </w:rPr>
-            </w:pPr>
-            <w:r>
-              <w:rPr>
-                <w:sz w:val="32"/>
-                <w:szCs w:val="32"/>
-              </w:rPr>
-              <w:t>12</w:t>
-            </w:r>
-          </w:p>
-        </w:tc>
-      </w:tr>
-      <w:tr>
-        <w:trPr>
-          <w:trHeight w:val="428"/>
-        </w:trPr>
-        <w:tc>
-          <w:tcPr>
-            <w:tcW w:w="1660" w:type="dxa"/>
-          </w:tcPr>
-          <w:p>
-            <w:pPr>
-              <w:jc w:val="center"/>
-              <w:rPr>
-                <w:sz w:val="32"/>
-                <w:szCs w:val="32"/>
-              </w:rPr>
-            </w:pPr>
-            <w:r>
-              <w:rPr>
-                <w:sz w:val="32"/>
-                <w:szCs w:val="32"/>
-              </w:rPr>
-              <w:t>D3Sel2Sel3</w:t>
-            </w:r>
-          </w:p>
-        </w:tc>
-        <w:tc>
-          <w:tcPr>
-            <w:tcW w:w="1232" w:type="dxa"/>
-          </w:tcPr>
-          <w:p>
-            <w:pPr>
-              <w:jc w:val="center"/>
-              <w:rPr>
-                <w:sz w:val="32"/>
-                <w:szCs w:val="32"/>
-              </w:rPr>
-            </w:pPr>
-            <w:r>
-              <w:rPr>
-                <w:sz w:val="32"/>
-                <w:szCs w:val="32"/>
-              </w:rPr>
-              <w:t>0</w:t>
-            </w:r>
-          </w:p>
-        </w:tc>
-        <w:tc>
-          <w:tcPr>
-            <w:tcW w:w="1229" w:type="dxa"/>
-          </w:tcPr>
-          <w:p>
-            <w:pPr>
-              <w:jc w:val="center"/>
-              <w:rPr>
-                <w:sz w:val="32"/>
-                <w:szCs w:val="32"/>
-              </w:rPr>
-            </w:pPr>
-            <w:r>
-              <w:rPr>
-                <w:sz w:val="32"/>
-                <w:szCs w:val="32"/>
-              </w:rPr>
-              <w:t>0</w:t>
-            </w:r>
-          </w:p>
-        </w:tc>
-        <w:tc>
-          <w:tcPr>
-            <w:tcW w:w="1229" w:type="dxa"/>
-          </w:tcPr>
-          <w:p>
-            <w:pPr>
-              <w:jc w:val="center"/>
-              <w:rPr>
-                <w:sz w:val="32"/>
-                <w:szCs w:val="32"/>
-              </w:rPr>
-            </w:pPr>
-            <w:r>
-              <w:rPr>
-                <w:sz w:val="32"/>
-                <w:szCs w:val="32"/>
-              </w:rPr>
-              <w:t>0</w:t>
-            </w:r>
-          </w:p>
-        </w:tc>
-        <w:tc>
-          <w:tcPr>
-            <w:tcW w:w="1229" w:type="dxa"/>
-          </w:tcPr>
-          <w:p>
-            <w:pPr>
-              <w:jc w:val="center"/>
-              <w:rPr>
-                <w:sz w:val="32"/>
-                <w:szCs w:val="32"/>
-              </w:rPr>
-            </w:pPr>
-            <w:r>
-              <w:rPr>
-                <w:sz w:val="32"/>
-                <w:szCs w:val="32"/>
-              </w:rPr>
-              <w:t>0to1</w:t>
-            </w:r>
-          </w:p>
-        </w:tc>
-        <w:tc>
-          <w:tcPr>
-            <w:tcW w:w="1249" w:type="dxa"/>
-          </w:tcPr>
-          <w:p>
-            <w:pPr>
-              <w:jc w:val="center"/>
-              <w:rPr>
-                <w:sz w:val="32"/>
-                <w:szCs w:val="32"/>
-              </w:rPr>
-            </w:pPr>
-            <w:r>
-              <w:rPr>
-                <w:sz w:val="32"/>
-                <w:szCs w:val="32"/>
-              </w:rPr>
-              <w:t>1</w:t>
-            </w:r>
-          </w:p>
-        </w:tc>
-        <w:tc>
-          <w:tcPr>
-            <w:tcW w:w="1249" w:type="dxa"/>
-          </w:tcPr>
-          <w:p>
-            <w:pPr>
-              <w:jc w:val="center"/>
-              <w:rPr>
-                <w:sz w:val="32"/>
-                <w:szCs w:val="32"/>
-              </w:rPr>
-            </w:pPr>
-            <w:r>
-              <w:rPr>
-                <w:sz w:val="32"/>
-                <w:szCs w:val="32"/>
-              </w:rPr>
-              <w:t>1</w:t>
-            </w:r>
-          </w:p>
-        </w:tc>
-        <w:tc>
-          <w:tcPr>
-            <w:tcW w:w="1241" w:type="dxa"/>
-          </w:tcPr>
-          <w:p>
-            <w:pPr>
-              <w:jc w:val="center"/>
-              <w:rPr>
-                <w:sz w:val="32"/>
-                <w:szCs w:val="32"/>
-              </w:rPr>
-            </w:pPr>
-            <w:r>
-              <w:rPr>
-                <w:sz w:val="32"/>
-                <w:szCs w:val="32"/>
-              </w:rPr>
-              <w:t>12</w:t>
-            </w:r>
-          </w:p>
-        </w:tc>
-      </w:tr>
-      <w:tr>
-        <w:trPr>
-          <w:trHeight w:val="428"/>
-        </w:trPr>
-        <w:tc>
-          <w:tcPr>
-            <w:tcW w:w="1660" w:type="dxa"/>
-          </w:tcPr>
-          <w:p>
-            <w:pPr>
-              <w:jc w:val="center"/>
-              <w:rPr>
-                <w:sz w:val="32"/>
-                <w:szCs w:val="32"/>
-              </w:rPr>
-            </w:pPr>
-            <w:r>
-              <w:rPr>
-                <w:sz w:val="32"/>
-                <w:szCs w:val="32"/>
-              </w:rPr>
-              <w:t>D3Sel2Sel3</w:t>
-            </w:r>
-          </w:p>
-        </w:tc>
-        <w:tc>
-          <w:tcPr>
-            <w:tcW w:w="1232" w:type="dxa"/>
-          </w:tcPr>
-          <w:p>
-            <w:pPr>
-              <w:jc w:val="center"/>
-              <w:rPr>
-                <w:sz w:val="32"/>
-                <w:szCs w:val="32"/>
-              </w:rPr>
-            </w:pPr>
-            <w:r>
-              <w:rPr>
-                <w:sz w:val="32"/>
-                <w:szCs w:val="32"/>
-              </w:rPr>
-              <w:t>0</w:t>
-            </w:r>
-          </w:p>
-        </w:tc>
-        <w:tc>
-          <w:tcPr>
-            <w:tcW w:w="1229" w:type="dxa"/>
-          </w:tcPr>
-          <w:p>
-            <w:pPr>
-              <w:jc w:val="center"/>
-              <w:rPr>
-                <w:sz w:val="32"/>
-                <w:szCs w:val="32"/>
-              </w:rPr>
-            </w:pPr>
-            <w:r>
-              <w:rPr>
-                <w:sz w:val="32"/>
-                <w:szCs w:val="32"/>
-              </w:rPr>
-              <w:t>0</w:t>
-            </w:r>
-          </w:p>
-        </w:tc>
-        <w:tc>
-          <w:tcPr>
-            <w:tcW w:w="1229" w:type="dxa"/>
-          </w:tcPr>
-          <w:p>
-            <w:pPr>
-              <w:jc w:val="center"/>
-              <w:rPr>
-                <w:sz w:val="32"/>
-                <w:szCs w:val="32"/>
-              </w:rPr>
-            </w:pPr>
-            <w:r>
-              <w:rPr>
-                <w:sz w:val="32"/>
-                <w:szCs w:val="32"/>
-              </w:rPr>
-              <w:t>0</w:t>
-            </w:r>
-          </w:p>
-        </w:tc>
-        <w:tc>
-          <w:tcPr>
-            <w:tcW w:w="1229" w:type="dxa"/>
-          </w:tcPr>
-          <w:p>
-            <w:pPr>
-              <w:jc w:val="center"/>
-              <w:rPr>
-                <w:sz w:val="32"/>
-                <w:szCs w:val="32"/>
-              </w:rPr>
-            </w:pPr>
-            <w:r>
-              <w:rPr>
-                <w:sz w:val="32"/>
-                <w:szCs w:val="32"/>
-              </w:rPr>
-              <w:t>1to0</w:t>
-            </w:r>
-          </w:p>
-        </w:tc>
-        <w:tc>
-          <w:tcPr>
-            <w:tcW w:w="1249" w:type="dxa"/>
-          </w:tcPr>
-          <w:p>
-            <w:pPr>
-              <w:jc w:val="center"/>
-              <w:rPr>
-                <w:sz w:val="32"/>
-                <w:szCs w:val="32"/>
-              </w:rPr>
-            </w:pPr>
-            <w:r>
-              <w:rPr>
-                <w:sz w:val="32"/>
-                <w:szCs w:val="32"/>
-              </w:rPr>
-              <w:t>1</w:t>
-            </w:r>
-          </w:p>
-        </w:tc>
-        <w:tc>
-          <w:tcPr>
-            <w:tcW w:w="1249" w:type="dxa"/>
-          </w:tcPr>
-          <w:p>
-            <w:pPr>
-              <w:jc w:val="center"/>
-              <w:rPr>
-                <w:sz w:val="32"/>
-                <w:szCs w:val="32"/>
-              </w:rPr>
-            </w:pPr>
-            <w:r>
-              <w:rPr>
-                <w:sz w:val="32"/>
-                <w:szCs w:val="32"/>
-              </w:rPr>
-              <w:t>1</w:t>
-            </w:r>
-          </w:p>
-        </w:tc>
-        <w:tc>
-          <w:tcPr>
-            <w:tcW w:w="1241" w:type="dxa"/>
-          </w:tcPr>
-          <w:p>
-            <w:pPr>
-              <w:jc w:val="center"/>
-              <w:rPr>
-                <w:sz w:val="32"/>
-                <w:szCs w:val="32"/>
-              </w:rPr>
-            </w:pPr>
-            <w:r>
-              <w:rPr>
-                <w:sz w:val="32"/>
-                <w:szCs w:val="32"/>
-              </w:rPr>
-              <w:t>12</w:t>
-            </w:r>
-          </w:p>
-        </w:tc>
-      </w:tr>
     </w:tbl>
     <w:p>
       <w:pPr>
@@ -5174,7 +3406,24 @@
         <w:rPr>
           <w:sz w:val="32"/>
           <w:szCs w:val="32"/>
-          <w:rtl/>
+        </w:rPr>
+      </w:pPr>
+    </w:p>
+    <w:p>
+      <w:pPr>
+        <w:bidi/>
+        <w:rPr>
+          <w:sz w:val="32"/>
+          <w:szCs w:val="32"/>
+        </w:rPr>
+      </w:pPr>
+    </w:p>
+    <w:p>
+      <w:pPr>
+        <w:bidi/>
+        <w:rPr>
+          <w:sz w:val="32"/>
+          <w:szCs w:val="32"/>
         </w:rPr>
       </w:pPr>
     </w:p>
@@ -5220,6 +3469,7 @@
           <w:szCs w:val="32"/>
           <w:rtl/>
         </w:rPr>
+        <w:lastRenderedPageBreak/>
         <w:t>מימוש:</w:t>
       </w:r>
     </w:p>
@@ -5399,6 +3649,42 @@
     <w:p>
       <w:pPr>
         <w:bidi/>
+        <w:rPr>
+          <w:sz w:val="32"/>
+          <w:szCs w:val="32"/>
+        </w:rPr>
+      </w:pPr>
+    </w:p>
+    <w:p>
+      <w:pPr>
+        <w:bidi/>
+        <w:rPr>
+          <w:sz w:val="32"/>
+          <w:szCs w:val="32"/>
+        </w:rPr>
+      </w:pPr>
+    </w:p>
+    <w:p>
+      <w:pPr>
+        <w:bidi/>
+        <w:rPr>
+          <w:sz w:val="32"/>
+          <w:szCs w:val="32"/>
+        </w:rPr>
+      </w:pPr>
+    </w:p>
+    <w:p>
+      <w:pPr>
+        <w:bidi/>
+        <w:rPr>
+          <w:sz w:val="32"/>
+          <w:szCs w:val="32"/>
+        </w:rPr>
+      </w:pPr>
+    </w:p>
+    <w:p>
+      <w:pPr>
+        <w:bidi/>
         <w:jc w:val="center"/>
         <w:rPr>
           <w:b/>
@@ -5536,7 +3822,6 @@
                 <w:rtl/>
               </w:rPr>
             </w:pPr>
-            <w:proofErr w:type="spellStart"/>
             <w:r>
               <w:rPr>
                 <w:sz w:val="32"/>
@@ -5551,7 +3836,6 @@
               </w:rPr>
               <w:t>in</w:t>
             </w:r>
-            <w:proofErr w:type="spellEnd"/>
           </w:p>
         </w:tc>
         <w:tc>
@@ -5567,7 +3851,6 @@
                 <w:rtl/>
               </w:rPr>
             </w:pPr>
-            <w:proofErr w:type="spellStart"/>
             <w:r>
               <w:rPr>
                 <w:sz w:val="32"/>
@@ -5575,7 +3858,6 @@
               </w:rPr>
               <w:t>a_ns</w:t>
             </w:r>
-            <w:proofErr w:type="spellEnd"/>
           </w:p>
         </w:tc>
         <w:tc>
@@ -5612,7 +3894,6 @@
                 <w:rtl/>
               </w:rPr>
             </w:pPr>
-            <w:proofErr w:type="spellStart"/>
             <w:r>
               <w:rPr>
                 <w:sz w:val="32"/>
@@ -5620,7 +3901,6 @@
               </w:rPr>
               <w:t>Tpd</w:t>
             </w:r>
-            <w:proofErr w:type="spellEnd"/>
           </w:p>
         </w:tc>
       </w:tr>
@@ -5745,7 +4025,6 @@
                 <w:szCs w:val="20"/>
               </w:rPr>
             </w:pPr>
-            <w:proofErr w:type="spellStart"/>
             <w:r>
               <w:rPr>
                 <w:sz w:val="32"/>
@@ -5760,7 +4039,6 @@
               </w:rPr>
               <w:t>out</w:t>
             </w:r>
-            <w:proofErr w:type="spellEnd"/>
           </w:p>
         </w:tc>
         <w:tc>
@@ -6058,7 +4336,6 @@
                 <w:szCs w:val="20"/>
               </w:rPr>
             </w:pPr>
-            <w:proofErr w:type="spellStart"/>
             <w:r>
               <w:rPr>
                 <w:sz w:val="32"/>
@@ -6073,7 +4350,6 @@
               </w:rPr>
               <w:t>out</w:t>
             </w:r>
-            <w:proofErr w:type="spellEnd"/>
           </w:p>
         </w:tc>
         <w:tc>
@@ -6371,7 +4647,6 @@
                 <w:szCs w:val="32"/>
               </w:rPr>
             </w:pPr>
-            <w:proofErr w:type="spellStart"/>
             <w:r>
               <w:rPr>
                 <w:sz w:val="32"/>
@@ -6386,7 +4661,6 @@
               </w:rPr>
               <w:t>out</w:t>
             </w:r>
-            <w:proofErr w:type="spellEnd"/>
           </w:p>
         </w:tc>
         <w:tc>
@@ -6427,21 +4701,12 @@
                 <w:szCs w:val="32"/>
               </w:rPr>
             </w:pPr>
-            <w:proofErr w:type="spellStart"/>
-            <w:r>
-              <w:rPr>
-                <w:sz w:val="32"/>
-                <w:szCs w:val="32"/>
-              </w:rPr>
-              <w:t>a_ns</w:t>
-            </w:r>
-            <w:proofErr w:type="spellEnd"/>
-            <w:r>
-              <w:rPr>
-                <w:sz w:val="32"/>
-                <w:szCs w:val="32"/>
-              </w:rPr>
-              <w:t>-----</w:t>
+            <w:r>
+              <w:rPr>
+                <w:sz w:val="32"/>
+                <w:szCs w:val="32"/>
+              </w:rPr>
+              <w:t>a_ns-----</w:t>
             </w:r>
           </w:p>
         </w:tc>
@@ -6707,7 +4972,6 @@
                 <w:szCs w:val="20"/>
               </w:rPr>
             </w:pPr>
-            <w:proofErr w:type="spellStart"/>
             <w:r>
               <w:rPr>
                 <w:sz w:val="32"/>
@@ -6722,7 +4986,6 @@
               </w:rPr>
               <w:t>out</w:t>
             </w:r>
-            <w:proofErr w:type="spellEnd"/>
           </w:p>
         </w:tc>
         <w:tc>
@@ -7286,7 +5549,6 @@
                 <w:rtl/>
               </w:rPr>
             </w:pPr>
-            <w:proofErr w:type="spellStart"/>
             <w:r>
               <w:rPr>
                 <w:sz w:val="32"/>
@@ -7301,7 +5563,6 @@
               </w:rPr>
               <w:t>in</w:t>
             </w:r>
-            <w:proofErr w:type="spellEnd"/>
           </w:p>
         </w:tc>
         <w:tc>
@@ -7386,7 +5647,6 @@
                 <w:rtl/>
               </w:rPr>
             </w:pPr>
-            <w:proofErr w:type="spellStart"/>
             <w:r>
               <w:rPr>
                 <w:sz w:val="32"/>
@@ -7394,7 +5654,6 @@
               </w:rPr>
               <w:t>Tpd</w:t>
             </w:r>
-            <w:proofErr w:type="spellEnd"/>
           </w:p>
         </w:tc>
       </w:tr>
@@ -7418,17 +5677,8 @@
                 <w:sz w:val="32"/>
                 <w:szCs w:val="32"/>
               </w:rPr>
-              <w:t>Op[1]</w:t>
-            </w:r>
-            <w:proofErr w:type="spellStart"/>
-            <w:r>
-              <w:rPr>
-                <w:sz w:val="32"/>
-                <w:szCs w:val="32"/>
-              </w:rPr>
-              <w:t>Sel</w:t>
-            </w:r>
-            <w:proofErr w:type="spellEnd"/>
+              <w:t>Op[1]Sel</w:t>
+            </w:r>
           </w:p>
         </w:tc>
         <w:tc>
@@ -7746,7 +5996,6 @@
                 <w:rtl/>
               </w:rPr>
             </w:pPr>
-            <w:proofErr w:type="spellStart"/>
             <w:r>
               <w:rPr>
                 <w:sz w:val="32"/>
@@ -7761,7 +6010,6 @@
               </w:rPr>
               <w:t>out</w:t>
             </w:r>
-            <w:proofErr w:type="spellEnd"/>
           </w:p>
         </w:tc>
         <w:tc>
@@ -7803,7 +6051,6 @@
                 <w:rtl/>
               </w:rPr>
             </w:pPr>
-            <w:proofErr w:type="spellStart"/>
             <w:r>
               <w:rPr>
                 <w:sz w:val="32"/>
@@ -7811,7 +6058,6 @@
               </w:rPr>
               <w:t>aFAS</w:t>
             </w:r>
-            <w:proofErr w:type="spellEnd"/>
           </w:p>
         </w:tc>
         <w:tc>
@@ -7943,7 +6189,6 @@
                 <w:rtl/>
               </w:rPr>
             </w:pPr>
-            <w:proofErr w:type="spellStart"/>
             <w:r>
               <w:rPr>
                 <w:sz w:val="32"/>
@@ -7958,7 +6203,6 @@
               </w:rPr>
               <w:t>out</w:t>
             </w:r>
-            <w:proofErr w:type="spellEnd"/>
           </w:p>
         </w:tc>
         <w:tc>
@@ -8186,7 +6430,6 @@
                 <w:rtl/>
               </w:rPr>
             </w:pPr>
-            <w:proofErr w:type="spellStart"/>
             <w:r>
               <w:rPr>
                 <w:sz w:val="32"/>
@@ -8194,7 +6437,6 @@
               </w:rPr>
               <w:t>bFAS</w:t>
             </w:r>
-            <w:proofErr w:type="spellEnd"/>
           </w:p>
         </w:tc>
         <w:tc>
@@ -8326,7 +6568,6 @@
                 <w:rtl/>
               </w:rPr>
             </w:pPr>
-            <w:proofErr w:type="spellStart"/>
             <w:r>
               <w:rPr>
                 <w:sz w:val="32"/>
@@ -8341,7 +6582,6 @@
               </w:rPr>
               <w:t>out</w:t>
             </w:r>
-            <w:proofErr w:type="spellEnd"/>
           </w:p>
         </w:tc>
         <w:tc>
@@ -8569,7 +6809,6 @@
                 <w:rtl/>
               </w:rPr>
             </w:pPr>
-            <w:proofErr w:type="spellStart"/>
             <w:r>
               <w:rPr>
                 <w:sz w:val="32"/>
@@ -8591,7 +6830,6 @@
               </w:rPr>
               <w:t>FAS</w:t>
             </w:r>
-            <w:proofErr w:type="spellEnd"/>
           </w:p>
         </w:tc>
         <w:tc>
@@ -8723,7 +6961,6 @@
                 <w:rtl/>
               </w:rPr>
             </w:pPr>
-            <w:proofErr w:type="spellStart"/>
             <w:r>
               <w:rPr>
                 <w:sz w:val="32"/>
@@ -8738,7 +6975,6 @@
               </w:rPr>
               <w:t>out</w:t>
             </w:r>
-            <w:proofErr w:type="spellEnd"/>
           </w:p>
         </w:tc>
         <w:tc>
@@ -8779,7 +7015,6 @@
                 <w:szCs w:val="32"/>
               </w:rPr>
             </w:pPr>
-            <w:proofErr w:type="spellStart"/>
             <w:r>
               <w:rPr>
                 <w:sz w:val="32"/>
@@ -8801,7 +7036,6 @@
               </w:rPr>
               <w:t>FASSel</w:t>
             </w:r>
-            <w:proofErr w:type="spellEnd"/>
           </w:p>
         </w:tc>
         <w:tc>
@@ -9105,7 +7339,6 @@
                 <w:szCs w:val="20"/>
               </w:rPr>
             </w:pPr>
-            <w:proofErr w:type="spellStart"/>
             <w:r>
               <w:rPr>
                 <w:sz w:val="32"/>
@@ -9120,7 +7353,6 @@
               </w:rPr>
               <w:t>out</w:t>
             </w:r>
-            <w:proofErr w:type="spellEnd"/>
           </w:p>
         </w:tc>
         <w:tc>
@@ -9807,7 +8039,6 @@
                 <w:rtl/>
               </w:rPr>
             </w:pPr>
-            <w:proofErr w:type="spellStart"/>
             <w:r>
               <w:rPr>
                 <w:sz w:val="32"/>
@@ -9822,7 +8053,6 @@
               </w:rPr>
               <w:t>in</w:t>
             </w:r>
-            <w:proofErr w:type="spellEnd"/>
           </w:p>
         </w:tc>
         <w:tc>
@@ -9904,7 +8134,6 @@
                 <w:rtl/>
               </w:rPr>
             </w:pPr>
-            <w:proofErr w:type="spellStart"/>
             <w:r>
               <w:rPr>
                 <w:sz w:val="32"/>
@@ -9912,7 +8141,6 @@
               </w:rPr>
               <w:t>Tpd</w:t>
             </w:r>
-            <w:proofErr w:type="spellEnd"/>
           </w:p>
         </w:tc>
       </w:tr>
@@ -10107,45 +8335,12 @@
           <w:szCs w:val="32"/>
         </w:rPr>
       </w:pPr>
-      <w:proofErr w:type="spellStart"/>
-      <w:r>
-        <w:rPr>
-          <w:sz w:val="32"/>
-          <w:szCs w:val="32"/>
-        </w:rPr>
-        <w:t>Tpd</w:t>
-      </w:r>
-      <w:proofErr w:type="spellEnd"/>
-      <w:r>
-        <w:rPr>
-          <w:sz w:val="32"/>
-          <w:szCs w:val="32"/>
-        </w:rPr>
-        <w:t xml:space="preserve"> = </w:t>
-      </w:r>
-      <w:proofErr w:type="spellStart"/>
-      <w:r>
-        <w:rPr>
-          <w:sz w:val="32"/>
-          <w:szCs w:val="32"/>
-        </w:rPr>
-        <w:t>Tpd_op</w:t>
-      </w:r>
-      <w:proofErr w:type="spellEnd"/>
-      <w:r>
-        <w:rPr>
-          <w:sz w:val="32"/>
-          <w:szCs w:val="32"/>
-        </w:rPr>
-        <w:t>[0]_</w:t>
-      </w:r>
-      <w:proofErr w:type="spellStart"/>
-      <w:r>
-        <w:rPr>
-          <w:sz w:val="32"/>
-          <w:szCs w:val="32"/>
-        </w:rPr>
-        <w:t>C</w:t>
+      <w:r>
+        <w:rPr>
+          <w:sz w:val="32"/>
+          <w:szCs w:val="32"/>
+        </w:rPr>
+        <w:t>Tpd = Tpd_op[0]_C</w:t>
       </w:r>
       <w:r>
         <w:rPr>
@@ -10154,21 +8349,12 @@
         </w:rPr>
         <w:t>out</w:t>
       </w:r>
-      <w:proofErr w:type="spellEnd"/>
-      <w:r>
-        <w:rPr>
-          <w:sz w:val="32"/>
-          <w:szCs w:val="32"/>
-        </w:rPr>
-        <w:t xml:space="preserve"> + </w:t>
-      </w:r>
-      <w:proofErr w:type="spellStart"/>
-      <w:r>
-        <w:rPr>
-          <w:sz w:val="32"/>
-          <w:szCs w:val="32"/>
-        </w:rPr>
-        <w:t>Tpd_C</w:t>
+      <w:r>
+        <w:rPr>
+          <w:sz w:val="32"/>
+          <w:szCs w:val="32"/>
+        </w:rPr>
+        <w:t xml:space="preserve"> + Tpd_C</w:t>
       </w:r>
       <w:r>
         <w:rPr>
@@ -10191,21 +8377,12 @@
         </w:rPr>
         <w:t>out</w:t>
       </w:r>
-      <w:proofErr w:type="spellEnd"/>
-      <w:r>
-        <w:rPr>
-          <w:sz w:val="32"/>
-          <w:szCs w:val="32"/>
-        </w:rPr>
-        <w:t>*62 + Max(</w:t>
-      </w:r>
-      <w:proofErr w:type="spellStart"/>
-      <w:r>
-        <w:rPr>
-          <w:sz w:val="32"/>
-          <w:szCs w:val="32"/>
-        </w:rPr>
-        <w:t>Tpd_C</w:t>
+      <w:r>
+        <w:rPr>
+          <w:sz w:val="32"/>
+          <w:szCs w:val="32"/>
+        </w:rPr>
+        <w:t>*62 + Max(Tpd_C</w:t>
       </w:r>
       <w:r>
         <w:rPr>
@@ -10221,7 +8398,6 @@
         </w:rPr>
         <w:t>S</w:t>
       </w:r>
-      <w:proofErr w:type="spellEnd"/>
       <w:r>
         <w:rPr>
           <w:sz w:val="20"/>
@@ -10234,15 +8410,7 @@
           <w:sz w:val="32"/>
           <w:szCs w:val="32"/>
         </w:rPr>
-        <w:t xml:space="preserve">, </w:t>
-      </w:r>
-      <w:proofErr w:type="spellStart"/>
-      <w:r>
-        <w:rPr>
-          <w:sz w:val="32"/>
-          <w:szCs w:val="32"/>
-        </w:rPr>
-        <w:t>Tpd_C</w:t>
+        <w:t>, Tpd_C</w:t>
       </w:r>
       <w:r>
         <w:rPr>
@@ -10265,7 +8433,6 @@
         </w:rPr>
         <w:t>out</w:t>
       </w:r>
-      <w:proofErr w:type="spellEnd"/>
       <w:r>
         <w:rPr>
           <w:sz w:val="32"/>
@@ -10854,7 +9021,6 @@
                 <w:rtl/>
               </w:rPr>
             </w:pPr>
-            <w:proofErr w:type="spellStart"/>
             <w:r>
               <w:rPr>
                 <w:sz w:val="32"/>
@@ -10862,7 +9028,6 @@
               </w:rPr>
               <w:t>Tpd</w:t>
             </w:r>
-            <w:proofErr w:type="spellEnd"/>
           </w:p>
         </w:tc>
       </w:tr>
@@ -11427,21 +9592,12 @@
         </w:rPr>
         <w:t xml:space="preserve">כניסה </w:t>
       </w:r>
-      <w:proofErr w:type="spellStart"/>
-      <w:r>
-        <w:rPr>
-          <w:sz w:val="32"/>
-          <w:szCs w:val="32"/>
-        </w:rPr>
-        <w:t>sel</w:t>
-      </w:r>
-      <w:proofErr w:type="spellEnd"/>
-      <w:r>
-        <w:rPr>
-          <w:sz w:val="32"/>
-          <w:szCs w:val="32"/>
-        </w:rPr>
-        <w:t>[1]</w:t>
+      <w:r>
+        <w:rPr>
+          <w:sz w:val="32"/>
+          <w:szCs w:val="32"/>
+        </w:rPr>
+        <w:t>sel[1]</w:t>
       </w:r>
       <w:r>
         <w:rPr>
@@ -11544,21 +9700,12 @@
         </w:rPr>
         <w:t xml:space="preserve"> שינוי הקלט השני של הכניסה </w:t>
       </w:r>
-      <w:proofErr w:type="spellStart"/>
-      <w:r>
-        <w:rPr>
-          <w:sz w:val="32"/>
-          <w:szCs w:val="32"/>
-        </w:rPr>
-        <w:t>sel</w:t>
-      </w:r>
-      <w:proofErr w:type="spellEnd"/>
-      <w:r>
-        <w:rPr>
-          <w:sz w:val="32"/>
-          <w:szCs w:val="32"/>
-        </w:rPr>
-        <w:t>[1]</w:t>
+      <w:r>
+        <w:rPr>
+          <w:sz w:val="32"/>
+          <w:szCs w:val="32"/>
+        </w:rPr>
+        <w:t>sel[1]</w:t>
       </w:r>
       <w:r>
         <w:rPr>
@@ -11921,7 +10068,6 @@
                 <w:rtl/>
               </w:rPr>
             </w:pPr>
-            <w:proofErr w:type="spellStart"/>
             <w:r>
               <w:rPr>
                 <w:sz w:val="32"/>
@@ -11936,7 +10082,6 @@
               </w:rPr>
               <w:t>in</w:t>
             </w:r>
-            <w:proofErr w:type="spellEnd"/>
           </w:p>
         </w:tc>
         <w:tc>
@@ -11952,7 +10097,6 @@
                 <w:rtl/>
               </w:rPr>
             </w:pPr>
-            <w:proofErr w:type="spellStart"/>
             <w:r>
               <w:rPr>
                 <w:sz w:val="32"/>
@@ -11960,7 +10104,6 @@
               </w:rPr>
               <w:t>a_ns</w:t>
             </w:r>
-            <w:proofErr w:type="spellEnd"/>
           </w:p>
         </w:tc>
         <w:tc>
@@ -11997,7 +10140,6 @@
                 <w:rtl/>
               </w:rPr>
             </w:pPr>
-            <w:proofErr w:type="spellStart"/>
             <w:r>
               <w:rPr>
                 <w:sz w:val="32"/>
@@ -12005,7 +10147,6 @@
               </w:rPr>
               <w:t>Tpd</w:t>
             </w:r>
-            <w:proofErr w:type="spellEnd"/>
           </w:p>
         </w:tc>
       </w:tr>
@@ -12130,7 +10271,6 @@
                 <w:szCs w:val="20"/>
               </w:rPr>
             </w:pPr>
-            <w:proofErr w:type="spellStart"/>
             <w:r>
               <w:rPr>
                 <w:sz w:val="32"/>
@@ -12145,7 +10285,6 @@
               </w:rPr>
               <w:t>out</w:t>
             </w:r>
-            <w:proofErr w:type="spellEnd"/>
           </w:p>
         </w:tc>
         <w:tc>
@@ -12563,7 +10702,6 @@
         </w:rPr>
         <w:t xml:space="preserve"> היציאה </w:t>
       </w:r>
-      <w:proofErr w:type="spellStart"/>
       <w:r>
         <w:rPr>
           <w:sz w:val="32"/>
@@ -12571,7 +10709,6 @@
         </w:rPr>
         <w:t>cout</w:t>
       </w:r>
-      <w:proofErr w:type="spellEnd"/>
       <w:r>
         <w:rPr>
           <w:rFonts w:hint="cs"/>
@@ -12792,7 +10929,6 @@
         </w:rPr>
         <w:t xml:space="preserve"> היציאה </w:t>
       </w:r>
-      <w:proofErr w:type="spellStart"/>
       <w:r>
         <w:rPr>
           <w:sz w:val="32"/>
@@ -12800,7 +10936,6 @@
         </w:rPr>
         <w:t>cout</w:t>
       </w:r>
-      <w:proofErr w:type="spellEnd"/>
       <w:r>
         <w:rPr>
           <w:rFonts w:hint="cs"/>
@@ -13055,7 +11190,6 @@
                 <w:rtl/>
               </w:rPr>
             </w:pPr>
-            <w:proofErr w:type="spellStart"/>
             <w:r>
               <w:rPr>
                 <w:sz w:val="32"/>
@@ -13070,7 +11204,6 @@
               </w:rPr>
               <w:t>in</w:t>
             </w:r>
-            <w:proofErr w:type="spellEnd"/>
           </w:p>
         </w:tc>
         <w:tc>
@@ -13152,7 +11285,6 @@
                 <w:rtl/>
               </w:rPr>
             </w:pPr>
-            <w:proofErr w:type="spellStart"/>
             <w:r>
               <w:rPr>
                 <w:sz w:val="32"/>
@@ -13160,7 +11292,6 @@
               </w:rPr>
               <w:t>Tpd</w:t>
             </w:r>
-            <w:proofErr w:type="spellEnd"/>
           </w:p>
         </w:tc>
       </w:tr>
@@ -13434,7 +11565,6 @@
         </w:rPr>
         <w:t xml:space="preserve"> שימשך עד רכיב ה</w:t>
       </w:r>
-      <w:proofErr w:type="spellStart"/>
       <w:r>
         <w:rPr>
           <w:sz w:val="32"/>
@@ -13442,7 +11572,6 @@
         </w:rPr>
         <w:t>alu</w:t>
       </w:r>
-      <w:proofErr w:type="spellEnd"/>
       <w:r>
         <w:rPr>
           <w:rFonts w:hint="cs"/>
@@ -13468,7 +11597,6 @@
         </w:rPr>
         <w:t>,</w:t>
       </w:r>
-      <w:proofErr w:type="spellStart"/>
       <w:r>
         <w:rPr>
           <w:sz w:val="32"/>
@@ -13476,7 +11604,6 @@
         </w:rPr>
         <w:t>cout</w:t>
       </w:r>
-      <w:proofErr w:type="spellEnd"/>
       <w:r>
         <w:rPr>
           <w:rFonts w:hint="cs"/>
@@ -13674,9 +11801,49 @@
           <w:sz w:val="32"/>
           <w:szCs w:val="32"/>
         </w:rPr>
-        <w:t xml:space="preserve">(ALU0) </w:t>
-      </w:r>
-      <w:proofErr w:type="spellStart"/>
+        <w:t>(ALU0) cout</w:t>
+      </w:r>
+      <w:r>
+        <w:rPr>
+          <w:rFonts w:hint="cs"/>
+          <w:sz w:val="32"/>
+          <w:szCs w:val="32"/>
+          <w:rtl/>
+        </w:rPr>
+        <w:t xml:space="preserve">, ועוד </w:t>
+      </w:r>
+      <w:r>
+        <w:rPr>
+          <w:sz w:val="32"/>
+          <w:szCs w:val="32"/>
+        </w:rPr>
+        <w:t>18ps</w:t>
+      </w:r>
+      <w:r>
+        <w:rPr>
+          <w:rFonts w:hint="cs"/>
+          <w:sz w:val="32"/>
+          <w:szCs w:val="32"/>
+          <w:rtl/>
+        </w:rPr>
+        <w:t xml:space="preserve"> ממעבר </w:t>
+      </w:r>
+      <w:r>
+        <w:rPr>
+          <w:sz w:val="32"/>
+          <w:szCs w:val="32"/>
+        </w:rPr>
+        <w:t>cin</w:t>
+      </w:r>
+      <w:r>
+        <w:rPr>
+          <w:rFonts w:hint="cs"/>
+          <w:sz w:val="32"/>
+          <w:szCs w:val="32"/>
+          <w:rtl/>
+        </w:rPr>
+        <w:t xml:space="preserve"> ל</w:t>
+      </w:r>
       <w:r>
         <w:rPr>
           <w:sz w:val="32"/>
@@ -13684,59 +11851,6 @@
         </w:rPr>
         <w:t>cout</w:t>
       </w:r>
-      <w:proofErr w:type="spellEnd"/>
-      <w:r>
-        <w:rPr>
-          <w:rFonts w:hint="cs"/>
-          <w:sz w:val="32"/>
-          <w:szCs w:val="32"/>
-          <w:rtl/>
-        </w:rPr>
-        <w:t xml:space="preserve">, ועוד </w:t>
-      </w:r>
-      <w:r>
-        <w:rPr>
-          <w:sz w:val="32"/>
-          <w:szCs w:val="32"/>
-        </w:rPr>
-        <w:t>18ps</w:t>
-      </w:r>
-      <w:r>
-        <w:rPr>
-          <w:rFonts w:hint="cs"/>
-          <w:sz w:val="32"/>
-          <w:szCs w:val="32"/>
-          <w:rtl/>
-        </w:rPr>
-        <w:t xml:space="preserve"> ממעבר </w:t>
-      </w:r>
-      <w:proofErr w:type="spellStart"/>
-      <w:r>
-        <w:rPr>
-          <w:sz w:val="32"/>
-          <w:szCs w:val="32"/>
-        </w:rPr>
-        <w:t>cin</w:t>
-      </w:r>
-      <w:proofErr w:type="spellEnd"/>
-      <w:r>
-        <w:rPr>
-          <w:rFonts w:hint="cs"/>
-          <w:sz w:val="32"/>
-          <w:szCs w:val="32"/>
-          <w:rtl/>
-        </w:rPr>
-        <w:t xml:space="preserve"> ל</w:t>
-      </w:r>
-      <w:proofErr w:type="spellStart"/>
-      <w:r>
-        <w:rPr>
-          <w:sz w:val="32"/>
-          <w:szCs w:val="32"/>
-        </w:rPr>
-        <w:t>cout</w:t>
-      </w:r>
-      <w:proofErr w:type="spellEnd"/>
       <w:r>
         <w:rPr>
           <w:rFonts w:hint="cs"/>
@@ -13810,7 +11924,6 @@
         </w:rPr>
         <w:t xml:space="preserve">ניתן לראות שינוי בפלט </w:t>
       </w:r>
-      <w:proofErr w:type="spellStart"/>
       <w:r>
         <w:rPr>
           <w:sz w:val="32"/>
@@ -13818,7 +11931,6 @@
         </w:rPr>
         <w:t>cout</w:t>
       </w:r>
-      <w:proofErr w:type="spellEnd"/>
       <w:r>
         <w:rPr>
           <w:rFonts w:hint="cs"/>
@@ -13865,9 +11977,49 @@
           <w:sz w:val="32"/>
           <w:szCs w:val="32"/>
         </w:rPr>
-        <w:t xml:space="preserve">(ALU0) </w:t>
-      </w:r>
-      <w:proofErr w:type="spellStart"/>
+        <w:t>(ALU0) cout</w:t>
+      </w:r>
+      <w:r>
+        <w:rPr>
+          <w:rFonts w:hint="cs"/>
+          <w:sz w:val="32"/>
+          <w:szCs w:val="32"/>
+          <w:rtl/>
+        </w:rPr>
+        <w:t xml:space="preserve">, ועוד </w:t>
+      </w:r>
+      <w:r>
+        <w:rPr>
+          <w:sz w:val="32"/>
+          <w:szCs w:val="32"/>
+        </w:rPr>
+        <w:t>63*15ps</w:t>
+      </w:r>
+      <w:r>
+        <w:rPr>
+          <w:rFonts w:hint="cs"/>
+          <w:sz w:val="32"/>
+          <w:szCs w:val="32"/>
+          <w:rtl/>
+        </w:rPr>
+        <w:t xml:space="preserve"> ממעבר </w:t>
+      </w:r>
+      <w:r>
+        <w:rPr>
+          <w:sz w:val="32"/>
+          <w:szCs w:val="32"/>
+        </w:rPr>
+        <w:t>cin</w:t>
+      </w:r>
+      <w:r>
+        <w:rPr>
+          <w:rFonts w:hint="cs"/>
+          <w:sz w:val="32"/>
+          <w:szCs w:val="32"/>
+          <w:rtl/>
+        </w:rPr>
+        <w:t xml:space="preserve"> ל</w:t>
+      </w:r>
       <w:r>
         <w:rPr>
           <w:sz w:val="32"/>
@@ -13875,59 +12027,6 @@
         </w:rPr>
         <w:t>cout</w:t>
       </w:r>
-      <w:proofErr w:type="spellEnd"/>
-      <w:r>
-        <w:rPr>
-          <w:rFonts w:hint="cs"/>
-          <w:sz w:val="32"/>
-          <w:szCs w:val="32"/>
-          <w:rtl/>
-        </w:rPr>
-        <w:t xml:space="preserve">, ועוד </w:t>
-      </w:r>
-      <w:r>
-        <w:rPr>
-          <w:sz w:val="32"/>
-          <w:szCs w:val="32"/>
-        </w:rPr>
-        <w:t>63*15ps</w:t>
-      </w:r>
-      <w:r>
-        <w:rPr>
-          <w:rFonts w:hint="cs"/>
-          <w:sz w:val="32"/>
-          <w:szCs w:val="32"/>
-          <w:rtl/>
-        </w:rPr>
-        <w:t xml:space="preserve"> ממעבר </w:t>
-      </w:r>
-      <w:proofErr w:type="spellStart"/>
-      <w:r>
-        <w:rPr>
-          <w:sz w:val="32"/>
-          <w:szCs w:val="32"/>
-        </w:rPr>
-        <w:t>cin</w:t>
-      </w:r>
-      <w:proofErr w:type="spellEnd"/>
-      <w:r>
-        <w:rPr>
-          <w:rFonts w:hint="cs"/>
-          <w:sz w:val="32"/>
-          <w:szCs w:val="32"/>
-          <w:rtl/>
-        </w:rPr>
-        <w:t xml:space="preserve"> ל</w:t>
-      </w:r>
-      <w:proofErr w:type="spellStart"/>
-      <w:r>
-        <w:rPr>
-          <w:sz w:val="32"/>
-          <w:szCs w:val="32"/>
-        </w:rPr>
-        <w:t>cout</w:t>
-      </w:r>
-      <w:proofErr w:type="spellEnd"/>
       <w:r>
         <w:rPr>
           <w:rFonts w:hint="cs"/>
@@ -14022,7 +12121,14 @@
           <w:szCs w:val="32"/>
           <w:rtl/>
         </w:rPr>
-        <w:t xml:space="preserve"> משתנה מ0 ל1. </w:t>
+        <w:t xml:space="preserve"> משתנה מ0 ל1. מעבר זה תואם לטבלה מפני שהוא סך המעברים: </w:t>
+      </w:r>
+      <w:r>
+        <w:rPr>
+          <w:sz w:val="32"/>
+          <w:szCs w:val="32"/>
+        </w:rPr>
+        <w:t>21ps</w:t>
       </w:r>
       <w:r>
         <w:rPr>
@@ -14031,14 +12137,14 @@
           <w:szCs w:val="32"/>
           <w:rtl/>
         </w:rPr>
-        <w:t xml:space="preserve">מעבר זה תואם לטבלה מפני שהוא סך המעברים: </w:t>
-      </w:r>
-      <w:r>
-        <w:rPr>
-          <w:sz w:val="32"/>
-          <w:szCs w:val="32"/>
-        </w:rPr>
-        <w:t>21ps</w:t>
+        <w:t xml:space="preserve"> ממעבר </w:t>
+      </w:r>
+      <w:r>
+        <w:rPr>
+          <w:sz w:val="32"/>
+          <w:szCs w:val="32"/>
+        </w:rPr>
+        <w:t>op[0]</w:t>
       </w:r>
       <w:r>
         <w:rPr>
@@ -14047,6 +12153,38 @@
           <w:szCs w:val="32"/>
           <w:rtl/>
         </w:rPr>
+        <w:t xml:space="preserve"> ל</w:t>
+      </w:r>
+      <w:r>
+        <w:rPr>
+          <w:sz w:val="32"/>
+          <w:szCs w:val="32"/>
+        </w:rPr>
+        <w:t>(ALU0) cout</w:t>
+      </w:r>
+      <w:r>
+        <w:rPr>
+          <w:rFonts w:hint="cs"/>
+          <w:sz w:val="32"/>
+          <w:szCs w:val="32"/>
+          <w:rtl/>
+        </w:rPr>
+        <w:t xml:space="preserve">, ועוד </w:t>
+      </w:r>
+      <w:r>
+        <w:rPr>
+          <w:sz w:val="32"/>
+          <w:szCs w:val="32"/>
+        </w:rPr>
+        <w:t>62*15ps</w:t>
+      </w:r>
+      <w:r>
+        <w:rPr>
+          <w:rFonts w:hint="cs"/>
+          <w:sz w:val="32"/>
+          <w:szCs w:val="32"/>
+          <w:rtl/>
+        </w:rPr>
         <w:t xml:space="preserve"> ממעבר </w:t>
       </w:r>
       <w:r>
@@ -14054,7 +12192,7 @@
           <w:sz w:val="32"/>
           <w:szCs w:val="32"/>
         </w:rPr>
-        <w:t>op[0]</w:t>
+        <w:t>cin</w:t>
       </w:r>
       <w:r>
         <w:rPr>
@@ -14070,17 +12208,8 @@
           <w:sz w:val="32"/>
           <w:szCs w:val="32"/>
         </w:rPr>
-        <w:t xml:space="preserve">(ALU0) </w:t>
-      </w:r>
-      <w:proofErr w:type="spellStart"/>
-      <w:r>
-        <w:rPr>
-          <w:sz w:val="32"/>
-          <w:szCs w:val="32"/>
-        </w:rPr>
         <w:t>cout</w:t>
       </w:r>
-      <w:proofErr w:type="spellEnd"/>
       <w:r>
         <w:rPr>
           <w:rFonts w:hint="cs"/>
@@ -14088,14 +12217,14 @@
           <w:szCs w:val="32"/>
           <w:rtl/>
         </w:rPr>
-        <w:t xml:space="preserve">, ועוד </w:t>
-      </w:r>
-      <w:r>
-        <w:rPr>
-          <w:sz w:val="32"/>
-          <w:szCs w:val="32"/>
-        </w:rPr>
-        <w:t>62*15ps</w:t>
+        <w:t xml:space="preserve"> ב</w:t>
+      </w:r>
+      <w:r>
+        <w:rPr>
+          <w:sz w:val="32"/>
+          <w:szCs w:val="32"/>
+        </w:rPr>
+        <w:t>62</w:t>
       </w:r>
       <w:r>
         <w:rPr>
@@ -14104,9 +12233,24 @@
           <w:szCs w:val="32"/>
           <w:rtl/>
         </w:rPr>
-        <w:t xml:space="preserve"> ממעבר </w:t>
-      </w:r>
-      <w:proofErr w:type="spellStart"/>
+        <w:t xml:space="preserve"> רכיבי </w:t>
+      </w:r>
+      <w:r>
+        <w:rPr>
+          <w:sz w:val="32"/>
+          <w:szCs w:val="32"/>
+        </w:rPr>
+        <w:t>ALU</w:t>
+      </w:r>
+      <w:r>
+        <w:rPr>
+          <w:rFonts w:hint="cs"/>
+          <w:sz w:val="32"/>
+          <w:szCs w:val="32"/>
+          <w:rtl/>
+        </w:rPr>
+        <w:t xml:space="preserve"> נוספים, ומעבר אחרון מ</w:t>
+      </w:r>
       <w:r>
         <w:rPr>
           <w:sz w:val="32"/>
@@ -14114,7 +12258,6 @@
         </w:rPr>
         <w:t>cin</w:t>
       </w:r>
-      <w:proofErr w:type="spellEnd"/>
       <w:r>
         <w:rPr>
           <w:rFonts w:hint="cs"/>
@@ -14124,15 +12267,13 @@
         </w:rPr>
         <w:t xml:space="preserve"> ל</w:t>
       </w:r>
-      <w:proofErr w:type="spellStart"/>
-      <w:r>
-        <w:rPr>
-          <w:sz w:val="32"/>
-          <w:szCs w:val="32"/>
-        </w:rPr>
-        <w:t>cout</w:t>
-      </w:r>
-      <w:proofErr w:type="spellEnd"/>
+      <w:r>
+        <w:rPr>
+          <w:sz w:val="32"/>
+          <w:szCs w:val="32"/>
+        </w:rPr>
+        <w:t>s</w:t>
+      </w:r>
       <w:r>
         <w:rPr>
           <w:rFonts w:hint="cs"/>
@@ -14140,14 +12281,14 @@
           <w:szCs w:val="32"/>
           <w:rtl/>
         </w:rPr>
-        <w:t xml:space="preserve"> ב</w:t>
-      </w:r>
-      <w:r>
-        <w:rPr>
-          <w:sz w:val="32"/>
-          <w:szCs w:val="32"/>
-        </w:rPr>
-        <w:t>62</w:t>
+        <w:t xml:space="preserve"> של 18</w:t>
+      </w:r>
+      <w:r>
+        <w:rPr>
+          <w:sz w:val="32"/>
+          <w:szCs w:val="32"/>
+        </w:rPr>
+        <w:t>ps</w:t>
       </w:r>
       <w:r>
         <w:rPr>
@@ -14156,15 +12297,19 @@
           <w:szCs w:val="32"/>
           <w:rtl/>
         </w:rPr>
-        <w:t xml:space="preserve"> רכיבי </w:t>
-      </w:r>
-      <w:r>
-        <w:rPr>
-          <w:sz w:val="32"/>
-          <w:szCs w:val="32"/>
-        </w:rPr>
-        <w:t>ALU</w:t>
-      </w:r>
+        <w:t>.</w:t>
+      </w:r>
+    </w:p>
+    <w:p>
+      <w:pPr>
+        <w:bidi/>
+        <w:ind w:left="360"/>
+        <w:rPr>
+          <w:sz w:val="32"/>
+          <w:szCs w:val="32"/>
+          <w:rtl/>
+        </w:rPr>
+      </w:pPr>
       <w:r>
         <w:rPr>
           <w:rFonts w:hint="cs"/>
@@ -14172,17 +12317,15 @@
           <w:szCs w:val="32"/>
           <w:rtl/>
         </w:rPr>
-        <w:t xml:space="preserve"> נוספים, ומעבר אחרון מ</w:t>
-      </w:r>
-      <w:proofErr w:type="spellStart"/>
-      <w:r>
-        <w:rPr>
-          <w:sz w:val="32"/>
-          <w:szCs w:val="32"/>
-        </w:rPr>
-        <w:t>cin</w:t>
-      </w:r>
-      <w:proofErr w:type="spellEnd"/>
+        <w:t>מצורפת תמונה מוגדלת של השתנות ה</w:t>
+      </w:r>
+      <w:r>
+        <w:rPr>
+          <w:sz w:val="32"/>
+          <w:szCs w:val="32"/>
+        </w:rPr>
+        <w:t>signals</w:t>
+      </w:r>
       <w:r>
         <w:rPr>
           <w:rFonts w:hint="cs"/>
@@ -14190,76 +12333,6 @@
           <w:szCs w:val="32"/>
           <w:rtl/>
         </w:rPr>
-        <w:t xml:space="preserve"> ל</w:t>
-      </w:r>
-      <w:r>
-        <w:rPr>
-          <w:sz w:val="32"/>
-          <w:szCs w:val="32"/>
-        </w:rPr>
-        <w:t>s</w:t>
-      </w:r>
-      <w:r>
-        <w:rPr>
-          <w:rFonts w:hint="cs"/>
-          <w:sz w:val="32"/>
-          <w:szCs w:val="32"/>
-          <w:rtl/>
-        </w:rPr>
-        <w:t xml:space="preserve"> של 18</w:t>
-      </w:r>
-      <w:proofErr w:type="spellStart"/>
-      <w:r>
-        <w:rPr>
-          <w:sz w:val="32"/>
-          <w:szCs w:val="32"/>
-        </w:rPr>
-        <w:t>ps</w:t>
-      </w:r>
-      <w:proofErr w:type="spellEnd"/>
-      <w:r>
-        <w:rPr>
-          <w:rFonts w:hint="cs"/>
-          <w:sz w:val="32"/>
-          <w:szCs w:val="32"/>
-          <w:rtl/>
-        </w:rPr>
-        <w:t>.</w:t>
-      </w:r>
-    </w:p>
-    <w:p>
-      <w:pPr>
-        <w:bidi/>
-        <w:ind w:left="360"/>
-        <w:rPr>
-          <w:sz w:val="32"/>
-          <w:szCs w:val="32"/>
-          <w:rtl/>
-        </w:rPr>
-      </w:pPr>
-      <w:r>
-        <w:rPr>
-          <w:rFonts w:hint="cs"/>
-          <w:sz w:val="32"/>
-          <w:szCs w:val="32"/>
-          <w:rtl/>
-        </w:rPr>
-        <w:t>מצורפת תמונה מוגדלת של השתנות ה</w:t>
-      </w:r>
-      <w:r>
-        <w:rPr>
-          <w:sz w:val="32"/>
-          <w:szCs w:val="32"/>
-        </w:rPr>
-        <w:t>signals</w:t>
-      </w:r>
-      <w:r>
-        <w:rPr>
-          <w:rFonts w:hint="cs"/>
-          <w:sz w:val="32"/>
-          <w:szCs w:val="32"/>
-          <w:rtl/>
-        </w:rPr>
         <w:t xml:space="preserve"> במעגל (ללא תחילת השינויים).</w:t>
       </w:r>
     </w:p>
@@ -14268,7 +12341,6 @@
         <w:bidi/>
         <w:jc w:val="center"/>
         <w:rPr>
-          <w:rFonts w:hint="cs"/>
           <w:sz w:val="32"/>
           <w:szCs w:val="32"/>
         </w:rPr>
@@ -14376,6 +12448,27 @@
           <w:szCs w:val="32"/>
         </w:rPr>
       </w:pPr>
+    </w:p>
+    <w:p>
+      <w:pPr>
+        <w:bidi/>
+        <w:jc w:val="center"/>
+        <w:rPr>
+          <w:rFonts w:hint="cs"/>
+          <w:sz w:val="32"/>
+          <w:szCs w:val="32"/>
+          <w:rtl/>
+        </w:rPr>
+      </w:pPr>
+      <w:r>
+        <w:rPr>
+          <w:rFonts w:hint="cs"/>
+          <w:sz w:val="32"/>
+          <w:szCs w:val="32"/>
+          <w:rtl/>
+        </w:rPr>
+        <w:t>לסיכום, שלל התוצאות בחלק הרטוב הלמו את הציפיות שחושבו בחלק היבש.</w:t>
+      </w:r>
     </w:p>
     <w:sectPr>
       <w:pgSz w:w="15840" w:h="12240" w:orient="landscape"/>

</xml_diff>

<commit_message>
changed stuff according to new orders
</commit_message>
<xml_diff>
--- a/Ex1/TruthTable+tpd.docx
+++ b/Ex1/TruthTable+tpd.docx
@@ -46,6 +46,303 @@
     <w:p>
       <w:pPr>
         <w:bidi/>
+        <w:rPr>
+          <w:b/>
+          <w:bCs/>
+          <w:sz w:val="32"/>
+          <w:szCs w:val="32"/>
+          <w:rtl/>
+        </w:rPr>
+      </w:pPr>
+    </w:p>
+    <w:p>
+      <w:pPr>
+        <w:bidi/>
+        <w:jc w:val="center"/>
+        <w:rPr>
+          <w:b/>
+          <w:bCs/>
+          <w:sz w:val="32"/>
+          <w:szCs w:val="32"/>
+          <w:rtl/>
+        </w:rPr>
+      </w:pPr>
+    </w:p>
+    <w:tbl>
+      <w:tblPr>
+        <w:tblStyle w:val="TableGrid"/>
+        <w:tblpPr w:leftFromText="180" w:rightFromText="180" w:vertAnchor="text" w:horzAnchor="margin" w:tblpY="196"/>
+        <w:tblW w:w="0" w:type="auto"/>
+        <w:tblLook w:val="04A0" w:firstRow="1" w:lastRow="0" w:firstColumn="1" w:lastColumn="0" w:noHBand="0" w:noVBand="1"/>
+      </w:tblPr>
+      <w:tblGrid>
+        <w:gridCol w:w="6475"/>
+        <w:gridCol w:w="6475"/>
+      </w:tblGrid>
+      <w:tr>
+        <w:tc>
+          <w:tcPr>
+            <w:tcW w:w="6475" w:type="dxa"/>
+          </w:tcPr>
+          <w:p>
+            <w:pPr>
+              <w:bidi/>
+              <w:jc w:val="center"/>
+              <w:rPr>
+                <w:sz w:val="30"/>
+                <w:szCs w:val="30"/>
+                <w:rtl/>
+              </w:rPr>
+            </w:pPr>
+            <w:r>
+              <w:rPr>
+                <w:rFonts w:hint="cs"/>
+                <w:sz w:val="30"/>
+                <w:szCs w:val="30"/>
+                <w:rtl/>
+              </w:rPr>
+              <w:t>322270968</w:t>
+            </w:r>
+          </w:p>
+        </w:tc>
+        <w:tc>
+          <w:tcPr>
+            <w:tcW w:w="6475" w:type="dxa"/>
+          </w:tcPr>
+          <w:p>
+            <w:pPr>
+              <w:bidi/>
+              <w:jc w:val="center"/>
+              <w:rPr>
+                <w:sz w:val="30"/>
+                <w:szCs w:val="30"/>
+                <w:rtl/>
+              </w:rPr>
+            </w:pPr>
+            <w:r>
+              <w:rPr>
+                <w:rFonts w:hint="cs"/>
+                <w:sz w:val="30"/>
+                <w:szCs w:val="30"/>
+                <w:rtl/>
+              </w:rPr>
+              <w:t>בועז מונטיליה</w:t>
+            </w:r>
+          </w:p>
+        </w:tc>
+      </w:tr>
+      <w:tr>
+        <w:tc>
+          <w:tcPr>
+            <w:tcW w:w="6475" w:type="dxa"/>
+          </w:tcPr>
+          <w:p>
+            <w:pPr>
+              <w:bidi/>
+              <w:jc w:val="center"/>
+              <w:rPr>
+                <w:sz w:val="30"/>
+                <w:szCs w:val="30"/>
+                <w:rtl/>
+              </w:rPr>
+            </w:pPr>
+            <w:r>
+              <w:rPr>
+                <w:rFonts w:hint="cs"/>
+                <w:sz w:val="30"/>
+                <w:szCs w:val="30"/>
+                <w:rtl/>
+              </w:rPr>
+              <w:t>212363295</w:t>
+            </w:r>
+          </w:p>
+        </w:tc>
+        <w:tc>
+          <w:tcPr>
+            <w:tcW w:w="6475" w:type="dxa"/>
+          </w:tcPr>
+          <w:p>
+            <w:pPr>
+              <w:bidi/>
+              <w:jc w:val="center"/>
+              <w:rPr>
+                <w:sz w:val="30"/>
+                <w:szCs w:val="30"/>
+                <w:rtl/>
+              </w:rPr>
+            </w:pPr>
+            <w:r>
+              <w:rPr>
+                <w:rFonts w:hint="cs"/>
+                <w:sz w:val="30"/>
+                <w:szCs w:val="30"/>
+                <w:rtl/>
+              </w:rPr>
+              <w:t>ענת משיח</w:t>
+            </w:r>
+          </w:p>
+        </w:tc>
+      </w:tr>
+    </w:tbl>
+    <w:p>
+      <w:pPr>
+        <w:bidi/>
+        <w:jc w:val="center"/>
+        <w:rPr>
+          <w:b/>
+          <w:bCs/>
+          <w:sz w:val="32"/>
+          <w:szCs w:val="32"/>
+          <w:rtl/>
+        </w:rPr>
+      </w:pPr>
+    </w:p>
+    <w:p>
+      <w:pPr>
+        <w:bidi/>
+        <w:jc w:val="center"/>
+        <w:rPr>
+          <w:b/>
+          <w:bCs/>
+          <w:sz w:val="32"/>
+          <w:szCs w:val="32"/>
+          <w:rtl/>
+        </w:rPr>
+      </w:pPr>
+    </w:p>
+    <w:p>
+      <w:pPr>
+        <w:bidi/>
+        <w:jc w:val="center"/>
+        <w:rPr>
+          <w:b/>
+          <w:bCs/>
+          <w:sz w:val="32"/>
+          <w:szCs w:val="32"/>
+          <w:rtl/>
+        </w:rPr>
+      </w:pPr>
+    </w:p>
+    <w:p>
+      <w:pPr>
+        <w:bidi/>
+        <w:jc w:val="center"/>
+        <w:rPr>
+          <w:b/>
+          <w:bCs/>
+          <w:sz w:val="32"/>
+          <w:szCs w:val="32"/>
+          <w:rtl/>
+        </w:rPr>
+      </w:pPr>
+    </w:p>
+    <w:p>
+      <w:pPr>
+        <w:bidi/>
+        <w:jc w:val="center"/>
+        <w:rPr>
+          <w:b/>
+          <w:bCs/>
+          <w:sz w:val="32"/>
+          <w:szCs w:val="32"/>
+          <w:rtl/>
+        </w:rPr>
+      </w:pPr>
+    </w:p>
+    <w:p>
+      <w:pPr>
+        <w:bidi/>
+        <w:jc w:val="center"/>
+        <w:rPr>
+          <w:b/>
+          <w:bCs/>
+          <w:sz w:val="32"/>
+          <w:szCs w:val="32"/>
+          <w:rtl/>
+        </w:rPr>
+      </w:pPr>
+    </w:p>
+    <w:p>
+      <w:pPr>
+        <w:bidi/>
+        <w:jc w:val="center"/>
+        <w:rPr>
+          <w:b/>
+          <w:bCs/>
+          <w:sz w:val="32"/>
+          <w:szCs w:val="32"/>
+          <w:rtl/>
+        </w:rPr>
+      </w:pPr>
+    </w:p>
+    <w:p>
+      <w:pPr>
+        <w:bidi/>
+        <w:jc w:val="center"/>
+        <w:rPr>
+          <w:b/>
+          <w:bCs/>
+          <w:sz w:val="32"/>
+          <w:szCs w:val="32"/>
+          <w:rtl/>
+        </w:rPr>
+      </w:pPr>
+    </w:p>
+    <w:p>
+      <w:pPr>
+        <w:bidi/>
+        <w:jc w:val="center"/>
+        <w:rPr>
+          <w:b/>
+          <w:bCs/>
+          <w:sz w:val="32"/>
+          <w:szCs w:val="32"/>
+          <w:rtl/>
+        </w:rPr>
+      </w:pPr>
+    </w:p>
+    <w:p>
+      <w:pPr>
+        <w:bidi/>
+        <w:jc w:val="center"/>
+        <w:rPr>
+          <w:b/>
+          <w:bCs/>
+          <w:sz w:val="32"/>
+          <w:szCs w:val="32"/>
+          <w:rtl/>
+        </w:rPr>
+      </w:pPr>
+    </w:p>
+    <w:p>
+      <w:pPr>
+        <w:bidi/>
+        <w:jc w:val="center"/>
+        <w:rPr>
+          <w:b/>
+          <w:bCs/>
+          <w:sz w:val="32"/>
+          <w:szCs w:val="32"/>
+          <w:rtl/>
+        </w:rPr>
+      </w:pPr>
+    </w:p>
+    <w:p>
+      <w:pPr>
+        <w:bidi/>
+        <w:jc w:val="center"/>
+        <w:rPr>
+          <w:b/>
+          <w:bCs/>
+          <w:sz w:val="32"/>
+          <w:szCs w:val="32"/>
+          <w:rtl/>
+        </w:rPr>
+      </w:pPr>
+    </w:p>
+    <w:p>
+      <w:pPr>
+        <w:bidi/>
         <w:jc w:val="center"/>
         <w:rPr>
           <w:b/>
@@ -64,6 +361,7 @@
           <w:szCs w:val="32"/>
           <w:rtl/>
         </w:rPr>
+        <w:lastRenderedPageBreak/>
         <w:t>יבש</w:t>
       </w:r>
     </w:p>
@@ -88,10 +386,92 @@
         <w:t>2.1 – mux 2-&gt;1</w:t>
       </w:r>
     </w:p>
+    <w:p>
+      <w:pPr>
+        <w:bidi/>
+        <w:rPr>
+          <w:sz w:val="32"/>
+          <w:szCs w:val="32"/>
+        </w:rPr>
+      </w:pPr>
+      <w:r>
+        <w:rPr>
+          <w:rFonts w:hint="cs"/>
+          <w:sz w:val="32"/>
+          <w:szCs w:val="32"/>
+          <w:rtl/>
+        </w:rPr>
+        <w:t>ביטוי ל</w:t>
+      </w:r>
+      <w:r>
+        <w:rPr>
+          <w:rFonts w:hint="cs"/>
+          <w:sz w:val="32"/>
+          <w:szCs w:val="32"/>
+        </w:rPr>
+        <w:t>Z</w:t>
+      </w:r>
+      <w:r>
+        <w:rPr>
+          <w:rFonts w:hint="cs"/>
+          <w:sz w:val="32"/>
+          <w:szCs w:val="32"/>
+          <w:rtl/>
+        </w:rPr>
+        <w:t xml:space="preserve">:        </w:t>
+      </w:r>
+      <w:r>
+        <w:rPr>
+          <w:sz w:val="32"/>
+          <w:szCs w:val="32"/>
+        </w:rPr>
+        <w:t xml:space="preserve">  </w:t>
+      </w:r>
+      <w:r>
+        <w:rPr>
+          <w:rFonts w:hint="cs"/>
+          <w:sz w:val="32"/>
+          <w:szCs w:val="32"/>
+          <w:rtl/>
+        </w:rPr>
+        <w:t xml:space="preserve"> </w:t>
+      </w:r>
+      <w:r>
+        <w:rPr>
+          <w:sz w:val="32"/>
+          <w:szCs w:val="32"/>
+        </w:rPr>
+        <w:t>z=[((s nand s) nand d0) nand (s nand d1)]</w:t>
+      </w:r>
+    </w:p>
+    <w:p>
+      <w:pPr>
+        <w:bidi/>
+        <w:jc w:val="center"/>
+        <w:rPr>
+          <w:b/>
+          <w:bCs/>
+          <w:sz w:val="32"/>
+          <w:szCs w:val="32"/>
+          <w:rtl/>
+        </w:rPr>
+      </w:pPr>
+      <w:r>
+        <w:rPr>
+          <w:rFonts w:hint="cs"/>
+          <w:b/>
+          <w:bCs/>
+          <w:sz w:val="32"/>
+          <w:szCs w:val="32"/>
+          <w:rtl/>
+        </w:rPr>
+        <w:t>טבלת אמת</w:t>
+      </w:r>
+    </w:p>
     <w:tbl>
       <w:tblPr>
         <w:tblStyle w:val="TableGrid"/>
-        <w:tblpPr w:leftFromText="180" w:rightFromText="180" w:vertAnchor="page" w:horzAnchor="margin" w:tblpXSpec="center" w:tblpY="4375"/>
+        <w:tblpPr w:leftFromText="180" w:rightFromText="180" w:vertAnchor="page" w:horzAnchor="margin" w:tblpXSpec="center" w:tblpY="4240"/>
         <w:tblW w:w="4898" w:type="dxa"/>
         <w:tblLook w:val="04A0" w:firstRow="1" w:lastRow="0" w:firstColumn="1" w:lastColumn="0" w:noHBand="0" w:noVBand="1"/>
       </w:tblPr>
@@ -906,64 +1286,6 @@
     <w:p>
       <w:pPr>
         <w:bidi/>
-        <w:rPr>
-          <w:sz w:val="32"/>
-          <w:szCs w:val="32"/>
-        </w:rPr>
-      </w:pPr>
-      <w:r>
-        <w:rPr>
-          <w:rFonts w:hint="cs"/>
-          <w:sz w:val="32"/>
-          <w:szCs w:val="32"/>
-          <w:rtl/>
-        </w:rPr>
-        <w:t>ביטוי ל</w:t>
-      </w:r>
-      <w:r>
-        <w:rPr>
-          <w:rFonts w:hint="cs"/>
-          <w:sz w:val="32"/>
-          <w:szCs w:val="32"/>
-        </w:rPr>
-        <w:t>Z</w:t>
-      </w:r>
-      <w:r>
-        <w:rPr>
-          <w:rFonts w:hint="cs"/>
-          <w:sz w:val="32"/>
-          <w:szCs w:val="32"/>
-          <w:rtl/>
-        </w:rPr>
-        <w:t xml:space="preserve">:        </w:t>
-      </w:r>
-      <w:r>
-        <w:rPr>
-          <w:sz w:val="32"/>
-          <w:szCs w:val="32"/>
-        </w:rPr>
-        <w:t xml:space="preserve">  </w:t>
-      </w:r>
-      <w:r>
-        <w:rPr>
-          <w:rFonts w:hint="cs"/>
-          <w:sz w:val="32"/>
-          <w:szCs w:val="32"/>
-          <w:rtl/>
-        </w:rPr>
-        <w:t xml:space="preserve"> </w:t>
-      </w:r>
-      <w:r>
-        <w:rPr>
-          <w:sz w:val="32"/>
-          <w:szCs w:val="32"/>
-        </w:rPr>
-        <w:t>z=[((s nand s) nand d0) nand (s nand d1)]</w:t>
-      </w:r>
-    </w:p>
-    <w:p>
-      <w:pPr>
-        <w:bidi/>
         <w:jc w:val="center"/>
         <w:rPr>
           <w:b/>
@@ -973,17 +1295,19 @@
           <w:rtl/>
         </w:rPr>
       </w:pPr>
-      <w:r>
-        <w:rPr>
-          <w:rFonts w:hint="cs"/>
+    </w:p>
+    <w:p>
+      <w:pPr>
+        <w:bidi/>
+        <w:jc w:val="center"/>
+        <w:rPr>
           <w:b/>
           <w:bCs/>
           <w:sz w:val="32"/>
           <w:szCs w:val="32"/>
           <w:rtl/>
         </w:rPr>
-        <w:t>טבלת אמת</w:t>
-      </w:r>
+      </w:pPr>
     </w:p>
     <w:p>
       <w:pPr>
@@ -1040,20 +1364,6 @@
     <w:p>
       <w:pPr>
         <w:bidi/>
-        <w:jc w:val="center"/>
-        <w:rPr>
-          <w:b/>
-          <w:bCs/>
-          <w:sz w:val="32"/>
-          <w:szCs w:val="32"/>
-          <w:rtl/>
-        </w:rPr>
-      </w:pPr>
-    </w:p>
-    <w:p>
-      <w:pPr>
-        <w:bidi/>
-        <w:jc w:val="center"/>
         <w:rPr>
           <w:b/>
           <w:bCs/>
@@ -2232,6 +2542,7 @@
         <w:rPr>
           <w:sz w:val="32"/>
           <w:szCs w:val="32"/>
+          <w:rtl/>
         </w:rPr>
       </w:pPr>
       <w:r>
@@ -2245,6 +2556,7 @@
     <w:p>
       <w:pPr>
         <w:bidi/>
+        <w:jc w:val="center"/>
         <w:rPr>
           <w:sz w:val="32"/>
           <w:szCs w:val="32"/>
@@ -2819,40 +3131,22 @@
         </w:rPr>
       </w:pPr>
     </w:p>
-    <w:p>
-      <w:pPr>
-        <w:bidi/>
-        <w:rPr>
-          <w:sz w:val="32"/>
-          <w:szCs w:val="32"/>
-        </w:rPr>
-      </w:pPr>
-    </w:p>
-    <w:p>
-      <w:pPr>
-        <w:bidi/>
-        <w:rPr>
-          <w:sz w:val="32"/>
-          <w:szCs w:val="32"/>
-        </w:rPr>
-      </w:pPr>
-    </w:p>
     <w:tbl>
       <w:tblPr>
         <w:tblStyle w:val="TableGrid"/>
-        <w:tblpPr w:leftFromText="180" w:rightFromText="180" w:vertAnchor="text" w:horzAnchor="margin" w:tblpXSpec="center" w:tblpY="46"/>
+        <w:tblpPr w:leftFromText="180" w:rightFromText="180" w:vertAnchor="text" w:horzAnchor="margin" w:tblpXSpec="center" w:tblpY="236"/>
         <w:tblW w:w="10318" w:type="dxa"/>
         <w:tblLook w:val="04A0" w:firstRow="1" w:lastRow="0" w:firstColumn="1" w:lastColumn="0" w:noHBand="0" w:noVBand="1"/>
       </w:tblPr>
       <w:tblGrid>
-        <w:gridCol w:w="1660"/>
-        <w:gridCol w:w="1232"/>
-        <w:gridCol w:w="1229"/>
-        <w:gridCol w:w="1229"/>
-        <w:gridCol w:w="1229"/>
-        <w:gridCol w:w="1249"/>
-        <w:gridCol w:w="1249"/>
-        <w:gridCol w:w="1241"/>
+        <w:gridCol w:w="1970"/>
+        <w:gridCol w:w="1198"/>
+        <w:gridCol w:w="1175"/>
+        <w:gridCol w:w="1175"/>
+        <w:gridCol w:w="1175"/>
+        <w:gridCol w:w="1214"/>
+        <w:gridCol w:w="1214"/>
+        <w:gridCol w:w="1197"/>
       </w:tblGrid>
       <w:tr>
         <w:trPr>
@@ -2860,7 +3154,7 @@
         </w:trPr>
         <w:tc>
           <w:tcPr>
-            <w:tcW w:w="1660" w:type="dxa"/>
+            <w:tcW w:w="1970" w:type="dxa"/>
           </w:tcPr>
           <w:p>
             <w:pPr>
@@ -2883,7 +3177,7 @@
         </w:tc>
         <w:tc>
           <w:tcPr>
-            <w:tcW w:w="1232" w:type="dxa"/>
+            <w:tcW w:w="1198" w:type="dxa"/>
           </w:tcPr>
           <w:p>
             <w:pPr>
@@ -2905,7 +3199,7 @@
         </w:tc>
         <w:tc>
           <w:tcPr>
-            <w:tcW w:w="1229" w:type="dxa"/>
+            <w:tcW w:w="1175" w:type="dxa"/>
           </w:tcPr>
           <w:p>
             <w:pPr>
@@ -2927,7 +3221,7 @@
         </w:tc>
         <w:tc>
           <w:tcPr>
-            <w:tcW w:w="1229" w:type="dxa"/>
+            <w:tcW w:w="1175" w:type="dxa"/>
           </w:tcPr>
           <w:p>
             <w:pPr>
@@ -2949,7 +3243,7 @@
         </w:tc>
         <w:tc>
           <w:tcPr>
-            <w:tcW w:w="1229" w:type="dxa"/>
+            <w:tcW w:w="1175" w:type="dxa"/>
           </w:tcPr>
           <w:p>
             <w:pPr>
@@ -2971,7 +3265,7 @@
         </w:tc>
         <w:tc>
           <w:tcPr>
-            <w:tcW w:w="1249" w:type="dxa"/>
+            <w:tcW w:w="1214" w:type="dxa"/>
           </w:tcPr>
           <w:p>
             <w:pPr>
@@ -2993,7 +3287,7 @@
         </w:tc>
         <w:tc>
           <w:tcPr>
-            <w:tcW w:w="1249" w:type="dxa"/>
+            <w:tcW w:w="1214" w:type="dxa"/>
           </w:tcPr>
           <w:p>
             <w:pPr>
@@ -3015,7 +3309,7 @@
         </w:tc>
         <w:tc>
           <w:tcPr>
-            <w:tcW w:w="1241" w:type="dxa"/>
+            <w:tcW w:w="1197" w:type="dxa"/>
           </w:tcPr>
           <w:p>
             <w:pPr>
@@ -3042,7 +3336,7 @@
         </w:trPr>
         <w:tc>
           <w:tcPr>
-            <w:tcW w:w="1660" w:type="dxa"/>
+            <w:tcW w:w="1970" w:type="dxa"/>
           </w:tcPr>
           <w:p>
             <w:pPr>
@@ -3064,7 +3358,29 @@
         </w:tc>
         <w:tc>
           <w:tcPr>
-            <w:tcW w:w="1232" w:type="dxa"/>
+            <w:tcW w:w="1198" w:type="dxa"/>
+          </w:tcPr>
+          <w:p>
+            <w:pPr>
+              <w:jc w:val="center"/>
+              <w:rPr>
+                <w:sz w:val="32"/>
+                <w:szCs w:val="32"/>
+                <w:rtl/>
+              </w:rPr>
+            </w:pPr>
+            <w:r>
+              <w:rPr>
+                <w:sz w:val="32"/>
+                <w:szCs w:val="32"/>
+              </w:rPr>
+              <w:t>1</w:t>
+            </w:r>
+          </w:p>
+        </w:tc>
+        <w:tc>
+          <w:tcPr>
+            <w:tcW w:w="1175" w:type="dxa"/>
           </w:tcPr>
           <w:p>
             <w:pPr>
@@ -3086,7 +3402,7 @@
         </w:tc>
         <w:tc>
           <w:tcPr>
-            <w:tcW w:w="1229" w:type="dxa"/>
+            <w:tcW w:w="1175" w:type="dxa"/>
           </w:tcPr>
           <w:p>
             <w:pPr>
@@ -3108,7 +3424,73 @@
         </w:tc>
         <w:tc>
           <w:tcPr>
-            <w:tcW w:w="1229" w:type="dxa"/>
+            <w:tcW w:w="1175" w:type="dxa"/>
+          </w:tcPr>
+          <w:p>
+            <w:pPr>
+              <w:jc w:val="center"/>
+              <w:rPr>
+                <w:sz w:val="32"/>
+                <w:szCs w:val="32"/>
+                <w:rtl/>
+              </w:rPr>
+            </w:pPr>
+            <w:r>
+              <w:rPr>
+                <w:sz w:val="32"/>
+                <w:szCs w:val="32"/>
+              </w:rPr>
+              <w:t>0</w:t>
+            </w:r>
+          </w:p>
+        </w:tc>
+        <w:tc>
+          <w:tcPr>
+            <w:tcW w:w="1214" w:type="dxa"/>
+          </w:tcPr>
+          <w:p>
+            <w:pPr>
+              <w:jc w:val="center"/>
+              <w:rPr>
+                <w:sz w:val="32"/>
+                <w:szCs w:val="32"/>
+                <w:rtl/>
+              </w:rPr>
+            </w:pPr>
+            <w:r>
+              <w:rPr>
+                <w:sz w:val="32"/>
+                <w:szCs w:val="32"/>
+              </w:rPr>
+              <w:t>0to1</w:t>
+            </w:r>
+          </w:p>
+        </w:tc>
+        <w:tc>
+          <w:tcPr>
+            <w:tcW w:w="1214" w:type="dxa"/>
+          </w:tcPr>
+          <w:p>
+            <w:pPr>
+              <w:jc w:val="center"/>
+              <w:rPr>
+                <w:sz w:val="32"/>
+                <w:szCs w:val="32"/>
+                <w:rtl/>
+              </w:rPr>
+            </w:pPr>
+            <w:r>
+              <w:rPr>
+                <w:sz w:val="32"/>
+                <w:szCs w:val="32"/>
+              </w:rPr>
+              <w:t>0</w:t>
+            </w:r>
+          </w:p>
+        </w:tc>
+        <w:tc>
+          <w:tcPr>
+            <w:tcW w:w="1197" w:type="dxa"/>
           </w:tcPr>
           <w:p>
             <w:pPr>
@@ -3126,93 +3508,12 @@
               </w:rPr>
               <w:t>1</w:t>
             </w:r>
-          </w:p>
-        </w:tc>
-        <w:tc>
-          <w:tcPr>
-            <w:tcW w:w="1229" w:type="dxa"/>
-          </w:tcPr>
-          <w:p>
-            <w:pPr>
-              <w:jc w:val="center"/>
-              <w:rPr>
-                <w:sz w:val="32"/>
-                <w:szCs w:val="32"/>
-                <w:rtl/>
-              </w:rPr>
-            </w:pPr>
-            <w:r>
-              <w:rPr>
-                <w:sz w:val="32"/>
-                <w:szCs w:val="32"/>
-              </w:rPr>
-              <w:t>0</w:t>
-            </w:r>
-          </w:p>
-        </w:tc>
-        <w:tc>
-          <w:tcPr>
-            <w:tcW w:w="1249" w:type="dxa"/>
-          </w:tcPr>
-          <w:p>
-            <w:pPr>
-              <w:jc w:val="center"/>
-              <w:rPr>
-                <w:sz w:val="32"/>
-                <w:szCs w:val="32"/>
-                <w:rtl/>
-              </w:rPr>
-            </w:pPr>
-            <w:r>
-              <w:rPr>
-                <w:sz w:val="32"/>
-                <w:szCs w:val="32"/>
-              </w:rPr>
-              <w:t>0to1</w:t>
-            </w:r>
-          </w:p>
-        </w:tc>
-        <w:tc>
-          <w:tcPr>
-            <w:tcW w:w="1249" w:type="dxa"/>
-          </w:tcPr>
-          <w:p>
-            <w:pPr>
-              <w:jc w:val="center"/>
-              <w:rPr>
-                <w:sz w:val="32"/>
-                <w:szCs w:val="32"/>
-                <w:rtl/>
-              </w:rPr>
-            </w:pPr>
-            <w:r>
-              <w:rPr>
-                <w:sz w:val="32"/>
-                <w:szCs w:val="32"/>
-              </w:rPr>
-              <w:t>0</w:t>
-            </w:r>
-          </w:p>
-        </w:tc>
-        <w:tc>
-          <w:tcPr>
-            <w:tcW w:w="1241" w:type="dxa"/>
-          </w:tcPr>
-          <w:p>
-            <w:pPr>
-              <w:jc w:val="center"/>
-              <w:rPr>
-                <w:sz w:val="32"/>
-                <w:szCs w:val="32"/>
-                <w:rtl/>
-              </w:rPr>
-            </w:pPr>
-            <w:r>
-              <w:rPr>
-                <w:sz w:val="32"/>
-                <w:szCs w:val="32"/>
-              </w:rPr>
-              <w:t>12</w:t>
+            <w:r>
+              <w:rPr>
+                <w:sz w:val="32"/>
+                <w:szCs w:val="32"/>
+              </w:rPr>
+              <w:t>8</w:t>
             </w:r>
           </w:p>
         </w:tc>
@@ -3223,7 +3524,7 @@
         </w:trPr>
         <w:tc>
           <w:tcPr>
-            <w:tcW w:w="1660" w:type="dxa"/>
+            <w:tcW w:w="1970" w:type="dxa"/>
           </w:tcPr>
           <w:p>
             <w:pPr>
@@ -3245,7 +3546,29 @@
         </w:tc>
         <w:tc>
           <w:tcPr>
-            <w:tcW w:w="1232" w:type="dxa"/>
+            <w:tcW w:w="1198" w:type="dxa"/>
+          </w:tcPr>
+          <w:p>
+            <w:pPr>
+              <w:jc w:val="center"/>
+              <w:rPr>
+                <w:sz w:val="32"/>
+                <w:szCs w:val="32"/>
+                <w:rtl/>
+              </w:rPr>
+            </w:pPr>
+            <w:r>
+              <w:rPr>
+                <w:sz w:val="32"/>
+                <w:szCs w:val="32"/>
+              </w:rPr>
+              <w:t>1</w:t>
+            </w:r>
+          </w:p>
+        </w:tc>
+        <w:tc>
+          <w:tcPr>
+            <w:tcW w:w="1175" w:type="dxa"/>
           </w:tcPr>
           <w:p>
             <w:pPr>
@@ -3267,7 +3590,7 @@
         </w:tc>
         <w:tc>
           <w:tcPr>
-            <w:tcW w:w="1229" w:type="dxa"/>
+            <w:tcW w:w="1175" w:type="dxa"/>
           </w:tcPr>
           <w:p>
             <w:pPr>
@@ -3289,7 +3612,73 @@
         </w:tc>
         <w:tc>
           <w:tcPr>
-            <w:tcW w:w="1229" w:type="dxa"/>
+            <w:tcW w:w="1175" w:type="dxa"/>
+          </w:tcPr>
+          <w:p>
+            <w:pPr>
+              <w:jc w:val="center"/>
+              <w:rPr>
+                <w:sz w:val="32"/>
+                <w:szCs w:val="32"/>
+                <w:rtl/>
+              </w:rPr>
+            </w:pPr>
+            <w:r>
+              <w:rPr>
+                <w:sz w:val="32"/>
+                <w:szCs w:val="32"/>
+              </w:rPr>
+              <w:t>0</w:t>
+            </w:r>
+          </w:p>
+        </w:tc>
+        <w:tc>
+          <w:tcPr>
+            <w:tcW w:w="1214" w:type="dxa"/>
+          </w:tcPr>
+          <w:p>
+            <w:pPr>
+              <w:jc w:val="center"/>
+              <w:rPr>
+                <w:sz w:val="32"/>
+                <w:szCs w:val="32"/>
+                <w:rtl/>
+              </w:rPr>
+            </w:pPr>
+            <w:r>
+              <w:rPr>
+                <w:sz w:val="32"/>
+                <w:szCs w:val="32"/>
+              </w:rPr>
+              <w:t>1to0</w:t>
+            </w:r>
+          </w:p>
+        </w:tc>
+        <w:tc>
+          <w:tcPr>
+            <w:tcW w:w="1214" w:type="dxa"/>
+          </w:tcPr>
+          <w:p>
+            <w:pPr>
+              <w:jc w:val="center"/>
+              <w:rPr>
+                <w:sz w:val="32"/>
+                <w:szCs w:val="32"/>
+                <w:rtl/>
+              </w:rPr>
+            </w:pPr>
+            <w:r>
+              <w:rPr>
+                <w:sz w:val="32"/>
+                <w:szCs w:val="32"/>
+              </w:rPr>
+              <w:t>0</w:t>
+            </w:r>
+          </w:p>
+        </w:tc>
+        <w:tc>
+          <w:tcPr>
+            <w:tcW w:w="1197" w:type="dxa"/>
           </w:tcPr>
           <w:p>
             <w:pPr>
@@ -3307,19 +3696,72 @@
               </w:rPr>
               <w:t>1</w:t>
             </w:r>
-          </w:p>
-        </w:tc>
-        <w:tc>
-          <w:tcPr>
-            <w:tcW w:w="1229" w:type="dxa"/>
-          </w:tcPr>
-          <w:p>
-            <w:pPr>
-              <w:jc w:val="center"/>
-              <w:rPr>
-                <w:sz w:val="32"/>
-                <w:szCs w:val="32"/>
-                <w:rtl/>
+            <w:r>
+              <w:rPr>
+                <w:sz w:val="32"/>
+                <w:szCs w:val="32"/>
+              </w:rPr>
+              <w:t>8</w:t>
+            </w:r>
+          </w:p>
+        </w:tc>
+      </w:tr>
+      <w:tr>
+        <w:trPr>
+          <w:trHeight w:val="428"/>
+        </w:trPr>
+        <w:tc>
+          <w:tcPr>
+            <w:tcW w:w="1970" w:type="dxa"/>
+          </w:tcPr>
+          <w:p>
+            <w:pPr>
+              <w:jc w:val="center"/>
+              <w:rPr>
+                <w:sz w:val="32"/>
+                <w:szCs w:val="32"/>
+              </w:rPr>
+            </w:pPr>
+            <w:r>
+              <w:rPr>
+                <w:sz w:val="32"/>
+                <w:szCs w:val="32"/>
+              </w:rPr>
+              <w:t>S0Sel1Sel3</w:t>
+            </w:r>
+          </w:p>
+        </w:tc>
+        <w:tc>
+          <w:tcPr>
+            <w:tcW w:w="1198" w:type="dxa"/>
+          </w:tcPr>
+          <w:p>
+            <w:pPr>
+              <w:jc w:val="center"/>
+              <w:rPr>
+                <w:sz w:val="32"/>
+                <w:szCs w:val="32"/>
+              </w:rPr>
+            </w:pPr>
+            <w:r>
+              <w:rPr>
+                <w:sz w:val="32"/>
+                <w:szCs w:val="32"/>
+              </w:rPr>
+              <w:t>1</w:t>
+            </w:r>
+          </w:p>
+        </w:tc>
+        <w:tc>
+          <w:tcPr>
+            <w:tcW w:w="1175" w:type="dxa"/>
+          </w:tcPr>
+          <w:p>
+            <w:pPr>
+              <w:jc w:val="center"/>
+              <w:rPr>
+                <w:sz w:val="32"/>
+                <w:szCs w:val="32"/>
               </w:rPr>
             </w:pPr>
             <w:r>
@@ -3333,15 +3775,250 @@
         </w:tc>
         <w:tc>
           <w:tcPr>
-            <w:tcW w:w="1249" w:type="dxa"/>
-          </w:tcPr>
-          <w:p>
-            <w:pPr>
-              <w:jc w:val="center"/>
-              <w:rPr>
-                <w:sz w:val="32"/>
-                <w:szCs w:val="32"/>
-                <w:rtl/>
+            <w:tcW w:w="1175" w:type="dxa"/>
+          </w:tcPr>
+          <w:p>
+            <w:pPr>
+              <w:jc w:val="center"/>
+              <w:rPr>
+                <w:sz w:val="32"/>
+                <w:szCs w:val="32"/>
+              </w:rPr>
+            </w:pPr>
+            <w:r>
+              <w:rPr>
+                <w:sz w:val="32"/>
+                <w:szCs w:val="32"/>
+              </w:rPr>
+              <w:t>0</w:t>
+            </w:r>
+          </w:p>
+        </w:tc>
+        <w:tc>
+          <w:tcPr>
+            <w:tcW w:w="1175" w:type="dxa"/>
+          </w:tcPr>
+          <w:p>
+            <w:pPr>
+              <w:jc w:val="center"/>
+              <w:rPr>
+                <w:sz w:val="32"/>
+                <w:szCs w:val="32"/>
+              </w:rPr>
+            </w:pPr>
+            <w:r>
+              <w:rPr>
+                <w:sz w:val="32"/>
+                <w:szCs w:val="32"/>
+              </w:rPr>
+              <w:t>0</w:t>
+            </w:r>
+          </w:p>
+        </w:tc>
+        <w:tc>
+          <w:tcPr>
+            <w:tcW w:w="1214" w:type="dxa"/>
+          </w:tcPr>
+          <w:p>
+            <w:pPr>
+              <w:jc w:val="center"/>
+              <w:rPr>
+                <w:sz w:val="32"/>
+                <w:szCs w:val="32"/>
+              </w:rPr>
+            </w:pPr>
+            <w:r>
+              <w:rPr>
+                <w:sz w:val="32"/>
+                <w:szCs w:val="32"/>
+              </w:rPr>
+              <w:t>0</w:t>
+            </w:r>
+          </w:p>
+        </w:tc>
+        <w:tc>
+          <w:tcPr>
+            <w:tcW w:w="1214" w:type="dxa"/>
+          </w:tcPr>
+          <w:p>
+            <w:pPr>
+              <w:jc w:val="center"/>
+              <w:rPr>
+                <w:sz w:val="32"/>
+                <w:szCs w:val="32"/>
+              </w:rPr>
+            </w:pPr>
+            <w:r>
+              <w:rPr>
+                <w:sz w:val="32"/>
+                <w:szCs w:val="32"/>
+              </w:rPr>
+              <w:t>0to1</w:t>
+            </w:r>
+          </w:p>
+        </w:tc>
+        <w:tc>
+          <w:tcPr>
+            <w:tcW w:w="1197" w:type="dxa"/>
+          </w:tcPr>
+          <w:p>
+            <w:pPr>
+              <w:jc w:val="center"/>
+              <w:rPr>
+                <w:sz w:val="32"/>
+                <w:szCs w:val="32"/>
+              </w:rPr>
+            </w:pPr>
+            <w:r>
+              <w:rPr>
+                <w:sz w:val="32"/>
+                <w:szCs w:val="32"/>
+              </w:rPr>
+              <w:t>30</w:t>
+            </w:r>
+          </w:p>
+        </w:tc>
+      </w:tr>
+      <w:tr>
+        <w:trPr>
+          <w:trHeight w:val="428"/>
+        </w:trPr>
+        <w:tc>
+          <w:tcPr>
+            <w:tcW w:w="1970" w:type="dxa"/>
+          </w:tcPr>
+          <w:p>
+            <w:pPr>
+              <w:jc w:val="center"/>
+              <w:rPr>
+                <w:sz w:val="32"/>
+                <w:szCs w:val="32"/>
+              </w:rPr>
+            </w:pPr>
+            <w:r>
+              <w:rPr>
+                <w:sz w:val="32"/>
+                <w:szCs w:val="32"/>
+              </w:rPr>
+              <w:t>S0Sel1Sel3</w:t>
+            </w:r>
+          </w:p>
+        </w:tc>
+        <w:tc>
+          <w:tcPr>
+            <w:tcW w:w="1198" w:type="dxa"/>
+          </w:tcPr>
+          <w:p>
+            <w:pPr>
+              <w:jc w:val="center"/>
+              <w:rPr>
+                <w:sz w:val="32"/>
+                <w:szCs w:val="32"/>
+              </w:rPr>
+            </w:pPr>
+            <w:r>
+              <w:rPr>
+                <w:sz w:val="32"/>
+                <w:szCs w:val="32"/>
+              </w:rPr>
+              <w:t>1</w:t>
+            </w:r>
+          </w:p>
+        </w:tc>
+        <w:tc>
+          <w:tcPr>
+            <w:tcW w:w="1175" w:type="dxa"/>
+          </w:tcPr>
+          <w:p>
+            <w:pPr>
+              <w:jc w:val="center"/>
+              <w:rPr>
+                <w:sz w:val="32"/>
+                <w:szCs w:val="32"/>
+              </w:rPr>
+            </w:pPr>
+            <w:r>
+              <w:rPr>
+                <w:sz w:val="32"/>
+                <w:szCs w:val="32"/>
+              </w:rPr>
+              <w:t>0</w:t>
+            </w:r>
+          </w:p>
+        </w:tc>
+        <w:tc>
+          <w:tcPr>
+            <w:tcW w:w="1175" w:type="dxa"/>
+          </w:tcPr>
+          <w:p>
+            <w:pPr>
+              <w:jc w:val="center"/>
+              <w:rPr>
+                <w:sz w:val="32"/>
+                <w:szCs w:val="32"/>
+              </w:rPr>
+            </w:pPr>
+            <w:r>
+              <w:rPr>
+                <w:sz w:val="32"/>
+                <w:szCs w:val="32"/>
+              </w:rPr>
+              <w:t>0</w:t>
+            </w:r>
+          </w:p>
+        </w:tc>
+        <w:tc>
+          <w:tcPr>
+            <w:tcW w:w="1175" w:type="dxa"/>
+          </w:tcPr>
+          <w:p>
+            <w:pPr>
+              <w:jc w:val="center"/>
+              <w:rPr>
+                <w:sz w:val="32"/>
+                <w:szCs w:val="32"/>
+              </w:rPr>
+            </w:pPr>
+            <w:r>
+              <w:rPr>
+                <w:sz w:val="32"/>
+                <w:szCs w:val="32"/>
+              </w:rPr>
+              <w:t>0</w:t>
+            </w:r>
+          </w:p>
+        </w:tc>
+        <w:tc>
+          <w:tcPr>
+            <w:tcW w:w="1214" w:type="dxa"/>
+          </w:tcPr>
+          <w:p>
+            <w:pPr>
+              <w:jc w:val="center"/>
+              <w:rPr>
+                <w:sz w:val="32"/>
+                <w:szCs w:val="32"/>
+              </w:rPr>
+            </w:pPr>
+            <w:r>
+              <w:rPr>
+                <w:sz w:val="32"/>
+                <w:szCs w:val="32"/>
+              </w:rPr>
+              <w:t>0</w:t>
+            </w:r>
+          </w:p>
+        </w:tc>
+        <w:tc>
+          <w:tcPr>
+            <w:tcW w:w="1214" w:type="dxa"/>
+          </w:tcPr>
+          <w:p>
+            <w:pPr>
+              <w:jc w:val="center"/>
+              <w:rPr>
+                <w:sz w:val="32"/>
+                <w:szCs w:val="32"/>
               </w:rPr>
             </w:pPr>
             <w:r>
@@ -3355,15 +4032,82 @@
         </w:tc>
         <w:tc>
           <w:tcPr>
-            <w:tcW w:w="1249" w:type="dxa"/>
-          </w:tcPr>
-          <w:p>
-            <w:pPr>
-              <w:jc w:val="center"/>
-              <w:rPr>
-                <w:sz w:val="32"/>
-                <w:szCs w:val="32"/>
-                <w:rtl/>
+            <w:tcW w:w="1197" w:type="dxa"/>
+          </w:tcPr>
+          <w:p>
+            <w:pPr>
+              <w:jc w:val="center"/>
+              <w:rPr>
+                <w:sz w:val="32"/>
+                <w:szCs w:val="32"/>
+              </w:rPr>
+            </w:pPr>
+            <w:r>
+              <w:rPr>
+                <w:sz w:val="32"/>
+                <w:szCs w:val="32"/>
+              </w:rPr>
+              <w:t>30</w:t>
+            </w:r>
+          </w:p>
+        </w:tc>
+      </w:tr>
+      <w:tr>
+        <w:trPr>
+          <w:trHeight w:val="428"/>
+        </w:trPr>
+        <w:tc>
+          <w:tcPr>
+            <w:tcW w:w="1970" w:type="dxa"/>
+          </w:tcPr>
+          <w:p>
+            <w:pPr>
+              <w:jc w:val="center"/>
+              <w:rPr>
+                <w:sz w:val="32"/>
+                <w:szCs w:val="32"/>
+              </w:rPr>
+            </w:pPr>
+            <w:r>
+              <w:rPr>
+                <w:sz w:val="32"/>
+                <w:szCs w:val="32"/>
+              </w:rPr>
+              <w:t>D0Sel1Sel3</w:t>
+            </w:r>
+          </w:p>
+        </w:tc>
+        <w:tc>
+          <w:tcPr>
+            <w:tcW w:w="1198" w:type="dxa"/>
+          </w:tcPr>
+          <w:p>
+            <w:pPr>
+              <w:jc w:val="center"/>
+              <w:rPr>
+                <w:sz w:val="32"/>
+                <w:szCs w:val="32"/>
+              </w:rPr>
+            </w:pPr>
+            <w:r>
+              <w:rPr>
+                <w:sz w:val="32"/>
+                <w:szCs w:val="32"/>
+              </w:rPr>
+              <w:t>0to1</w:t>
+            </w:r>
+          </w:p>
+        </w:tc>
+        <w:tc>
+          <w:tcPr>
+            <w:tcW w:w="1175" w:type="dxa"/>
+          </w:tcPr>
+          <w:p>
+            <w:pPr>
+              <w:jc w:val="center"/>
+              <w:rPr>
+                <w:sz w:val="32"/>
+                <w:szCs w:val="32"/>
               </w:rPr>
             </w:pPr>
             <w:r>
@@ -3377,23 +4121,1395 @@
         </w:tc>
         <w:tc>
           <w:tcPr>
-            <w:tcW w:w="1241" w:type="dxa"/>
-          </w:tcPr>
-          <w:p>
-            <w:pPr>
-              <w:jc w:val="center"/>
-              <w:rPr>
-                <w:sz w:val="32"/>
-                <w:szCs w:val="32"/>
-                <w:rtl/>
-              </w:rPr>
-            </w:pPr>
-            <w:r>
-              <w:rPr>
-                <w:sz w:val="32"/>
-                <w:szCs w:val="32"/>
-              </w:rPr>
-              <w:t>12</w:t>
+            <w:tcW w:w="1175" w:type="dxa"/>
+          </w:tcPr>
+          <w:p>
+            <w:pPr>
+              <w:jc w:val="center"/>
+              <w:rPr>
+                <w:sz w:val="32"/>
+                <w:szCs w:val="32"/>
+              </w:rPr>
+            </w:pPr>
+            <w:r>
+              <w:rPr>
+                <w:sz w:val="32"/>
+                <w:szCs w:val="32"/>
+              </w:rPr>
+              <w:t>0</w:t>
+            </w:r>
+          </w:p>
+        </w:tc>
+        <w:tc>
+          <w:tcPr>
+            <w:tcW w:w="1175" w:type="dxa"/>
+          </w:tcPr>
+          <w:p>
+            <w:pPr>
+              <w:jc w:val="center"/>
+              <w:rPr>
+                <w:sz w:val="32"/>
+                <w:szCs w:val="32"/>
+              </w:rPr>
+            </w:pPr>
+            <w:r>
+              <w:rPr>
+                <w:sz w:val="32"/>
+                <w:szCs w:val="32"/>
+              </w:rPr>
+              <w:t>0</w:t>
+            </w:r>
+          </w:p>
+        </w:tc>
+        <w:tc>
+          <w:tcPr>
+            <w:tcW w:w="1214" w:type="dxa"/>
+          </w:tcPr>
+          <w:p>
+            <w:pPr>
+              <w:jc w:val="center"/>
+              <w:rPr>
+                <w:sz w:val="32"/>
+                <w:szCs w:val="32"/>
+              </w:rPr>
+            </w:pPr>
+            <w:r>
+              <w:rPr>
+                <w:sz w:val="32"/>
+                <w:szCs w:val="32"/>
+              </w:rPr>
+              <w:t>0</w:t>
+            </w:r>
+          </w:p>
+        </w:tc>
+        <w:tc>
+          <w:tcPr>
+            <w:tcW w:w="1214" w:type="dxa"/>
+          </w:tcPr>
+          <w:p>
+            <w:pPr>
+              <w:jc w:val="center"/>
+              <w:rPr>
+                <w:sz w:val="32"/>
+                <w:szCs w:val="32"/>
+              </w:rPr>
+            </w:pPr>
+            <w:r>
+              <w:rPr>
+                <w:sz w:val="32"/>
+                <w:szCs w:val="32"/>
+              </w:rPr>
+              <w:t>0</w:t>
+            </w:r>
+          </w:p>
+        </w:tc>
+        <w:tc>
+          <w:tcPr>
+            <w:tcW w:w="1197" w:type="dxa"/>
+          </w:tcPr>
+          <w:p>
+            <w:pPr>
+              <w:jc w:val="center"/>
+              <w:rPr>
+                <w:sz w:val="32"/>
+                <w:szCs w:val="32"/>
+              </w:rPr>
+            </w:pPr>
+            <w:r>
+              <w:rPr>
+                <w:sz w:val="32"/>
+                <w:szCs w:val="32"/>
+              </w:rPr>
+              <w:t>24</w:t>
+            </w:r>
+          </w:p>
+        </w:tc>
+      </w:tr>
+      <w:tr>
+        <w:trPr>
+          <w:trHeight w:val="428"/>
+        </w:trPr>
+        <w:tc>
+          <w:tcPr>
+            <w:tcW w:w="1970" w:type="dxa"/>
+          </w:tcPr>
+          <w:p>
+            <w:pPr>
+              <w:jc w:val="center"/>
+              <w:rPr>
+                <w:sz w:val="32"/>
+                <w:szCs w:val="32"/>
+              </w:rPr>
+            </w:pPr>
+            <w:r>
+              <w:rPr>
+                <w:sz w:val="32"/>
+                <w:szCs w:val="32"/>
+              </w:rPr>
+              <w:t>D0Sel1Sel3</w:t>
+            </w:r>
+          </w:p>
+        </w:tc>
+        <w:tc>
+          <w:tcPr>
+            <w:tcW w:w="1198" w:type="dxa"/>
+          </w:tcPr>
+          <w:p>
+            <w:pPr>
+              <w:jc w:val="center"/>
+              <w:rPr>
+                <w:sz w:val="32"/>
+                <w:szCs w:val="32"/>
+              </w:rPr>
+            </w:pPr>
+            <w:r>
+              <w:rPr>
+                <w:sz w:val="32"/>
+                <w:szCs w:val="32"/>
+              </w:rPr>
+              <w:t>1to0</w:t>
+            </w:r>
+          </w:p>
+        </w:tc>
+        <w:tc>
+          <w:tcPr>
+            <w:tcW w:w="1175" w:type="dxa"/>
+          </w:tcPr>
+          <w:p>
+            <w:pPr>
+              <w:jc w:val="center"/>
+              <w:rPr>
+                <w:sz w:val="32"/>
+                <w:szCs w:val="32"/>
+              </w:rPr>
+            </w:pPr>
+            <w:r>
+              <w:rPr>
+                <w:sz w:val="32"/>
+                <w:szCs w:val="32"/>
+              </w:rPr>
+              <w:t>0</w:t>
+            </w:r>
+          </w:p>
+        </w:tc>
+        <w:tc>
+          <w:tcPr>
+            <w:tcW w:w="1175" w:type="dxa"/>
+          </w:tcPr>
+          <w:p>
+            <w:pPr>
+              <w:jc w:val="center"/>
+              <w:rPr>
+                <w:sz w:val="32"/>
+                <w:szCs w:val="32"/>
+              </w:rPr>
+            </w:pPr>
+            <w:r>
+              <w:rPr>
+                <w:sz w:val="32"/>
+                <w:szCs w:val="32"/>
+              </w:rPr>
+              <w:t>0</w:t>
+            </w:r>
+          </w:p>
+        </w:tc>
+        <w:tc>
+          <w:tcPr>
+            <w:tcW w:w="1175" w:type="dxa"/>
+          </w:tcPr>
+          <w:p>
+            <w:pPr>
+              <w:jc w:val="center"/>
+              <w:rPr>
+                <w:sz w:val="32"/>
+                <w:szCs w:val="32"/>
+              </w:rPr>
+            </w:pPr>
+            <w:r>
+              <w:rPr>
+                <w:sz w:val="32"/>
+                <w:szCs w:val="32"/>
+              </w:rPr>
+              <w:t>0</w:t>
+            </w:r>
+          </w:p>
+        </w:tc>
+        <w:tc>
+          <w:tcPr>
+            <w:tcW w:w="1214" w:type="dxa"/>
+          </w:tcPr>
+          <w:p>
+            <w:pPr>
+              <w:jc w:val="center"/>
+              <w:rPr>
+                <w:sz w:val="32"/>
+                <w:szCs w:val="32"/>
+              </w:rPr>
+            </w:pPr>
+            <w:r>
+              <w:rPr>
+                <w:sz w:val="32"/>
+                <w:szCs w:val="32"/>
+              </w:rPr>
+              <w:t>0</w:t>
+            </w:r>
+          </w:p>
+        </w:tc>
+        <w:tc>
+          <w:tcPr>
+            <w:tcW w:w="1214" w:type="dxa"/>
+          </w:tcPr>
+          <w:p>
+            <w:pPr>
+              <w:jc w:val="center"/>
+              <w:rPr>
+                <w:sz w:val="32"/>
+                <w:szCs w:val="32"/>
+              </w:rPr>
+            </w:pPr>
+            <w:r>
+              <w:rPr>
+                <w:sz w:val="32"/>
+                <w:szCs w:val="32"/>
+              </w:rPr>
+              <w:t>0</w:t>
+            </w:r>
+          </w:p>
+        </w:tc>
+        <w:tc>
+          <w:tcPr>
+            <w:tcW w:w="1197" w:type="dxa"/>
+          </w:tcPr>
+          <w:p>
+            <w:pPr>
+              <w:jc w:val="center"/>
+              <w:rPr>
+                <w:sz w:val="32"/>
+                <w:szCs w:val="32"/>
+              </w:rPr>
+            </w:pPr>
+            <w:r>
+              <w:rPr>
+                <w:sz w:val="32"/>
+                <w:szCs w:val="32"/>
+              </w:rPr>
+              <w:t>24</w:t>
+            </w:r>
+          </w:p>
+        </w:tc>
+      </w:tr>
+      <w:tr>
+        <w:trPr>
+          <w:trHeight w:val="428"/>
+        </w:trPr>
+        <w:tc>
+          <w:tcPr>
+            <w:tcW w:w="1970" w:type="dxa"/>
+          </w:tcPr>
+          <w:p>
+            <w:pPr>
+              <w:jc w:val="center"/>
+              <w:rPr>
+                <w:sz w:val="32"/>
+                <w:szCs w:val="32"/>
+              </w:rPr>
+            </w:pPr>
+            <w:r>
+              <w:rPr>
+                <w:sz w:val="32"/>
+                <w:szCs w:val="32"/>
+              </w:rPr>
+              <w:t>D</w:t>
+            </w:r>
+            <w:r>
+              <w:rPr>
+                <w:sz w:val="32"/>
+                <w:szCs w:val="32"/>
+              </w:rPr>
+              <w:t>1</w:t>
+            </w:r>
+            <w:r>
+              <w:rPr>
+                <w:sz w:val="32"/>
+                <w:szCs w:val="32"/>
+              </w:rPr>
+              <w:t>Sel1Sel3</w:t>
+            </w:r>
+          </w:p>
+        </w:tc>
+        <w:tc>
+          <w:tcPr>
+            <w:tcW w:w="1198" w:type="dxa"/>
+          </w:tcPr>
+          <w:p>
+            <w:pPr>
+              <w:jc w:val="center"/>
+              <w:rPr>
+                <w:sz w:val="32"/>
+                <w:szCs w:val="32"/>
+              </w:rPr>
+            </w:pPr>
+            <w:r>
+              <w:rPr>
+                <w:sz w:val="32"/>
+                <w:szCs w:val="32"/>
+              </w:rPr>
+              <w:t>0</w:t>
+            </w:r>
+          </w:p>
+        </w:tc>
+        <w:tc>
+          <w:tcPr>
+            <w:tcW w:w="1175" w:type="dxa"/>
+          </w:tcPr>
+          <w:p>
+            <w:pPr>
+              <w:jc w:val="center"/>
+              <w:rPr>
+                <w:sz w:val="32"/>
+                <w:szCs w:val="32"/>
+              </w:rPr>
+            </w:pPr>
+            <w:r>
+              <w:rPr>
+                <w:sz w:val="32"/>
+                <w:szCs w:val="32"/>
+              </w:rPr>
+              <w:t>0</w:t>
+            </w:r>
+            <w:r>
+              <w:rPr>
+                <w:sz w:val="32"/>
+                <w:szCs w:val="32"/>
+              </w:rPr>
+              <w:t>to1</w:t>
+            </w:r>
+          </w:p>
+        </w:tc>
+        <w:tc>
+          <w:tcPr>
+            <w:tcW w:w="1175" w:type="dxa"/>
+          </w:tcPr>
+          <w:p>
+            <w:pPr>
+              <w:jc w:val="center"/>
+              <w:rPr>
+                <w:sz w:val="32"/>
+                <w:szCs w:val="32"/>
+              </w:rPr>
+            </w:pPr>
+            <w:r>
+              <w:rPr>
+                <w:sz w:val="32"/>
+                <w:szCs w:val="32"/>
+              </w:rPr>
+              <w:t>0</w:t>
+            </w:r>
+          </w:p>
+        </w:tc>
+        <w:tc>
+          <w:tcPr>
+            <w:tcW w:w="1175" w:type="dxa"/>
+          </w:tcPr>
+          <w:p>
+            <w:pPr>
+              <w:jc w:val="center"/>
+              <w:rPr>
+                <w:sz w:val="32"/>
+                <w:szCs w:val="32"/>
+              </w:rPr>
+            </w:pPr>
+            <w:r>
+              <w:rPr>
+                <w:sz w:val="32"/>
+                <w:szCs w:val="32"/>
+              </w:rPr>
+              <w:t>0</w:t>
+            </w:r>
+          </w:p>
+        </w:tc>
+        <w:tc>
+          <w:tcPr>
+            <w:tcW w:w="1214" w:type="dxa"/>
+          </w:tcPr>
+          <w:p>
+            <w:pPr>
+              <w:jc w:val="center"/>
+              <w:rPr>
+                <w:sz w:val="32"/>
+                <w:szCs w:val="32"/>
+              </w:rPr>
+            </w:pPr>
+            <w:r>
+              <w:rPr>
+                <w:sz w:val="32"/>
+                <w:szCs w:val="32"/>
+              </w:rPr>
+              <w:t>0</w:t>
+            </w:r>
+          </w:p>
+        </w:tc>
+        <w:tc>
+          <w:tcPr>
+            <w:tcW w:w="1214" w:type="dxa"/>
+          </w:tcPr>
+          <w:p>
+            <w:pPr>
+              <w:jc w:val="center"/>
+              <w:rPr>
+                <w:sz w:val="32"/>
+                <w:szCs w:val="32"/>
+              </w:rPr>
+            </w:pPr>
+            <w:r>
+              <w:rPr>
+                <w:sz w:val="32"/>
+                <w:szCs w:val="32"/>
+              </w:rPr>
+              <w:t>1</w:t>
+            </w:r>
+          </w:p>
+        </w:tc>
+        <w:tc>
+          <w:tcPr>
+            <w:tcW w:w="1197" w:type="dxa"/>
+          </w:tcPr>
+          <w:p>
+            <w:pPr>
+              <w:jc w:val="center"/>
+              <w:rPr>
+                <w:sz w:val="32"/>
+                <w:szCs w:val="32"/>
+              </w:rPr>
+            </w:pPr>
+            <w:r>
+              <w:rPr>
+                <w:sz w:val="32"/>
+                <w:szCs w:val="32"/>
+              </w:rPr>
+              <w:t>24</w:t>
+            </w:r>
+          </w:p>
+        </w:tc>
+      </w:tr>
+      <w:tr>
+        <w:trPr>
+          <w:trHeight w:val="428"/>
+        </w:trPr>
+        <w:tc>
+          <w:tcPr>
+            <w:tcW w:w="1970" w:type="dxa"/>
+          </w:tcPr>
+          <w:p>
+            <w:pPr>
+              <w:jc w:val="center"/>
+              <w:rPr>
+                <w:sz w:val="32"/>
+                <w:szCs w:val="32"/>
+              </w:rPr>
+            </w:pPr>
+            <w:r>
+              <w:rPr>
+                <w:sz w:val="32"/>
+                <w:szCs w:val="32"/>
+              </w:rPr>
+              <w:t>D1Sel1Sel3</w:t>
+            </w:r>
+          </w:p>
+        </w:tc>
+        <w:tc>
+          <w:tcPr>
+            <w:tcW w:w="1198" w:type="dxa"/>
+          </w:tcPr>
+          <w:p>
+            <w:pPr>
+              <w:jc w:val="center"/>
+              <w:rPr>
+                <w:sz w:val="32"/>
+                <w:szCs w:val="32"/>
+              </w:rPr>
+            </w:pPr>
+            <w:r>
+              <w:rPr>
+                <w:sz w:val="32"/>
+                <w:szCs w:val="32"/>
+              </w:rPr>
+              <w:t>0</w:t>
+            </w:r>
+          </w:p>
+        </w:tc>
+        <w:tc>
+          <w:tcPr>
+            <w:tcW w:w="1175" w:type="dxa"/>
+          </w:tcPr>
+          <w:p>
+            <w:pPr>
+              <w:jc w:val="center"/>
+              <w:rPr>
+                <w:sz w:val="32"/>
+                <w:szCs w:val="32"/>
+              </w:rPr>
+            </w:pPr>
+            <w:r>
+              <w:rPr>
+                <w:sz w:val="32"/>
+                <w:szCs w:val="32"/>
+              </w:rPr>
+              <w:t>1to0</w:t>
+            </w:r>
+          </w:p>
+        </w:tc>
+        <w:tc>
+          <w:tcPr>
+            <w:tcW w:w="1175" w:type="dxa"/>
+          </w:tcPr>
+          <w:p>
+            <w:pPr>
+              <w:jc w:val="center"/>
+              <w:rPr>
+                <w:sz w:val="32"/>
+                <w:szCs w:val="32"/>
+              </w:rPr>
+            </w:pPr>
+            <w:r>
+              <w:rPr>
+                <w:sz w:val="32"/>
+                <w:szCs w:val="32"/>
+              </w:rPr>
+              <w:t>0</w:t>
+            </w:r>
+          </w:p>
+        </w:tc>
+        <w:tc>
+          <w:tcPr>
+            <w:tcW w:w="1175" w:type="dxa"/>
+          </w:tcPr>
+          <w:p>
+            <w:pPr>
+              <w:jc w:val="center"/>
+              <w:rPr>
+                <w:sz w:val="32"/>
+                <w:szCs w:val="32"/>
+              </w:rPr>
+            </w:pPr>
+            <w:r>
+              <w:rPr>
+                <w:sz w:val="32"/>
+                <w:szCs w:val="32"/>
+              </w:rPr>
+              <w:t>0</w:t>
+            </w:r>
+          </w:p>
+        </w:tc>
+        <w:tc>
+          <w:tcPr>
+            <w:tcW w:w="1214" w:type="dxa"/>
+          </w:tcPr>
+          <w:p>
+            <w:pPr>
+              <w:jc w:val="center"/>
+              <w:rPr>
+                <w:sz w:val="32"/>
+                <w:szCs w:val="32"/>
+              </w:rPr>
+            </w:pPr>
+            <w:r>
+              <w:rPr>
+                <w:sz w:val="32"/>
+                <w:szCs w:val="32"/>
+              </w:rPr>
+              <w:t>0</w:t>
+            </w:r>
+          </w:p>
+        </w:tc>
+        <w:tc>
+          <w:tcPr>
+            <w:tcW w:w="1214" w:type="dxa"/>
+          </w:tcPr>
+          <w:p>
+            <w:pPr>
+              <w:jc w:val="center"/>
+              <w:rPr>
+                <w:sz w:val="32"/>
+                <w:szCs w:val="32"/>
+              </w:rPr>
+            </w:pPr>
+            <w:r>
+              <w:rPr>
+                <w:sz w:val="32"/>
+                <w:szCs w:val="32"/>
+              </w:rPr>
+              <w:t>1</w:t>
+            </w:r>
+          </w:p>
+        </w:tc>
+        <w:tc>
+          <w:tcPr>
+            <w:tcW w:w="1197" w:type="dxa"/>
+          </w:tcPr>
+          <w:p>
+            <w:pPr>
+              <w:jc w:val="center"/>
+              <w:rPr>
+                <w:sz w:val="32"/>
+                <w:szCs w:val="32"/>
+              </w:rPr>
+            </w:pPr>
+            <w:r>
+              <w:rPr>
+                <w:sz w:val="32"/>
+                <w:szCs w:val="32"/>
+              </w:rPr>
+              <w:t>24</w:t>
+            </w:r>
+          </w:p>
+        </w:tc>
+      </w:tr>
+      <w:tr>
+        <w:trPr>
+          <w:trHeight w:val="428"/>
+        </w:trPr>
+        <w:tc>
+          <w:tcPr>
+            <w:tcW w:w="1970" w:type="dxa"/>
+          </w:tcPr>
+          <w:p>
+            <w:pPr>
+              <w:jc w:val="center"/>
+              <w:rPr>
+                <w:sz w:val="32"/>
+                <w:szCs w:val="32"/>
+              </w:rPr>
+            </w:pPr>
+            <w:r>
+              <w:rPr>
+                <w:sz w:val="32"/>
+                <w:szCs w:val="32"/>
+              </w:rPr>
+              <w:t>D</w:t>
+            </w:r>
+            <w:r>
+              <w:rPr>
+                <w:sz w:val="32"/>
+                <w:szCs w:val="32"/>
+              </w:rPr>
+              <w:t>2</w:t>
+            </w:r>
+            <w:r>
+              <w:rPr>
+                <w:sz w:val="32"/>
+                <w:szCs w:val="32"/>
+              </w:rPr>
+              <w:t>Sel</w:t>
+            </w:r>
+            <w:r>
+              <w:rPr>
+                <w:sz w:val="32"/>
+                <w:szCs w:val="32"/>
+              </w:rPr>
+              <w:t>2</w:t>
+            </w:r>
+            <w:r>
+              <w:rPr>
+                <w:sz w:val="32"/>
+                <w:szCs w:val="32"/>
+              </w:rPr>
+              <w:t>Sel3</w:t>
+            </w:r>
+          </w:p>
+        </w:tc>
+        <w:tc>
+          <w:tcPr>
+            <w:tcW w:w="1198" w:type="dxa"/>
+          </w:tcPr>
+          <w:p>
+            <w:pPr>
+              <w:jc w:val="center"/>
+              <w:rPr>
+                <w:sz w:val="32"/>
+                <w:szCs w:val="32"/>
+              </w:rPr>
+            </w:pPr>
+            <w:r>
+              <w:rPr>
+                <w:sz w:val="32"/>
+                <w:szCs w:val="32"/>
+              </w:rPr>
+              <w:t>0</w:t>
+            </w:r>
+          </w:p>
+        </w:tc>
+        <w:tc>
+          <w:tcPr>
+            <w:tcW w:w="1175" w:type="dxa"/>
+          </w:tcPr>
+          <w:p>
+            <w:pPr>
+              <w:jc w:val="center"/>
+              <w:rPr>
+                <w:sz w:val="32"/>
+                <w:szCs w:val="32"/>
+              </w:rPr>
+            </w:pPr>
+            <w:r>
+              <w:rPr>
+                <w:sz w:val="32"/>
+                <w:szCs w:val="32"/>
+              </w:rPr>
+              <w:t>0</w:t>
+            </w:r>
+          </w:p>
+        </w:tc>
+        <w:tc>
+          <w:tcPr>
+            <w:tcW w:w="1175" w:type="dxa"/>
+          </w:tcPr>
+          <w:p>
+            <w:pPr>
+              <w:jc w:val="center"/>
+              <w:rPr>
+                <w:sz w:val="32"/>
+                <w:szCs w:val="32"/>
+              </w:rPr>
+            </w:pPr>
+            <w:r>
+              <w:rPr>
+                <w:sz w:val="32"/>
+                <w:szCs w:val="32"/>
+              </w:rPr>
+              <w:t>0</w:t>
+            </w:r>
+            <w:r>
+              <w:rPr>
+                <w:sz w:val="32"/>
+                <w:szCs w:val="32"/>
+              </w:rPr>
+              <w:t>to1</w:t>
+            </w:r>
+          </w:p>
+        </w:tc>
+        <w:tc>
+          <w:tcPr>
+            <w:tcW w:w="1175" w:type="dxa"/>
+          </w:tcPr>
+          <w:p>
+            <w:pPr>
+              <w:jc w:val="center"/>
+              <w:rPr>
+                <w:sz w:val="32"/>
+                <w:szCs w:val="32"/>
+              </w:rPr>
+            </w:pPr>
+            <w:r>
+              <w:rPr>
+                <w:sz w:val="32"/>
+                <w:szCs w:val="32"/>
+              </w:rPr>
+              <w:t>0</w:t>
+            </w:r>
+          </w:p>
+        </w:tc>
+        <w:tc>
+          <w:tcPr>
+            <w:tcW w:w="1214" w:type="dxa"/>
+          </w:tcPr>
+          <w:p>
+            <w:pPr>
+              <w:jc w:val="center"/>
+              <w:rPr>
+                <w:sz w:val="32"/>
+                <w:szCs w:val="32"/>
+              </w:rPr>
+            </w:pPr>
+            <w:r>
+              <w:rPr>
+                <w:sz w:val="32"/>
+                <w:szCs w:val="32"/>
+              </w:rPr>
+              <w:t>1</w:t>
+            </w:r>
+          </w:p>
+        </w:tc>
+        <w:tc>
+          <w:tcPr>
+            <w:tcW w:w="1214" w:type="dxa"/>
+          </w:tcPr>
+          <w:p>
+            <w:pPr>
+              <w:jc w:val="center"/>
+              <w:rPr>
+                <w:sz w:val="32"/>
+                <w:szCs w:val="32"/>
+              </w:rPr>
+            </w:pPr>
+            <w:r>
+              <w:rPr>
+                <w:sz w:val="32"/>
+                <w:szCs w:val="32"/>
+              </w:rPr>
+              <w:t>0</w:t>
+            </w:r>
+          </w:p>
+        </w:tc>
+        <w:tc>
+          <w:tcPr>
+            <w:tcW w:w="1197" w:type="dxa"/>
+          </w:tcPr>
+          <w:p>
+            <w:pPr>
+              <w:jc w:val="center"/>
+              <w:rPr>
+                <w:sz w:val="32"/>
+                <w:szCs w:val="32"/>
+              </w:rPr>
+            </w:pPr>
+            <w:r>
+              <w:rPr>
+                <w:sz w:val="32"/>
+                <w:szCs w:val="32"/>
+              </w:rPr>
+              <w:t>24</w:t>
+            </w:r>
+          </w:p>
+        </w:tc>
+      </w:tr>
+      <w:tr>
+        <w:trPr>
+          <w:trHeight w:val="428"/>
+        </w:trPr>
+        <w:tc>
+          <w:tcPr>
+            <w:tcW w:w="1970" w:type="dxa"/>
+          </w:tcPr>
+          <w:p>
+            <w:pPr>
+              <w:jc w:val="center"/>
+              <w:rPr>
+                <w:sz w:val="32"/>
+                <w:szCs w:val="32"/>
+              </w:rPr>
+            </w:pPr>
+            <w:r>
+              <w:rPr>
+                <w:sz w:val="32"/>
+                <w:szCs w:val="32"/>
+              </w:rPr>
+              <w:lastRenderedPageBreak/>
+              <w:t>D2Sel2Sel3</w:t>
+            </w:r>
+          </w:p>
+        </w:tc>
+        <w:tc>
+          <w:tcPr>
+            <w:tcW w:w="1198" w:type="dxa"/>
+          </w:tcPr>
+          <w:p>
+            <w:pPr>
+              <w:jc w:val="center"/>
+              <w:rPr>
+                <w:sz w:val="32"/>
+                <w:szCs w:val="32"/>
+              </w:rPr>
+            </w:pPr>
+            <w:r>
+              <w:rPr>
+                <w:sz w:val="32"/>
+                <w:szCs w:val="32"/>
+              </w:rPr>
+              <w:t>0</w:t>
+            </w:r>
+          </w:p>
+        </w:tc>
+        <w:tc>
+          <w:tcPr>
+            <w:tcW w:w="1175" w:type="dxa"/>
+          </w:tcPr>
+          <w:p>
+            <w:pPr>
+              <w:jc w:val="center"/>
+              <w:rPr>
+                <w:sz w:val="32"/>
+                <w:szCs w:val="32"/>
+              </w:rPr>
+            </w:pPr>
+            <w:r>
+              <w:rPr>
+                <w:sz w:val="32"/>
+                <w:szCs w:val="32"/>
+              </w:rPr>
+              <w:t>0</w:t>
+            </w:r>
+          </w:p>
+        </w:tc>
+        <w:tc>
+          <w:tcPr>
+            <w:tcW w:w="1175" w:type="dxa"/>
+          </w:tcPr>
+          <w:p>
+            <w:pPr>
+              <w:jc w:val="center"/>
+              <w:rPr>
+                <w:sz w:val="32"/>
+                <w:szCs w:val="32"/>
+              </w:rPr>
+            </w:pPr>
+            <w:r>
+              <w:rPr>
+                <w:sz w:val="32"/>
+                <w:szCs w:val="32"/>
+              </w:rPr>
+              <w:t>1to0</w:t>
+            </w:r>
+          </w:p>
+        </w:tc>
+        <w:tc>
+          <w:tcPr>
+            <w:tcW w:w="1175" w:type="dxa"/>
+          </w:tcPr>
+          <w:p>
+            <w:pPr>
+              <w:jc w:val="center"/>
+              <w:rPr>
+                <w:sz w:val="32"/>
+                <w:szCs w:val="32"/>
+              </w:rPr>
+            </w:pPr>
+            <w:r>
+              <w:rPr>
+                <w:sz w:val="32"/>
+                <w:szCs w:val="32"/>
+              </w:rPr>
+              <w:t>0</w:t>
+            </w:r>
+          </w:p>
+        </w:tc>
+        <w:tc>
+          <w:tcPr>
+            <w:tcW w:w="1214" w:type="dxa"/>
+          </w:tcPr>
+          <w:p>
+            <w:pPr>
+              <w:jc w:val="center"/>
+              <w:rPr>
+                <w:sz w:val="32"/>
+                <w:szCs w:val="32"/>
+              </w:rPr>
+            </w:pPr>
+            <w:r>
+              <w:rPr>
+                <w:sz w:val="32"/>
+                <w:szCs w:val="32"/>
+              </w:rPr>
+              <w:t>1</w:t>
+            </w:r>
+          </w:p>
+        </w:tc>
+        <w:tc>
+          <w:tcPr>
+            <w:tcW w:w="1214" w:type="dxa"/>
+          </w:tcPr>
+          <w:p>
+            <w:pPr>
+              <w:jc w:val="center"/>
+              <w:rPr>
+                <w:sz w:val="32"/>
+                <w:szCs w:val="32"/>
+              </w:rPr>
+            </w:pPr>
+            <w:r>
+              <w:rPr>
+                <w:sz w:val="32"/>
+                <w:szCs w:val="32"/>
+              </w:rPr>
+              <w:t>0</w:t>
+            </w:r>
+          </w:p>
+        </w:tc>
+        <w:tc>
+          <w:tcPr>
+            <w:tcW w:w="1197" w:type="dxa"/>
+          </w:tcPr>
+          <w:p>
+            <w:pPr>
+              <w:jc w:val="center"/>
+              <w:rPr>
+                <w:sz w:val="32"/>
+                <w:szCs w:val="32"/>
+              </w:rPr>
+            </w:pPr>
+            <w:r>
+              <w:rPr>
+                <w:sz w:val="32"/>
+                <w:szCs w:val="32"/>
+              </w:rPr>
+              <w:t>24</w:t>
+            </w:r>
+          </w:p>
+        </w:tc>
+      </w:tr>
+      <w:tr>
+        <w:trPr>
+          <w:trHeight w:val="428"/>
+        </w:trPr>
+        <w:tc>
+          <w:tcPr>
+            <w:tcW w:w="1970" w:type="dxa"/>
+          </w:tcPr>
+          <w:p>
+            <w:pPr>
+              <w:jc w:val="center"/>
+              <w:rPr>
+                <w:sz w:val="32"/>
+                <w:szCs w:val="32"/>
+              </w:rPr>
+            </w:pPr>
+            <w:r>
+              <w:rPr>
+                <w:sz w:val="32"/>
+                <w:szCs w:val="32"/>
+              </w:rPr>
+              <w:t>D</w:t>
+            </w:r>
+            <w:r>
+              <w:rPr>
+                <w:sz w:val="32"/>
+                <w:szCs w:val="32"/>
+              </w:rPr>
+              <w:t>3</w:t>
+            </w:r>
+            <w:r>
+              <w:rPr>
+                <w:sz w:val="32"/>
+                <w:szCs w:val="32"/>
+              </w:rPr>
+              <w:t>Sel2Sel3</w:t>
+            </w:r>
+          </w:p>
+        </w:tc>
+        <w:tc>
+          <w:tcPr>
+            <w:tcW w:w="1198" w:type="dxa"/>
+          </w:tcPr>
+          <w:p>
+            <w:pPr>
+              <w:jc w:val="center"/>
+              <w:rPr>
+                <w:sz w:val="32"/>
+                <w:szCs w:val="32"/>
+              </w:rPr>
+            </w:pPr>
+            <w:r>
+              <w:rPr>
+                <w:sz w:val="32"/>
+                <w:szCs w:val="32"/>
+              </w:rPr>
+              <w:t>0</w:t>
+            </w:r>
+          </w:p>
+        </w:tc>
+        <w:tc>
+          <w:tcPr>
+            <w:tcW w:w="1175" w:type="dxa"/>
+          </w:tcPr>
+          <w:p>
+            <w:pPr>
+              <w:jc w:val="center"/>
+              <w:rPr>
+                <w:sz w:val="32"/>
+                <w:szCs w:val="32"/>
+              </w:rPr>
+            </w:pPr>
+            <w:r>
+              <w:rPr>
+                <w:sz w:val="32"/>
+                <w:szCs w:val="32"/>
+              </w:rPr>
+              <w:t>0</w:t>
+            </w:r>
+          </w:p>
+        </w:tc>
+        <w:tc>
+          <w:tcPr>
+            <w:tcW w:w="1175" w:type="dxa"/>
+          </w:tcPr>
+          <w:p>
+            <w:pPr>
+              <w:jc w:val="center"/>
+              <w:rPr>
+                <w:sz w:val="32"/>
+                <w:szCs w:val="32"/>
+              </w:rPr>
+            </w:pPr>
+            <w:r>
+              <w:rPr>
+                <w:sz w:val="32"/>
+                <w:szCs w:val="32"/>
+              </w:rPr>
+              <w:t>0</w:t>
+            </w:r>
+          </w:p>
+        </w:tc>
+        <w:tc>
+          <w:tcPr>
+            <w:tcW w:w="1175" w:type="dxa"/>
+          </w:tcPr>
+          <w:p>
+            <w:pPr>
+              <w:jc w:val="center"/>
+              <w:rPr>
+                <w:sz w:val="32"/>
+                <w:szCs w:val="32"/>
+              </w:rPr>
+            </w:pPr>
+            <w:r>
+              <w:rPr>
+                <w:sz w:val="32"/>
+                <w:szCs w:val="32"/>
+              </w:rPr>
+              <w:t>0</w:t>
+            </w:r>
+            <w:r>
+              <w:rPr>
+                <w:sz w:val="32"/>
+                <w:szCs w:val="32"/>
+              </w:rPr>
+              <w:t>to1</w:t>
+            </w:r>
+          </w:p>
+        </w:tc>
+        <w:tc>
+          <w:tcPr>
+            <w:tcW w:w="1214" w:type="dxa"/>
+          </w:tcPr>
+          <w:p>
+            <w:pPr>
+              <w:jc w:val="center"/>
+              <w:rPr>
+                <w:sz w:val="32"/>
+                <w:szCs w:val="32"/>
+              </w:rPr>
+            </w:pPr>
+            <w:r>
+              <w:rPr>
+                <w:sz w:val="32"/>
+                <w:szCs w:val="32"/>
+              </w:rPr>
+              <w:t>1</w:t>
+            </w:r>
+          </w:p>
+        </w:tc>
+        <w:tc>
+          <w:tcPr>
+            <w:tcW w:w="1214" w:type="dxa"/>
+          </w:tcPr>
+          <w:p>
+            <w:pPr>
+              <w:jc w:val="center"/>
+              <w:rPr>
+                <w:sz w:val="32"/>
+                <w:szCs w:val="32"/>
+              </w:rPr>
+            </w:pPr>
+            <w:r>
+              <w:rPr>
+                <w:sz w:val="32"/>
+                <w:szCs w:val="32"/>
+              </w:rPr>
+              <w:t>1</w:t>
+            </w:r>
+          </w:p>
+        </w:tc>
+        <w:tc>
+          <w:tcPr>
+            <w:tcW w:w="1197" w:type="dxa"/>
+          </w:tcPr>
+          <w:p>
+            <w:pPr>
+              <w:jc w:val="center"/>
+              <w:rPr>
+                <w:sz w:val="32"/>
+                <w:szCs w:val="32"/>
+              </w:rPr>
+            </w:pPr>
+            <w:r>
+              <w:rPr>
+                <w:sz w:val="32"/>
+                <w:szCs w:val="32"/>
+              </w:rPr>
+              <w:t>24</w:t>
+            </w:r>
+          </w:p>
+        </w:tc>
+      </w:tr>
+      <w:tr>
+        <w:trPr>
+          <w:trHeight w:val="428"/>
+        </w:trPr>
+        <w:tc>
+          <w:tcPr>
+            <w:tcW w:w="1970" w:type="dxa"/>
+          </w:tcPr>
+          <w:p>
+            <w:pPr>
+              <w:jc w:val="center"/>
+              <w:rPr>
+                <w:sz w:val="32"/>
+                <w:szCs w:val="32"/>
+              </w:rPr>
+            </w:pPr>
+            <w:r>
+              <w:rPr>
+                <w:sz w:val="32"/>
+                <w:szCs w:val="32"/>
+              </w:rPr>
+              <w:t>D3Sel2Sel3</w:t>
+            </w:r>
+          </w:p>
+        </w:tc>
+        <w:tc>
+          <w:tcPr>
+            <w:tcW w:w="1198" w:type="dxa"/>
+          </w:tcPr>
+          <w:p>
+            <w:pPr>
+              <w:jc w:val="center"/>
+              <w:rPr>
+                <w:sz w:val="32"/>
+                <w:szCs w:val="32"/>
+              </w:rPr>
+            </w:pPr>
+            <w:r>
+              <w:rPr>
+                <w:sz w:val="32"/>
+                <w:szCs w:val="32"/>
+              </w:rPr>
+              <w:t>0</w:t>
+            </w:r>
+          </w:p>
+        </w:tc>
+        <w:tc>
+          <w:tcPr>
+            <w:tcW w:w="1175" w:type="dxa"/>
+          </w:tcPr>
+          <w:p>
+            <w:pPr>
+              <w:jc w:val="center"/>
+              <w:rPr>
+                <w:sz w:val="32"/>
+                <w:szCs w:val="32"/>
+              </w:rPr>
+            </w:pPr>
+            <w:r>
+              <w:rPr>
+                <w:sz w:val="32"/>
+                <w:szCs w:val="32"/>
+              </w:rPr>
+              <w:t>0</w:t>
+            </w:r>
+          </w:p>
+        </w:tc>
+        <w:tc>
+          <w:tcPr>
+            <w:tcW w:w="1175" w:type="dxa"/>
+          </w:tcPr>
+          <w:p>
+            <w:pPr>
+              <w:jc w:val="center"/>
+              <w:rPr>
+                <w:sz w:val="32"/>
+                <w:szCs w:val="32"/>
+              </w:rPr>
+            </w:pPr>
+            <w:r>
+              <w:rPr>
+                <w:sz w:val="32"/>
+                <w:szCs w:val="32"/>
+              </w:rPr>
+              <w:t>0</w:t>
+            </w:r>
+          </w:p>
+        </w:tc>
+        <w:tc>
+          <w:tcPr>
+            <w:tcW w:w="1175" w:type="dxa"/>
+          </w:tcPr>
+          <w:p>
+            <w:pPr>
+              <w:jc w:val="center"/>
+              <w:rPr>
+                <w:sz w:val="32"/>
+                <w:szCs w:val="32"/>
+              </w:rPr>
+            </w:pPr>
+            <w:r>
+              <w:rPr>
+                <w:sz w:val="32"/>
+                <w:szCs w:val="32"/>
+              </w:rPr>
+              <w:t>1to0</w:t>
+            </w:r>
+          </w:p>
+        </w:tc>
+        <w:tc>
+          <w:tcPr>
+            <w:tcW w:w="1214" w:type="dxa"/>
+          </w:tcPr>
+          <w:p>
+            <w:pPr>
+              <w:jc w:val="center"/>
+              <w:rPr>
+                <w:sz w:val="32"/>
+                <w:szCs w:val="32"/>
+              </w:rPr>
+            </w:pPr>
+            <w:r>
+              <w:rPr>
+                <w:sz w:val="32"/>
+                <w:szCs w:val="32"/>
+              </w:rPr>
+              <w:t>1</w:t>
+            </w:r>
+          </w:p>
+        </w:tc>
+        <w:tc>
+          <w:tcPr>
+            <w:tcW w:w="1214" w:type="dxa"/>
+          </w:tcPr>
+          <w:p>
+            <w:pPr>
+              <w:jc w:val="center"/>
+              <w:rPr>
+                <w:sz w:val="32"/>
+                <w:szCs w:val="32"/>
+              </w:rPr>
+            </w:pPr>
+            <w:r>
+              <w:rPr>
+                <w:sz w:val="32"/>
+                <w:szCs w:val="32"/>
+              </w:rPr>
+              <w:t>1</w:t>
+            </w:r>
+          </w:p>
+        </w:tc>
+        <w:tc>
+          <w:tcPr>
+            <w:tcW w:w="1197" w:type="dxa"/>
+          </w:tcPr>
+          <w:p>
+            <w:pPr>
+              <w:jc w:val="center"/>
+              <w:rPr>
+                <w:sz w:val="32"/>
+                <w:szCs w:val="32"/>
+              </w:rPr>
+            </w:pPr>
+            <w:r>
+              <w:rPr>
+                <w:sz w:val="32"/>
+                <w:szCs w:val="32"/>
+              </w:rPr>
+              <w:t>24</w:t>
             </w:r>
           </w:p>
         </w:tc>
@@ -3435,33 +5551,6 @@
           <w:szCs w:val="32"/>
         </w:rPr>
       </w:pPr>
-    </w:p>
-    <w:p>
-      <w:pPr>
-        <w:bidi/>
-        <w:rPr>
-          <w:sz w:val="32"/>
-          <w:szCs w:val="32"/>
-        </w:rPr>
-      </w:pPr>
-    </w:p>
-    <w:p>
-      <w:pPr>
-        <w:bidi/>
-        <w:rPr>
-          <w:sz w:val="32"/>
-          <w:szCs w:val="32"/>
-        </w:rPr>
-      </w:pPr>
-    </w:p>
-    <w:p>
-      <w:pPr>
-        <w:bidi/>
-        <w:rPr>
-          <w:sz w:val="32"/>
-          <w:szCs w:val="32"/>
-        </w:rPr>
-      </w:pPr>
       <w:r>
         <w:rPr>
           <w:rFonts w:hint="cs"/>
@@ -3469,7 +5558,6 @@
           <w:szCs w:val="32"/>
           <w:rtl/>
         </w:rPr>
-        <w:lastRenderedPageBreak/>
         <w:t>מימוש:</w:t>
       </w:r>
     </w:p>
@@ -3634,33 +5722,6 @@
           <w:sz w:val="32"/>
           <w:szCs w:val="32"/>
           <w:rtl/>
-        </w:rPr>
-      </w:pPr>
-    </w:p>
-    <w:p>
-      <w:pPr>
-        <w:bidi/>
-        <w:rPr>
-          <w:sz w:val="32"/>
-          <w:szCs w:val="32"/>
-        </w:rPr>
-      </w:pPr>
-    </w:p>
-    <w:p>
-      <w:pPr>
-        <w:bidi/>
-        <w:rPr>
-          <w:sz w:val="32"/>
-          <w:szCs w:val="32"/>
-        </w:rPr>
-      </w:pPr>
-    </w:p>
-    <w:p>
-      <w:pPr>
-        <w:bidi/>
-        <w:rPr>
-          <w:sz w:val="32"/>
-          <w:szCs w:val="32"/>
         </w:rPr>
       </w:pPr>
     </w:p>
@@ -8486,24 +10547,23 @@
       <w:r>
         <w:rPr>
           <w:rFonts w:cs="Arial"/>
-          <w:noProof/>
           <w:sz w:val="36"/>
           <w:szCs w:val="36"/>
           <w:rtl/>
         </w:rPr>
         <w:drawing>
-          <wp:anchor distT="0" distB="0" distL="114300" distR="114300" simplePos="0" relativeHeight="251658240" behindDoc="0" locked="0" layoutInCell="1" allowOverlap="1" wp14:anchorId="1AC0402A" wp14:editId="489E02F6">
+          <wp:anchor distT="0" distB="0" distL="114300" distR="114300" simplePos="0" relativeHeight="251668480" behindDoc="0" locked="0" layoutInCell="1" allowOverlap="1" wp14:anchorId="0F7CEA5F" wp14:editId="0B638438">
             <wp:simplePos x="0" y="0"/>
-            <wp:positionH relativeFrom="column">
-              <wp:posOffset>-685801</wp:posOffset>
+            <wp:positionH relativeFrom="margin">
+              <wp:align>center</wp:align>
             </wp:positionH>
             <wp:positionV relativeFrom="paragraph">
-              <wp:posOffset>425238</wp:posOffset>
+              <wp:posOffset>357081</wp:posOffset>
             </wp:positionV>
-            <wp:extent cx="9545073" cy="4394200"/>
-            <wp:effectExtent l="0" t="0" r="0" b="6350"/>
+            <wp:extent cx="9391567" cy="4148667"/>
+            <wp:effectExtent l="0" t="0" r="635" b="4445"/>
             <wp:wrapNone/>
-            <wp:docPr id="1355991826" name="Picture 1" descr="צילום מסך של הסימולציה הראשונה&#10;"/>
+            <wp:docPr id="124741292" name="Picture 1"/>
             <wp:cNvGraphicFramePr>
               <a:graphicFrameLocks xmlns:a="http://schemas.openxmlformats.org/drawingml/2006/main" noChangeAspect="1"/>
             </wp:cNvGraphicFramePr>
@@ -8511,7 +10571,7 @@
               <a:graphicData uri="http://schemas.openxmlformats.org/drawingml/2006/picture">
                 <pic:pic xmlns:pic="http://schemas.openxmlformats.org/drawingml/2006/picture">
                   <pic:nvPicPr>
-                    <pic:cNvPr id="1355991826" name="Picture 1" descr="צילום מסך של הסימולציה הראשונה&#10;"/>
+                    <pic:cNvPr id="124741292" name="Picture 1"/>
                     <pic:cNvPicPr/>
                   </pic:nvPicPr>
                   <pic:blipFill>
@@ -8529,7 +10589,7 @@
                   <pic:spPr>
                     <a:xfrm>
                       <a:off x="0" y="0"/>
-                      <a:ext cx="9558269" cy="4400275"/>
+                      <a:ext cx="9391567" cy="4148667"/>
                     </a:xfrm>
                     <a:prstGeom prst="rect">
                       <a:avLst/>
@@ -8538,10 +10598,10 @@
                 </pic:pic>
               </a:graphicData>
             </a:graphic>
-            <wp14:sizeRelH relativeFrom="margin">
+            <wp14:sizeRelH relativeFrom="page">
               <wp14:pctWidth>0</wp14:pctWidth>
             </wp14:sizeRelH>
-            <wp14:sizeRelV relativeFrom="margin">
+            <wp14:sizeRelV relativeFrom="page">
               <wp14:pctHeight>0</wp14:pctHeight>
             </wp14:sizeRelV>
           </wp:anchor>
@@ -9075,6 +11135,28 @@
                 <w:sz w:val="32"/>
                 <w:szCs w:val="32"/>
               </w:rPr>
+              <w:t>1</w:t>
+            </w:r>
+          </w:p>
+        </w:tc>
+        <w:tc>
+          <w:tcPr>
+            <w:tcW w:w="1229" w:type="dxa"/>
+          </w:tcPr>
+          <w:p>
+            <w:pPr>
+              <w:jc w:val="center"/>
+              <w:rPr>
+                <w:sz w:val="32"/>
+                <w:szCs w:val="32"/>
+                <w:rtl/>
+              </w:rPr>
+            </w:pPr>
+            <w:r>
+              <w:rPr>
+                <w:sz w:val="32"/>
+                <w:szCs w:val="32"/>
+              </w:rPr>
               <w:t>0</w:t>
             </w:r>
           </w:p>
@@ -9119,95 +11201,80 @@
                 <w:sz w:val="32"/>
                 <w:szCs w:val="32"/>
               </w:rPr>
+              <w:t>0</w:t>
+            </w:r>
+          </w:p>
+        </w:tc>
+        <w:tc>
+          <w:tcPr>
+            <w:tcW w:w="1249" w:type="dxa"/>
+          </w:tcPr>
+          <w:p>
+            <w:pPr>
+              <w:jc w:val="center"/>
+              <w:rPr>
+                <w:sz w:val="32"/>
+                <w:szCs w:val="32"/>
+                <w:rtl/>
+              </w:rPr>
+            </w:pPr>
+            <w:r>
+              <w:rPr>
+                <w:sz w:val="32"/>
+                <w:szCs w:val="32"/>
+              </w:rPr>
+              <w:t>0to1</w:t>
+            </w:r>
+          </w:p>
+        </w:tc>
+        <w:tc>
+          <w:tcPr>
+            <w:tcW w:w="1249" w:type="dxa"/>
+          </w:tcPr>
+          <w:p>
+            <w:pPr>
+              <w:jc w:val="center"/>
+              <w:rPr>
+                <w:sz w:val="32"/>
+                <w:szCs w:val="32"/>
+                <w:rtl/>
+              </w:rPr>
+            </w:pPr>
+            <w:r>
+              <w:rPr>
+                <w:sz w:val="32"/>
+                <w:szCs w:val="32"/>
+              </w:rPr>
+              <w:t>0</w:t>
+            </w:r>
+          </w:p>
+        </w:tc>
+        <w:tc>
+          <w:tcPr>
+            <w:tcW w:w="1241" w:type="dxa"/>
+          </w:tcPr>
+          <w:p>
+            <w:pPr>
+              <w:jc w:val="center"/>
+              <w:rPr>
+                <w:sz w:val="32"/>
+                <w:szCs w:val="32"/>
+                <w:rtl/>
+              </w:rPr>
+            </w:pPr>
+            <w:r>
+              <w:rPr>
+                <w:sz w:val="32"/>
+                <w:szCs w:val="32"/>
+              </w:rPr>
               <w:t>1</w:t>
             </w:r>
-          </w:p>
-        </w:tc>
-        <w:tc>
-          <w:tcPr>
-            <w:tcW w:w="1229" w:type="dxa"/>
-          </w:tcPr>
-          <w:p>
-            <w:pPr>
-              <w:jc w:val="center"/>
-              <w:rPr>
-                <w:sz w:val="32"/>
-                <w:szCs w:val="32"/>
-                <w:rtl/>
-              </w:rPr>
-            </w:pPr>
-            <w:r>
-              <w:rPr>
-                <w:sz w:val="32"/>
-                <w:szCs w:val="32"/>
-              </w:rPr>
-              <w:t>0</w:t>
-            </w:r>
-          </w:p>
-        </w:tc>
-        <w:tc>
-          <w:tcPr>
-            <w:tcW w:w="1249" w:type="dxa"/>
-          </w:tcPr>
-          <w:p>
-            <w:pPr>
-              <w:jc w:val="center"/>
-              <w:rPr>
-                <w:sz w:val="32"/>
-                <w:szCs w:val="32"/>
-                <w:rtl/>
-              </w:rPr>
-            </w:pPr>
-            <w:r>
-              <w:rPr>
-                <w:sz w:val="32"/>
-                <w:szCs w:val="32"/>
-              </w:rPr>
-              <w:t>0to1</w:t>
-            </w:r>
-          </w:p>
-        </w:tc>
-        <w:tc>
-          <w:tcPr>
-            <w:tcW w:w="1249" w:type="dxa"/>
-          </w:tcPr>
-          <w:p>
-            <w:pPr>
-              <w:jc w:val="center"/>
-              <w:rPr>
-                <w:sz w:val="32"/>
-                <w:szCs w:val="32"/>
-                <w:rtl/>
-              </w:rPr>
-            </w:pPr>
-            <w:r>
-              <w:rPr>
-                <w:sz w:val="32"/>
-                <w:szCs w:val="32"/>
-              </w:rPr>
-              <w:t>0</w:t>
-            </w:r>
-          </w:p>
-        </w:tc>
-        <w:tc>
-          <w:tcPr>
-            <w:tcW w:w="1241" w:type="dxa"/>
-          </w:tcPr>
-          <w:p>
-            <w:pPr>
-              <w:jc w:val="center"/>
-              <w:rPr>
-                <w:sz w:val="32"/>
-                <w:szCs w:val="32"/>
-                <w:rtl/>
-              </w:rPr>
-            </w:pPr>
-            <w:r>
-              <w:rPr>
-                <w:sz w:val="32"/>
-                <w:szCs w:val="32"/>
-              </w:rPr>
-              <w:t>12</w:t>
+            <w:r>
+              <w:rPr>
+                <w:sz w:val="32"/>
+                <w:szCs w:val="32"/>
+              </w:rPr>
+              <w:t>8</w:t>
             </w:r>
           </w:p>
         </w:tc>
@@ -9256,6 +11323,28 @@
                 <w:sz w:val="32"/>
                 <w:szCs w:val="32"/>
               </w:rPr>
+              <w:t>1</w:t>
+            </w:r>
+          </w:p>
+        </w:tc>
+        <w:tc>
+          <w:tcPr>
+            <w:tcW w:w="1229" w:type="dxa"/>
+          </w:tcPr>
+          <w:p>
+            <w:pPr>
+              <w:jc w:val="center"/>
+              <w:rPr>
+                <w:sz w:val="32"/>
+                <w:szCs w:val="32"/>
+                <w:rtl/>
+              </w:rPr>
+            </w:pPr>
+            <w:r>
+              <w:rPr>
+                <w:sz w:val="32"/>
+                <w:szCs w:val="32"/>
+              </w:rPr>
               <w:t>0</w:t>
             </w:r>
           </w:p>
@@ -9300,8 +11389,128 @@
                 <w:sz w:val="32"/>
                 <w:szCs w:val="32"/>
               </w:rPr>
+              <w:t>0</w:t>
+            </w:r>
+          </w:p>
+        </w:tc>
+        <w:tc>
+          <w:tcPr>
+            <w:tcW w:w="1249" w:type="dxa"/>
+          </w:tcPr>
+          <w:p>
+            <w:pPr>
+              <w:jc w:val="center"/>
+              <w:rPr>
+                <w:sz w:val="32"/>
+                <w:szCs w:val="32"/>
+                <w:rtl/>
+              </w:rPr>
+            </w:pPr>
+            <w:r>
+              <w:rPr>
+                <w:sz w:val="32"/>
+                <w:szCs w:val="32"/>
+              </w:rPr>
+              <w:t>1to0</w:t>
+            </w:r>
+          </w:p>
+        </w:tc>
+        <w:tc>
+          <w:tcPr>
+            <w:tcW w:w="1249" w:type="dxa"/>
+          </w:tcPr>
+          <w:p>
+            <w:pPr>
+              <w:jc w:val="center"/>
+              <w:rPr>
+                <w:sz w:val="32"/>
+                <w:szCs w:val="32"/>
+                <w:rtl/>
+              </w:rPr>
+            </w:pPr>
+            <w:r>
+              <w:rPr>
+                <w:sz w:val="32"/>
+                <w:szCs w:val="32"/>
+              </w:rPr>
+              <w:t>0</w:t>
+            </w:r>
+          </w:p>
+        </w:tc>
+        <w:tc>
+          <w:tcPr>
+            <w:tcW w:w="1241" w:type="dxa"/>
+          </w:tcPr>
+          <w:p>
+            <w:pPr>
+              <w:jc w:val="center"/>
+              <w:rPr>
+                <w:sz w:val="32"/>
+                <w:szCs w:val="32"/>
+                <w:rtl/>
+              </w:rPr>
+            </w:pPr>
+            <w:r>
+              <w:rPr>
+                <w:sz w:val="32"/>
+                <w:szCs w:val="32"/>
+              </w:rPr>
               <w:t>1</w:t>
             </w:r>
+            <w:r>
+              <w:rPr>
+                <w:sz w:val="32"/>
+                <w:szCs w:val="32"/>
+              </w:rPr>
+              <w:t>8</w:t>
+            </w:r>
+          </w:p>
+        </w:tc>
+      </w:tr>
+      <w:tr>
+        <w:trPr>
+          <w:trHeight w:val="428"/>
+        </w:trPr>
+        <w:tc>
+          <w:tcPr>
+            <w:tcW w:w="1660" w:type="dxa"/>
+          </w:tcPr>
+          <w:p>
+            <w:pPr>
+              <w:jc w:val="center"/>
+              <w:rPr>
+                <w:sz w:val="32"/>
+                <w:szCs w:val="32"/>
+              </w:rPr>
+            </w:pPr>
+            <w:r>
+              <w:rPr>
+                <w:sz w:val="32"/>
+                <w:szCs w:val="32"/>
+              </w:rPr>
+              <w:t>S0Sel1Sel3</w:t>
+            </w:r>
+          </w:p>
+        </w:tc>
+        <w:tc>
+          <w:tcPr>
+            <w:tcW w:w="1232" w:type="dxa"/>
+          </w:tcPr>
+          <w:p>
+            <w:pPr>
+              <w:jc w:val="center"/>
+              <w:rPr>
+                <w:sz w:val="32"/>
+                <w:szCs w:val="32"/>
+              </w:rPr>
+            </w:pPr>
+            <w:r>
+              <w:rPr>
+                <w:sz w:val="32"/>
+                <w:szCs w:val="32"/>
+              </w:rPr>
+              <w:t>1</w:t>
+            </w:r>
           </w:p>
         </w:tc>
         <w:tc>
@@ -9314,7 +11523,6 @@
               <w:rPr>
                 <w:sz w:val="32"/>
                 <w:szCs w:val="32"/>
-                <w:rtl/>
               </w:rPr>
             </w:pPr>
             <w:r>
@@ -9328,6 +11536,48 @@
         </w:tc>
         <w:tc>
           <w:tcPr>
+            <w:tcW w:w="1229" w:type="dxa"/>
+          </w:tcPr>
+          <w:p>
+            <w:pPr>
+              <w:jc w:val="center"/>
+              <w:rPr>
+                <w:sz w:val="32"/>
+                <w:szCs w:val="32"/>
+              </w:rPr>
+            </w:pPr>
+            <w:r>
+              <w:rPr>
+                <w:sz w:val="32"/>
+                <w:szCs w:val="32"/>
+              </w:rPr>
+              <w:t>0</w:t>
+            </w:r>
+          </w:p>
+        </w:tc>
+        <w:tc>
+          <w:tcPr>
+            <w:tcW w:w="1229" w:type="dxa"/>
+          </w:tcPr>
+          <w:p>
+            <w:pPr>
+              <w:jc w:val="center"/>
+              <w:rPr>
+                <w:sz w:val="32"/>
+                <w:szCs w:val="32"/>
+              </w:rPr>
+            </w:pPr>
+            <w:r>
+              <w:rPr>
+                <w:sz w:val="32"/>
+                <w:szCs w:val="32"/>
+              </w:rPr>
+              <w:t>0</w:t>
+            </w:r>
+          </w:p>
+        </w:tc>
+        <w:tc>
+          <w:tcPr>
             <w:tcW w:w="1249" w:type="dxa"/>
           </w:tcPr>
           <w:p>
@@ -9336,7 +11586,200 @@
               <w:rPr>
                 <w:sz w:val="32"/>
                 <w:szCs w:val="32"/>
-                <w:rtl/>
+              </w:rPr>
+            </w:pPr>
+            <w:r>
+              <w:rPr>
+                <w:sz w:val="32"/>
+                <w:szCs w:val="32"/>
+              </w:rPr>
+              <w:t>0</w:t>
+            </w:r>
+          </w:p>
+        </w:tc>
+        <w:tc>
+          <w:tcPr>
+            <w:tcW w:w="1249" w:type="dxa"/>
+          </w:tcPr>
+          <w:p>
+            <w:pPr>
+              <w:jc w:val="center"/>
+              <w:rPr>
+                <w:sz w:val="32"/>
+                <w:szCs w:val="32"/>
+              </w:rPr>
+            </w:pPr>
+            <w:r>
+              <w:rPr>
+                <w:sz w:val="32"/>
+                <w:szCs w:val="32"/>
+              </w:rPr>
+              <w:t>0to1</w:t>
+            </w:r>
+          </w:p>
+        </w:tc>
+        <w:tc>
+          <w:tcPr>
+            <w:tcW w:w="1241" w:type="dxa"/>
+          </w:tcPr>
+          <w:p>
+            <w:pPr>
+              <w:jc w:val="center"/>
+              <w:rPr>
+                <w:sz w:val="32"/>
+                <w:szCs w:val="32"/>
+              </w:rPr>
+            </w:pPr>
+            <w:r>
+              <w:rPr>
+                <w:sz w:val="32"/>
+                <w:szCs w:val="32"/>
+              </w:rPr>
+              <w:t>30</w:t>
+            </w:r>
+          </w:p>
+        </w:tc>
+      </w:tr>
+      <w:tr>
+        <w:trPr>
+          <w:trHeight w:val="428"/>
+        </w:trPr>
+        <w:tc>
+          <w:tcPr>
+            <w:tcW w:w="1660" w:type="dxa"/>
+          </w:tcPr>
+          <w:p>
+            <w:pPr>
+              <w:jc w:val="center"/>
+              <w:rPr>
+                <w:sz w:val="32"/>
+                <w:szCs w:val="32"/>
+              </w:rPr>
+            </w:pPr>
+            <w:r>
+              <w:rPr>
+                <w:sz w:val="32"/>
+                <w:szCs w:val="32"/>
+              </w:rPr>
+              <w:t>S0Sel1Sel3</w:t>
+            </w:r>
+          </w:p>
+        </w:tc>
+        <w:tc>
+          <w:tcPr>
+            <w:tcW w:w="1232" w:type="dxa"/>
+          </w:tcPr>
+          <w:p>
+            <w:pPr>
+              <w:jc w:val="center"/>
+              <w:rPr>
+                <w:sz w:val="32"/>
+                <w:szCs w:val="32"/>
+              </w:rPr>
+            </w:pPr>
+            <w:r>
+              <w:rPr>
+                <w:sz w:val="32"/>
+                <w:szCs w:val="32"/>
+              </w:rPr>
+              <w:t>1</w:t>
+            </w:r>
+          </w:p>
+        </w:tc>
+        <w:tc>
+          <w:tcPr>
+            <w:tcW w:w="1229" w:type="dxa"/>
+          </w:tcPr>
+          <w:p>
+            <w:pPr>
+              <w:jc w:val="center"/>
+              <w:rPr>
+                <w:sz w:val="32"/>
+                <w:szCs w:val="32"/>
+              </w:rPr>
+            </w:pPr>
+            <w:r>
+              <w:rPr>
+                <w:sz w:val="32"/>
+                <w:szCs w:val="32"/>
+              </w:rPr>
+              <w:t>0</w:t>
+            </w:r>
+          </w:p>
+        </w:tc>
+        <w:tc>
+          <w:tcPr>
+            <w:tcW w:w="1229" w:type="dxa"/>
+          </w:tcPr>
+          <w:p>
+            <w:pPr>
+              <w:jc w:val="center"/>
+              <w:rPr>
+                <w:sz w:val="32"/>
+                <w:szCs w:val="32"/>
+              </w:rPr>
+            </w:pPr>
+            <w:r>
+              <w:rPr>
+                <w:sz w:val="32"/>
+                <w:szCs w:val="32"/>
+              </w:rPr>
+              <w:t>0</w:t>
+            </w:r>
+          </w:p>
+        </w:tc>
+        <w:tc>
+          <w:tcPr>
+            <w:tcW w:w="1229" w:type="dxa"/>
+          </w:tcPr>
+          <w:p>
+            <w:pPr>
+              <w:jc w:val="center"/>
+              <w:rPr>
+                <w:sz w:val="32"/>
+                <w:szCs w:val="32"/>
+              </w:rPr>
+            </w:pPr>
+            <w:r>
+              <w:rPr>
+                <w:sz w:val="32"/>
+                <w:szCs w:val="32"/>
+              </w:rPr>
+              <w:t>0</w:t>
+            </w:r>
+          </w:p>
+        </w:tc>
+        <w:tc>
+          <w:tcPr>
+            <w:tcW w:w="1249" w:type="dxa"/>
+          </w:tcPr>
+          <w:p>
+            <w:pPr>
+              <w:jc w:val="center"/>
+              <w:rPr>
+                <w:sz w:val="32"/>
+                <w:szCs w:val="32"/>
+              </w:rPr>
+            </w:pPr>
+            <w:r>
+              <w:rPr>
+                <w:sz w:val="32"/>
+                <w:szCs w:val="32"/>
+              </w:rPr>
+              <w:t>0</w:t>
+            </w:r>
+          </w:p>
+        </w:tc>
+        <w:tc>
+          <w:tcPr>
+            <w:tcW w:w="1249" w:type="dxa"/>
+          </w:tcPr>
+          <w:p>
+            <w:pPr>
+              <w:jc w:val="center"/>
+              <w:rPr>
+                <w:sz w:val="32"/>
+                <w:szCs w:val="32"/>
               </w:rPr>
             </w:pPr>
             <w:r>
@@ -9350,28 +11793,6 @@
         </w:tc>
         <w:tc>
           <w:tcPr>
-            <w:tcW w:w="1249" w:type="dxa"/>
-          </w:tcPr>
-          <w:p>
-            <w:pPr>
-              <w:jc w:val="center"/>
-              <w:rPr>
-                <w:sz w:val="32"/>
-                <w:szCs w:val="32"/>
-                <w:rtl/>
-              </w:rPr>
-            </w:pPr>
-            <w:r>
-              <w:rPr>
-                <w:sz w:val="32"/>
-                <w:szCs w:val="32"/>
-              </w:rPr>
-              <w:t>0</w:t>
-            </w:r>
-          </w:p>
-        </w:tc>
-        <w:tc>
-          <w:tcPr>
             <w:tcW w:w="1241" w:type="dxa"/>
           </w:tcPr>
           <w:p>
@@ -9380,15 +11801,14 @@
               <w:rPr>
                 <w:sz w:val="32"/>
                 <w:szCs w:val="32"/>
-                <w:rtl/>
-              </w:rPr>
-            </w:pPr>
-            <w:r>
-              <w:rPr>
-                <w:sz w:val="32"/>
-                <w:szCs w:val="32"/>
-              </w:rPr>
-              <w:t>12</w:t>
+              </w:rPr>
+            </w:pPr>
+            <w:r>
+              <w:rPr>
+                <w:sz w:val="32"/>
+                <w:szCs w:val="32"/>
+              </w:rPr>
+              <w:t>30</w:t>
             </w:r>
           </w:p>
         </w:tc>
@@ -9430,7 +11850,21 @@
           <w:sz w:val="32"/>
           <w:szCs w:val="32"/>
         </w:rPr>
-        <w:t>t=24ps</w:t>
+        <w:t>t=</w:t>
+      </w:r>
+      <w:r>
+        <w:rPr>
+          <w:sz w:val="32"/>
+          <w:szCs w:val="32"/>
+        </w:rPr>
+        <w:t>30</w:t>
+      </w:r>
+      <w:r>
+        <w:rPr>
+          <w:sz w:val="32"/>
+          <w:szCs w:val="32"/>
+        </w:rPr>
+        <w:t>ps</w:t>
       </w:r>
       <w:r>
         <w:rPr>
@@ -9457,7 +11891,57 @@
           <w:szCs w:val="32"/>
           <w:rtl/>
         </w:rPr>
-        <w:t xml:space="preserve">כצפוי למעבר אות דרך 2 סלקטורים. </w:t>
+        <w:t>כצפוי למעבר אות דרך 2 סלקטורי</w:t>
+      </w:r>
+      <w:r>
+        <w:rPr>
+          <w:rFonts w:hint="cs"/>
+          <w:sz w:val="32"/>
+          <w:szCs w:val="32"/>
+          <w:rtl/>
+        </w:rPr>
+        <w:t xml:space="preserve">ם (התייצבות הראשונים לאחר </w:t>
+      </w:r>
+      <w:r>
+        <w:rPr>
+          <w:sz w:val="32"/>
+          <w:szCs w:val="32"/>
+        </w:rPr>
+        <w:t>18ps</w:t>
+      </w:r>
+      <w:r>
+        <w:rPr>
+          <w:rFonts w:hint="cs"/>
+          <w:sz w:val="32"/>
+          <w:szCs w:val="32"/>
+          <w:rtl/>
+        </w:rPr>
+        <w:t xml:space="preserve"> ומעבר האות דרך השני לאחר </w:t>
+      </w:r>
+      <w:r>
+        <w:rPr>
+          <w:sz w:val="32"/>
+          <w:szCs w:val="32"/>
+        </w:rPr>
+        <w:t>12ps</w:t>
+      </w:r>
+      <w:r>
+        <w:rPr>
+          <w:rFonts w:hint="cs"/>
+          <w:sz w:val="32"/>
+          <w:szCs w:val="32"/>
+          <w:rtl/>
+        </w:rPr>
+        <w:t xml:space="preserve">). </w:t>
+      </w:r>
+      <w:r>
+        <w:rPr>
+          <w:rFonts w:hint="cs"/>
+          <w:sz w:val="32"/>
+          <w:szCs w:val="32"/>
+          <w:rtl/>
+        </w:rPr>
+        <w:t xml:space="preserve">קלטים שנבחרו: </w:t>
       </w:r>
       <w:r>
         <w:rPr>
@@ -9469,15 +11953,6 @@
       </w:r>
       <w:r>
         <w:rPr>
-          <w:rFonts w:hint="cs"/>
-          <w:sz w:val="32"/>
-          <w:szCs w:val="32"/>
-          <w:rtl/>
-        </w:rPr>
-        <w:t xml:space="preserve">הקלטים שנבחרו: </w:t>
-      </w:r>
-      <w:r>
-        <w:rPr>
           <w:sz w:val="32"/>
           <w:szCs w:val="32"/>
           <w:rtl/>
@@ -9500,14 +11975,15 @@
         </w:rPr>
         <w:br/>
       </w:r>
-      <w:r>
-        <w:rPr>
-          <w:sz w:val="32"/>
-          <w:szCs w:val="32"/>
-          <w:rtl/>
-        </w:rPr>
-        <w:br/>
-      </w:r>
+    </w:p>
+    <w:p>
+      <w:pPr>
+        <w:bidi/>
+        <w:rPr>
+          <w:sz w:val="32"/>
+          <w:szCs w:val="32"/>
+        </w:rPr>
+      </w:pPr>
     </w:p>
     <w:p>
       <w:pPr>
@@ -9557,7 +12033,21 @@
           <w:sz w:val="32"/>
           <w:szCs w:val="32"/>
         </w:rPr>
-        <w:t>t=30</w:t>
+        <w:t>t=</w:t>
+      </w:r>
+      <w:r>
+        <w:rPr>
+          <w:sz w:val="32"/>
+          <w:szCs w:val="32"/>
+        </w:rPr>
+        <w:t>4</w:t>
+      </w:r>
+      <w:r>
+        <w:rPr>
+          <w:sz w:val="32"/>
+          <w:szCs w:val="32"/>
+        </w:rPr>
+        <w:t>0</w:t>
       </w:r>
       <w:r>
         <w:rPr>
@@ -9627,7 +12117,21 @@
           <w:sz w:val="32"/>
           <w:szCs w:val="32"/>
         </w:rPr>
-        <w:t>t=42ps</w:t>
+        <w:t>t=</w:t>
+      </w:r>
+      <w:r>
+        <w:rPr>
+          <w:sz w:val="32"/>
+          <w:szCs w:val="32"/>
+        </w:rPr>
+        <w:t>58</w:t>
+      </w:r>
+      <w:r>
+        <w:rPr>
+          <w:sz w:val="32"/>
+          <w:szCs w:val="32"/>
+        </w:rPr>
+        <w:t>ps</w:t>
       </w:r>
       <w:r>
         <w:rPr>
@@ -9652,14 +12156,46 @@
           <w:szCs w:val="32"/>
           <w:rtl/>
         </w:rPr>
-        <w:t xml:space="preserve"> משתנה מ0 ל1, ומתייצבת. כצפוי מטבלת ההשהיות: </w:t>
-      </w:r>
-      <w:r>
-        <w:rPr>
-          <w:sz w:val="32"/>
-          <w:szCs w:val="32"/>
-        </w:rPr>
-        <w:t>12ps</w:t>
+        <w:t xml:space="preserve"> משתנה </w:t>
+      </w:r>
+      <w:r>
+        <w:rPr>
+          <w:rFonts w:hint="cs"/>
+          <w:sz w:val="32"/>
+          <w:szCs w:val="32"/>
+          <w:rtl/>
+        </w:rPr>
+        <w:t>מ1 ל0</w:t>
+      </w:r>
+      <w:r>
+        <w:rPr>
+          <w:rFonts w:hint="cs"/>
+          <w:sz w:val="32"/>
+          <w:szCs w:val="32"/>
+          <w:rtl/>
+        </w:rPr>
+        <w:t xml:space="preserve">, ומתייצבת. כצפוי מטבלת ההשהיות: </w:t>
+      </w:r>
+      <w:r>
+        <w:rPr>
+          <w:sz w:val="32"/>
+          <w:szCs w:val="32"/>
+        </w:rPr>
+        <w:t>1</w:t>
+      </w:r>
+      <w:r>
+        <w:rPr>
+          <w:sz w:val="32"/>
+          <w:szCs w:val="32"/>
+        </w:rPr>
+        <w:t>8</w:t>
+      </w:r>
+      <w:r>
+        <w:rPr>
+          <w:sz w:val="32"/>
+          <w:szCs w:val="32"/>
+        </w:rPr>
+        <w:t>ps</w:t>
       </w:r>
       <w:r>
         <w:rPr>
@@ -9689,7 +12225,21 @@
           <w:sz w:val="32"/>
           <w:szCs w:val="32"/>
         </w:rPr>
-        <w:t>t=45ps</w:t>
+        <w:t>t=</w:t>
+      </w:r>
+      <w:r>
+        <w:rPr>
+          <w:sz w:val="32"/>
+          <w:szCs w:val="32"/>
+        </w:rPr>
+        <w:t>60</w:t>
+      </w:r>
+      <w:r>
+        <w:rPr>
+          <w:sz w:val="32"/>
+          <w:szCs w:val="32"/>
+        </w:rPr>
+        <w:t>ps</w:t>
       </w:r>
       <w:r>
         <w:rPr>
@@ -9728,15 +12278,28 @@
         <w:rPr>
           <w:sz w:val="32"/>
           <w:szCs w:val="32"/>
-          <w:rtl/>
-        </w:rPr>
-      </w:pPr>
-      <w:r>
-        <w:rPr>
-          <w:sz w:val="32"/>
-          <w:szCs w:val="32"/>
-        </w:rPr>
-        <w:t>t=57ps</w:t>
+        </w:rPr>
+      </w:pPr>
+      <w:r>
+        <w:rPr>
+          <w:sz w:val="32"/>
+          <w:szCs w:val="32"/>
+        </w:rPr>
+        <w:t>t=</w:t>
+      </w:r>
+      <w:r>
+        <w:rPr>
+          <w:sz w:val="32"/>
+          <w:szCs w:val="32"/>
+        </w:rPr>
+        <w:t>78</w:t>
+      </w:r>
+      <w:r>
+        <w:rPr>
+          <w:sz w:val="32"/>
+          <w:szCs w:val="32"/>
+        </w:rPr>
+        <w:t>ps</w:t>
       </w:r>
       <w:r>
         <w:rPr>
@@ -9761,13 +12324,31 @@
           <w:szCs w:val="32"/>
           <w:rtl/>
         </w:rPr>
-        <w:t xml:space="preserve"> משתנה מ1 ל0 ומתייצבת. כצפוי מטבלת ההשהיות: </w:t>
+        <w:t xml:space="preserve"> משתנה מ</w:t>
       </w:r>
       <w:r>
         <w:rPr>
           <w:rFonts w:hint="cs"/>
           <w:sz w:val="32"/>
           <w:szCs w:val="32"/>
+          <w:rtl/>
+        </w:rPr>
+        <w:t>0 ל1</w:t>
+      </w:r>
+      <w:r>
+        <w:rPr>
+          <w:rFonts w:hint="cs"/>
+          <w:sz w:val="32"/>
+          <w:szCs w:val="32"/>
+          <w:rtl/>
+        </w:rPr>
+        <w:t xml:space="preserve"> ומתייצבת. כצפוי מטבלת ההשהיות: </w:t>
+      </w:r>
+      <w:r>
+        <w:rPr>
+          <w:rFonts w:hint="cs"/>
+          <w:sz w:val="32"/>
+          <w:szCs w:val="32"/>
         </w:rPr>
         <w:t xml:space="preserve"> </w:t>
       </w:r>
@@ -9776,7 +12357,21 @@
           <w:sz w:val="32"/>
           <w:szCs w:val="32"/>
         </w:rPr>
-        <w:t>12ps</w:t>
+        <w:t>1</w:t>
+      </w:r>
+      <w:r>
+        <w:rPr>
+          <w:sz w:val="32"/>
+          <w:szCs w:val="32"/>
+        </w:rPr>
+        <w:t>8</w:t>
+      </w:r>
+      <w:r>
+        <w:rPr>
+          <w:sz w:val="32"/>
+          <w:szCs w:val="32"/>
+        </w:rPr>
+        <w:t>ps</w:t>
       </w:r>
       <w:r>
         <w:rPr>
@@ -9786,6 +12381,250 @@
           <w:rtl/>
         </w:rPr>
         <w:t>לאחר שינוי הקלט.</w:t>
+      </w:r>
+    </w:p>
+    <w:p>
+      <w:pPr>
+        <w:pStyle w:val="ListParagraph"/>
+        <w:numPr>
+          <w:ilvl w:val="0"/>
+          <w:numId w:val="1"/>
+        </w:numPr>
+        <w:bidi/>
+        <w:rPr>
+          <w:sz w:val="32"/>
+          <w:szCs w:val="32"/>
+        </w:rPr>
+      </w:pPr>
+      <w:r>
+        <w:rPr>
+          <w:sz w:val="32"/>
+          <w:szCs w:val="32"/>
+        </w:rPr>
+        <w:t>t=80ps</w:t>
+      </w:r>
+      <w:r>
+        <w:rPr>
+          <w:rFonts w:hint="cs"/>
+          <w:sz w:val="32"/>
+          <w:szCs w:val="32"/>
+          <w:rtl/>
+        </w:rPr>
+        <w:t xml:space="preserve"> הקלט </w:t>
+      </w:r>
+      <w:r>
+        <w:rPr>
+          <w:sz w:val="32"/>
+          <w:szCs w:val="32"/>
+        </w:rPr>
+        <w:t>sel[0]</w:t>
+      </w:r>
+      <w:r>
+        <w:rPr>
+          <w:rFonts w:hint="cs"/>
+          <w:sz w:val="32"/>
+          <w:szCs w:val="32"/>
+          <w:rtl/>
+        </w:rPr>
+        <w:t xml:space="preserve"> עולה מ0 ל1.</w:t>
+      </w:r>
+    </w:p>
+    <w:p>
+      <w:pPr>
+        <w:pStyle w:val="ListParagraph"/>
+        <w:numPr>
+          <w:ilvl w:val="0"/>
+          <w:numId w:val="1"/>
+        </w:numPr>
+        <w:bidi/>
+        <w:rPr>
+          <w:sz w:val="32"/>
+          <w:szCs w:val="32"/>
+        </w:rPr>
+      </w:pPr>
+      <w:r>
+        <w:rPr>
+          <w:sz w:val="32"/>
+          <w:szCs w:val="32"/>
+        </w:rPr>
+        <w:t>t=110ps</w:t>
+      </w:r>
+      <w:r>
+        <w:rPr>
+          <w:rFonts w:hint="cs"/>
+          <w:sz w:val="32"/>
+          <w:szCs w:val="32"/>
+          <w:rtl/>
+        </w:rPr>
+        <w:t xml:space="preserve"> היציאה </w:t>
+      </w:r>
+      <w:r>
+        <w:rPr>
+          <w:sz w:val="32"/>
+          <w:szCs w:val="32"/>
+        </w:rPr>
+        <w:t>z</w:t>
+      </w:r>
+      <w:r>
+        <w:rPr>
+          <w:rFonts w:hint="cs"/>
+          <w:sz w:val="32"/>
+          <w:szCs w:val="32"/>
+          <w:rtl/>
+        </w:rPr>
+        <w:t xml:space="preserve"> משתנה מ1 ל0 ומתייצבת. כפי שנחזה בטבלה: </w:t>
+      </w:r>
+      <w:r>
+        <w:rPr>
+          <w:sz w:val="32"/>
+          <w:szCs w:val="32"/>
+        </w:rPr>
+        <w:t>30ps</w:t>
+      </w:r>
+      <w:r>
+        <w:rPr>
+          <w:rFonts w:hint="cs"/>
+          <w:sz w:val="32"/>
+          <w:szCs w:val="32"/>
+          <w:rtl/>
+        </w:rPr>
+        <w:t xml:space="preserve"> לאחר שינוי הקלט.</w:t>
+      </w:r>
+    </w:p>
+    <w:p>
+      <w:pPr>
+        <w:pStyle w:val="ListParagraph"/>
+        <w:numPr>
+          <w:ilvl w:val="0"/>
+          <w:numId w:val="1"/>
+        </w:numPr>
+        <w:bidi/>
+        <w:rPr>
+          <w:sz w:val="32"/>
+          <w:szCs w:val="32"/>
+        </w:rPr>
+      </w:pPr>
+      <w:r>
+        <w:rPr>
+          <w:sz w:val="32"/>
+          <w:szCs w:val="32"/>
+        </w:rPr>
+        <w:t>t=120ps</w:t>
+      </w:r>
+      <w:r>
+        <w:rPr>
+          <w:rFonts w:hint="cs"/>
+          <w:sz w:val="32"/>
+          <w:szCs w:val="32"/>
+          <w:rtl/>
+        </w:rPr>
+        <w:t xml:space="preserve"> הקלט </w:t>
+      </w:r>
+      <w:r>
+        <w:rPr>
+          <w:sz w:val="32"/>
+          <w:szCs w:val="32"/>
+        </w:rPr>
+        <w:t>sel[0]</w:t>
+      </w:r>
+      <w:r>
+        <w:rPr>
+          <w:rFonts w:hint="cs"/>
+          <w:sz w:val="32"/>
+          <w:szCs w:val="32"/>
+          <w:rtl/>
+        </w:rPr>
+        <w:t xml:space="preserve"> יורד מ1 ל0.</w:t>
+      </w:r>
+    </w:p>
+    <w:p>
+      <w:pPr>
+        <w:pStyle w:val="ListParagraph"/>
+        <w:numPr>
+          <w:ilvl w:val="0"/>
+          <w:numId w:val="1"/>
+        </w:numPr>
+        <w:bidi/>
+        <w:rPr>
+          <w:sz w:val="32"/>
+          <w:szCs w:val="32"/>
+          <w:rtl/>
+        </w:rPr>
+      </w:pPr>
+      <w:r>
+        <w:rPr>
+          <w:sz w:val="32"/>
+          <w:szCs w:val="32"/>
+        </w:rPr>
+        <w:t>t=150ps</w:t>
+      </w:r>
+      <w:r>
+        <w:rPr>
+          <w:rFonts w:hint="cs"/>
+          <w:sz w:val="32"/>
+          <w:szCs w:val="32"/>
+          <w:rtl/>
+        </w:rPr>
+        <w:t xml:space="preserve"> </w:t>
+      </w:r>
+      <w:r>
+        <w:rPr>
+          <w:rFonts w:hint="cs"/>
+          <w:sz w:val="32"/>
+          <w:szCs w:val="32"/>
+          <w:rtl/>
+        </w:rPr>
+        <w:t xml:space="preserve">היציאה </w:t>
+      </w:r>
+      <w:r>
+        <w:rPr>
+          <w:sz w:val="32"/>
+          <w:szCs w:val="32"/>
+        </w:rPr>
+        <w:t>z</w:t>
+      </w:r>
+      <w:r>
+        <w:rPr>
+          <w:rFonts w:hint="cs"/>
+          <w:sz w:val="32"/>
+          <w:szCs w:val="32"/>
+          <w:rtl/>
+        </w:rPr>
+        <w:t xml:space="preserve"> משתנה מ</w:t>
+      </w:r>
+      <w:r>
+        <w:rPr>
+          <w:rFonts w:hint="cs"/>
+          <w:sz w:val="32"/>
+          <w:szCs w:val="32"/>
+          <w:rtl/>
+        </w:rPr>
+        <w:t>0 ל1</w:t>
+      </w:r>
+      <w:r>
+        <w:rPr>
+          <w:rFonts w:hint="cs"/>
+          <w:sz w:val="32"/>
+          <w:szCs w:val="32"/>
+          <w:rtl/>
+        </w:rPr>
+        <w:t xml:space="preserve"> ומתייצבת. כפי שנחזה בטבלה: </w:t>
+      </w:r>
+      <w:r>
+        <w:rPr>
+          <w:sz w:val="32"/>
+          <w:szCs w:val="32"/>
+        </w:rPr>
+        <w:t>30ps</w:t>
+      </w:r>
+      <w:r>
+        <w:rPr>
+          <w:rFonts w:hint="cs"/>
+          <w:sz w:val="32"/>
+          <w:szCs w:val="32"/>
+          <w:rtl/>
+        </w:rPr>
+        <w:t xml:space="preserve"> לאחר שינוי הקלט.</w:t>
       </w:r>
     </w:p>
     <w:p>
@@ -12454,7 +15293,6 @@
         <w:bidi/>
         <w:jc w:val="center"/>
         <w:rPr>
-          <w:rFonts w:hint="cs"/>
           <w:sz w:val="32"/>
           <w:szCs w:val="32"/>
           <w:rtl/>

</xml_diff>